<commit_message>
Update RFP per KDM and add FIBO information
</commit_message>
<xml_diff>
--- a/docs/RFP/OMG_Threat-Risk_Model_RFP.docx
+++ b/docs/RFP/OMG_Threat-Risk_Model_RFP.docx
@@ -85,48 +85,86 @@
         </w:rPr>
         <w:t>V 0.</w:t>
       </w:r>
-      <w:r>
-        <w:rPr>
-          <w:b/>
-          <w:sz w:val="32"/>
-          <w:szCs w:val="32"/>
-        </w:rPr>
-        <w:t>3</w:t>
-      </w:r>
-      <w:ins w:id="0" w:author="Cory Casanave [18538]" w:date="2014-05-08T21:39:00Z">
+      <w:del w:id="0" w:author="Cory Casanave [18538]" w:date="2014-05-09T11:38:00Z">
         <w:r>
           <w:rPr>
             <w:b/>
             <w:sz w:val="32"/>
             <w:szCs w:val="32"/>
           </w:rPr>
-          <w:t>2</w:t>
+          <w:delText>3</w:delText>
+        </w:r>
+        <w:r>
+          <w:rPr>
+            <w:b/>
+            <w:sz w:val="32"/>
+            <w:szCs w:val="32"/>
+          </w:rPr>
+          <w:delText xml:space="preserve"> </w:delText>
+        </w:r>
+      </w:del>
+      <w:ins w:id="1" w:author="Cory Casanave [18538]" w:date="2014-05-09T11:38:00Z">
+        <w:r>
+          <w:rPr>
+            <w:b/>
+            <w:sz w:val="32"/>
+            <w:szCs w:val="32"/>
+          </w:rPr>
+          <w:t>4</w:t>
+        </w:r>
+        <w:r>
+          <w:rPr>
+            <w:b/>
+            <w:sz w:val="32"/>
+            <w:szCs w:val="32"/>
+          </w:rPr>
+          <w:t xml:space="preserve"> </w:t>
         </w:r>
       </w:ins>
-      <w:bookmarkStart w:id="1" w:name="_GoBack"/>
-      <w:bookmarkEnd w:id="1"/>
       <w:r>
         <w:rPr>
           <w:b/>
           <w:sz w:val="32"/>
           <w:szCs w:val="32"/>
         </w:rPr>
-        <w:t xml:space="preserve"> </w:t>
-      </w:r>
+        <w:t>5/</w:t>
+      </w:r>
+      <w:del w:id="2" w:author="Cory Casanave [18538]" w:date="2014-05-09T11:38:00Z">
+        <w:r>
+          <w:rPr>
+            <w:b/>
+            <w:sz w:val="32"/>
+            <w:szCs w:val="32"/>
+          </w:rPr>
+          <w:delText>08</w:delText>
+        </w:r>
+      </w:del>
+      <w:ins w:id="3" w:author="Cory Casanave [18538]" w:date="2014-05-09T11:38:00Z">
+        <w:r>
+          <w:rPr>
+            <w:b/>
+            <w:sz w:val="32"/>
+            <w:szCs w:val="32"/>
+          </w:rPr>
+          <w:t>0</w:t>
+        </w:r>
+        <w:r>
+          <w:rPr>
+            <w:b/>
+            <w:sz w:val="32"/>
+            <w:szCs w:val="32"/>
+          </w:rPr>
+          <w:t>9</w:t>
+        </w:r>
+      </w:ins>
+      <w:bookmarkStart w:id="4" w:name="_GoBack"/>
+      <w:bookmarkEnd w:id="4"/>
       <w:r>
         <w:rPr>
           <w:b/>
           <w:sz w:val="32"/>
           <w:szCs w:val="32"/>
         </w:rPr>
-        <w:t>5/08</w:t>
-      </w:r>
-      <w:r>
-        <w:rPr>
-          <w:b/>
-          <w:sz w:val="32"/>
-          <w:szCs w:val="32"/>
-        </w:rPr>
         <w:t>/2014</w:t>
       </w:r>
     </w:p>
@@ -184,6 +222,17 @@
       <w:pPr>
         <w:pStyle w:val="Body"/>
       </w:pPr>
+      <w:ins w:id="5" w:author="Cory Casanave [18538]" w:date="2014-05-09T10:48:00Z">
+        <w:r>
+          <w:t xml:space="preserve">In the broadest sense, organizations manage </w:t>
+        </w:r>
+        <w:r>
+          <w:t xml:space="preserve">threats and </w:t>
+        </w:r>
+        <w:r>
+          <w:t xml:space="preserve">risks in order to provide a systematic response to uncertainties. </w:t>
+        </w:r>
+      </w:ins>
       <w:r>
         <w:t xml:space="preserve">Multiple communities have developed </w:t>
       </w:r>
@@ -200,10 +249,26 @@
         <w:t xml:space="preserve"> it is difficult to federate these multiple representations to arrive at broad-based</w:t>
       </w:r>
       <w:r>
-        <w:t>, planning simulation,</w:t>
-      </w:r>
-      <w:r>
-        <w:t xml:space="preserve"> situational awareness</w:t>
+        <w:t>, planning</w:t>
+      </w:r>
+      <w:ins w:id="6" w:author="Cory Casanave [18538]" w:date="2014-05-09T11:26:00Z">
+        <w:r>
+          <w:t>,</w:t>
+        </w:r>
+      </w:ins>
+      <w:r>
+        <w:t xml:space="preserve"> simulation,</w:t>
+      </w:r>
+      <w:r>
+        <w:t xml:space="preserve"> </w:t>
+      </w:r>
+      <w:ins w:id="7" w:author="Cory Casanave [18538]" w:date="2014-05-09T10:49:00Z">
+        <w:r>
+          <w:t xml:space="preserve">assessment, </w:t>
+        </w:r>
+      </w:ins>
+      <w:r>
+        <w:t>situational awareness</w:t>
       </w:r>
       <w:r>
         <w:t xml:space="preserve">, </w:t>
@@ -266,6 +331,7 @@
         <w:pStyle w:val="Body"/>
       </w:pPr>
       <w:r>
+        <w:lastRenderedPageBreak/>
         <w:t>For further details see Section 6 of this document.</w:t>
       </w:r>
     </w:p>
@@ -274,7 +340,6 @@
         <w:pStyle w:val="Heading1"/>
       </w:pPr>
       <w:r>
-        <w:lastRenderedPageBreak/>
         <w:t>Introduction</w:t>
       </w:r>
     </w:p>
@@ -3154,19 +3219,34 @@
         <w:rPr>
           <w:lang w:val="en-US"/>
         </w:rPr>
-        <w:t xml:space="preserve">This RFP addresses the emerging semantic interoperability problems seen around threat and risk management: </w:t>
-      </w:r>
-    </w:p>
-    <w:p>
-      <w:pPr>
+        <w:t>This RFP addresses the emerging semantic interoperability problems seen around threat and risk management</w:t>
+      </w:r>
+      <w:ins w:id="8" w:author="Cory Casanave [18538]" w:date="2014-05-09T10:59:00Z">
+        <w:r>
+          <w:rPr>
+            <w:lang w:val="en-US"/>
+          </w:rPr>
+          <w:t xml:space="preserve"> and assessment</w:t>
+        </w:r>
+      </w:ins>
+      <w:r>
         <w:rPr>
           <w:lang w:val="en-US"/>
         </w:rPr>
-      </w:pPr>
-      <w:r>
-        <w:rPr>
+        <w:t xml:space="preserve">: </w:t>
+      </w:r>
+    </w:p>
+    <w:p>
+      <w:pPr>
+        <w:rPr>
+          <w:ins w:id="9" w:author="Cory Casanave [18538]" w:date="2014-05-09T11:00:00Z"/>
           <w:lang w:val="en-US"/>
         </w:rPr>
+      </w:pPr>
+      <w:r>
+        <w:rPr>
+          <w:lang w:val="en-US"/>
+        </w:rPr>
         <w:t>Threat actors have become increasingly more advanced and sophisticated in their techniques and strategies. The campaigns of these threat actors are long term, multi-phased and combine physical and cyber tactics directed at multiple targets.</w:t>
       </w:r>
       <w:r>
@@ -3175,17 +3255,149 @@
         </w:rPr>
         <w:t xml:space="preserve"> Intentional threats from threat actors can be combined with natural threats.</w:t>
       </w:r>
-    </w:p>
-    <w:p>
-      <w:pPr>
-        <w:rPr>
+      <w:ins w:id="10" w:author="Cory Casanave [18538]" w:date="2014-05-09T11:00:00Z">
+        <w:r>
+          <w:rPr>
+            <w:lang w:val="en-US"/>
+          </w:rPr>
+          <w:t xml:space="preserve"> </w:t>
+        </w:r>
+        <w:r>
+          <w:rPr>
+            <w:lang w:val="en-US"/>
+          </w:rPr>
+          <w:t xml:space="preserve">Threat activities are described by multiple patterns, applied to multiple </w:t>
+        </w:r>
+        <w:r>
+          <w:rPr>
+            <w:lang w:val="en-US"/>
+          </w:rPr>
+          <w:t xml:space="preserve">forms of observation (including automated </w:t>
+        </w:r>
+      </w:ins>
+      <w:ins w:id="11" w:author="Cory Casanave [18538]" w:date="2014-05-09T11:01:00Z">
+        <w:r>
+          <w:rPr>
+            <w:lang w:val="en-US"/>
+          </w:rPr>
+          <w:t xml:space="preserve">sensors </w:t>
+        </w:r>
+      </w:ins>
+      <w:ins w:id="12" w:author="Cory Casanave [18538]" w:date="2014-05-09T11:00:00Z">
+        <w:r>
+          <w:rPr>
+            <w:lang w:val="en-US"/>
+          </w:rPr>
+          <w:t>and human</w:t>
+        </w:r>
+      </w:ins>
+      <w:ins w:id="13" w:author="Cory Casanave [18538]" w:date="2014-05-09T11:01:00Z">
+        <w:r>
+          <w:rPr>
+            <w:lang w:val="en-US"/>
+          </w:rPr>
+          <w:t xml:space="preserve"> observations</w:t>
+        </w:r>
+      </w:ins>
+      <w:ins w:id="14" w:author="Cory Casanave [18538]" w:date="2014-05-09T11:00:00Z">
+        <w:r>
+          <w:rPr>
+            <w:lang w:val="en-US"/>
+          </w:rPr>
+          <w:t>)</w:t>
+        </w:r>
+        <w:r>
+          <w:rPr>
+            <w:lang w:val="en-US"/>
+          </w:rPr>
+          <w:t xml:space="preserve"> </w:t>
+        </w:r>
+      </w:ins>
+    </w:p>
+    <w:p>
+      <w:pPr>
+        <w:rPr>
+          <w:ins w:id="15" w:author="Cory Casanave [18538]" w:date="2014-05-09T11:00:00Z"/>
           <w:lang w:val="en-US"/>
         </w:rPr>
       </w:pPr>
-      <w:r>
+      <w:ins w:id="16" w:author="Cory Casanave [18538]" w:date="2014-05-09T11:00:00Z">
+        <w:r>
+          <w:rPr>
+            <w:lang w:val="en-US"/>
+          </w:rPr>
+          <w:t>Systematic offline assessment of risks for a given system and organization, selecting and implementing a proactive mitigation strategy, and performing dynamic monitoring, assessing and reaction to imminent and ongoing attacks involves analysis and management of large collections of data.</w:t>
+        </w:r>
+      </w:ins>
+    </w:p>
+    <w:p>
+      <w:pPr>
         <w:rPr>
           <w:lang w:val="en-US"/>
         </w:rPr>
+      </w:pPr>
+      <w:ins w:id="17" w:author="Cory Casanave [18538]" w:date="2014-05-09T11:00:00Z">
+        <w:r>
+          <w:rPr>
+            <w:lang w:val="en-US"/>
+          </w:rPr>
+          <w:t>Monitoring for threat activities in</w:t>
+        </w:r>
+        <w:r>
+          <w:rPr>
+            <w:lang w:val="en-US"/>
+          </w:rPr>
+          <w:t>volves monitoring large sets of</w:t>
+        </w:r>
+        <w:r>
+          <w:rPr>
+            <w:lang w:val="en-US"/>
+          </w:rPr>
+          <w:t xml:space="preserve"> indicators and analysis of data </w:t>
+        </w:r>
+        <w:proofErr w:type="gramStart"/>
+        <w:r>
+          <w:rPr>
+            <w:lang w:val="en-US"/>
+          </w:rPr>
+          <w:t xml:space="preserve">over </w:t>
+        </w:r>
+      </w:ins>
+      <w:ins w:id="18" w:author="Cory Casanave [18538]" w:date="2014-05-09T11:01:00Z">
+        <w:r>
+          <w:rPr>
+            <w:lang w:val="en-US"/>
+          </w:rPr>
+          <w:t>a significant</w:t>
+        </w:r>
+      </w:ins>
+      <w:ins w:id="19" w:author="Cory Casanave [18538]" w:date="2014-05-09T11:00:00Z">
+        <w:r>
+          <w:rPr>
+            <w:lang w:val="en-US"/>
+          </w:rPr>
+          <w:t xml:space="preserve"> periods</w:t>
+        </w:r>
+        <w:proofErr w:type="gramEnd"/>
+        <w:r>
+          <w:rPr>
+            <w:lang w:val="en-US"/>
+          </w:rPr>
+          <w:t xml:space="preserve"> of time.</w:t>
+        </w:r>
+      </w:ins>
+    </w:p>
+    <w:p>
+      <w:pPr>
+        <w:rPr>
+          <w:lang w:val="en-US"/>
+        </w:rPr>
+      </w:pPr>
+      <w:r>
+        <w:rPr>
+          <w:lang w:val="en-US"/>
+        </w:rPr>
+        <w:lastRenderedPageBreak/>
         <w:t xml:space="preserve">Various communities have started </w:t>
       </w:r>
       <w:r>
@@ -3212,7 +3424,7 @@
         </w:rPr>
         <w:t xml:space="preserve"> by developing ecosystems</w:t>
       </w:r>
-      <w:ins w:id="2" w:author="Cory Casanave [18538]" w:date="2014-05-08T20:39:00Z">
+      <w:ins w:id="20" w:author="Cory Casanave [18538]" w:date="2014-05-08T20:39:00Z">
         <w:r>
           <w:rPr>
             <w:rStyle w:val="FootnoteReference"/>
@@ -3227,7 +3439,7 @@
         </w:rPr>
         <w:t xml:space="preserve"> for threat information sharing. While non-cyber domains (specifically the intelligence and related communities) have a rich history of threat analysis and information sharing, the massive proliferation of </w:t>
       </w:r>
-      <w:ins w:id="5" w:author="Cory Casanave [18538]" w:date="2014-05-08T20:40:00Z">
+      <w:ins w:id="23" w:author="Cory Casanave [18538]" w:date="2014-05-08T20:40:00Z">
         <w:r>
           <w:rPr>
             <w:lang w:val="en-US"/>
@@ -3239,58 +3451,51 @@
         <w:rPr>
           <w:lang w:val="en-US"/>
         </w:rPr>
-        <w:t xml:space="preserve">machine-speed attack capabilities is putting heavy strains on traditional threat and risk evaluation and mitigations techniques. At the same time, different communities (such as IT/cyber, law enforcement, emergency </w:t>
+        <w:t xml:space="preserve">machine-speed attack capabilities is putting heavy strains on traditional threat and risk evaluation and mitigations techniques. At the same time, different communities (such as IT/cyber, law enforcement, emergency management, </w:t>
       </w:r>
       <w:r>
         <w:rPr>
           <w:lang w:val="en-US"/>
         </w:rPr>
-        <w:lastRenderedPageBreak/>
-        <w:t xml:space="preserve">management, </w:t>
+        <w:t xml:space="preserve">business architecture, </w:t>
       </w:r>
       <w:r>
         <w:rPr>
           <w:lang w:val="en-US"/>
         </w:rPr>
-        <w:t xml:space="preserve">business architecture, </w:t>
+        <w:t xml:space="preserve">etc.) </w:t>
       </w:r>
       <w:r>
         <w:rPr>
           <w:lang w:val="en-US"/>
         </w:rPr>
-        <w:t xml:space="preserve">etc.) </w:t>
+        <w:t>are</w:t>
       </w:r>
       <w:r>
         <w:rPr>
           <w:lang w:val="en-US"/>
         </w:rPr>
-        <w:t>are</w:t>
+        <w:t xml:space="preserve"> develop</w:t>
       </w:r>
       <w:r>
         <w:rPr>
           <w:lang w:val="en-US"/>
         </w:rPr>
-        <w:t xml:space="preserve"> develop</w:t>
+        <w:t>ing</w:t>
       </w:r>
       <w:r>
         <w:rPr>
           <w:lang w:val="en-US"/>
         </w:rPr>
-        <w:t>ing</w:t>
+        <w:t xml:space="preserve"> </w:t>
       </w:r>
       <w:r>
         <w:rPr>
           <w:lang w:val="en-US"/>
         </w:rPr>
-        <w:t xml:space="preserve"> </w:t>
-      </w:r>
-      <w:r>
-        <w:rPr>
-          <w:lang w:val="en-US"/>
-        </w:rPr>
         <w:t>different approaches to address this challenge. As a result, different taxonomies, models, and protocols have emerged that address the specific needs of the respective community</w:t>
       </w:r>
-      <w:ins w:id="6" w:author="Cory Casanave [18538]" w:date="2014-05-08T20:41:00Z">
+      <w:ins w:id="24" w:author="Cory Casanave [18538]" w:date="2014-05-08T20:41:00Z">
         <w:r>
           <w:rPr>
             <w:lang w:val="en-US"/>
@@ -3424,6 +3629,7 @@
     <w:p>
       <w:pPr>
         <w:rPr>
+          <w:ins w:id="25" w:author="Cory Casanave [18538]" w:date="2014-05-09T10:55:00Z"/>
           <w:lang w:val="en-US"/>
         </w:rPr>
       </w:pPr>
@@ -3442,14 +3648,321 @@
     </w:p>
     <w:p>
       <w:pPr>
-        <w:rPr>
+        <w:pStyle w:val="Heading3"/>
+        <w:rPr>
+          <w:ins w:id="26" w:author="Cory Casanave [18538]" w:date="2014-05-09T10:56:00Z"/>
           <w:lang w:val="en-US"/>
         </w:rPr>
-      </w:pPr>
-      <w:r>
-        <w:rPr>
+        <w:pPrChange w:id="27" w:author="Cory Casanave [18538]" w:date="2014-05-09T10:55:00Z">
+          <w:pPr/>
+        </w:pPrChange>
+      </w:pPr>
+      <w:ins w:id="28" w:author="Cory Casanave [18538]" w:date="2014-05-09T10:56:00Z">
+        <w:r>
+          <w:rPr>
+            <w:lang w:val="en-US"/>
+          </w:rPr>
+          <w:t>Risk Management</w:t>
+        </w:r>
+      </w:ins>
+    </w:p>
+    <w:p>
+      <w:pPr>
+        <w:pStyle w:val="Body"/>
+        <w:ind w:left="0"/>
+        <w:rPr>
+          <w:ins w:id="29" w:author="Cory Casanave [18538]" w:date="2014-05-09T10:56:00Z"/>
+        </w:rPr>
+        <w:pPrChange w:id="30" w:author="Cory Casanave [18538]" w:date="2014-05-09T11:29:00Z">
+          <w:pPr>
+            <w:pStyle w:val="Body"/>
+          </w:pPr>
+        </w:pPrChange>
+      </w:pPr>
+      <w:ins w:id="31" w:author="Cory Casanave [18538]" w:date="2014-05-09T10:56:00Z">
+        <w:r>
+          <w:t>In the broadest sense, organizations manage risks in order to provide a systematic response to uncertainties. Many organizations conduct their business within regulatory frameworks that obligate them to safeguard certain assets in accordance with standards and threat and risk assessment. Risk Management is identified as one of the key project management processes.  According to ISO/IEC 15288:2008, the Risk Management Process is conducted to identify, assess and mitigate hazards resulting from any uncertain event that may occur and result in adverse consequences to system cost, schedule and technical characteristics and thereby affect stakeholders.</w:t>
+        </w:r>
+      </w:ins>
+    </w:p>
+    <w:p>
+      <w:pPr>
+        <w:pStyle w:val="Body"/>
+        <w:ind w:left="0"/>
+        <w:rPr>
+          <w:ins w:id="32" w:author="Cory Casanave [18538]" w:date="2014-05-09T10:56:00Z"/>
+        </w:rPr>
+        <w:pPrChange w:id="33" w:author="Cory Casanave [18538]" w:date="2014-05-09T11:29:00Z">
+          <w:pPr>
+            <w:pStyle w:val="Body"/>
+          </w:pPr>
+        </w:pPrChange>
+      </w:pPr>
+      <w:ins w:id="34" w:author="Cory Casanave [18538]" w:date="2014-05-09T10:56:00Z">
+        <w:r>
+          <w:t>Typical Risk Management Outcomes include:</w:t>
+        </w:r>
+      </w:ins>
+    </w:p>
+    <w:p>
+      <w:pPr>
+        <w:pStyle w:val="Body"/>
+        <w:ind w:left="720"/>
+        <w:rPr>
+          <w:ins w:id="35" w:author="Cory Casanave [18538]" w:date="2014-05-09T10:56:00Z"/>
+        </w:rPr>
+        <w:pPrChange w:id="36" w:author="Cory Casanave [18538]" w:date="2014-05-09T11:29:00Z">
+          <w:pPr>
+            <w:pStyle w:val="Body"/>
+          </w:pPr>
+        </w:pPrChange>
+      </w:pPr>
+      <w:ins w:id="37" w:author="Cory Casanave [18538]" w:date="2014-05-09T10:56:00Z">
+        <w:r>
+          <w:t xml:space="preserve">1) </w:t>
+        </w:r>
+        <w:r>
+          <w:tab/>
+          <w:t>Risk management plan.</w:t>
+        </w:r>
+      </w:ins>
+    </w:p>
+    <w:p>
+      <w:pPr>
+        <w:pStyle w:val="Body"/>
+        <w:ind w:left="720"/>
+        <w:rPr>
+          <w:ins w:id="38" w:author="Cory Casanave [18538]" w:date="2014-05-09T10:56:00Z"/>
+        </w:rPr>
+        <w:pPrChange w:id="39" w:author="Cory Casanave [18538]" w:date="2014-05-09T11:29:00Z">
+          <w:pPr>
+            <w:pStyle w:val="Body"/>
+          </w:pPr>
+        </w:pPrChange>
+      </w:pPr>
+      <w:ins w:id="40" w:author="Cory Casanave [18538]" w:date="2014-05-09T10:56:00Z">
+        <w:r>
+          <w:t>2)</w:t>
+        </w:r>
+        <w:r>
+          <w:tab/>
+          <w:t>Risks identified, categorized, prioritized and status allocated.</w:t>
+        </w:r>
+      </w:ins>
+    </w:p>
+    <w:p>
+      <w:pPr>
+        <w:pStyle w:val="Body"/>
+        <w:ind w:left="720"/>
+        <w:rPr>
+          <w:ins w:id="41" w:author="Cory Casanave [18538]" w:date="2014-05-09T10:56:00Z"/>
+        </w:rPr>
+        <w:pPrChange w:id="42" w:author="Cory Casanave [18538]" w:date="2014-05-09T11:29:00Z">
+          <w:pPr>
+            <w:pStyle w:val="Body"/>
+          </w:pPr>
+        </w:pPrChange>
+      </w:pPr>
+      <w:ins w:id="43" w:author="Cory Casanave [18538]" w:date="2014-05-09T10:56:00Z">
+        <w:r>
+          <w:t>3)</w:t>
+        </w:r>
+        <w:r>
+          <w:tab/>
+          <w:t>Appropriate risk management strategies defined.</w:t>
+        </w:r>
+      </w:ins>
+    </w:p>
+    <w:p>
+      <w:pPr>
+        <w:pStyle w:val="Body"/>
+        <w:ind w:left="720"/>
+        <w:rPr>
+          <w:ins w:id="44" w:author="Cory Casanave [18538]" w:date="2014-05-09T10:56:00Z"/>
+        </w:rPr>
+        <w:pPrChange w:id="45" w:author="Cory Casanave [18538]" w:date="2014-05-09T11:29:00Z">
+          <w:pPr>
+            <w:pStyle w:val="Body"/>
+          </w:pPr>
+        </w:pPrChange>
+      </w:pPr>
+      <w:ins w:id="46" w:author="Cory Casanave [18538]" w:date="2014-05-09T10:56:00Z">
+        <w:r>
+          <w:t>4)</w:t>
+        </w:r>
+        <w:r>
+          <w:tab/>
+          <w:t>Action taken to mitigate or avoid the impact of risk.</w:t>
+        </w:r>
+      </w:ins>
+    </w:p>
+    <w:p>
+      <w:pPr>
+        <w:pStyle w:val="Body"/>
+        <w:ind w:left="0"/>
+        <w:rPr>
+          <w:ins w:id="47" w:author="Cory Casanave [18538]" w:date="2014-05-09T10:56:00Z"/>
+        </w:rPr>
+        <w:pPrChange w:id="48" w:author="Cory Casanave [18538]" w:date="2014-05-09T11:29:00Z">
+          <w:pPr>
+            <w:pStyle w:val="Body"/>
+          </w:pPr>
+        </w:pPrChange>
+      </w:pPr>
+      <w:ins w:id="49" w:author="Cory Casanave [18538]" w:date="2014-05-09T10:56:00Z">
+        <w:r>
+          <w:t>Several conceptual frameworks have been developed that describe the elements of threat and risk analysis. These frameworks allow organizations to define the risks in terms of their dimensions, e.g. technical, programmatic, organizational, financial, information quality and within these dimensions, to select the method for expressing risks in suitable terms.</w:t>
+        </w:r>
+      </w:ins>
+    </w:p>
+    <w:p>
+      <w:pPr>
+        <w:pStyle w:val="Body"/>
+        <w:ind w:left="0"/>
+        <w:rPr>
+          <w:ins w:id="50" w:author="Cory Casanave [18538]" w:date="2014-05-09T10:56:00Z"/>
+        </w:rPr>
+        <w:pPrChange w:id="51" w:author="Cory Casanave [18538]" w:date="2014-05-09T11:29:00Z">
+          <w:pPr>
+            <w:pStyle w:val="Body"/>
+          </w:pPr>
+        </w:pPrChange>
+      </w:pPr>
+      <w:ins w:id="52" w:author="Cory Casanave [18538]" w:date="2014-05-09T10:56:00Z">
+        <w:r>
+          <w:lastRenderedPageBreak/>
+          <w:t>Methodologies for risk management describe activities that identify risks to predict what could go wrong and would adversely affect the system and the organization. This usually involves identifying the initiating events associated with each risk in each risk category. Risk identification then proceeds by defining the interrelationships between sources of risk where there is any coupling. This may be based on project/product histories, checklists, questionnaires and expert analysis. Risk assessment methodologies describe how to conduct a frequency analysis of initiating event occurrence to identify the likelihood of risk occurrence. A risk assessment methodology would also describe steps to evaluate the impact of the risks and define their possible adverse consequences. Risk management involves prioritization of the risks in terms of their likelihood and possible impact. An organization would usually define a threshold of tolerability for each risk category.</w:t>
+        </w:r>
+      </w:ins>
+    </w:p>
+    <w:p>
+      <w:pPr>
+        <w:pStyle w:val="Body"/>
+        <w:ind w:left="0"/>
+        <w:rPr>
+          <w:ins w:id="53" w:author="Cory Casanave [18538]" w:date="2014-05-09T10:56:00Z"/>
+        </w:rPr>
+        <w:pPrChange w:id="54" w:author="Cory Casanave [18538]" w:date="2014-05-09T11:29:00Z">
+          <w:pPr>
+            <w:pStyle w:val="Body"/>
+          </w:pPr>
+        </w:pPrChange>
+      </w:pPr>
+      <w:ins w:id="55" w:author="Cory Casanave [18538]" w:date="2014-05-09T10:56:00Z">
+        <w:r>
+          <w:t>Successful risk assessment is based upon detailed understanding of the operational environment of the system and the organization.</w:t>
+        </w:r>
+      </w:ins>
+    </w:p>
+    <w:p>
+      <w:pPr>
+        <w:pStyle w:val="Body"/>
+        <w:ind w:left="0"/>
+        <w:rPr>
+          <w:ins w:id="56" w:author="Cory Casanave [18538]" w:date="2014-05-09T10:56:00Z"/>
+        </w:rPr>
+        <w:pPrChange w:id="57" w:author="Cory Casanave [18538]" w:date="2014-05-09T11:29:00Z">
+          <w:pPr>
+            <w:pStyle w:val="Body"/>
+          </w:pPr>
+        </w:pPrChange>
+      </w:pPr>
+      <w:ins w:id="58" w:author="Cory Casanave [18538]" w:date="2014-05-09T10:56:00Z">
+        <w:r>
+          <w:t>Multiple communities have developed protocols, including data and exchange schema and interfaces for sharing information about threats, risks and incidents that impact important government, commercial and personal assets and privacy. While each of these schema and interfaces provides value for a specific community it is difficult to federate these multiple representations to arrive at broad-based, planning</w:t>
+        </w:r>
+      </w:ins>
+      <w:ins w:id="59" w:author="Cory Casanave [18538]" w:date="2014-05-09T11:26:00Z">
+        <w:r>
+          <w:t>,</w:t>
+        </w:r>
+      </w:ins>
+      <w:ins w:id="60" w:author="Cory Casanave [18538]" w:date="2014-05-09T10:56:00Z">
+        <w:r>
+          <w:t xml:space="preserve"> simulation, </w:t>
+        </w:r>
+      </w:ins>
+      <w:ins w:id="61" w:author="Cory Casanave [18538]" w:date="2014-05-09T11:26:00Z">
+        <w:r>
+          <w:t xml:space="preserve">assessment, </w:t>
+        </w:r>
+      </w:ins>
+      <w:ins w:id="62" w:author="Cory Casanave [18538]" w:date="2014-05-09T10:56:00Z">
+        <w:r>
+          <w:t xml:space="preserve">situational awareness, </w:t>
+        </w:r>
+        <w:proofErr w:type="gramStart"/>
+        <w:r>
+          <w:t>forensics</w:t>
+        </w:r>
+        <w:proofErr w:type="gramEnd"/>
+        <w:r>
+          <w:t xml:space="preserve"> and to then enact the appropriate courses of action. Cyber related attacks have added a new dimension that stresses traditional mitigation strategies.</w:t>
+        </w:r>
+      </w:ins>
+    </w:p>
+    <w:p>
+      <w:pPr>
+        <w:pStyle w:val="Body"/>
+        <w:ind w:left="0"/>
+        <w:rPr>
+          <w:ins w:id="63" w:author="Cory Casanave [18538]" w:date="2014-05-09T10:56:00Z"/>
+        </w:rPr>
+        <w:pPrChange w:id="64" w:author="Cory Casanave [18538]" w:date="2014-05-09T11:29:00Z">
+          <w:pPr>
+            <w:pStyle w:val="Body"/>
+          </w:pPr>
+        </w:pPrChange>
+      </w:pPr>
+      <w:ins w:id="65" w:author="Cory Casanave [18538]" w:date="2014-05-09T10:56:00Z">
+        <w:r>
+          <w:t xml:space="preserve">However, several comparative studies of the existing risk analysis methodologies and frameworks have concluded that the existing </w:t>
+        </w:r>
+        <w:r>
+          <w:t>methodologies, even if based on similar principles, differ in their knowledge bases (assets, threats, vulnerabilities, ...) or type of results (quantitative or qualitative). This makes the risk assessments difficult or impossible to compare when different methods have been used.</w:t>
+        </w:r>
+        <w:r>
+          <w:t xml:space="preserve"> This makes is difficult to exchange threat and risk related information between multiple communities.</w:t>
+        </w:r>
+      </w:ins>
+    </w:p>
+    <w:p>
+      <w:pPr>
+        <w:rPr>
+          <w:ins w:id="66" w:author="Cory Casanave [18538]" w:date="2014-05-09T10:55:00Z"/>
           <w:lang w:val="en-US"/>
         </w:rPr>
+      </w:pPr>
+    </w:p>
+    <w:p>
+      <w:pPr>
+        <w:pStyle w:val="Heading3"/>
+        <w:rPr>
+          <w:lang w:val="en-US"/>
+        </w:rPr>
+        <w:pPrChange w:id="67" w:author="Cory Casanave [18538]" w:date="2014-05-09T10:55:00Z">
+          <w:pPr/>
+        </w:pPrChange>
+      </w:pPr>
+      <w:ins w:id="68" w:author="Cory Casanave [18538]" w:date="2014-05-09T10:55:00Z">
+        <w:r>
+          <w:rPr>
+            <w:lang w:val="en-US"/>
+          </w:rPr>
+          <w:t>This RFP</w:t>
+        </w:r>
+      </w:ins>
+    </w:p>
+    <w:p>
+      <w:pPr>
+        <w:rPr>
+          <w:lang w:val="en-US"/>
+        </w:rPr>
+      </w:pPr>
+      <w:r>
+        <w:rPr>
+          <w:lang w:val="en-US"/>
+        </w:rPr>
         <w:t xml:space="preserve">This RFP proposes the development of a conceptual </w:t>
       </w:r>
       <w:r>
@@ -3482,7 +3995,7 @@
         </w:rPr>
         <w:t xml:space="preserve">analysis and others </w:t>
       </w:r>
-      <w:ins w:id="7" w:author="Cory Casanave [18538]" w:date="2014-05-08T20:43:00Z">
+      <w:ins w:id="69" w:author="Cory Casanave [18538]" w:date="2014-05-08T20:43:00Z">
         <w:r>
           <w:rPr>
             <w:lang w:val="en-US"/>
@@ -3496,7 +4009,7 @@
         </w:rPr>
         <w:t>protecting assets</w:t>
       </w:r>
-      <w:ins w:id="8" w:author="Cory Casanave [18538]" w:date="2014-05-08T20:43:00Z">
+      <w:ins w:id="70" w:author="Cory Casanave [18538]" w:date="2014-05-08T20:43:00Z">
         <w:r>
           <w:rPr>
             <w:lang w:val="en-US"/>
@@ -3573,14 +4086,15 @@
           <w:lang w:val="en-US"/>
         </w:rPr>
       </w:pPr>
-      <w:bookmarkStart w:id="9" w:name="_Ref386625595"/>
+      <w:bookmarkStart w:id="71" w:name="_Ref386625595"/>
       <w:r>
         <w:rPr>
           <w:lang w:val="en-US"/>
         </w:rPr>
+        <w:lastRenderedPageBreak/>
         <w:t>Specific Use Cases</w:t>
       </w:r>
-      <w:bookmarkEnd w:id="9"/>
+      <w:bookmarkEnd w:id="71"/>
     </w:p>
     <w:p>
       <w:r>
@@ -3596,16 +4110,39 @@
         <w:t>.</w:t>
       </w:r>
       <w:r>
-        <w:t xml:space="preserve"> Additional use cases and detail is being developed by the community on: </w:t>
-      </w:r>
+        <w:t xml:space="preserve"> </w:t>
+      </w:r>
+      <w:del w:id="72" w:author="Cory Casanave [18538]" w:date="2014-05-09T10:52:00Z">
+        <w:r>
+          <w:delText>Additional u</w:delText>
+        </w:r>
+      </w:del>
+      <w:ins w:id="73" w:author="Cory Casanave [18538]" w:date="2014-05-09T10:52:00Z">
+        <w:r>
+          <w:t>U</w:t>
+        </w:r>
+      </w:ins>
+      <w:r>
+        <w:t xml:space="preserve">se cases and detail is being developed by the community on: </w:t>
+      </w:r>
+      <w:ins w:id="74" w:author="Cory Casanave [18538]" w:date="2014-05-09T10:52:00Z">
+        <w:r>
+          <w:t>https://github.com/omg-threat-modeling/phase1</w:t>
+        </w:r>
+      </w:ins>
     </w:p>
     <w:p>
       <w:pPr>
         <w:pStyle w:val="Heading4"/>
-      </w:pPr>
-      <w:r>
-        <w:t>Business Use Cases</w:t>
-      </w:r>
+        <w:rPr>
+          <w:del w:id="75" w:author="Cory Casanave [18538]" w:date="2014-05-09T10:53:00Z"/>
+        </w:rPr>
+      </w:pPr>
+      <w:del w:id="76" w:author="Cory Casanave [18538]" w:date="2014-05-09T10:53:00Z">
+        <w:r>
+          <w:delText>Business Use Cases</w:delText>
+        </w:r>
+      </w:del>
     </w:p>
     <w:p>
       <w:pPr>
@@ -3614,16 +4151,21 @@
           <w:ilvl w:val="0"/>
           <w:numId w:val="52"/>
         </w:numPr>
-      </w:pPr>
-      <w:r>
-        <w:t xml:space="preserve">Large Company Use Case – This use case is concerned about the ability of large corporations to effectively articulate a threat and risk landscape, covering threats from a wide area of security threats, including: information and communication systems (cyber), facilities, personnel, geopolitical, </w:t>
-      </w:r>
-      <w:r>
-        <w:t xml:space="preserve">pandemic/medical threats, </w:t>
-      </w:r>
-      <w:r>
-        <w:t xml:space="preserve">etc. </w:t>
-      </w:r>
+        <w:rPr>
+          <w:del w:id="77" w:author="Cory Casanave [18538]" w:date="2014-05-09T10:53:00Z"/>
+        </w:rPr>
+      </w:pPr>
+      <w:del w:id="78" w:author="Cory Casanave [18538]" w:date="2014-05-09T10:53:00Z">
+        <w:r>
+          <w:delText xml:space="preserve">Large Company Use Case – This use case is concerned about the ability of large corporations to effectively articulate a threat and risk landscape, covering threats from a wide area of security threats, including: information and communication systems (cyber), facilities, personnel, geopolitical, </w:delText>
+        </w:r>
+        <w:r>
+          <w:delText xml:space="preserve">pandemic/medical threats, </w:delText>
+        </w:r>
+        <w:r>
+          <w:delText xml:space="preserve">etc. </w:delText>
+        </w:r>
+      </w:del>
     </w:p>
     <w:p>
       <w:pPr>
@@ -3632,28 +4174,33 @@
           <w:ilvl w:val="0"/>
           <w:numId w:val="52"/>
         </w:numPr>
-      </w:pPr>
-      <w:r>
-        <w:t xml:space="preserve">Critical Infrastructure - </w:t>
-      </w:r>
-      <w:r>
-        <w:t xml:space="preserve">Power, water and other critical infrastructure are threatened by cyber and physical terrorism. </w:t>
-      </w:r>
-      <w:r>
-        <w:t xml:space="preserve"> </w:t>
-      </w:r>
-      <w:r>
-        <w:rPr>
-          <w:lang w:val="en-GB"/>
-        </w:rPr>
-        <w:t>Industrial Control Systems are increasingly computer controlled and connected (directly or indirectly) to the internet and may embed compromised control hardware/software from questionable sources</w:t>
-      </w:r>
-      <w:r>
-        <w:rPr>
-          <w:lang w:val="en-GB"/>
-        </w:rPr>
-        <w:t>. Critical infrastructure is subject to combined physical and Cyber threats.</w:t>
-      </w:r>
+        <w:rPr>
+          <w:del w:id="79" w:author="Cory Casanave [18538]" w:date="2014-05-09T10:53:00Z"/>
+        </w:rPr>
+      </w:pPr>
+      <w:del w:id="80" w:author="Cory Casanave [18538]" w:date="2014-05-09T10:53:00Z">
+        <w:r>
+          <w:delText xml:space="preserve">Critical Infrastructure - </w:delText>
+        </w:r>
+        <w:r>
+          <w:delText xml:space="preserve">Power, water and other critical infrastructure are threatened by cyber and physical terrorism. </w:delText>
+        </w:r>
+        <w:r>
+          <w:delText xml:space="preserve"> </w:delText>
+        </w:r>
+        <w:r>
+          <w:rPr>
+            <w:lang w:val="en-GB"/>
+          </w:rPr>
+          <w:delText>Industrial Control Systems are increasingly computer controlled and connected (directly or indirectly) to the internet and may embed compromised control hardware/software from questionable sources</w:delText>
+        </w:r>
+        <w:r>
+          <w:rPr>
+            <w:lang w:val="en-GB"/>
+          </w:rPr>
+          <w:delText>. Critical infrastructure is subject to combined physical and Cyber threats.</w:delText>
+        </w:r>
+      </w:del>
     </w:p>
     <w:p>
       <w:pPr>
@@ -3662,14 +4209,15 @@
           <w:ilvl w:val="0"/>
           <w:numId w:val="52"/>
         </w:numPr>
-      </w:pPr>
-      <w:r>
-        <w:t xml:space="preserve">This ISE-SAR Functional Standard is designed to support the sharing, throughout the Information Sharing Environment (ISE), of information about suspicious activity, incidents, or behavior (hereafter collectively referred to as suspicious activity or activities) that have a potential terrorism nexus. The ISE includes State and major urban area fusion centers and their law enforcement, homeland security, or other information </w:t>
-      </w:r>
-      <w:r>
-        <w:lastRenderedPageBreak/>
-        <w:t>sharing partners at the Federal, State, local, and tribal levels to the full extent permitted by law. In addition to providing specific indications about possible terrorism-related crimes, ISE-SARs can be used to look for patterns and trends by analyzing information at a broader level than would typically be recognized within a single jurisdiction, State, or territory. Standardized and consistent sharing of suspicious activity information regarding criminal activity among State and major urban area fusion centers and Federal agencies is vital to assessing, deterring, preventing, or prosecuting those involved in criminal activities associated with terrorism. This ISE-SAR Functional Standard has been designed to incorporate key elements that describe potential criminal activity associated with terrorism and may be used by other communities to address other types of criminal activities where appropriate. Suspicious activity is defined as observed behavior reasonably indicative of pre-operational planning related to terrorism or other criminal activity. A determination that such suspicious activity constitutes an ISE-SAR is made as part of a two-part process by trained analysts using explicit criteria. Some examples of the criteria for identifying those SARs, with defined relationships to criminal activity that also have a potential terrorism nexus, are listed below</w:t>
-      </w:r>
+        <w:rPr>
+          <w:del w:id="81" w:author="Cory Casanave [18538]" w:date="2014-05-09T10:53:00Z"/>
+        </w:rPr>
+      </w:pPr>
+      <w:del w:id="82" w:author="Cory Casanave [18538]" w:date="2014-05-09T10:53:00Z">
+        <w:r>
+          <w:delText>This ISE-SAR Functional Standard is designed to support the sharing, throughout the Information Sharing Environment (ISE), of information about suspicious activity, incidents, or behavior (hereafter collectively referred to as suspicious activity or activities) that have a potential terrorism nexus. The ISE includes State and major urban area fusion centers and their law enforcement, homeland security, or other information sharing partners at the Federal, State, local, and tribal levels to the full extent permitted by law. In addition to providing specific indications about possible terrorism-related crimes, ISE-SARs can be used to look for patterns and trends by analyzing information at a broader level than would typically be recognized within a single jurisdiction, State, or territory. Standardized and consistent sharing of suspicious activity information regarding criminal activity among State and major urban area fusion centers and Federal agencies is vital to assessing, deterring, preventing, or prosecuting those involved in criminal activities associated with terrorism. This ISE-SAR Functional Standard has been designed to incorporate key elements that describe potential criminal activity associated with terrorism and may be used by other communities to address other types of criminal activities where appropriate. Suspicious activity is defined as observed behavior reasonably indicative of pre-operational planning related to terrorism or other criminal activity. A determination that such suspicious activity constitutes an ISE-SAR is made as part of a two-part process by trained analysts using explicit criteria. Some examples of the criteria for identifying those SARs, with defined relationships to criminal activity that also have a potential terrorism nexus, are listed below</w:delText>
+        </w:r>
+      </w:del>
     </w:p>
     <w:p>
       <w:pPr>
@@ -3679,10 +4227,15 @@
           <w:numId w:val="52"/>
         </w:numPr>
         <w:spacing w:after="0"/>
-      </w:pPr>
-      <w:r>
-        <w:t>Expressed or implied threat</w:t>
-      </w:r>
+        <w:rPr>
+          <w:del w:id="83" w:author="Cory Casanave [18538]" w:date="2014-05-09T10:53:00Z"/>
+        </w:rPr>
+      </w:pPr>
+      <w:del w:id="84" w:author="Cory Casanave [18538]" w:date="2014-05-09T10:53:00Z">
+        <w:r>
+          <w:delText>Expressed or implied threat</w:delText>
+        </w:r>
+      </w:del>
     </w:p>
     <w:p>
       <w:pPr>
@@ -3692,10 +4245,15 @@
           <w:numId w:val="52"/>
         </w:numPr>
         <w:spacing w:after="0"/>
-      </w:pPr>
-      <w:r>
-        <w:t>Theft/loss/diversion</w:t>
-      </w:r>
+        <w:rPr>
+          <w:del w:id="85" w:author="Cory Casanave [18538]" w:date="2014-05-09T10:53:00Z"/>
+        </w:rPr>
+      </w:pPr>
+      <w:del w:id="86" w:author="Cory Casanave [18538]" w:date="2014-05-09T10:53:00Z">
+        <w:r>
+          <w:delText>Theft/loss/diversion</w:delText>
+        </w:r>
+      </w:del>
     </w:p>
     <w:p>
       <w:pPr>
@@ -3705,10 +4263,15 @@
           <w:numId w:val="52"/>
         </w:numPr>
         <w:spacing w:after="0"/>
-      </w:pPr>
-      <w:r>
-        <w:t>Site breach or physical intrusion</w:t>
-      </w:r>
+        <w:rPr>
+          <w:del w:id="87" w:author="Cory Casanave [18538]" w:date="2014-05-09T10:53:00Z"/>
+        </w:rPr>
+      </w:pPr>
+      <w:del w:id="88" w:author="Cory Casanave [18538]" w:date="2014-05-09T10:53:00Z">
+        <w:r>
+          <w:delText>Site breach or physical intrusion</w:delText>
+        </w:r>
+      </w:del>
     </w:p>
     <w:p>
       <w:pPr>
@@ -3718,10 +4281,15 @@
           <w:numId w:val="52"/>
         </w:numPr>
         <w:spacing w:after="0"/>
-      </w:pPr>
-      <w:r>
-        <w:t>Cyber attacks</w:t>
-      </w:r>
+        <w:rPr>
+          <w:del w:id="89" w:author="Cory Casanave [18538]" w:date="2014-05-09T10:53:00Z"/>
+        </w:rPr>
+      </w:pPr>
+      <w:del w:id="90" w:author="Cory Casanave [18538]" w:date="2014-05-09T10:53:00Z">
+        <w:r>
+          <w:delText>Cyber attacks</w:delText>
+        </w:r>
+      </w:del>
     </w:p>
     <w:p>
       <w:pPr>
@@ -3731,32 +4299,46 @@
           <w:numId w:val="52"/>
         </w:numPr>
         <w:spacing w:after="0"/>
-      </w:pPr>
-      <w:r>
-        <w:t>Probing of security response</w:t>
-      </w:r>
-    </w:p>
-    <w:p>
-      <w:pPr>
-        <w:rPr>
+        <w:rPr>
+          <w:del w:id="91" w:author="Cory Casanave [18538]" w:date="2014-05-09T10:53:00Z"/>
+        </w:rPr>
+      </w:pPr>
+      <w:del w:id="92" w:author="Cory Casanave [18538]" w:date="2014-05-09T10:53:00Z">
+        <w:r>
+          <w:delText>Probing of security response</w:delText>
+        </w:r>
+      </w:del>
+    </w:p>
+    <w:p>
+      <w:pPr>
+        <w:rPr>
+          <w:del w:id="93" w:author="Cory Casanave [18538]" w:date="2014-05-09T10:53:00Z"/>
           <w:highlight w:val="yellow"/>
           <w:lang w:val="en-US"/>
         </w:rPr>
       </w:pPr>
-      <w:r>
-        <w:rPr>
-          <w:highlight w:val="yellow"/>
-        </w:rPr>
-        <w:t>More….</w:t>
-      </w:r>
+      <w:del w:id="94" w:author="Cory Casanave [18538]" w:date="2014-05-09T10:53:00Z">
+        <w:r>
+          <w:rPr>
+            <w:highlight w:val="yellow"/>
+          </w:rPr>
+          <w:delText>More….</w:delText>
+        </w:r>
+      </w:del>
     </w:p>
     <w:p>
       <w:pPr>
         <w:pStyle w:val="Heading4"/>
-      </w:pPr>
-      <w:r>
-        <w:t>Technical Use Cases</w:t>
-      </w:r>
+        <w:rPr>
+          <w:del w:id="95" w:author="Cory Casanave [18538]" w:date="2014-05-09T10:53:00Z"/>
+        </w:rPr>
+      </w:pPr>
+      <w:del w:id="96" w:author="Cory Casanave [18538]" w:date="2014-05-09T10:53:00Z">
+        <w:r>
+          <w:lastRenderedPageBreak/>
+          <w:delText>Technical Use Cases</w:delText>
+        </w:r>
+      </w:del>
     </w:p>
     <w:p>
       <w:pPr>
@@ -3765,10 +4347,15 @@
           <w:ilvl w:val="0"/>
           <w:numId w:val="52"/>
         </w:numPr>
-      </w:pPr>
-      <w:r>
-        <w:t>Pivoting through SITX and NIEM to exchange new threat information, e.g. between CSIRTs.</w:t>
-      </w:r>
+        <w:rPr>
+          <w:del w:id="97" w:author="Cory Casanave [18538]" w:date="2014-05-09T10:53:00Z"/>
+        </w:rPr>
+      </w:pPr>
+      <w:del w:id="98" w:author="Cory Casanave [18538]" w:date="2014-05-09T10:53:00Z">
+        <w:r>
+          <w:delText>Pivoting through SITX and NIEM to exchange new threat information, e.g. between CSIRTs.</w:delText>
+        </w:r>
+      </w:del>
     </w:p>
     <w:p>
       <w:pPr>
@@ -3777,10 +4364,15 @@
           <w:ilvl w:val="0"/>
           <w:numId w:val="52"/>
         </w:numPr>
-      </w:pPr>
-      <w:r>
-        <w:t>Assessing threat and risk of a given cyber system; this involves using the elements of the conceptual model to structure the report and sharing the report, e.g. with the stakeholders and partners</w:t>
-      </w:r>
+        <w:rPr>
+          <w:del w:id="99" w:author="Cory Casanave [18538]" w:date="2014-05-09T10:53:00Z"/>
+        </w:rPr>
+      </w:pPr>
+      <w:del w:id="100" w:author="Cory Casanave [18538]" w:date="2014-05-09T10:53:00Z">
+        <w:r>
+          <w:delText>Assessing threat and risk of a given cyber system; this involves using the elements of the conceptual model to structure the report and sharing the report, e.g. with the stakeholders and partners</w:delText>
+        </w:r>
+      </w:del>
     </w:p>
     <w:p>
       <w:pPr>
@@ -3789,13 +4381,18 @@
           <w:ilvl w:val="0"/>
           <w:numId w:val="52"/>
         </w:numPr>
-      </w:pPr>
-      <w:r>
-        <w:t>Aligning risk models along the dependencies between sys</w:t>
-      </w:r>
-      <w:r>
-        <w:t>tems;</w:t>
-      </w:r>
+        <w:rPr>
+          <w:del w:id="101" w:author="Cory Casanave [18538]" w:date="2014-05-09T10:53:00Z"/>
+        </w:rPr>
+      </w:pPr>
+      <w:del w:id="102" w:author="Cory Casanave [18538]" w:date="2014-05-09T10:53:00Z">
+        <w:r>
+          <w:delText>Aligning risk models along the dependencies between sys</w:delText>
+        </w:r>
+        <w:r>
+          <w:delText>tems;</w:delText>
+        </w:r>
+      </w:del>
     </w:p>
     <w:p>
       <w:pPr>
@@ -3804,10 +4401,15 @@
           <w:ilvl w:val="0"/>
           <w:numId w:val="52"/>
         </w:numPr>
-      </w:pPr>
-      <w:r>
-        <w:t>Exchange of global information supporting assurance of risk assessment, including taxonomies of assets, threats, injury types, threat activity types, capabilities, motivations, etc.</w:t>
-      </w:r>
+        <w:rPr>
+          <w:del w:id="103" w:author="Cory Casanave [18538]" w:date="2014-05-09T10:53:00Z"/>
+        </w:rPr>
+      </w:pPr>
+      <w:del w:id="104" w:author="Cory Casanave [18538]" w:date="2014-05-09T10:53:00Z">
+        <w:r>
+          <w:delText>Exchange of global information supporting assurance of risk assessment, including taxonomies of assets, threats, injury types, threat activity types, capabilities, motivations, etc.</w:delText>
+        </w:r>
+      </w:del>
     </w:p>
     <w:p>
       <w:pPr>
@@ -3865,7 +4467,7 @@
       <w:r>
         <w:t xml:space="preserve">This cross-domain capability will then </w:t>
       </w:r>
-      <w:ins w:id="10" w:author="Cory Casanave [18538]" w:date="2014-05-08T20:44:00Z">
+      <w:ins w:id="105" w:author="Cory Casanave [18538]" w:date="2014-05-08T20:44:00Z">
         <w:r>
           <w:t xml:space="preserve">provide a framework that will </w:t>
         </w:r>
@@ -3874,10 +4476,26 @@
         <w:t xml:space="preserve">aid in </w:t>
       </w:r>
       <w:r>
-        <w:t xml:space="preserve">planning, simulation, </w:t>
-      </w:r>
-      <w:r>
-        <w:t>situational awareness and integrated threat/risk response.</w:t>
+        <w:t>planning, simulation,</w:t>
+      </w:r>
+      <w:ins w:id="106" w:author="Cory Casanave [18538]" w:date="2014-05-09T11:27:00Z">
+        <w:r>
+          <w:t xml:space="preserve"> assessment</w:t>
+        </w:r>
+        <w:proofErr w:type="gramStart"/>
+        <w:r>
+          <w:t xml:space="preserve">, </w:t>
+        </w:r>
+      </w:ins>
+      <w:r>
+        <w:t xml:space="preserve"> </w:t>
+      </w:r>
+      <w:r>
+        <w:t>situational</w:t>
+      </w:r>
+      <w:proofErr w:type="gramEnd"/>
+      <w:r>
+        <w:t xml:space="preserve"> awareness and integrated threat/risk response.</w:t>
       </w:r>
     </w:p>
     <w:p>
@@ -3885,12 +4503,11 @@
         <w:pStyle w:val="Heading3"/>
       </w:pPr>
       <w:r>
-        <w:lastRenderedPageBreak/>
         <w:t>Types of threats and risks which are in scope</w:t>
       </w:r>
-      <w:bookmarkStart w:id="11" w:name="_Ref386625611"/>
-    </w:p>
-    <w:bookmarkEnd w:id="11"/>
+      <w:bookmarkStart w:id="107" w:name="_Ref386625611"/>
+    </w:p>
+    <w:bookmarkEnd w:id="107"/>
     <w:p>
       <w:r>
         <w:t xml:space="preserve">Specifically, the following </w:t>
@@ -4021,7 +4638,7 @@
           <w:numId w:val="53"/>
         </w:numPr>
         <w:rPr>
-          <w:ins w:id="12" w:author="Cory Casanave [18538]" w:date="2014-05-08T20:44:00Z"/>
+          <w:ins w:id="108" w:author="Cory Casanave [18538]" w:date="2014-05-08T20:44:00Z"/>
         </w:rPr>
       </w:pPr>
       <w:r>
@@ -4036,17 +4653,17 @@
           <w:numId w:val="53"/>
         </w:numPr>
       </w:pPr>
-      <w:ins w:id="13" w:author="Cory Casanave [18538]" w:date="2014-05-08T20:44:00Z">
+      <w:ins w:id="109" w:author="Cory Casanave [18538]" w:date="2014-05-08T20:44:00Z">
         <w:r>
           <w:t xml:space="preserve">Material flown and </w:t>
         </w:r>
       </w:ins>
-      <w:ins w:id="14" w:author="Cory Casanave [18538]" w:date="2014-05-08T20:45:00Z">
+      <w:ins w:id="110" w:author="Cory Casanave [18538]" w:date="2014-05-08T20:45:00Z">
         <w:r>
           <w:t>logistic</w:t>
         </w:r>
       </w:ins>
-      <w:ins w:id="15" w:author="Cory Casanave [18538]" w:date="2014-05-08T20:44:00Z">
+      <w:ins w:id="111" w:author="Cory Casanave [18538]" w:date="2014-05-08T20:44:00Z">
         <w:r>
           <w:t xml:space="preserve"> underpinnings</w:t>
         </w:r>
@@ -4085,7 +4702,16 @@
         </w:numPr>
       </w:pPr>
       <w:r>
-        <w:t>Ensure that the Threat Model can be applied to actor-less threats, specifically those representing natural threats</w:t>
+        <w:lastRenderedPageBreak/>
+        <w:t xml:space="preserve">Ensure that the Threat </w:t>
+      </w:r>
+      <w:ins w:id="112" w:author="Cory Casanave [18538]" w:date="2014-05-09T11:03:00Z">
+        <w:r>
+          <w:t xml:space="preserve">and Risk </w:t>
+        </w:r>
+      </w:ins>
+      <w:r>
+        <w:t>Model can be applied to actor-less threats, specifically those representing natural threats</w:t>
       </w:r>
     </w:p>
     <w:p>
@@ -4218,7 +4844,7 @@
           <w:numId w:val="54"/>
         </w:numPr>
         <w:rPr>
-          <w:ins w:id="16" w:author="Cory Casanave [18538]" w:date="2014-05-08T20:45:00Z"/>
+          <w:ins w:id="113" w:author="Cory Casanave [18538]" w:date="2014-05-08T20:45:00Z"/>
         </w:rPr>
       </w:pPr>
       <w:r>
@@ -4233,7 +4859,7 @@
           <w:numId w:val="54"/>
         </w:numPr>
       </w:pPr>
-      <w:ins w:id="17" w:author="Cory Casanave [18538]" w:date="2014-05-08T20:45:00Z">
+      <w:ins w:id="114" w:author="Cory Casanave [18538]" w:date="2014-05-08T20:45:00Z">
         <w:r>
           <w:t>Economic threats</w:t>
         </w:r>
@@ -4348,10 +4974,19 @@
         <w:pStyle w:val="Heading3"/>
       </w:pPr>
       <w:r>
+        <w:lastRenderedPageBreak/>
         <w:t>Informative</w:t>
       </w:r>
       <w:r>
-        <w:t xml:space="preserve"> schema</w:t>
+        <w:t xml:space="preserve"> </w:t>
+      </w:r>
+      <w:ins w:id="115" w:author="Cory Casanave [18538]" w:date="2014-05-09T11:04:00Z">
+        <w:r>
+          <w:t xml:space="preserve">specifications and </w:t>
+        </w:r>
+      </w:ins>
+      <w:r>
+        <w:t>schema</w:t>
       </w:r>
     </w:p>
     <w:p>
@@ -4466,6 +5101,9 @@
           <w:ilvl w:val="0"/>
           <w:numId w:val="56"/>
         </w:numPr>
+        <w:rPr>
+          <w:ins w:id="116" w:author="Cory Casanave [18538]" w:date="2014-05-09T11:03:00Z"/>
+        </w:rPr>
       </w:pPr>
       <w:r>
         <w:t>The Emergency Data Exchange Language (EDXL) Standards from Oasis.</w:t>
@@ -4479,15 +5117,183 @@
           <w:numId w:val="56"/>
         </w:numPr>
         <w:rPr>
+          <w:ins w:id="117" w:author="Cory Casanave [18538]" w:date="2014-05-09T11:03:00Z"/>
+        </w:rPr>
+      </w:pPr>
+      <w:ins w:id="118" w:author="Cory Casanave [18538]" w:date="2014-05-09T11:03:00Z">
+        <w:r>
+          <w:t>•ISO/IEC 13335</w:t>
+        </w:r>
+      </w:ins>
+    </w:p>
+    <w:p>
+      <w:pPr>
+        <w:pStyle w:val="Body"/>
+        <w:numPr>
+          <w:ilvl w:val="0"/>
+          <w:numId w:val="56"/>
+        </w:numPr>
+        <w:rPr>
+          <w:ins w:id="119" w:author="Cory Casanave [18538]" w:date="2014-05-09T11:03:00Z"/>
+        </w:rPr>
+      </w:pPr>
+      <w:ins w:id="120" w:author="Cory Casanave [18538]" w:date="2014-05-09T11:03:00Z">
+        <w:r>
+          <w:t>•ISO/IEC 15408</w:t>
+        </w:r>
+      </w:ins>
+    </w:p>
+    <w:p>
+      <w:pPr>
+        <w:pStyle w:val="Body"/>
+        <w:numPr>
+          <w:ilvl w:val="0"/>
+          <w:numId w:val="56"/>
+        </w:numPr>
+        <w:rPr>
+          <w:ins w:id="121" w:author="Cory Casanave [18538]" w:date="2014-05-09T11:03:00Z"/>
+        </w:rPr>
+      </w:pPr>
+      <w:ins w:id="122" w:author="Cory Casanave [18538]" w:date="2014-05-09T11:03:00Z">
+        <w:r>
+          <w:t>•ISO/IEC 15443</w:t>
+        </w:r>
+      </w:ins>
+    </w:p>
+    <w:p>
+      <w:pPr>
+        <w:pStyle w:val="Body"/>
+        <w:numPr>
+          <w:ilvl w:val="0"/>
+          <w:numId w:val="56"/>
+        </w:numPr>
+        <w:rPr>
+          <w:ins w:id="123" w:author="Cory Casanave [18538]" w:date="2014-05-09T11:03:00Z"/>
+        </w:rPr>
+      </w:pPr>
+      <w:ins w:id="124" w:author="Cory Casanave [18538]" w:date="2014-05-09T11:03:00Z">
+        <w:r>
+          <w:t>•ISO/IEC 27001</w:t>
+        </w:r>
+      </w:ins>
+    </w:p>
+    <w:p>
+      <w:pPr>
+        <w:pStyle w:val="Body"/>
+        <w:numPr>
+          <w:ilvl w:val="0"/>
+          <w:numId w:val="56"/>
+        </w:numPr>
+        <w:rPr>
+          <w:ins w:id="125" w:author="Cory Casanave [18538]" w:date="2014-05-09T11:03:00Z"/>
+        </w:rPr>
+      </w:pPr>
+      <w:ins w:id="126" w:author="Cory Casanave [18538]" w:date="2014-05-09T11:03:00Z">
+        <w:r>
+          <w:t>•EBIOS (France)</w:t>
+        </w:r>
+      </w:ins>
+    </w:p>
+    <w:p>
+      <w:pPr>
+        <w:pStyle w:val="Body"/>
+        <w:numPr>
+          <w:ilvl w:val="0"/>
+          <w:numId w:val="56"/>
+        </w:numPr>
+        <w:rPr>
+          <w:ins w:id="127" w:author="Cory Casanave [18538]" w:date="2014-05-09T11:03:00Z"/>
+        </w:rPr>
+      </w:pPr>
+      <w:ins w:id="128" w:author="Cory Casanave [18538]" w:date="2014-05-09T11:03:00Z">
+        <w:r>
+          <w:t>•HTRA (Canada)</w:t>
+        </w:r>
+      </w:ins>
+    </w:p>
+    <w:p>
+      <w:pPr>
+        <w:pStyle w:val="Body"/>
+        <w:numPr>
+          <w:ilvl w:val="0"/>
+          <w:numId w:val="56"/>
+        </w:numPr>
+        <w:rPr>
+          <w:ins w:id="129" w:author="Cory Casanave [18538]" w:date="2014-05-09T11:03:00Z"/>
+        </w:rPr>
+      </w:pPr>
+      <w:ins w:id="130" w:author="Cory Casanave [18538]" w:date="2014-05-09T11:03:00Z">
+        <w:r>
+          <w:t>•NIST SP-800-30 (US)</w:t>
+        </w:r>
+      </w:ins>
+    </w:p>
+    <w:p>
+      <w:pPr>
+        <w:pStyle w:val="Body"/>
+        <w:numPr>
+          <w:ilvl w:val="0"/>
+          <w:numId w:val="56"/>
+        </w:numPr>
+        <w:rPr>
+          <w:ins w:id="131" w:author="Cory Casanave [18538]" w:date="2014-05-09T11:03:00Z"/>
+        </w:rPr>
+      </w:pPr>
+      <w:ins w:id="132" w:author="Cory Casanave [18538]" w:date="2014-05-09T11:03:00Z">
+        <w:r>
+          <w:t>•Octave (SEI CMU)</w:t>
+        </w:r>
+      </w:ins>
+    </w:p>
+    <w:p>
+      <w:pPr>
+        <w:pStyle w:val="Body"/>
+        <w:numPr>
+          <w:ilvl w:val="0"/>
+          <w:numId w:val="56"/>
+        </w:numPr>
+        <w:rPr>
+          <w:ins w:id="133" w:author="Cory Casanave [18538]" w:date="2014-05-09T11:03:00Z"/>
+        </w:rPr>
+      </w:pPr>
+      <w:ins w:id="134" w:author="Cory Casanave [18538]" w:date="2014-05-09T11:03:00Z">
+        <w:r>
+          <w:t>Microsoft Threat Analysis</w:t>
+        </w:r>
+      </w:ins>
+    </w:p>
+    <w:p>
+      <w:pPr>
+        <w:pStyle w:val="Body"/>
+        <w:numPr>
+          <w:ilvl w:val="0"/>
+          <w:numId w:val="56"/>
+        </w:numPr>
+        <w:rPr>
+          <w:del w:id="135" w:author="Cory Casanave [18538]" w:date="2014-05-09T11:03:00Z"/>
+        </w:rPr>
+      </w:pPr>
+    </w:p>
+    <w:p>
+      <w:pPr>
+        <w:pStyle w:val="Body"/>
+        <w:numPr>
+          <w:ilvl w:val="0"/>
+          <w:numId w:val="56"/>
+        </w:numPr>
+        <w:rPr>
+          <w:del w:id="136" w:author="Cory Casanave [18538]" w:date="2014-05-09T11:03:00Z"/>
           <w:highlight w:val="yellow"/>
         </w:rPr>
       </w:pPr>
-      <w:r>
-        <w:rPr>
-          <w:highlight w:val="yellow"/>
-        </w:rPr>
-        <w:t>More….</w:t>
-      </w:r>
+      <w:del w:id="137" w:author="Cory Casanave [18538]" w:date="2014-05-09T11:03:00Z">
+        <w:r>
+          <w:rPr>
+            <w:highlight w:val="yellow"/>
+          </w:rPr>
+          <w:delText>More….</w:delText>
+        </w:r>
+      </w:del>
     </w:p>
     <w:p>
       <w:pPr>
@@ -4509,34 +5315,31 @@
         <w:t xml:space="preserve">high-level </w:t>
       </w:r>
       <w:r>
-        <w:t xml:space="preserve">UML, to capture the concepts relevant to threats and risks across multiple domains and communities. The conceptual model should then be able to be used to “semantically ground” the specific exchange specifications such that the concepts shared between different exchange representations may be understood and mapped. As each of these exchange standards is designed with specific structures, design choices and technologies in mind – the conceptual model should be free of such commitments. The </w:t>
-      </w:r>
+        <w:t xml:space="preserve">UML, to capture the concepts relevant to threats and risks across multiple domains and communities. The conceptual model should then be able to be used to “semantically ground” the specific exchange specifications such that the concepts shared between different exchange representations may be understood and mapped. As each of these exchange standards is designed with specific structures, design choices and technologies in mind – the conceptual model should be free of such commitments. The conceptual model </w:t>
+      </w:r>
+      <w:r>
+        <w:t>will</w:t>
+      </w:r>
+      <w:r>
+        <w:t xml:space="preserve"> then be “mapped” to each representation (</w:t>
+      </w:r>
+      <w:r>
+        <w:t xml:space="preserve">PIM or </w:t>
+      </w:r>
+      <w:r>
+        <w:t xml:space="preserve">PSM) to be federated. </w:t>
+      </w:r>
+      <w:r>
+        <w:t>PIM or PSM models may be expressed in UML, XML or ontological languages.</w:t>
+      </w:r>
+    </w:p>
+    <w:p>
+      <w:pPr>
+        <w:pStyle w:val="Body"/>
+        <w:ind w:left="0"/>
+      </w:pPr>
       <w:r>
         <w:lastRenderedPageBreak/>
-        <w:t xml:space="preserve">conceptual model </w:t>
-      </w:r>
-      <w:r>
-        <w:t>will</w:t>
-      </w:r>
-      <w:r>
-        <w:t xml:space="preserve"> then be “mapped” to each representation (</w:t>
-      </w:r>
-      <w:r>
-        <w:t xml:space="preserve">PIM or </w:t>
-      </w:r>
-      <w:r>
-        <w:t xml:space="preserve">PSM) to be federated. </w:t>
-      </w:r>
-      <w:r>
-        <w:t>PIM or PSM models may be expressed in UML, XML or ontological languages.</w:t>
-      </w:r>
-    </w:p>
-    <w:p>
-      <w:pPr>
-        <w:pStyle w:val="Body"/>
-        <w:ind w:left="0"/>
-      </w:pPr>
-      <w:r>
         <w:t xml:space="preserve">Specifications may utilize, extend or define UML profiles to express the conceptual and mapping semantics. </w:t>
       </w:r>
       <w:r>
@@ -4733,33 +5536,30 @@
         <w:t>, reference models</w:t>
       </w:r>
       <w:r>
-        <w:t xml:space="preserve"> and/or IEPDs are to be defined that provides for a NIEM specific representation of the complete conceptual model such that NIEM </w:t>
-      </w:r>
+        <w:t xml:space="preserve"> and/or IEPDs are to be defined that provides for a NIEM specific representation of the complete conceptual model such that NIEM implementations will be able to share threat/risk information</w:t>
+      </w:r>
+      <w:r>
+        <w:t xml:space="preserve"> from multiple sources</w:t>
+      </w:r>
+      <w:r>
+        <w:t>.</w:t>
+      </w:r>
+      <w:r>
+        <w:t xml:space="preserve"> The NIEM representation shall utilize existing NIEM reference models</w:t>
+      </w:r>
+      <w:r>
+        <w:t xml:space="preserve"> as applicable</w:t>
+      </w:r>
+      <w:r>
+        <w:t>.</w:t>
+      </w:r>
+    </w:p>
+    <w:p>
+      <w:pPr>
+        <w:pStyle w:val="Heading3"/>
+      </w:pPr>
       <w:r>
         <w:lastRenderedPageBreak/>
-        <w:t>implementations will be able to share threat/risk information</w:t>
-      </w:r>
-      <w:r>
-        <w:t xml:space="preserve"> from multiple sources</w:t>
-      </w:r>
-      <w:r>
-        <w:t>.</w:t>
-      </w:r>
-      <w:r>
-        <w:t xml:space="preserve"> The NIEM representation shall utilize existing NIEM reference models</w:t>
-      </w:r>
-      <w:r>
-        <w:t xml:space="preserve"> as applicable</w:t>
-      </w:r>
-      <w:r>
-        <w:t>.</w:t>
-      </w:r>
-    </w:p>
-    <w:p>
-      <w:pPr>
-        <w:pStyle w:val="Heading3"/>
-      </w:pPr>
-      <w:r>
         <w:t>Follow on efforts</w:t>
       </w:r>
     </w:p>
@@ -5293,28 +6093,34 @@
         <w:rPr>
           <w:szCs w:val="24"/>
         </w:rPr>
+        <w:t>Shared Operational Picture Exchange Services</w:t>
+      </w:r>
+      <w:proofErr w:type="gramStart"/>
+      <w:r>
+        <w:rPr>
+          <w:szCs w:val="24"/>
+        </w:rPr>
+        <w:t>,  (</w:t>
+      </w:r>
+      <w:proofErr w:type="gramEnd"/>
+      <w:r>
+        <w:rPr>
+          <w:szCs w:val="24"/>
+        </w:rPr>
+        <w:t>SOPES) Information Exchange Data Model (IEDM) - http://www.omg.org/spec/SOPES/</w:t>
+      </w:r>
+      <w:r>
+        <w:rPr>
+          <w:szCs w:val="24"/>
+        </w:rPr>
+        <w:t xml:space="preserve">Model Driven Message </w:t>
+      </w:r>
+      <w:r>
+        <w:rPr>
+          <w:szCs w:val="24"/>
+        </w:rPr>
         <w:lastRenderedPageBreak/>
-        <w:t>Shared Operational Picture Exchange Services</w:t>
-      </w:r>
-      <w:proofErr w:type="gramStart"/>
-      <w:r>
-        <w:rPr>
-          <w:szCs w:val="24"/>
-        </w:rPr>
-        <w:t>,  (</w:t>
-      </w:r>
-      <w:proofErr w:type="gramEnd"/>
-      <w:r>
-        <w:rPr>
-          <w:szCs w:val="24"/>
-        </w:rPr>
-        <w:t>SOPES) Information Exchange Data Model (IEDM) - http://www.omg.org/spec/SOPES/</w:t>
-      </w:r>
-      <w:r>
-        <w:rPr>
-          <w:szCs w:val="24"/>
-        </w:rPr>
-        <w:t xml:space="preserve">Model Driven Message Interoperability (MDMI) - </w:t>
+        <w:t xml:space="preserve">Interoperability (MDMI) - </w:t>
       </w:r>
       <w:hyperlink r:id="rId16" w:history="1">
         <w:r>
@@ -5424,7 +6230,7 @@
         </w:rPr>
         <w:t>(</w:t>
       </w:r>
-      <w:commentRangeStart w:id="18"/>
+      <w:commentRangeStart w:id="138"/>
       <w:r>
         <w:rPr>
           <w:szCs w:val="24"/>
@@ -5519,7 +6325,7 @@
         </w:r>
       </w:hyperlink>
     </w:p>
-    <w:commentRangeEnd w:id="18"/>
+    <w:commentRangeEnd w:id="138"/>
     <w:p>
       <w:pPr>
         <w:rPr>
@@ -5530,7 +6336,7 @@
         <w:rPr>
           <w:rStyle w:val="CommentReference"/>
         </w:rPr>
-        <w:commentReference w:id="18"/>
+        <w:commentReference w:id="138"/>
       </w:r>
     </w:p>
     <w:p>
@@ -5558,7 +6364,6 @@
           <w:szCs w:val="24"/>
         </w:rPr>
       </w:pPr>
-      <w:commentRangeStart w:id="19"/>
       <w:r>
         <w:rPr>
           <w:szCs w:val="24"/>
@@ -5716,27 +6521,7 @@
         <w:rPr>
           <w:szCs w:val="24"/>
         </w:rPr>
-        <w:t xml:space="preserve">As the normative representation of DoDAF-2 in UML UPDM represents an architectural framework that is expected to be used across </w:t>
-      </w:r>
-      <w:commentRangeStart w:id="20"/>
-      <w:r>
-        <w:rPr>
-          <w:szCs w:val="24"/>
-        </w:rPr>
-        <w:t>government</w:t>
-      </w:r>
-      <w:commentRangeEnd w:id="20"/>
-      <w:r>
-        <w:rPr>
-          <w:rStyle w:val="CommentReference"/>
-        </w:rPr>
-        <w:commentReference w:id="20"/>
-      </w:r>
-      <w:r>
-        <w:rPr>
-          <w:szCs w:val="24"/>
-        </w:rPr>
-        <w:t>.</w:t>
+        <w:t>As the normative representation of DoDAF-2 in UML UPDM represents an architectural framework that is expected to be used across government.</w:t>
       </w:r>
       <w:proofErr w:type="gramEnd"/>
       <w:r>
@@ -5771,7 +6556,6 @@
         </w:rPr>
       </w:pPr>
     </w:p>
-    <w:commentRangeEnd w:id="19"/>
     <w:p>
       <w:pPr>
         <w:ind w:left="709"/>
@@ -5779,19 +6563,13 @@
           <w:szCs w:val="24"/>
         </w:rPr>
       </w:pPr>
-      <w:r>
-        <w:rPr>
-          <w:rStyle w:val="CommentReference"/>
-        </w:rPr>
+    </w:p>
+    <w:p>
+      <w:pPr>
+        <w:pStyle w:val="Heading3"/>
+      </w:pPr>
+      <w:r>
         <w:lastRenderedPageBreak/>
-        <w:commentReference w:id="19"/>
-      </w:r>
-    </w:p>
-    <w:p>
-      <w:pPr>
-        <w:pStyle w:val="Heading3"/>
-      </w:pPr>
-      <w:r>
         <w:t>Relationship to other OMG Documents and work in progress</w:t>
       </w:r>
     </w:p>
@@ -5808,7 +6586,6 @@
           <w:szCs w:val="24"/>
         </w:rPr>
       </w:pPr>
-      <w:commentRangeStart w:id="21"/>
       <w:r>
         <w:rPr>
           <w:i w:val="0"/>
@@ -5831,54 +6608,23 @@
           <w:i w:val="0"/>
           <w:szCs w:val="24"/>
         </w:rPr>
-        <w:t xml:space="preserve">).  IMM will </w:t>
-      </w:r>
-      <w:commentRangeStart w:id="22"/>
+        <w:t xml:space="preserve">).  IMM will include a </w:t>
+      </w:r>
+      <w:proofErr w:type="gramStart"/>
       <w:r>
         <w:rPr>
           <w:i w:val="0"/>
           <w:szCs w:val="24"/>
         </w:rPr>
-        <w:t>include</w:t>
-      </w:r>
-      <w:commentRangeEnd w:id="22"/>
-      <w:r>
-        <w:rPr>
-          <w:rStyle w:val="CommentReference"/>
-          <w:i w:val="0"/>
-        </w:rPr>
-        <w:commentReference w:id="22"/>
-      </w:r>
+        <w:t>meta</w:t>
+      </w:r>
+      <w:proofErr w:type="gramEnd"/>
       <w:r>
         <w:rPr>
           <w:i w:val="0"/>
           <w:szCs w:val="24"/>
         </w:rPr>
-        <w:t xml:space="preserve"> a </w:t>
-      </w:r>
-      <w:proofErr w:type="gramStart"/>
-      <w:r>
-        <w:rPr>
-          <w:i w:val="0"/>
-          <w:szCs w:val="24"/>
-        </w:rPr>
-        <w:t>meta</w:t>
-      </w:r>
-      <w:proofErr w:type="gramEnd"/>
-      <w:r>
-        <w:rPr>
-          <w:i w:val="0"/>
-          <w:szCs w:val="24"/>
-        </w:rPr>
         <w:t xml:space="preserve"> model for XML schema that can be used with a QVT mapping for GRA.</w:t>
-      </w:r>
-      <w:commentRangeEnd w:id="21"/>
-      <w:r>
-        <w:rPr>
-          <w:rStyle w:val="CommentReference"/>
-          <w:i w:val="0"/>
-        </w:rPr>
-        <w:commentReference w:id="21"/>
       </w:r>
     </w:p>
     <w:p>
@@ -5963,7 +6709,6 @@
         <w:pStyle w:val="Heading2"/>
       </w:pPr>
       <w:r>
-        <w:lastRenderedPageBreak/>
         <w:t>Related non-OMG Activities, Documents and Standards</w:t>
       </w:r>
     </w:p>
@@ -6203,6 +6948,7 @@
         <w:pStyle w:val="Heading2"/>
       </w:pPr>
       <w:r>
+        <w:lastRenderedPageBreak/>
         <w:t>Mandatory Requirements</w:t>
       </w:r>
     </w:p>
@@ -6308,12 +7054,37 @@
       <w:r>
         <w:t xml:space="preserve"> required to understand threats.</w:t>
       </w:r>
-    </w:p>
-    <w:p>
-      <w:r>
-        <w:lastRenderedPageBreak/>
-        <w:t>For this purpose</w:t>
-      </w:r>
+      <w:ins w:id="139" w:author="Cory Casanave [18538]" w:date="2014-05-09T11:13:00Z">
+        <w:r>
+          <w:t xml:space="preserve"> </w:t>
+        </w:r>
+        <w:r>
+          <w:t>Proposals shall use standard terminology when applicable. References to existing standards shall be provided to facilitate mappings and avoid ambiguity.</w:t>
+        </w:r>
+      </w:ins>
+    </w:p>
+    <w:p>
+      <w:r>
+        <w:t xml:space="preserve">For </w:t>
+      </w:r>
+      <w:del w:id="140" w:author="Cory Casanave [18538]" w:date="2014-05-09T11:07:00Z">
+        <w:r>
+          <w:delText xml:space="preserve">this </w:delText>
+        </w:r>
+      </w:del>
+      <w:ins w:id="141" w:author="Cory Casanave [18538]" w:date="2014-05-09T11:07:00Z">
+        <w:r>
+          <w:t>th</w:t>
+        </w:r>
+        <w:r>
+          <w:t>e purpose of this RFP</w:t>
+        </w:r>
+      </w:ins>
+      <w:del w:id="142" w:author="Cory Casanave [18538]" w:date="2014-05-09T11:07:00Z">
+        <w:r>
+          <w:delText>purpose</w:delText>
+        </w:r>
+      </w:del>
       <w:r>
         <w:t xml:space="preserve">, the concept of a “Threat” </w:t>
       </w:r>
@@ -6353,22 +7124,22 @@
       <w:r>
         <w:t>n exposure of an asset of interest (someone or something valued) to danger, harm, or loss.</w:t>
       </w:r>
-      <w:ins w:id="23" w:author="Cory Casanave [18538]" w:date="2014-05-08T20:51:00Z">
+      <w:ins w:id="143" w:author="Cory Casanave [18538]" w:date="2014-05-08T20:51:00Z">
         <w:r>
           <w:t xml:space="preserve"> The focus of risks would be those that go beyond the normal course of business and expose the enterprise to</w:t>
         </w:r>
       </w:ins>
-      <w:ins w:id="24" w:author="Cory Casanave [18538]" w:date="2014-05-08T20:52:00Z">
+      <w:ins w:id="144" w:author="Cory Casanave [18538]" w:date="2014-05-08T20:52:00Z">
         <w:r>
           <w:t xml:space="preserve"> increased risk due to</w:t>
         </w:r>
       </w:ins>
-      <w:ins w:id="25" w:author="Cory Casanave [18538]" w:date="2014-05-08T20:53:00Z">
+      <w:ins w:id="145" w:author="Cory Casanave [18538]" w:date="2014-05-08T20:53:00Z">
         <w:r>
           <w:t xml:space="preserve"> vulnerabilities.</w:t>
         </w:r>
       </w:ins>
-      <w:ins w:id="26" w:author="Cory Casanave [18538]" w:date="2014-05-08T20:52:00Z">
+      <w:ins w:id="146" w:author="Cory Casanave [18538]" w:date="2014-05-08T20:52:00Z">
         <w:r>
           <w:t xml:space="preserve"> </w:t>
         </w:r>
@@ -6441,7 +7212,7 @@
       <w:r>
         <w:t>Bystanders and inadvertent actors may perform actions that result in actual behavior that provides benefits to any other actor</w:t>
       </w:r>
-      <w:ins w:id="27" w:author="Cory Casanave [18538]" w:date="2014-05-08T20:48:00Z">
+      <w:ins w:id="147" w:author="Cory Casanave [18538]" w:date="2014-05-08T20:48:00Z">
         <w:r>
           <w:t xml:space="preserve"> (offensive or defensive)</w:t>
         </w:r>
@@ -6451,6 +7222,646 @@
       </w:r>
     </w:p>
     <w:p>
+      <w:pPr>
+        <w:rPr>
+          <w:ins w:id="148" w:author="Cory Casanave [18538]" w:date="2014-05-09T11:11:00Z"/>
+        </w:rPr>
+      </w:pPr>
+      <w:ins w:id="149" w:author="Cory Casanave [18538]" w:date="2014-05-09T11:10:00Z">
+        <w:r>
+          <w:t xml:space="preserve">Proposals </w:t>
+        </w:r>
+      </w:ins>
+      <w:ins w:id="150" w:author="Cory Casanave [18538]" w:date="2014-05-09T11:11:00Z">
+        <w:r>
+          <w:t xml:space="preserve">shall include </w:t>
+        </w:r>
+      </w:ins>
+      <w:ins w:id="151" w:author="Cory Casanave [18538]" w:date="2014-05-09T11:12:00Z">
+        <w:r>
+          <w:t xml:space="preserve">and define </w:t>
+        </w:r>
+      </w:ins>
+      <w:ins w:id="152" w:author="Cory Casanave [18538]" w:date="2014-05-09T11:11:00Z">
+        <w:r>
+          <w:t>threat and risk concepts including but not limited to:</w:t>
+        </w:r>
+      </w:ins>
+      <w:ins w:id="153" w:author="Cory Casanave [18538]" w:date="2014-05-09T11:10:00Z">
+        <w:r>
+          <w:t xml:space="preserve">  </w:t>
+        </w:r>
+      </w:ins>
+    </w:p>
+    <w:p>
+      <w:pPr>
+        <w:pStyle w:val="ListParagraph"/>
+        <w:numPr>
+          <w:ilvl w:val="0"/>
+          <w:numId w:val="61"/>
+        </w:numPr>
+        <w:rPr>
+          <w:ins w:id="154" w:author="Cory Casanave [18538]" w:date="2014-05-09T11:20:00Z"/>
+        </w:rPr>
+        <w:sectPr>
+          <w:headerReference w:type="default" r:id="rId40"/>
+          <w:footerReference w:type="default" r:id="rId41"/>
+          <w:pgSz w:w="12240" w:h="15840"/>
+          <w:pgMar w:top="1440" w:right="1800" w:bottom="1620" w:left="1800" w:header="720" w:footer="720" w:gutter="0"/>
+          <w:cols w:space="0"/>
+          <w:noEndnote/>
+        </w:sectPr>
+      </w:pPr>
+    </w:p>
+    <w:p>
+      <w:pPr>
+        <w:pStyle w:val="ListParagraph"/>
+        <w:numPr>
+          <w:ilvl w:val="0"/>
+          <w:numId w:val="61"/>
+        </w:numPr>
+        <w:rPr>
+          <w:ins w:id="157" w:author="Cory Casanave [18538]" w:date="2014-05-09T11:19:00Z"/>
+        </w:rPr>
+        <w:pPrChange w:id="158" w:author="Cory Casanave [18538]" w:date="2014-05-09T11:11:00Z">
+          <w:pPr/>
+        </w:pPrChange>
+      </w:pPr>
+      <w:ins w:id="159" w:author="Cory Casanave [18538]" w:date="2014-05-09T11:19:00Z">
+        <w:r>
+          <w:lastRenderedPageBreak/>
+          <w:t>Asset</w:t>
+        </w:r>
+      </w:ins>
+    </w:p>
+    <w:p>
+      <w:pPr>
+        <w:pStyle w:val="ListParagraph"/>
+        <w:numPr>
+          <w:ilvl w:val="0"/>
+          <w:numId w:val="61"/>
+        </w:numPr>
+        <w:rPr>
+          <w:ins w:id="160" w:author="Cory Casanave [18538]" w:date="2014-05-09T11:19:00Z"/>
+        </w:rPr>
+        <w:pPrChange w:id="161" w:author="Cory Casanave [18538]" w:date="2014-05-09T11:11:00Z">
+          <w:pPr/>
+        </w:pPrChange>
+      </w:pPr>
+      <w:ins w:id="162" w:author="Cory Casanave [18538]" w:date="2014-05-09T11:19:00Z">
+        <w:r>
+          <w:t>Campaign</w:t>
+        </w:r>
+      </w:ins>
+    </w:p>
+    <w:p>
+      <w:pPr>
+        <w:pStyle w:val="ListParagraph"/>
+        <w:numPr>
+          <w:ilvl w:val="0"/>
+          <w:numId w:val="61"/>
+        </w:numPr>
+        <w:rPr>
+          <w:ins w:id="163" w:author="Cory Casanave [18538]" w:date="2014-05-09T11:19:00Z"/>
+        </w:rPr>
+        <w:pPrChange w:id="164" w:author="Cory Casanave [18538]" w:date="2014-05-09T11:11:00Z">
+          <w:pPr/>
+        </w:pPrChange>
+      </w:pPr>
+      <w:ins w:id="165" w:author="Cory Casanave [18538]" w:date="2014-05-09T11:19:00Z">
+        <w:r>
+          <w:t>Cause</w:t>
+        </w:r>
+      </w:ins>
+    </w:p>
+    <w:p>
+      <w:pPr>
+        <w:pStyle w:val="ListParagraph"/>
+        <w:numPr>
+          <w:ilvl w:val="0"/>
+          <w:numId w:val="61"/>
+        </w:numPr>
+        <w:rPr>
+          <w:ins w:id="166" w:author="Cory Casanave [18538]" w:date="2014-05-09T11:19:00Z"/>
+        </w:rPr>
+        <w:pPrChange w:id="167" w:author="Cory Casanave [18538]" w:date="2014-05-09T11:11:00Z">
+          <w:pPr/>
+        </w:pPrChange>
+      </w:pPr>
+      <w:ins w:id="168" w:author="Cory Casanave [18538]" w:date="2014-05-09T11:19:00Z">
+        <w:r>
+          <w:t>Effect</w:t>
+        </w:r>
+      </w:ins>
+    </w:p>
+    <w:p>
+      <w:pPr>
+        <w:pStyle w:val="ListParagraph"/>
+        <w:numPr>
+          <w:ilvl w:val="0"/>
+          <w:numId w:val="61"/>
+        </w:numPr>
+        <w:rPr>
+          <w:ins w:id="169" w:author="Cory Casanave [18538]" w:date="2014-05-09T11:19:00Z"/>
+        </w:rPr>
+        <w:pPrChange w:id="170" w:author="Cory Casanave [18538]" w:date="2014-05-09T11:11:00Z">
+          <w:pPr/>
+        </w:pPrChange>
+      </w:pPr>
+      <w:ins w:id="171" w:author="Cory Casanave [18538]" w:date="2014-05-09T11:19:00Z">
+        <w:r>
+          <w:t>Exploit Target</w:t>
+        </w:r>
+      </w:ins>
+    </w:p>
+    <w:p>
+      <w:pPr>
+        <w:pStyle w:val="ListParagraph"/>
+        <w:numPr>
+          <w:ilvl w:val="0"/>
+          <w:numId w:val="61"/>
+        </w:numPr>
+        <w:rPr>
+          <w:ins w:id="172" w:author="Cory Casanave [18538]" w:date="2014-05-09T11:19:00Z"/>
+        </w:rPr>
+        <w:pPrChange w:id="173" w:author="Cory Casanave [18538]" w:date="2014-05-09T11:11:00Z">
+          <w:pPr/>
+        </w:pPrChange>
+      </w:pPr>
+      <w:ins w:id="174" w:author="Cory Casanave [18538]" w:date="2014-05-09T11:19:00Z">
+        <w:r>
+          <w:t>Goal</w:t>
+        </w:r>
+      </w:ins>
+    </w:p>
+    <w:p>
+      <w:pPr>
+        <w:pStyle w:val="ListParagraph"/>
+        <w:numPr>
+          <w:ilvl w:val="0"/>
+          <w:numId w:val="61"/>
+        </w:numPr>
+        <w:rPr>
+          <w:ins w:id="175" w:author="Cory Casanave [18538]" w:date="2014-05-09T11:19:00Z"/>
+        </w:rPr>
+        <w:pPrChange w:id="176" w:author="Cory Casanave [18538]" w:date="2014-05-09T11:11:00Z">
+          <w:pPr/>
+        </w:pPrChange>
+      </w:pPr>
+      <w:ins w:id="177" w:author="Cory Casanave [18538]" w:date="2014-05-09T11:19:00Z">
+        <w:r>
+          <w:t>Hazard</w:t>
+        </w:r>
+      </w:ins>
+    </w:p>
+    <w:p>
+      <w:pPr>
+        <w:pStyle w:val="ListParagraph"/>
+        <w:numPr>
+          <w:ilvl w:val="0"/>
+          <w:numId w:val="61"/>
+        </w:numPr>
+        <w:rPr>
+          <w:ins w:id="178" w:author="Cory Casanave [18538]" w:date="2014-05-09T11:19:00Z"/>
+        </w:rPr>
+        <w:pPrChange w:id="179" w:author="Cory Casanave [18538]" w:date="2014-05-09T11:11:00Z">
+          <w:pPr/>
+        </w:pPrChange>
+      </w:pPr>
+      <w:ins w:id="180" w:author="Cory Casanave [18538]" w:date="2014-05-09T11:19:00Z">
+        <w:r>
+          <w:t>Impact</w:t>
+        </w:r>
+      </w:ins>
+    </w:p>
+    <w:p>
+      <w:pPr>
+        <w:pStyle w:val="ListParagraph"/>
+        <w:numPr>
+          <w:ilvl w:val="0"/>
+          <w:numId w:val="61"/>
+        </w:numPr>
+        <w:rPr>
+          <w:ins w:id="181" w:author="Cory Casanave [18538]" w:date="2014-05-09T11:19:00Z"/>
+        </w:rPr>
+        <w:pPrChange w:id="182" w:author="Cory Casanave [18538]" w:date="2014-05-09T11:11:00Z">
+          <w:pPr/>
+        </w:pPrChange>
+      </w:pPr>
+      <w:ins w:id="183" w:author="Cory Casanave [18538]" w:date="2014-05-09T11:19:00Z">
+        <w:r>
+          <w:lastRenderedPageBreak/>
+          <w:t>Incident</w:t>
+        </w:r>
+      </w:ins>
+    </w:p>
+    <w:p>
+      <w:pPr>
+        <w:pStyle w:val="ListParagraph"/>
+        <w:numPr>
+          <w:ilvl w:val="0"/>
+          <w:numId w:val="61"/>
+        </w:numPr>
+        <w:rPr>
+          <w:ins w:id="184" w:author="Cory Casanave [18538]" w:date="2014-05-09T11:19:00Z"/>
+        </w:rPr>
+        <w:pPrChange w:id="185" w:author="Cory Casanave [18538]" w:date="2014-05-09T11:11:00Z">
+          <w:pPr/>
+        </w:pPrChange>
+      </w:pPr>
+      <w:ins w:id="186" w:author="Cory Casanave [18538]" w:date="2014-05-09T11:19:00Z">
+        <w:r>
+          <w:t>Incident</w:t>
+        </w:r>
+      </w:ins>
+    </w:p>
+    <w:p>
+      <w:pPr>
+        <w:pStyle w:val="ListParagraph"/>
+        <w:numPr>
+          <w:ilvl w:val="0"/>
+          <w:numId w:val="61"/>
+        </w:numPr>
+        <w:rPr>
+          <w:ins w:id="187" w:author="Cory Casanave [18538]" w:date="2014-05-09T11:19:00Z"/>
+        </w:rPr>
+        <w:pPrChange w:id="188" w:author="Cory Casanave [18538]" w:date="2014-05-09T11:11:00Z">
+          <w:pPr/>
+        </w:pPrChange>
+      </w:pPr>
+      <w:ins w:id="189" w:author="Cory Casanave [18538]" w:date="2014-05-09T11:19:00Z">
+        <w:r>
+          <w:t>Indicators</w:t>
+        </w:r>
+      </w:ins>
+    </w:p>
+    <w:p>
+      <w:pPr>
+        <w:pStyle w:val="ListParagraph"/>
+        <w:numPr>
+          <w:ilvl w:val="0"/>
+          <w:numId w:val="61"/>
+        </w:numPr>
+        <w:rPr>
+          <w:ins w:id="190" w:author="Cory Casanave [18538]" w:date="2014-05-09T11:19:00Z"/>
+        </w:rPr>
+        <w:pPrChange w:id="191" w:author="Cory Casanave [18538]" w:date="2014-05-09T11:11:00Z">
+          <w:pPr/>
+        </w:pPrChange>
+      </w:pPr>
+      <w:ins w:id="192" w:author="Cory Casanave [18538]" w:date="2014-05-09T11:19:00Z">
+        <w:r>
+          <w:t>Likelihood</w:t>
+        </w:r>
+      </w:ins>
+    </w:p>
+    <w:p>
+      <w:pPr>
+        <w:pStyle w:val="ListParagraph"/>
+        <w:numPr>
+          <w:ilvl w:val="0"/>
+          <w:numId w:val="61"/>
+        </w:numPr>
+        <w:rPr>
+          <w:ins w:id="193" w:author="Cory Casanave [18538]" w:date="2014-05-09T11:19:00Z"/>
+        </w:rPr>
+        <w:pPrChange w:id="194" w:author="Cory Casanave [18538]" w:date="2014-05-09T11:11:00Z">
+          <w:pPr/>
+        </w:pPrChange>
+      </w:pPr>
+      <w:ins w:id="195" w:author="Cory Casanave [18538]" w:date="2014-05-09T11:19:00Z">
+        <w:r>
+          <w:t>Mitigation</w:t>
+        </w:r>
+      </w:ins>
+    </w:p>
+    <w:p>
+      <w:pPr>
+        <w:pStyle w:val="ListParagraph"/>
+        <w:numPr>
+          <w:ilvl w:val="0"/>
+          <w:numId w:val="61"/>
+        </w:numPr>
+        <w:rPr>
+          <w:ins w:id="196" w:author="Cory Casanave [18538]" w:date="2014-05-09T11:19:00Z"/>
+        </w:rPr>
+        <w:pPrChange w:id="197" w:author="Cory Casanave [18538]" w:date="2014-05-09T11:11:00Z">
+          <w:pPr/>
+        </w:pPrChange>
+      </w:pPr>
+      <w:ins w:id="198" w:author="Cory Casanave [18538]" w:date="2014-05-09T11:19:00Z">
+        <w:r>
+          <w:t>Observable</w:t>
+        </w:r>
+      </w:ins>
+    </w:p>
+    <w:p>
+      <w:pPr>
+        <w:pStyle w:val="ListParagraph"/>
+        <w:numPr>
+          <w:ilvl w:val="0"/>
+          <w:numId w:val="61"/>
+        </w:numPr>
+        <w:rPr>
+          <w:ins w:id="199" w:author="Cory Casanave [18538]" w:date="2014-05-09T11:22:00Z"/>
+        </w:rPr>
+        <w:pPrChange w:id="200" w:author="Cory Casanave [18538]" w:date="2014-05-09T11:11:00Z">
+          <w:pPr/>
+        </w:pPrChange>
+      </w:pPr>
+      <w:ins w:id="201" w:author="Cory Casanave [18538]" w:date="2014-05-09T11:19:00Z">
+        <w:r>
+          <w:t>Observation</w:t>
+        </w:r>
+      </w:ins>
+    </w:p>
+    <w:p>
+      <w:pPr>
+        <w:pStyle w:val="ListParagraph"/>
+        <w:numPr>
+          <w:ilvl w:val="0"/>
+          <w:numId w:val="61"/>
+        </w:numPr>
+        <w:rPr>
+          <w:ins w:id="202" w:author="Cory Casanave [18538]" w:date="2014-05-09T11:19:00Z"/>
+        </w:rPr>
+        <w:pPrChange w:id="203" w:author="Cory Casanave [18538]" w:date="2014-05-09T11:11:00Z">
+          <w:pPr/>
+        </w:pPrChange>
+      </w:pPr>
+      <w:ins w:id="204" w:author="Cory Casanave [18538]" w:date="2014-05-09T11:22:00Z">
+        <w:r>
+          <w:t>Observation metadata</w:t>
+        </w:r>
+      </w:ins>
+    </w:p>
+    <w:p>
+      <w:pPr>
+        <w:pStyle w:val="ListParagraph"/>
+        <w:numPr>
+          <w:ilvl w:val="0"/>
+          <w:numId w:val="61"/>
+        </w:numPr>
+        <w:rPr>
+          <w:ins w:id="205" w:author="Cory Casanave [18538]" w:date="2014-05-09T11:19:00Z"/>
+        </w:rPr>
+        <w:pPrChange w:id="206" w:author="Cory Casanave [18538]" w:date="2014-05-09T11:11:00Z">
+          <w:pPr/>
+        </w:pPrChange>
+      </w:pPr>
+      <w:ins w:id="207" w:author="Cory Casanave [18538]" w:date="2014-05-09T11:19:00Z">
+        <w:r>
+          <w:lastRenderedPageBreak/>
+          <w:t>Procedures</w:t>
+        </w:r>
+      </w:ins>
+    </w:p>
+    <w:p>
+      <w:pPr>
+        <w:pStyle w:val="ListParagraph"/>
+        <w:numPr>
+          <w:ilvl w:val="0"/>
+          <w:numId w:val="61"/>
+        </w:numPr>
+        <w:rPr>
+          <w:ins w:id="208" w:author="Cory Casanave [18538]" w:date="2014-05-09T11:19:00Z"/>
+        </w:rPr>
+        <w:pPrChange w:id="209" w:author="Cory Casanave [18538]" w:date="2014-05-09T11:11:00Z">
+          <w:pPr/>
+        </w:pPrChange>
+      </w:pPr>
+      <w:ins w:id="210" w:author="Cory Casanave [18538]" w:date="2014-05-09T11:19:00Z">
+        <w:r>
+          <w:t>Risk</w:t>
+        </w:r>
+      </w:ins>
+    </w:p>
+    <w:p>
+      <w:pPr>
+        <w:pStyle w:val="ListParagraph"/>
+        <w:numPr>
+          <w:ilvl w:val="0"/>
+          <w:numId w:val="61"/>
+        </w:numPr>
+        <w:rPr>
+          <w:ins w:id="211" w:author="Cory Casanave [18538]" w:date="2014-05-09T11:19:00Z"/>
+        </w:rPr>
+        <w:pPrChange w:id="212" w:author="Cory Casanave [18538]" w:date="2014-05-09T11:11:00Z">
+          <w:pPr/>
+        </w:pPrChange>
+      </w:pPr>
+      <w:ins w:id="213" w:author="Cory Casanave [18538]" w:date="2014-05-09T11:19:00Z">
+        <w:r>
+          <w:t>Safeguard</w:t>
+        </w:r>
+      </w:ins>
+    </w:p>
+    <w:p>
+      <w:pPr>
+        <w:pStyle w:val="ListParagraph"/>
+        <w:numPr>
+          <w:ilvl w:val="0"/>
+          <w:numId w:val="61"/>
+        </w:numPr>
+        <w:rPr>
+          <w:ins w:id="214" w:author="Cory Casanave [18538]" w:date="2014-05-09T11:19:00Z"/>
+        </w:rPr>
+        <w:pPrChange w:id="215" w:author="Cory Casanave [18538]" w:date="2014-05-09T11:11:00Z">
+          <w:pPr/>
+        </w:pPrChange>
+      </w:pPr>
+      <w:ins w:id="216" w:author="Cory Casanave [18538]" w:date="2014-05-09T11:19:00Z">
+        <w:r>
+          <w:t>Severity</w:t>
+        </w:r>
+      </w:ins>
+    </w:p>
+    <w:p>
+      <w:pPr>
+        <w:pStyle w:val="ListParagraph"/>
+        <w:numPr>
+          <w:ilvl w:val="0"/>
+          <w:numId w:val="61"/>
+        </w:numPr>
+        <w:rPr>
+          <w:ins w:id="217" w:author="Cory Casanave [18538]" w:date="2014-05-09T11:19:00Z"/>
+        </w:rPr>
+        <w:pPrChange w:id="218" w:author="Cory Casanave [18538]" w:date="2014-05-09T11:11:00Z">
+          <w:pPr/>
+        </w:pPrChange>
+      </w:pPr>
+      <w:ins w:id="219" w:author="Cory Casanave [18538]" w:date="2014-05-09T11:19:00Z">
+        <w:r>
+          <w:t>Strategy</w:t>
+        </w:r>
+      </w:ins>
+    </w:p>
+    <w:p>
+      <w:pPr>
+        <w:pStyle w:val="ListParagraph"/>
+        <w:numPr>
+          <w:ilvl w:val="0"/>
+          <w:numId w:val="61"/>
+        </w:numPr>
+        <w:rPr>
+          <w:ins w:id="220" w:author="Cory Casanave [18538]" w:date="2014-05-09T11:19:00Z"/>
+        </w:rPr>
+        <w:pPrChange w:id="221" w:author="Cory Casanave [18538]" w:date="2014-05-09T11:11:00Z">
+          <w:pPr/>
+        </w:pPrChange>
+      </w:pPr>
+      <w:ins w:id="222" w:author="Cory Casanave [18538]" w:date="2014-05-09T11:19:00Z">
+        <w:r>
+          <w:t>Tactics</w:t>
+        </w:r>
+      </w:ins>
+    </w:p>
+    <w:p>
+      <w:pPr>
+        <w:pStyle w:val="ListParagraph"/>
+        <w:numPr>
+          <w:ilvl w:val="0"/>
+          <w:numId w:val="61"/>
+        </w:numPr>
+        <w:rPr>
+          <w:ins w:id="223" w:author="Cory Casanave [18538]" w:date="2014-05-09T11:19:00Z"/>
+        </w:rPr>
+        <w:pPrChange w:id="224" w:author="Cory Casanave [18538]" w:date="2014-05-09T11:11:00Z">
+          <w:pPr/>
+        </w:pPrChange>
+      </w:pPr>
+      <w:ins w:id="225" w:author="Cory Casanave [18538]" w:date="2014-05-09T11:19:00Z">
+        <w:r>
+          <w:lastRenderedPageBreak/>
+          <w:t>Techniques</w:t>
+        </w:r>
+      </w:ins>
+    </w:p>
+    <w:p>
+      <w:pPr>
+        <w:pStyle w:val="ListParagraph"/>
+        <w:numPr>
+          <w:ilvl w:val="0"/>
+          <w:numId w:val="61"/>
+        </w:numPr>
+        <w:rPr>
+          <w:ins w:id="226" w:author="Cory Casanave [18538]" w:date="2014-05-09T11:19:00Z"/>
+        </w:rPr>
+        <w:pPrChange w:id="227" w:author="Cory Casanave [18538]" w:date="2014-05-09T11:11:00Z">
+          <w:pPr/>
+        </w:pPrChange>
+      </w:pPr>
+      <w:ins w:id="228" w:author="Cory Casanave [18538]" w:date="2014-05-09T11:19:00Z">
+        <w:r>
+          <w:t>Threat</w:t>
+        </w:r>
+      </w:ins>
+    </w:p>
+    <w:p>
+      <w:pPr>
+        <w:pStyle w:val="ListParagraph"/>
+        <w:numPr>
+          <w:ilvl w:val="0"/>
+          <w:numId w:val="61"/>
+        </w:numPr>
+        <w:rPr>
+          <w:ins w:id="229" w:author="Cory Casanave [18538]" w:date="2014-05-09T11:19:00Z"/>
+        </w:rPr>
+        <w:pPrChange w:id="230" w:author="Cory Casanave [18538]" w:date="2014-05-09T11:11:00Z">
+          <w:pPr/>
+        </w:pPrChange>
+      </w:pPr>
+      <w:ins w:id="231" w:author="Cory Casanave [18538]" w:date="2014-05-09T11:19:00Z">
+        <w:r>
+          <w:t>Threat actor</w:t>
+        </w:r>
+      </w:ins>
+    </w:p>
+    <w:p>
+      <w:pPr>
+        <w:pStyle w:val="ListParagraph"/>
+        <w:numPr>
+          <w:ilvl w:val="0"/>
+          <w:numId w:val="61"/>
+        </w:numPr>
+        <w:rPr>
+          <w:ins w:id="232" w:author="Cory Casanave [18538]" w:date="2014-05-09T11:19:00Z"/>
+        </w:rPr>
+        <w:pPrChange w:id="233" w:author="Cory Casanave [18538]" w:date="2014-05-09T11:11:00Z">
+          <w:pPr/>
+        </w:pPrChange>
+      </w:pPr>
+      <w:ins w:id="234" w:author="Cory Casanave [18538]" w:date="2014-05-09T11:19:00Z">
+        <w:r>
+          <w:t>Threat source</w:t>
+        </w:r>
+      </w:ins>
+    </w:p>
+    <w:p>
+      <w:pPr>
+        <w:pStyle w:val="ListParagraph"/>
+        <w:numPr>
+          <w:ilvl w:val="0"/>
+          <w:numId w:val="61"/>
+        </w:numPr>
+        <w:rPr>
+          <w:ins w:id="235" w:author="Cory Casanave [18538]" w:date="2014-05-09T11:19:00Z"/>
+        </w:rPr>
+        <w:pPrChange w:id="236" w:author="Cory Casanave [18538]" w:date="2014-05-09T11:11:00Z">
+          <w:pPr/>
+        </w:pPrChange>
+      </w:pPr>
+      <w:ins w:id="237" w:author="Cory Casanave [18538]" w:date="2014-05-09T11:19:00Z">
+        <w:r>
+          <w:t>Undesired event</w:t>
+        </w:r>
+      </w:ins>
+    </w:p>
+    <w:p>
+      <w:pPr>
+        <w:rPr>
+          <w:ins w:id="238" w:author="Cory Casanave [18538]" w:date="2014-05-09T11:20:00Z"/>
+        </w:rPr>
+        <w:sectPr>
+          <w:type w:val="continuous"/>
+          <w:pgSz w:w="12240" w:h="15840"/>
+          <w:pgMar w:top="1440" w:right="1800" w:bottom="1620" w:left="1800" w:header="720" w:footer="720" w:gutter="0"/>
+          <w:cols w:num="2" w:space="0"/>
+          <w:noEndnote/>
+          <w:sectPrChange w:id="239" w:author="Cory Casanave [18538]" w:date="2014-05-09T11:20:00Z">
+            <w:sectPr>
+              <w:pgMar w:top="1440" w:right="1800" w:bottom="1620" w:left="1800" w:header="720" w:footer="720" w:gutter="0"/>
+              <w:cols w:num="1"/>
+            </w:sectPr>
+          </w:sectPrChange>
+        </w:sectPr>
+      </w:pPr>
+    </w:p>
+    <w:p>
+      <w:pPr>
+        <w:rPr>
+          <w:ins w:id="240" w:author="Cory Casanave [18538]" w:date="2014-05-09T11:14:00Z"/>
+        </w:rPr>
+      </w:pPr>
+    </w:p>
+    <w:p>
+      <w:pPr>
+        <w:rPr>
+          <w:ins w:id="241" w:author="Cory Casanave [18538]" w:date="2014-05-09T11:08:00Z"/>
+        </w:rPr>
+      </w:pPr>
+      <w:ins w:id="242" w:author="Cory Casanave [18538]" w:date="2014-05-09T11:14:00Z">
+        <w:r>
+          <w:t xml:space="preserve">Note that proposals are required to cover the above enumerated list in the conceptual model but are not required to use the same terms. </w:t>
+        </w:r>
+      </w:ins>
+      <w:ins w:id="243" w:author="Cory Casanave [18538]" w:date="2014-05-09T11:15:00Z">
+        <w:r>
+          <w:t>Where differing terms are used, submissions shall explain how their terms and concepts relate to the above.</w:t>
+        </w:r>
+      </w:ins>
+    </w:p>
+    <w:p>
       <w:r>
         <w:t xml:space="preserve">The concepts of threats should include those classifications defined in section </w:t>
       </w:r>
@@ -6474,14 +7885,81 @@
       </w:r>
     </w:p>
     <w:p>
-      <w:r>
-        <w:rPr>
-          <w:highlight w:val="yellow"/>
-        </w:rPr>
-        <w:t>DO WE need anything else specific to risks?</w:t>
-      </w:r>
+      <w:pPr>
+        <w:rPr>
+          <w:del w:id="244" w:author="Cory Casanave [18538]" w:date="2014-05-09T11:10:00Z"/>
+        </w:rPr>
+      </w:pPr>
+      <w:del w:id="245" w:author="Cory Casanave [18538]" w:date="2014-05-09T11:10:00Z">
+        <w:r>
+          <w:rPr>
+            <w:highlight w:val="yellow"/>
+          </w:rPr>
+          <w:delText>DO WE need anything else specific to risks?</w:delText>
+        </w:r>
+      </w:del>
     </w:p>
     <w:p/>
+    <w:p>
+      <w:pPr>
+        <w:pStyle w:val="Heading3"/>
+        <w:rPr>
+          <w:ins w:id="246" w:author="Cory Casanave [18538]" w:date="2014-05-09T11:08:00Z"/>
+        </w:rPr>
+      </w:pPr>
+      <w:bookmarkStart w:id="247" w:name="_Ref292792307"/>
+      <w:ins w:id="248" w:author="Cory Casanave [18538]" w:date="2014-05-09T11:08:00Z">
+        <w:r>
+          <w:t>Risk Assessment concepts</w:t>
+        </w:r>
+      </w:ins>
+    </w:p>
+    <w:p>
+      <w:pPr>
+        <w:rPr>
+          <w:ins w:id="249" w:author="Cory Casanave [18538]" w:date="2014-05-09T11:08:00Z"/>
+        </w:rPr>
+      </w:pPr>
+      <w:ins w:id="250" w:author="Cory Casanave [18538]" w:date="2014-05-09T11:08:00Z">
+        <w:r>
+          <w:t xml:space="preserve">The </w:t>
+        </w:r>
+      </w:ins>
+      <w:ins w:id="251" w:author="Cory Casanave [18538]" w:date="2014-05-09T11:09:00Z">
+        <w:r>
+          <w:t>conceptual model</w:t>
+        </w:r>
+      </w:ins>
+      <w:ins w:id="252" w:author="Cory Casanave [18538]" w:date="2014-05-09T11:08:00Z">
+        <w:r>
+          <w:t xml:space="preserve"> shall include concepts related to systematic identification of risks and assessing their likelihood and severity. The proposals shall include concepts related to prioritization of risks.</w:t>
+        </w:r>
+      </w:ins>
+    </w:p>
+    <w:p>
+      <w:pPr>
+        <w:rPr>
+          <w:ins w:id="253" w:author="Cory Casanave [18538]" w:date="2014-05-09T11:08:00Z"/>
+        </w:rPr>
+      </w:pPr>
+      <w:ins w:id="254" w:author="Cory Casanave [18538]" w:date="2014-05-09T11:08:00Z">
+        <w:r>
+          <w:t>The proposals shall include concepts related to the mapping of risks, hazards and undesired events to descriptions of systems for the purpose of systematic hazard analysis and justifiable identification of risks.</w:t>
+        </w:r>
+      </w:ins>
+    </w:p>
+    <w:p>
+      <w:pPr>
+        <w:rPr>
+          <w:ins w:id="255" w:author="Cory Casanave [18538]" w:date="2014-05-09T11:08:00Z"/>
+        </w:rPr>
+      </w:pPr>
+      <w:ins w:id="256" w:author="Cory Casanave [18538]" w:date="2014-05-09T11:08:00Z">
+        <w:r>
+          <w:t>The proposals shall describe concepts related to exchange of risk indicators, including patterns for systematic identification of risks.</w:t>
+        </w:r>
+      </w:ins>
+    </w:p>
     <w:p>
       <w:pPr>
         <w:pStyle w:val="Heading3"/>
@@ -6490,7 +7968,6 @@
           <w:numId w:val="33"/>
         </w:numPr>
       </w:pPr>
-      <w:bookmarkStart w:id="28" w:name="_Ref292792307"/>
       <w:r>
         <w:t>Mitigation and courses of action</w:t>
       </w:r>
@@ -6502,7 +7979,36 @@
     </w:p>
     <w:p>
       <w:r>
-        <w:t>Coincident with understanding any threat or risk is taking steps to mitigate the specific threat and mitigate similar risks in the future.  The conceptual models shall include concepts for corrective, preventive and mitigating strategies and courses of action.</w:t>
+        <w:t xml:space="preserve">Coincident with understanding any threat or risk is taking steps to mitigate the specific threat and mitigate similar risks in the future.  The conceptual models shall include </w:t>
+      </w:r>
+      <w:ins w:id="257" w:author="Cory Casanave [18538]" w:date="2014-05-09T11:21:00Z">
+        <w:r>
+          <w:t xml:space="preserve">corrective </w:t>
+        </w:r>
+      </w:ins>
+      <w:r>
+        <w:t xml:space="preserve">concepts for </w:t>
+      </w:r>
+      <w:ins w:id="258" w:author="Cory Casanave [18538]" w:date="2014-05-09T11:21:00Z">
+        <w:r>
+          <w:t xml:space="preserve">deterring, protective, detecting, monitoring, limiting, </w:t>
+        </w:r>
+        <w:proofErr w:type="gramStart"/>
+        <w:r>
+          <w:t>preventive</w:t>
+        </w:r>
+        <w:proofErr w:type="gramEnd"/>
+        <w:r>
+          <w:t xml:space="preserve"> and recovery </w:t>
+        </w:r>
+      </w:ins>
+      <w:del w:id="259" w:author="Cory Casanave [18538]" w:date="2014-05-09T11:21:00Z">
+        <w:r>
+          <w:delText xml:space="preserve">corrective, preventive and mitigating </w:delText>
+        </w:r>
+      </w:del>
+      <w:r>
+        <w:t>strategies and courses of action.</w:t>
       </w:r>
     </w:p>
     <w:p>
@@ -6565,7 +8071,11 @@
         <w:t xml:space="preserve"> PIM representation</w:t>
       </w:r>
       <w:r>
-        <w:t xml:space="preserve"> sufficient to capture the concepts as defined in the conceptual models as defined above. This NIEM-UML representation shall be mapped to the conceptual models such that the meaning of each </w:t>
+        <w:t xml:space="preserve"> sufficient to capture the concepts as defined in the conceptual models as defined above. This NIEM-UML representation shall be mapped to the conceptual models such that the meaning of </w:t>
+      </w:r>
+      <w:r>
+        <w:lastRenderedPageBreak/>
+        <w:t xml:space="preserve">each </w:t>
       </w:r>
       <w:r>
         <w:t xml:space="preserve">threat/risk relevant </w:t>
@@ -6589,7 +8099,6 @@
         </w:numPr>
       </w:pPr>
       <w:r>
-        <w:lastRenderedPageBreak/>
         <w:t>STIX</w:t>
       </w:r>
       <w:r>
@@ -6714,7 +8223,7 @@
         <w:t>shall be used as a reference for such cross-domain concepts.</w:t>
       </w:r>
     </w:p>
-    <w:bookmarkEnd w:id="28"/>
+    <w:bookmarkEnd w:id="247"/>
     <w:p>
       <w:pPr>
         <w:pStyle w:val="Heading2"/>
@@ -6908,10 +8417,16 @@
         </w:numPr>
       </w:pPr>
       <w:r>
+        <w:lastRenderedPageBreak/>
         <w:t>Optional support for conceptual modelling and mapping</w:t>
       </w:r>
     </w:p>
     <w:p>
+      <w:pPr>
+        <w:rPr>
+          <w:ins w:id="260" w:author="Cory Casanave [18538]" w:date="2014-05-09T11:23:00Z"/>
+        </w:rPr>
+      </w:pPr>
       <w:r>
         <w:t>Submissions MAY define UML profiles and associated QVT (or other ways to express mapping logic) for conceptual modelling and the mapping of those models to specific schema. Submitters are encouraged to follow the progress of and use as appropriate SIMF, ODM, MDMI</w:t>
       </w:r>
@@ -6924,10 +8439,61 @@
     </w:p>
     <w:p>
       <w:pPr>
+        <w:pStyle w:val="Heading3"/>
+        <w:rPr>
+          <w:ins w:id="261" w:author="Cory Casanave [18538]" w:date="2014-05-09T11:23:00Z"/>
+        </w:rPr>
+        <w:pPrChange w:id="262" w:author="Cory Casanave [18538]" w:date="2014-05-09T11:24:00Z">
+          <w:pPr/>
+        </w:pPrChange>
+      </w:pPr>
+      <w:ins w:id="263" w:author="Cory Casanave [18538]" w:date="2014-05-09T11:24:00Z">
+        <w:r>
+          <w:t>Optional</w:t>
+        </w:r>
+      </w:ins>
+      <w:ins w:id="264" w:author="Cory Casanave [18538]" w:date="2014-05-09T11:23:00Z">
+        <w:r>
+          <w:t xml:space="preserve"> MOF representation</w:t>
+        </w:r>
+      </w:ins>
+    </w:p>
+    <w:p>
+      <w:ins w:id="265" w:author="Cory Casanave [18538]" w:date="2014-05-09T11:24:00Z">
+        <w:r>
+          <w:t xml:space="preserve">Submissions may define MOF </w:t>
+        </w:r>
+        <w:r>
+          <w:t>model that utilizes the conc</w:t>
+        </w:r>
+        <w:r>
+          <w:t>eptual model and provides an XMI</w:t>
+        </w:r>
+        <w:r>
+          <w:t xml:space="preserve"> representation of Threat</w:t>
+        </w:r>
+      </w:ins>
+      <w:ins w:id="266" w:author="Cory Casanave [18538]" w:date="2014-05-09T11:25:00Z">
+        <w:r>
+          <w:t>s</w:t>
+        </w:r>
+      </w:ins>
+      <w:ins w:id="267" w:author="Cory Casanave [18538]" w:date="2014-05-09T11:24:00Z">
+        <w:r>
+          <w:t xml:space="preserve"> and Risk</w:t>
+        </w:r>
+      </w:ins>
+      <w:ins w:id="268" w:author="Cory Casanave [18538]" w:date="2014-05-09T11:25:00Z">
+        <w:r>
+          <w:t>s.</w:t>
+        </w:r>
+      </w:ins>
+    </w:p>
+    <w:p>
+      <w:pPr>
         <w:pStyle w:val="Heading2"/>
       </w:pPr>
       <w:r>
-        <w:lastRenderedPageBreak/>
         <w:t>Issues to be discussed</w:t>
       </w:r>
     </w:p>
@@ -7083,7 +8649,25 @@
         <w:pStyle w:val="Heading3"/>
       </w:pPr>
       <w:r>
-        <w:t>Enterprise planning and architecture</w:t>
+        <w:t>Enterprise planning</w:t>
+      </w:r>
+      <w:ins w:id="269" w:author="Cory Casanave [18538]" w:date="2014-05-09T11:27:00Z">
+        <w:r>
+          <w:t xml:space="preserve">, </w:t>
+        </w:r>
+      </w:ins>
+      <w:del w:id="270" w:author="Cory Casanave [18538]" w:date="2014-05-09T11:28:00Z">
+        <w:r>
+          <w:delText xml:space="preserve"> and</w:delText>
+        </w:r>
+      </w:del>
+      <w:ins w:id="271" w:author="Cory Casanave [18538]" w:date="2014-05-09T11:28:00Z">
+        <w:r>
+          <w:t>assessment and</w:t>
+        </w:r>
+      </w:ins>
+      <w:r>
+        <w:t xml:space="preserve"> architecture</w:t>
       </w:r>
     </w:p>
     <w:p>
@@ -7094,7 +8678,21 @@
         <w:t>Submissions shall be evaluated based on their applicability to su</w:t>
       </w:r>
       <w:r>
-        <w:t>pport the planning for risks,</w:t>
+        <w:t xml:space="preserve">pport the planning </w:t>
+      </w:r>
+      <w:ins w:id="272" w:author="Cory Casanave [18538]" w:date="2014-05-09T11:28:00Z">
+        <w:r>
+          <w:t>and asse</w:t>
+        </w:r>
+        <w:r>
+          <w:t>ss</w:t>
+        </w:r>
+        <w:r>
+          <w:t xml:space="preserve">ment of </w:t>
+        </w:r>
+      </w:ins>
+      <w:r>
+        <w:t>for risks,</w:t>
       </w:r>
       <w:r>
         <w:t xml:space="preserve"> threats</w:t>
@@ -7150,6 +8748,7 @@
         <w:pStyle w:val="Heading3"/>
       </w:pPr>
       <w:r>
+        <w:lastRenderedPageBreak/>
         <w:t>Extensibility</w:t>
       </w:r>
     </w:p>
@@ -7201,7 +8800,6 @@
       </w:pPr>
       <w:proofErr w:type="spellStart"/>
       <w:r>
-        <w:lastRenderedPageBreak/>
         <w:t>Understandability</w:t>
       </w:r>
       <w:proofErr w:type="spellEnd"/>
@@ -7297,7 +8895,7 @@
       <w:r>
         <w:t xml:space="preserve"> page at </w:t>
       </w:r>
-      <w:hyperlink r:id="rId40" w:history="1">
+      <w:hyperlink r:id="rId42" w:history="1">
         <w:r>
           <w:t>http://www.omg.org/schedules</w:t>
         </w:r>
@@ -7866,6 +9464,7 @@
                 <w:rFonts w:ascii="Calibri" w:hAnsi="Calibri" w:cs="Arial"/>
                 <w:sz w:val="20"/>
               </w:rPr>
+              <w:lastRenderedPageBreak/>
               <w:t>TC votes to issue RFP</w:t>
             </w:r>
           </w:p>
@@ -8496,7 +10095,6 @@
                 <w:rFonts w:ascii="Calibri" w:hAnsi="Calibri" w:cs="Arial"/>
                 <w:sz w:val="20"/>
               </w:rPr>
-              <w:lastRenderedPageBreak/>
               <w:t>Revised Submission presentations</w:t>
             </w:r>
           </w:p>
@@ -9200,6 +10798,7 @@
         </w:rPr>
       </w:pPr>
       <w:r>
+        <w:lastRenderedPageBreak/>
         <w:t xml:space="preserve">[BCQ] OMG Board of Directors Business Committee Questionnaire, </w:t>
       </w:r>
       <w:r>
@@ -9289,7 +10888,6 @@
         </w:rPr>
       </w:pPr>
       <w:r>
-        <w:lastRenderedPageBreak/>
         <w:t>[CWM] Common Warehouse Metamodel Specification</w:t>
       </w:r>
       <w:r>
@@ -9588,6 +11186,7 @@
         <w:ind w:left="1260"/>
       </w:pPr>
       <w:r>
+        <w:lastRenderedPageBreak/>
         <w:t>[NS] Naming Service</w:t>
       </w:r>
       <w:r>
@@ -9667,7 +11266,6 @@
         <w:ind w:left="1260"/>
       </w:pPr>
       <w:r>
-        <w:lastRenderedPageBreak/>
         <w:t>[RAD] Resource Access Decision Facility</w:t>
       </w:r>
       <w:r>
@@ -9937,6 +11535,7 @@
           <w:b/>
           <w:i/>
         </w:rPr>
+        <w:lastRenderedPageBreak/>
         <w:t>CORBA Component Model (CCM)</w:t>
       </w:r>
       <w:r>
@@ -9988,7 +11587,6 @@
           <w:b/>
           <w:i/>
         </w:rPr>
-        <w:lastRenderedPageBreak/>
         <w:t>Mapping</w:t>
       </w:r>
       <w:r>
@@ -10183,6 +11781,7 @@
           <w:b/>
           <w:i/>
         </w:rPr>
+        <w:lastRenderedPageBreak/>
         <w:t xml:space="preserve">Request for Information (RFI) </w:t>
       </w:r>
       <w:r>
@@ -10228,7 +11827,6 @@
           <w:b/>
           <w:i/>
         </w:rPr>
-        <w:lastRenderedPageBreak/>
         <w:t>Technology Committee (TC)</w:t>
       </w:r>
       <w:r>
@@ -10299,8 +11897,7 @@
       </w:r>
     </w:p>
     <w:sectPr>
-      <w:headerReference w:type="default" r:id="rId41"/>
-      <w:footerReference w:type="default" r:id="rId42"/>
+      <w:type w:val="continuous"/>
       <w:pgSz w:w="12240" w:h="15840"/>
       <w:pgMar w:top="1440" w:right="1800" w:bottom="1620" w:left="1800" w:header="720" w:footer="720" w:gutter="0"/>
       <w:cols w:space="0"/>
@@ -10312,7 +11909,7 @@
 
 <file path=word/comments.xml><?xml version="1.0" encoding="utf-8"?>
 <w:comments xmlns:wpc="http://schemas.microsoft.com/office/word/2010/wordprocessingCanvas" xmlns:mc="http://schemas.openxmlformats.org/markup-compatibility/2006" xmlns:o="urn:schemas-microsoft-com:office:office" xmlns:r="http://schemas.openxmlformats.org/officeDocument/2006/relationships" xmlns:m="http://schemas.openxmlformats.org/officeDocument/2006/math" xmlns:v="urn:schemas-microsoft-com:vml" xmlns:wp14="http://schemas.microsoft.com/office/word/2010/wordprocessingDrawing" xmlns:wp="http://schemas.openxmlformats.org/drawingml/2006/wordprocessingDrawing" xmlns:w10="urn:schemas-microsoft-com:office:word" xmlns:w="http://schemas.openxmlformats.org/wordprocessingml/2006/main" xmlns:w14="http://schemas.microsoft.com/office/word/2010/wordml" xmlns:wpg="http://schemas.microsoft.com/office/word/2010/wordprocessingGroup" xmlns:wpi="http://schemas.microsoft.com/office/word/2010/wordprocessingInk" xmlns:wne="http://schemas.microsoft.com/office/word/2006/wordml" xmlns:wps="http://schemas.microsoft.com/office/word/2010/wordprocessingShape" mc:Ignorable="w14 wp14">
-  <w:comment w:id="18" w:author="Gerald Beuchelt" w:date="2014-04-28T23:25:00Z" w:initials="GB">
+  <w:comment w:id="138" w:author="Gerald Beuchelt" w:date="2014-04-28T23:25:00Z" w:initials="GB">
     <w:p>
       <w:pPr>
         <w:pStyle w:val="CommentText"/>
@@ -10325,70 +11922,6 @@
       </w:r>
       <w:r>
         <w:t xml:space="preserve">Please provide guidance. </w:t>
-      </w:r>
-    </w:p>
-  </w:comment>
-  <w:comment w:id="20" w:author="Vijay Mehra" w:date="2014-04-28T23:25:00Z" w:initials="VM">
-    <w:p>
-      <w:pPr>
-        <w:pStyle w:val="CommentText"/>
-      </w:pPr>
-      <w:r>
-        <w:rPr>
-          <w:rStyle w:val="CommentReference"/>
-        </w:rPr>
-        <w:annotationRef/>
-      </w:r>
-      <w:r>
-        <w:t>?</w:t>
-      </w:r>
-    </w:p>
-  </w:comment>
-  <w:comment w:id="19" w:author="Gerald Beuchelt" w:date="2014-04-28T23:36:00Z" w:initials="GB">
-    <w:p>
-      <w:pPr>
-        <w:pStyle w:val="CommentText"/>
-      </w:pPr>
-      <w:r>
-        <w:rPr>
-          <w:rStyle w:val="CommentReference"/>
-        </w:rPr>
-        <w:annotationRef/>
-      </w:r>
-      <w:r>
-        <w:t xml:space="preserve">Is this boilerplate or actually required? This does not make a lot of sense in this context, methinks. </w:t>
-      </w:r>
-    </w:p>
-  </w:comment>
-  <w:comment w:id="22" w:author="Vijay Mehra" w:date="2014-04-28T23:25:00Z" w:initials="VM">
-    <w:p>
-      <w:pPr>
-        <w:pStyle w:val="CommentText"/>
-      </w:pPr>
-      <w:r>
-        <w:rPr>
-          <w:rStyle w:val="CommentReference"/>
-        </w:rPr>
-        <w:annotationRef/>
-      </w:r>
-      <w:r>
-        <w:t>??</w:t>
-      </w:r>
-    </w:p>
-  </w:comment>
-  <w:comment w:id="21" w:author="Gerald Beuchelt" w:date="2014-04-28T23:36:00Z" w:initials="GB">
-    <w:p>
-      <w:pPr>
-        <w:pStyle w:val="CommentText"/>
-      </w:pPr>
-      <w:r>
-        <w:rPr>
-          <w:rStyle w:val="CommentReference"/>
-        </w:rPr>
-        <w:annotationRef/>
-      </w:r>
-      <w:r>
-        <w:t>See comment above – is this required?</w:t>
       </w:r>
     </w:p>
   </w:comment>
@@ -10435,12 +11968,22 @@
     <w:r>
       <w:fldChar w:fldCharType="separate"/>
     </w:r>
-    <w:r>
-      <w:rPr>
-        <w:noProof/>
-      </w:rPr>
-      <w:t>8 May 2014</w:t>
-    </w:r>
+    <w:ins w:id="155" w:author="Cory Casanave [18538]" w:date="2014-05-09T10:56:00Z">
+      <w:r>
+        <w:rPr>
+          <w:noProof/>
+        </w:rPr>
+        <w:t>9 May 2014</w:t>
+      </w:r>
+    </w:ins>
+    <w:del w:id="156" w:author="Cory Casanave [18538]" w:date="2014-05-09T10:56:00Z">
+      <w:r>
+        <w:rPr>
+          <w:noProof/>
+        </w:rPr>
+        <w:delText>8 May 2014</w:delText>
+      </w:r>
+    </w:del>
     <w:r>
       <w:fldChar w:fldCharType="end"/>
     </w:r>
@@ -10476,12 +12019,12 @@
         <w:pStyle w:val="FootnoteText"/>
         <w:rPr>
           <w:lang w:val="en-US"/>
-          <w:rPrChange w:id="3" w:author="Cory Casanave [18538]" w:date="2014-05-08T20:39:00Z">
+          <w:rPrChange w:id="21" w:author="Cory Casanave [18538]" w:date="2014-05-08T20:39:00Z">
             <w:rPr/>
           </w:rPrChange>
         </w:rPr>
       </w:pPr>
-      <w:ins w:id="4" w:author="Cory Casanave [18538]" w:date="2014-05-08T20:39:00Z">
+      <w:ins w:id="22" w:author="Cory Casanave [18538]" w:date="2014-05-08T20:39:00Z">
         <w:r>
           <w:rPr>
             <w:rStyle w:val="FootnoteReference"/>
@@ -16264,6 +17807,119 @@
     </w:lvl>
   </w:abstractNum>
   <w:abstractNum w:abstractNumId="51">
+    <w:nsid w:val="732F302D"/>
+    <w:multiLevelType w:val="hybridMultilevel"/>
+    <w:tmpl w:val="CCA2DA58"/>
+    <w:lvl w:ilvl="0" w:tplc="04090001">
+      <w:start w:val="1"/>
+      <w:numFmt w:val="bullet"/>
+      <w:lvlText w:val=""/>
+      <w:lvlJc w:val="left"/>
+      <w:pPr>
+        <w:ind w:left="720" w:hanging="360"/>
+      </w:pPr>
+      <w:rPr>
+        <w:rFonts w:ascii="Symbol" w:hAnsi="Symbol" w:hint="default"/>
+      </w:rPr>
+    </w:lvl>
+    <w:lvl w:ilvl="1" w:tplc="04090003" w:tentative="1">
+      <w:start w:val="1"/>
+      <w:numFmt w:val="bullet"/>
+      <w:lvlText w:val="o"/>
+      <w:lvlJc w:val="left"/>
+      <w:pPr>
+        <w:ind w:left="1440" w:hanging="360"/>
+      </w:pPr>
+      <w:rPr>
+        <w:rFonts w:ascii="Courier New" w:hAnsi="Courier New" w:cs="Courier New" w:hint="default"/>
+      </w:rPr>
+    </w:lvl>
+    <w:lvl w:ilvl="2" w:tplc="04090005" w:tentative="1">
+      <w:start w:val="1"/>
+      <w:numFmt w:val="bullet"/>
+      <w:lvlText w:val=""/>
+      <w:lvlJc w:val="left"/>
+      <w:pPr>
+        <w:ind w:left="2160" w:hanging="360"/>
+      </w:pPr>
+      <w:rPr>
+        <w:rFonts w:ascii="Wingdings" w:hAnsi="Wingdings" w:hint="default"/>
+      </w:rPr>
+    </w:lvl>
+    <w:lvl w:ilvl="3" w:tplc="04090001" w:tentative="1">
+      <w:start w:val="1"/>
+      <w:numFmt w:val="bullet"/>
+      <w:lvlText w:val=""/>
+      <w:lvlJc w:val="left"/>
+      <w:pPr>
+        <w:ind w:left="2880" w:hanging="360"/>
+      </w:pPr>
+      <w:rPr>
+        <w:rFonts w:ascii="Symbol" w:hAnsi="Symbol" w:hint="default"/>
+      </w:rPr>
+    </w:lvl>
+    <w:lvl w:ilvl="4" w:tplc="04090003" w:tentative="1">
+      <w:start w:val="1"/>
+      <w:numFmt w:val="bullet"/>
+      <w:lvlText w:val="o"/>
+      <w:lvlJc w:val="left"/>
+      <w:pPr>
+        <w:ind w:left="3600" w:hanging="360"/>
+      </w:pPr>
+      <w:rPr>
+        <w:rFonts w:ascii="Courier New" w:hAnsi="Courier New" w:cs="Courier New" w:hint="default"/>
+      </w:rPr>
+    </w:lvl>
+    <w:lvl w:ilvl="5" w:tplc="04090005" w:tentative="1">
+      <w:start w:val="1"/>
+      <w:numFmt w:val="bullet"/>
+      <w:lvlText w:val=""/>
+      <w:lvlJc w:val="left"/>
+      <w:pPr>
+        <w:ind w:left="4320" w:hanging="360"/>
+      </w:pPr>
+      <w:rPr>
+        <w:rFonts w:ascii="Wingdings" w:hAnsi="Wingdings" w:hint="default"/>
+      </w:rPr>
+    </w:lvl>
+    <w:lvl w:ilvl="6" w:tplc="04090001" w:tentative="1">
+      <w:start w:val="1"/>
+      <w:numFmt w:val="bullet"/>
+      <w:lvlText w:val=""/>
+      <w:lvlJc w:val="left"/>
+      <w:pPr>
+        <w:ind w:left="5040" w:hanging="360"/>
+      </w:pPr>
+      <w:rPr>
+        <w:rFonts w:ascii="Symbol" w:hAnsi="Symbol" w:hint="default"/>
+      </w:rPr>
+    </w:lvl>
+    <w:lvl w:ilvl="7" w:tplc="04090003" w:tentative="1">
+      <w:start w:val="1"/>
+      <w:numFmt w:val="bullet"/>
+      <w:lvlText w:val="o"/>
+      <w:lvlJc w:val="left"/>
+      <w:pPr>
+        <w:ind w:left="5760" w:hanging="360"/>
+      </w:pPr>
+      <w:rPr>
+        <w:rFonts w:ascii="Courier New" w:hAnsi="Courier New" w:cs="Courier New" w:hint="default"/>
+      </w:rPr>
+    </w:lvl>
+    <w:lvl w:ilvl="8" w:tplc="04090005" w:tentative="1">
+      <w:start w:val="1"/>
+      <w:numFmt w:val="bullet"/>
+      <w:lvlText w:val=""/>
+      <w:lvlJc w:val="left"/>
+      <w:pPr>
+        <w:ind w:left="6480" w:hanging="360"/>
+      </w:pPr>
+      <w:rPr>
+        <w:rFonts w:ascii="Wingdings" w:hAnsi="Wingdings" w:hint="default"/>
+      </w:rPr>
+    </w:lvl>
+  </w:abstractNum>
+  <w:abstractNum w:abstractNumId="52">
     <w:nsid w:val="734321AF"/>
     <w:multiLevelType w:val="hybridMultilevel"/>
     <w:tmpl w:val="ECF881EA"/>
@@ -16403,7 +18059,7 @@
       </w:rPr>
     </w:lvl>
   </w:abstractNum>
-  <w:abstractNum w:abstractNumId="52">
+  <w:abstractNum w:abstractNumId="53">
     <w:nsid w:val="766024C5"/>
     <w:multiLevelType w:val="hybridMultilevel"/>
     <w:tmpl w:val="BB96E4A0"/>
@@ -16516,7 +18172,7 @@
       </w:rPr>
     </w:lvl>
   </w:abstractNum>
-  <w:abstractNum w:abstractNumId="53">
+  <w:abstractNum w:abstractNumId="54">
     <w:nsid w:val="779A0E2E"/>
     <w:multiLevelType w:val="hybridMultilevel"/>
     <w:tmpl w:val="7A662332"/>
@@ -16629,7 +18285,7 @@
       </w:pPr>
     </w:lvl>
   </w:abstractNum>
-  <w:abstractNum w:abstractNumId="54">
+  <w:abstractNum w:abstractNumId="55">
     <w:nsid w:val="7B262275"/>
     <w:multiLevelType w:val="hybridMultilevel"/>
     <w:tmpl w:val="57863A2C"/>
@@ -16769,7 +18425,7 @@
       </w:rPr>
     </w:lvl>
   </w:abstractNum>
-  <w:abstractNum w:abstractNumId="55">
+  <w:abstractNum w:abstractNumId="56">
     <w:nsid w:val="7BB52205"/>
     <w:multiLevelType w:val="multilevel"/>
     <w:tmpl w:val="663CAC64"/>
@@ -16909,7 +18565,7 @@
       </w:rPr>
     </w:lvl>
   </w:abstractNum>
-  <w:abstractNum w:abstractNumId="56">
+  <w:abstractNum w:abstractNumId="57">
     <w:nsid w:val="7FDB4ECB"/>
     <w:multiLevelType w:val="hybridMultilevel"/>
     <w:tmpl w:val="25686A02"/>
@@ -17049,7 +18705,7 @@
       </w:rPr>
     </w:lvl>
   </w:abstractNum>
-  <w:abstractNum w:abstractNumId="57">
+  <w:abstractNum w:abstractNumId="58">
     <w:nsid w:val="7FF538F4"/>
     <w:multiLevelType w:val="hybridMultilevel"/>
     <w:tmpl w:val="349EF266"/>
@@ -17184,7 +18840,7 @@
     <w:abstractNumId w:val="36"/>
   </w:num>
   <w:num w:numId="8">
-    <w:abstractNumId w:val="51"/>
+    <w:abstractNumId w:val="52"/>
   </w:num>
   <w:num w:numId="9">
     <w:abstractNumId w:val="20"/>
@@ -17211,7 +18867,7 @@
     <w:abstractNumId w:val="45"/>
   </w:num>
   <w:num w:numId="17">
-    <w:abstractNumId w:val="54"/>
+    <w:abstractNumId w:val="55"/>
   </w:num>
   <w:num w:numId="18">
     <w:abstractNumId w:val="34"/>
@@ -17220,7 +18876,7 @@
     <w:abstractNumId w:val="4"/>
   </w:num>
   <w:num w:numId="20">
-    <w:abstractNumId w:val="53"/>
+    <w:abstractNumId w:val="54"/>
   </w:num>
   <w:num w:numId="21">
     <w:abstractNumId w:val="41"/>
@@ -17232,7 +18888,7 @@
     <w:abstractNumId w:val="39"/>
   </w:num>
   <w:num w:numId="24">
-    <w:abstractNumId w:val="55"/>
+    <w:abstractNumId w:val="56"/>
   </w:num>
   <w:num w:numId="25">
     <w:abstractNumId w:val="37"/>
@@ -17256,7 +18912,7 @@
     <w:abstractNumId w:val="22"/>
   </w:num>
   <w:num w:numId="31">
-    <w:abstractNumId w:val="56"/>
+    <w:abstractNumId w:val="57"/>
   </w:num>
   <w:num w:numId="32">
     <w:abstractNumId w:val="6"/>
@@ -17331,7 +18987,7 @@
     <w:abstractNumId w:val="42"/>
   </w:num>
   <w:num w:numId="47">
-    <w:abstractNumId w:val="52"/>
+    <w:abstractNumId w:val="53"/>
   </w:num>
   <w:num w:numId="48">
     <w:abstractNumId w:val="8"/>
@@ -17358,7 +19014,7 @@
     <w:abstractNumId w:val="16"/>
   </w:num>
   <w:num w:numId="56">
-    <w:abstractNumId w:val="57"/>
+    <w:abstractNumId w:val="58"/>
   </w:num>
   <w:num w:numId="57">
     <w:abstractNumId w:val="14"/>
@@ -17371,6 +19027,9 @@
   </w:num>
   <w:num w:numId="60">
     <w:abstractNumId w:val="19"/>
+  </w:num>
+  <w:num w:numId="61">
+    <w:abstractNumId w:val="51"/>
   </w:num>
   <w:numIdMacAtCleanup w:val="51"/>
 </w:numbering>
@@ -19025,7 +20684,7 @@
 </file>
 
 <file path=customXml/itemProps1.xml><?xml version="1.0" encoding="utf-8"?>
-<ds:datastoreItem xmlns:ds="http://schemas.openxmlformats.org/officeDocument/2006/customXml" ds:itemID="{F6544E79-5A3A-42E9-94C8-81C60665ECFD}">
+<ds:datastoreItem xmlns:ds="http://schemas.openxmlformats.org/officeDocument/2006/customXml" ds:itemID="{EE574992-DBC9-4B6E-A9A5-1EAED488F0DD}">
   <ds:schemaRefs>
     <ds:schemaRef ds:uri="http://schemas.openxmlformats.org/officeDocument/2006/bibliography"/>
   </ds:schemaRefs>

</xml_diff>

<commit_message>
Update use case and pictures
</commit_message>
<xml_diff>
--- a/docs/RFP/OMG_Threat-Risk_Model_RFP.docx
+++ b/docs/RFP/OMG_Threat-Risk_Model_RFP.docx
@@ -77,6 +77,7 @@
           <w:szCs w:val="32"/>
         </w:rPr>
       </w:pPr>
+      <w:proofErr w:type="gramStart"/>
       <w:r>
         <w:rPr>
           <w:b/>
@@ -85,6 +86,7 @@
         </w:rPr>
         <w:t>V 0.</w:t>
       </w:r>
+      <w:proofErr w:type="gramEnd"/>
       <w:del w:id="0" w:author="Cory Casanave [18538]" w:date="2014-05-09T11:38:00Z">
         <w:r>
           <w:rPr>
@@ -157,8 +159,6 @@
           <w:t>9</w:t>
         </w:r>
       </w:ins>
-      <w:bookmarkStart w:id="4" w:name="_GoBack"/>
-      <w:bookmarkEnd w:id="4"/>
       <w:r>
         <w:rPr>
           <w:b/>
@@ -222,7 +222,7 @@
       <w:pPr>
         <w:pStyle w:val="Body"/>
       </w:pPr>
-      <w:ins w:id="5" w:author="Cory Casanave [18538]" w:date="2014-05-09T10:48:00Z">
+      <w:ins w:id="4" w:author="Cory Casanave [18538]" w:date="2014-05-09T10:48:00Z">
         <w:r>
           <w:t xml:space="preserve">In the broadest sense, organizations manage </w:t>
         </w:r>
@@ -251,7 +251,7 @@
       <w:r>
         <w:t>, planning</w:t>
       </w:r>
-      <w:ins w:id="6" w:author="Cory Casanave [18538]" w:date="2014-05-09T11:26:00Z">
+      <w:ins w:id="5" w:author="Cory Casanave [18538]" w:date="2014-05-09T11:26:00Z">
         <w:r>
           <w:t>,</w:t>
         </w:r>
@@ -262,7 +262,7 @@
       <w:r>
         <w:t xml:space="preserve"> </w:t>
       </w:r>
-      <w:ins w:id="7" w:author="Cory Casanave [18538]" w:date="2014-05-09T10:49:00Z">
+      <w:ins w:id="6" w:author="Cory Casanave [18538]" w:date="2014-05-09T10:49:00Z">
         <w:r>
           <w:t xml:space="preserve">assessment, </w:t>
         </w:r>
@@ -3221,7 +3221,7 @@
         </w:rPr>
         <w:t>This RFP addresses the emerging semantic interoperability problems seen around threat and risk management</w:t>
       </w:r>
-      <w:ins w:id="8" w:author="Cory Casanave [18538]" w:date="2014-05-09T10:59:00Z">
+      <w:ins w:id="7" w:author="Cory Casanave [18538]" w:date="2014-05-09T10:59:00Z">
         <w:r>
           <w:rPr>
             <w:lang w:val="en-US"/>
@@ -3239,7 +3239,7 @@
     <w:p>
       <w:pPr>
         <w:rPr>
-          <w:ins w:id="9" w:author="Cory Casanave [18538]" w:date="2014-05-09T11:00:00Z"/>
+          <w:ins w:id="8" w:author="Cory Casanave [18538]" w:date="2014-05-09T11:00:00Z"/>
           <w:lang w:val="en-US"/>
         </w:rPr>
       </w:pPr>
@@ -3255,7 +3255,7 @@
         </w:rPr>
         <w:t xml:space="preserve"> Intentional threats from threat actors can be combined with natural threats.</w:t>
       </w:r>
-      <w:ins w:id="10" w:author="Cory Casanave [18538]" w:date="2014-05-09T11:00:00Z">
+      <w:ins w:id="9" w:author="Cory Casanave [18538]" w:date="2014-05-09T11:00:00Z">
         <w:r>
           <w:rPr>
             <w:lang w:val="en-US"/>
@@ -3275,7 +3275,7 @@
           <w:t xml:space="preserve">forms of observation (including automated </w:t>
         </w:r>
       </w:ins>
-      <w:ins w:id="11" w:author="Cory Casanave [18538]" w:date="2014-05-09T11:01:00Z">
+      <w:ins w:id="10" w:author="Cory Casanave [18538]" w:date="2014-05-09T11:01:00Z">
         <w:r>
           <w:rPr>
             <w:lang w:val="en-US"/>
@@ -3283,7 +3283,7 @@
           <w:t xml:space="preserve">sensors </w:t>
         </w:r>
       </w:ins>
-      <w:ins w:id="12" w:author="Cory Casanave [18538]" w:date="2014-05-09T11:00:00Z">
+      <w:ins w:id="11" w:author="Cory Casanave [18538]" w:date="2014-05-09T11:00:00Z">
         <w:r>
           <w:rPr>
             <w:lang w:val="en-US"/>
@@ -3291,7 +3291,7 @@
           <w:t>and human</w:t>
         </w:r>
       </w:ins>
-      <w:ins w:id="13" w:author="Cory Casanave [18538]" w:date="2014-05-09T11:01:00Z">
+      <w:ins w:id="12" w:author="Cory Casanave [18538]" w:date="2014-05-09T11:01:00Z">
         <w:r>
           <w:rPr>
             <w:lang w:val="en-US"/>
@@ -3299,7 +3299,7 @@
           <w:t xml:space="preserve"> observations</w:t>
         </w:r>
       </w:ins>
-      <w:ins w:id="14" w:author="Cory Casanave [18538]" w:date="2014-05-09T11:00:00Z">
+      <w:ins w:id="13" w:author="Cory Casanave [18538]" w:date="2014-05-09T11:00:00Z">
         <w:r>
           <w:rPr>
             <w:lang w:val="en-US"/>
@@ -3317,11 +3317,11 @@
     <w:p>
       <w:pPr>
         <w:rPr>
-          <w:ins w:id="15" w:author="Cory Casanave [18538]" w:date="2014-05-09T11:00:00Z"/>
+          <w:ins w:id="14" w:author="Cory Casanave [18538]" w:date="2014-05-09T11:00:00Z"/>
           <w:lang w:val="en-US"/>
         </w:rPr>
       </w:pPr>
-      <w:ins w:id="16" w:author="Cory Casanave [18538]" w:date="2014-05-09T11:00:00Z">
+      <w:ins w:id="15" w:author="Cory Casanave [18538]" w:date="2014-05-09T11:00:00Z">
         <w:r>
           <w:rPr>
             <w:lang w:val="en-US"/>
@@ -3336,7 +3336,7 @@
           <w:lang w:val="en-US"/>
         </w:rPr>
       </w:pPr>
-      <w:ins w:id="17" w:author="Cory Casanave [18538]" w:date="2014-05-09T11:00:00Z">
+      <w:ins w:id="16" w:author="Cory Casanave [18538]" w:date="2014-05-09T11:00:00Z">
         <w:r>
           <w:rPr>
             <w:lang w:val="en-US"/>
@@ -3363,7 +3363,7 @@
           <w:t xml:space="preserve">over </w:t>
         </w:r>
       </w:ins>
-      <w:ins w:id="18" w:author="Cory Casanave [18538]" w:date="2014-05-09T11:01:00Z">
+      <w:ins w:id="17" w:author="Cory Casanave [18538]" w:date="2014-05-09T11:01:00Z">
         <w:r>
           <w:rPr>
             <w:lang w:val="en-US"/>
@@ -3371,7 +3371,7 @@
           <w:t>a significant</w:t>
         </w:r>
       </w:ins>
-      <w:ins w:id="19" w:author="Cory Casanave [18538]" w:date="2014-05-09T11:00:00Z">
+      <w:ins w:id="18" w:author="Cory Casanave [18538]" w:date="2014-05-09T11:00:00Z">
         <w:r>
           <w:rPr>
             <w:lang w:val="en-US"/>
@@ -3424,7 +3424,7 @@
         </w:rPr>
         <w:t xml:space="preserve"> by developing ecosystems</w:t>
       </w:r>
-      <w:ins w:id="20" w:author="Cory Casanave [18538]" w:date="2014-05-08T20:39:00Z">
+      <w:ins w:id="19" w:author="Cory Casanave [18538]" w:date="2014-05-08T20:39:00Z">
         <w:r>
           <w:rPr>
             <w:rStyle w:val="FootnoteReference"/>
@@ -3439,7 +3439,7 @@
         </w:rPr>
         <w:t xml:space="preserve"> for threat information sharing. While non-cyber domains (specifically the intelligence and related communities) have a rich history of threat analysis and information sharing, the massive proliferation of </w:t>
       </w:r>
-      <w:ins w:id="23" w:author="Cory Casanave [18538]" w:date="2014-05-08T20:40:00Z">
+      <w:ins w:id="22" w:author="Cory Casanave [18538]" w:date="2014-05-08T20:40:00Z">
         <w:r>
           <w:rPr>
             <w:lang w:val="en-US"/>
@@ -3495,7 +3495,7 @@
         </w:rPr>
         <w:t>different approaches to address this challenge. As a result, different taxonomies, models, and protocols have emerged that address the specific needs of the respective community</w:t>
       </w:r>
-      <w:ins w:id="24" w:author="Cory Casanave [18538]" w:date="2014-05-08T20:41:00Z">
+      <w:ins w:id="23" w:author="Cory Casanave [18538]" w:date="2014-05-08T20:41:00Z">
         <w:r>
           <w:rPr>
             <w:lang w:val="en-US"/>
@@ -3629,7 +3629,7 @@
     <w:p>
       <w:pPr>
         <w:rPr>
-          <w:ins w:id="25" w:author="Cory Casanave [18538]" w:date="2014-05-09T10:55:00Z"/>
+          <w:ins w:id="24" w:author="Cory Casanave [18538]" w:date="2014-05-09T10:55:00Z"/>
           <w:lang w:val="en-US"/>
         </w:rPr>
       </w:pPr>
@@ -3650,14 +3650,14 @@
       <w:pPr>
         <w:pStyle w:val="Heading3"/>
         <w:rPr>
-          <w:ins w:id="26" w:author="Cory Casanave [18538]" w:date="2014-05-09T10:56:00Z"/>
+          <w:ins w:id="25" w:author="Cory Casanave [18538]" w:date="2014-05-09T10:56:00Z"/>
           <w:lang w:val="en-US"/>
         </w:rPr>
-        <w:pPrChange w:id="27" w:author="Cory Casanave [18538]" w:date="2014-05-09T10:55:00Z">
+        <w:pPrChange w:id="26" w:author="Cory Casanave [18538]" w:date="2014-05-09T10:55:00Z">
           <w:pPr/>
         </w:pPrChange>
       </w:pPr>
-      <w:ins w:id="28" w:author="Cory Casanave [18538]" w:date="2014-05-09T10:56:00Z">
+      <w:ins w:id="27" w:author="Cory Casanave [18538]" w:date="2014-05-09T10:56:00Z">
         <w:r>
           <w:rPr>
             <w:lang w:val="en-US"/>
@@ -3671,15 +3671,15 @@
         <w:pStyle w:val="Body"/>
         <w:ind w:left="0"/>
         <w:rPr>
-          <w:ins w:id="29" w:author="Cory Casanave [18538]" w:date="2014-05-09T10:56:00Z"/>
-        </w:rPr>
-        <w:pPrChange w:id="30" w:author="Cory Casanave [18538]" w:date="2014-05-09T11:29:00Z">
+          <w:ins w:id="28" w:author="Cory Casanave [18538]" w:date="2014-05-09T10:56:00Z"/>
+        </w:rPr>
+        <w:pPrChange w:id="29" w:author="Cory Casanave [18538]" w:date="2014-05-09T11:29:00Z">
           <w:pPr>
             <w:pStyle w:val="Body"/>
           </w:pPr>
         </w:pPrChange>
       </w:pPr>
-      <w:ins w:id="31" w:author="Cory Casanave [18538]" w:date="2014-05-09T10:56:00Z">
+      <w:ins w:id="30" w:author="Cory Casanave [18538]" w:date="2014-05-09T10:56:00Z">
         <w:r>
           <w:t>In the broadest sense, organizations manage risks in order to provide a systematic response to uncertainties. Many organizations conduct their business within regulatory frameworks that obligate them to safeguard certain assets in accordance with standards and threat and risk assessment. Risk Management is identified as one of the key project management processes.  According to ISO/IEC 15288:2008, the Risk Management Process is conducted to identify, assess and mitigate hazards resulting from any uncertain event that may occur and result in adverse consequences to system cost, schedule and technical characteristics and thereby affect stakeholders.</w:t>
         </w:r>
@@ -3690,15 +3690,15 @@
         <w:pStyle w:val="Body"/>
         <w:ind w:left="0"/>
         <w:rPr>
-          <w:ins w:id="32" w:author="Cory Casanave [18538]" w:date="2014-05-09T10:56:00Z"/>
-        </w:rPr>
-        <w:pPrChange w:id="33" w:author="Cory Casanave [18538]" w:date="2014-05-09T11:29:00Z">
+          <w:ins w:id="31" w:author="Cory Casanave [18538]" w:date="2014-05-09T10:56:00Z"/>
+        </w:rPr>
+        <w:pPrChange w:id="32" w:author="Cory Casanave [18538]" w:date="2014-05-09T11:29:00Z">
           <w:pPr>
             <w:pStyle w:val="Body"/>
           </w:pPr>
         </w:pPrChange>
       </w:pPr>
-      <w:ins w:id="34" w:author="Cory Casanave [18538]" w:date="2014-05-09T10:56:00Z">
+      <w:ins w:id="33" w:author="Cory Casanave [18538]" w:date="2014-05-09T10:56:00Z">
         <w:r>
           <w:t>Typical Risk Management Outcomes include:</w:t>
         </w:r>
@@ -3709,15 +3709,15 @@
         <w:pStyle w:val="Body"/>
         <w:ind w:left="720"/>
         <w:rPr>
-          <w:ins w:id="35" w:author="Cory Casanave [18538]" w:date="2014-05-09T10:56:00Z"/>
-        </w:rPr>
-        <w:pPrChange w:id="36" w:author="Cory Casanave [18538]" w:date="2014-05-09T11:29:00Z">
+          <w:ins w:id="34" w:author="Cory Casanave [18538]" w:date="2014-05-09T10:56:00Z"/>
+        </w:rPr>
+        <w:pPrChange w:id="35" w:author="Cory Casanave [18538]" w:date="2014-05-09T11:29:00Z">
           <w:pPr>
             <w:pStyle w:val="Body"/>
           </w:pPr>
         </w:pPrChange>
       </w:pPr>
-      <w:ins w:id="37" w:author="Cory Casanave [18538]" w:date="2014-05-09T10:56:00Z">
+      <w:ins w:id="36" w:author="Cory Casanave [18538]" w:date="2014-05-09T10:56:00Z">
         <w:r>
           <w:t xml:space="preserve">1) </w:t>
         </w:r>
@@ -3732,15 +3732,15 @@
         <w:pStyle w:val="Body"/>
         <w:ind w:left="720"/>
         <w:rPr>
-          <w:ins w:id="38" w:author="Cory Casanave [18538]" w:date="2014-05-09T10:56:00Z"/>
-        </w:rPr>
-        <w:pPrChange w:id="39" w:author="Cory Casanave [18538]" w:date="2014-05-09T11:29:00Z">
+          <w:ins w:id="37" w:author="Cory Casanave [18538]" w:date="2014-05-09T10:56:00Z"/>
+        </w:rPr>
+        <w:pPrChange w:id="38" w:author="Cory Casanave [18538]" w:date="2014-05-09T11:29:00Z">
           <w:pPr>
             <w:pStyle w:val="Body"/>
           </w:pPr>
         </w:pPrChange>
       </w:pPr>
-      <w:ins w:id="40" w:author="Cory Casanave [18538]" w:date="2014-05-09T10:56:00Z">
+      <w:ins w:id="39" w:author="Cory Casanave [18538]" w:date="2014-05-09T10:56:00Z">
         <w:r>
           <w:t>2)</w:t>
         </w:r>
@@ -3755,15 +3755,15 @@
         <w:pStyle w:val="Body"/>
         <w:ind w:left="720"/>
         <w:rPr>
-          <w:ins w:id="41" w:author="Cory Casanave [18538]" w:date="2014-05-09T10:56:00Z"/>
-        </w:rPr>
-        <w:pPrChange w:id="42" w:author="Cory Casanave [18538]" w:date="2014-05-09T11:29:00Z">
+          <w:ins w:id="40" w:author="Cory Casanave [18538]" w:date="2014-05-09T10:56:00Z"/>
+        </w:rPr>
+        <w:pPrChange w:id="41" w:author="Cory Casanave [18538]" w:date="2014-05-09T11:29:00Z">
           <w:pPr>
             <w:pStyle w:val="Body"/>
           </w:pPr>
         </w:pPrChange>
       </w:pPr>
-      <w:ins w:id="43" w:author="Cory Casanave [18538]" w:date="2014-05-09T10:56:00Z">
+      <w:ins w:id="42" w:author="Cory Casanave [18538]" w:date="2014-05-09T10:56:00Z">
         <w:r>
           <w:t>3)</w:t>
         </w:r>
@@ -3778,15 +3778,15 @@
         <w:pStyle w:val="Body"/>
         <w:ind w:left="720"/>
         <w:rPr>
-          <w:ins w:id="44" w:author="Cory Casanave [18538]" w:date="2014-05-09T10:56:00Z"/>
-        </w:rPr>
-        <w:pPrChange w:id="45" w:author="Cory Casanave [18538]" w:date="2014-05-09T11:29:00Z">
+          <w:ins w:id="43" w:author="Cory Casanave [18538]" w:date="2014-05-09T10:56:00Z"/>
+        </w:rPr>
+        <w:pPrChange w:id="44" w:author="Cory Casanave [18538]" w:date="2014-05-09T11:29:00Z">
           <w:pPr>
             <w:pStyle w:val="Body"/>
           </w:pPr>
         </w:pPrChange>
       </w:pPr>
-      <w:ins w:id="46" w:author="Cory Casanave [18538]" w:date="2014-05-09T10:56:00Z">
+      <w:ins w:id="45" w:author="Cory Casanave [18538]" w:date="2014-05-09T10:56:00Z">
         <w:r>
           <w:t>4)</w:t>
         </w:r>
@@ -3801,15 +3801,15 @@
         <w:pStyle w:val="Body"/>
         <w:ind w:left="0"/>
         <w:rPr>
-          <w:ins w:id="47" w:author="Cory Casanave [18538]" w:date="2014-05-09T10:56:00Z"/>
-        </w:rPr>
-        <w:pPrChange w:id="48" w:author="Cory Casanave [18538]" w:date="2014-05-09T11:29:00Z">
+          <w:ins w:id="46" w:author="Cory Casanave [18538]" w:date="2014-05-09T10:56:00Z"/>
+        </w:rPr>
+        <w:pPrChange w:id="47" w:author="Cory Casanave [18538]" w:date="2014-05-09T11:29:00Z">
           <w:pPr>
             <w:pStyle w:val="Body"/>
           </w:pPr>
         </w:pPrChange>
       </w:pPr>
-      <w:ins w:id="49" w:author="Cory Casanave [18538]" w:date="2014-05-09T10:56:00Z">
+      <w:ins w:id="48" w:author="Cory Casanave [18538]" w:date="2014-05-09T10:56:00Z">
         <w:r>
           <w:t>Several conceptual frameworks have been developed that describe the elements of threat and risk analysis. These frameworks allow organizations to define the risks in terms of their dimensions, e.g. technical, programmatic, organizational, financial, information quality and within these dimensions, to select the method for expressing risks in suitable terms.</w:t>
         </w:r>
@@ -3820,15 +3820,15 @@
         <w:pStyle w:val="Body"/>
         <w:ind w:left="0"/>
         <w:rPr>
-          <w:ins w:id="50" w:author="Cory Casanave [18538]" w:date="2014-05-09T10:56:00Z"/>
-        </w:rPr>
-        <w:pPrChange w:id="51" w:author="Cory Casanave [18538]" w:date="2014-05-09T11:29:00Z">
+          <w:ins w:id="49" w:author="Cory Casanave [18538]" w:date="2014-05-09T10:56:00Z"/>
+        </w:rPr>
+        <w:pPrChange w:id="50" w:author="Cory Casanave [18538]" w:date="2014-05-09T11:29:00Z">
           <w:pPr>
             <w:pStyle w:val="Body"/>
           </w:pPr>
         </w:pPrChange>
       </w:pPr>
-      <w:ins w:id="52" w:author="Cory Casanave [18538]" w:date="2014-05-09T10:56:00Z">
+      <w:ins w:id="51" w:author="Cory Casanave [18538]" w:date="2014-05-09T10:56:00Z">
         <w:r>
           <w:lastRenderedPageBreak/>
           <w:t>Methodologies for risk management describe activities that identify risks to predict what could go wrong and would adversely affect the system and the organization. This usually involves identifying the initiating events associated with each risk in each risk category. Risk identification then proceeds by defining the interrelationships between sources of risk where there is any coupling. This may be based on project/product histories, checklists, questionnaires and expert analysis. Risk assessment methodologies describe how to conduct a frequency analysis of initiating event occurrence to identify the likelihood of risk occurrence. A risk assessment methodology would also describe steps to evaluate the impact of the risks and define their possible adverse consequences. Risk management involves prioritization of the risks in terms of their likelihood and possible impact. An organization would usually define a threshold of tolerability for each risk category.</w:t>
@@ -3840,15 +3840,15 @@
         <w:pStyle w:val="Body"/>
         <w:ind w:left="0"/>
         <w:rPr>
-          <w:ins w:id="53" w:author="Cory Casanave [18538]" w:date="2014-05-09T10:56:00Z"/>
-        </w:rPr>
-        <w:pPrChange w:id="54" w:author="Cory Casanave [18538]" w:date="2014-05-09T11:29:00Z">
+          <w:ins w:id="52" w:author="Cory Casanave [18538]" w:date="2014-05-09T10:56:00Z"/>
+        </w:rPr>
+        <w:pPrChange w:id="53" w:author="Cory Casanave [18538]" w:date="2014-05-09T11:29:00Z">
           <w:pPr>
             <w:pStyle w:val="Body"/>
           </w:pPr>
         </w:pPrChange>
       </w:pPr>
-      <w:ins w:id="55" w:author="Cory Casanave [18538]" w:date="2014-05-09T10:56:00Z">
+      <w:ins w:id="54" w:author="Cory Casanave [18538]" w:date="2014-05-09T10:56:00Z">
         <w:r>
           <w:t>Successful risk assessment is based upon detailed understanding of the operational environment of the system and the organization.</w:t>
         </w:r>
@@ -3859,35 +3859,35 @@
         <w:pStyle w:val="Body"/>
         <w:ind w:left="0"/>
         <w:rPr>
-          <w:ins w:id="56" w:author="Cory Casanave [18538]" w:date="2014-05-09T10:56:00Z"/>
-        </w:rPr>
-        <w:pPrChange w:id="57" w:author="Cory Casanave [18538]" w:date="2014-05-09T11:29:00Z">
+          <w:ins w:id="55" w:author="Cory Casanave [18538]" w:date="2014-05-09T10:56:00Z"/>
+        </w:rPr>
+        <w:pPrChange w:id="56" w:author="Cory Casanave [18538]" w:date="2014-05-09T11:29:00Z">
           <w:pPr>
             <w:pStyle w:val="Body"/>
           </w:pPr>
         </w:pPrChange>
       </w:pPr>
-      <w:ins w:id="58" w:author="Cory Casanave [18538]" w:date="2014-05-09T10:56:00Z">
+      <w:ins w:id="57" w:author="Cory Casanave [18538]" w:date="2014-05-09T10:56:00Z">
         <w:r>
           <w:t>Multiple communities have developed protocols, including data and exchange schema and interfaces for sharing information about threats, risks and incidents that impact important government, commercial and personal assets and privacy. While each of these schema and interfaces provides value for a specific community it is difficult to federate these multiple representations to arrive at broad-based, planning</w:t>
         </w:r>
       </w:ins>
-      <w:ins w:id="59" w:author="Cory Casanave [18538]" w:date="2014-05-09T11:26:00Z">
+      <w:ins w:id="58" w:author="Cory Casanave [18538]" w:date="2014-05-09T11:26:00Z">
         <w:r>
           <w:t>,</w:t>
         </w:r>
       </w:ins>
-      <w:ins w:id="60" w:author="Cory Casanave [18538]" w:date="2014-05-09T10:56:00Z">
+      <w:ins w:id="59" w:author="Cory Casanave [18538]" w:date="2014-05-09T10:56:00Z">
         <w:r>
           <w:t xml:space="preserve"> simulation, </w:t>
         </w:r>
       </w:ins>
-      <w:ins w:id="61" w:author="Cory Casanave [18538]" w:date="2014-05-09T11:26:00Z">
+      <w:ins w:id="60" w:author="Cory Casanave [18538]" w:date="2014-05-09T11:26:00Z">
         <w:r>
           <w:t xml:space="preserve">assessment, </w:t>
         </w:r>
       </w:ins>
-      <w:ins w:id="62" w:author="Cory Casanave [18538]" w:date="2014-05-09T10:56:00Z">
+      <w:ins w:id="61" w:author="Cory Casanave [18538]" w:date="2014-05-09T10:56:00Z">
         <w:r>
           <w:t xml:space="preserve">situational awareness, </w:t>
         </w:r>
@@ -3906,15 +3906,15 @@
         <w:pStyle w:val="Body"/>
         <w:ind w:left="0"/>
         <w:rPr>
-          <w:ins w:id="63" w:author="Cory Casanave [18538]" w:date="2014-05-09T10:56:00Z"/>
-        </w:rPr>
-        <w:pPrChange w:id="64" w:author="Cory Casanave [18538]" w:date="2014-05-09T11:29:00Z">
+          <w:ins w:id="62" w:author="Cory Casanave [18538]" w:date="2014-05-09T10:56:00Z"/>
+        </w:rPr>
+        <w:pPrChange w:id="63" w:author="Cory Casanave [18538]" w:date="2014-05-09T11:29:00Z">
           <w:pPr>
             <w:pStyle w:val="Body"/>
           </w:pPr>
         </w:pPrChange>
       </w:pPr>
-      <w:ins w:id="65" w:author="Cory Casanave [18538]" w:date="2014-05-09T10:56:00Z">
+      <w:ins w:id="64" w:author="Cory Casanave [18538]" w:date="2014-05-09T10:56:00Z">
         <w:r>
           <w:t xml:space="preserve">However, several comparative studies of the existing risk analysis methodologies and frameworks have concluded that the existing </w:t>
         </w:r>
@@ -3929,7 +3929,7 @@
     <w:p>
       <w:pPr>
         <w:rPr>
-          <w:ins w:id="66" w:author="Cory Casanave [18538]" w:date="2014-05-09T10:55:00Z"/>
+          <w:ins w:id="65" w:author="Cory Casanave [18538]" w:date="2014-05-09T10:55:00Z"/>
           <w:lang w:val="en-US"/>
         </w:rPr>
       </w:pPr>
@@ -3940,11 +3940,11 @@
         <w:rPr>
           <w:lang w:val="en-US"/>
         </w:rPr>
-        <w:pPrChange w:id="67" w:author="Cory Casanave [18538]" w:date="2014-05-09T10:55:00Z">
+        <w:pPrChange w:id="66" w:author="Cory Casanave [18538]" w:date="2014-05-09T10:55:00Z">
           <w:pPr/>
         </w:pPrChange>
       </w:pPr>
-      <w:ins w:id="68" w:author="Cory Casanave [18538]" w:date="2014-05-09T10:55:00Z">
+      <w:ins w:id="67" w:author="Cory Casanave [18538]" w:date="2014-05-09T10:55:00Z">
         <w:r>
           <w:rPr>
             <w:lang w:val="en-US"/>
@@ -3995,7 +3995,7 @@
         </w:rPr>
         <w:t xml:space="preserve">analysis and others </w:t>
       </w:r>
-      <w:ins w:id="69" w:author="Cory Casanave [18538]" w:date="2014-05-08T20:43:00Z">
+      <w:ins w:id="68" w:author="Cory Casanave [18538]" w:date="2014-05-08T20:43:00Z">
         <w:r>
           <w:rPr>
             <w:lang w:val="en-US"/>
@@ -4009,7 +4009,7 @@
         </w:rPr>
         <w:t>protecting assets</w:t>
       </w:r>
-      <w:ins w:id="70" w:author="Cory Casanave [18538]" w:date="2014-05-08T20:43:00Z">
+      <w:ins w:id="69" w:author="Cory Casanave [18538]" w:date="2014-05-08T20:43:00Z">
         <w:r>
           <w:rPr>
             <w:lang w:val="en-US"/>
@@ -4086,7 +4086,7 @@
           <w:lang w:val="en-US"/>
         </w:rPr>
       </w:pPr>
-      <w:bookmarkStart w:id="71" w:name="_Ref386625595"/>
+      <w:bookmarkStart w:id="70" w:name="_Ref386625595"/>
       <w:r>
         <w:rPr>
           <w:lang w:val="en-US"/>
@@ -4094,7 +4094,7 @@
         <w:lastRenderedPageBreak/>
         <w:t>Specific Use Cases</w:t>
       </w:r>
-      <w:bookmarkEnd w:id="71"/>
+      <w:bookmarkEnd w:id="70"/>
     </w:p>
     <w:p>
       <w:r>
@@ -4112,33 +4112,33 @@
       <w:r>
         <w:t xml:space="preserve"> </w:t>
       </w:r>
-      <w:del w:id="72" w:author="Cory Casanave [18538]" w:date="2014-05-09T10:52:00Z">
+      <w:del w:id="71" w:author="Cory Casanave [18538]" w:date="2014-05-09T10:52:00Z">
         <w:r>
           <w:delText>Additional u</w:delText>
         </w:r>
       </w:del>
+      <w:ins w:id="72" w:author="Cory Casanave [18538]" w:date="2014-05-09T10:52:00Z">
+        <w:r>
+          <w:t>U</w:t>
+        </w:r>
+      </w:ins>
+      <w:r>
+        <w:t xml:space="preserve">se cases and detail is being developed by the community on: </w:t>
+      </w:r>
       <w:ins w:id="73" w:author="Cory Casanave [18538]" w:date="2014-05-09T10:52:00Z">
         <w:r>
-          <w:t>U</w:t>
+          <w:t>https://github.com/omg-threat-modeling/phase1</w:t>
         </w:r>
       </w:ins>
-      <w:r>
-        <w:t xml:space="preserve">se cases and detail is being developed by the community on: </w:t>
-      </w:r>
-      <w:ins w:id="74" w:author="Cory Casanave [18538]" w:date="2014-05-09T10:52:00Z">
-        <w:r>
-          <w:t>https://github.com/omg-threat-modeling/phase1</w:t>
-        </w:r>
-      </w:ins>
     </w:p>
     <w:p>
       <w:pPr>
         <w:pStyle w:val="Heading4"/>
         <w:rPr>
-          <w:del w:id="75" w:author="Cory Casanave [18538]" w:date="2014-05-09T10:53:00Z"/>
-        </w:rPr>
-      </w:pPr>
-      <w:del w:id="76" w:author="Cory Casanave [18538]" w:date="2014-05-09T10:53:00Z">
+          <w:del w:id="74" w:author="Cory Casanave [18538]" w:date="2014-05-09T10:53:00Z"/>
+        </w:rPr>
+      </w:pPr>
+      <w:del w:id="75" w:author="Cory Casanave [18538]" w:date="2014-05-09T10:53:00Z">
         <w:r>
           <w:delText>Business Use Cases</w:delText>
         </w:r>
@@ -4152,10 +4152,10 @@
           <w:numId w:val="52"/>
         </w:numPr>
         <w:rPr>
-          <w:del w:id="77" w:author="Cory Casanave [18538]" w:date="2014-05-09T10:53:00Z"/>
-        </w:rPr>
-      </w:pPr>
-      <w:del w:id="78" w:author="Cory Casanave [18538]" w:date="2014-05-09T10:53:00Z">
+          <w:del w:id="76" w:author="Cory Casanave [18538]" w:date="2014-05-09T10:53:00Z"/>
+        </w:rPr>
+      </w:pPr>
+      <w:del w:id="77" w:author="Cory Casanave [18538]" w:date="2014-05-09T10:53:00Z">
         <w:r>
           <w:delText xml:space="preserve">Large Company Use Case – This use case is concerned about the ability of large corporations to effectively articulate a threat and risk landscape, covering threats from a wide area of security threats, including: information and communication systems (cyber), facilities, personnel, geopolitical, </w:delText>
         </w:r>
@@ -4175,10 +4175,10 @@
           <w:numId w:val="52"/>
         </w:numPr>
         <w:rPr>
-          <w:del w:id="79" w:author="Cory Casanave [18538]" w:date="2014-05-09T10:53:00Z"/>
-        </w:rPr>
-      </w:pPr>
-      <w:del w:id="80" w:author="Cory Casanave [18538]" w:date="2014-05-09T10:53:00Z">
+          <w:del w:id="78" w:author="Cory Casanave [18538]" w:date="2014-05-09T10:53:00Z"/>
+        </w:rPr>
+      </w:pPr>
+      <w:del w:id="79" w:author="Cory Casanave [18538]" w:date="2014-05-09T10:53:00Z">
         <w:r>
           <w:delText xml:space="preserve">Critical Infrastructure - </w:delText>
         </w:r>
@@ -4210,10 +4210,10 @@
           <w:numId w:val="52"/>
         </w:numPr>
         <w:rPr>
-          <w:del w:id="81" w:author="Cory Casanave [18538]" w:date="2014-05-09T10:53:00Z"/>
-        </w:rPr>
-      </w:pPr>
-      <w:del w:id="82" w:author="Cory Casanave [18538]" w:date="2014-05-09T10:53:00Z">
+          <w:del w:id="80" w:author="Cory Casanave [18538]" w:date="2014-05-09T10:53:00Z"/>
+        </w:rPr>
+      </w:pPr>
+      <w:del w:id="81" w:author="Cory Casanave [18538]" w:date="2014-05-09T10:53:00Z">
         <w:r>
           <w:delText>This ISE-SAR Functional Standard is designed to support the sharing, throughout the Information Sharing Environment (ISE), of information about suspicious activity, incidents, or behavior (hereafter collectively referred to as suspicious activity or activities) that have a potential terrorism nexus. The ISE includes State and major urban area fusion centers and their law enforcement, homeland security, or other information sharing partners at the Federal, State, local, and tribal levels to the full extent permitted by law. In addition to providing specific indications about possible terrorism-related crimes, ISE-SARs can be used to look for patterns and trends by analyzing information at a broader level than would typically be recognized within a single jurisdiction, State, or territory. Standardized and consistent sharing of suspicious activity information regarding criminal activity among State and major urban area fusion centers and Federal agencies is vital to assessing, deterring, preventing, or prosecuting those involved in criminal activities associated with terrorism. This ISE-SAR Functional Standard has been designed to incorporate key elements that describe potential criminal activity associated with terrorism and may be used by other communities to address other types of criminal activities where appropriate. Suspicious activity is defined as observed behavior reasonably indicative of pre-operational planning related to terrorism or other criminal activity. A determination that such suspicious activity constitutes an ISE-SAR is made as part of a two-part process by trained analysts using explicit criteria. Some examples of the criteria for identifying those SARs, with defined relationships to criminal activity that also have a potential terrorism nexus, are listed below</w:delText>
         </w:r>
@@ -4228,10 +4228,10 @@
         </w:numPr>
         <w:spacing w:after="0"/>
         <w:rPr>
-          <w:del w:id="83" w:author="Cory Casanave [18538]" w:date="2014-05-09T10:53:00Z"/>
-        </w:rPr>
-      </w:pPr>
-      <w:del w:id="84" w:author="Cory Casanave [18538]" w:date="2014-05-09T10:53:00Z">
+          <w:del w:id="82" w:author="Cory Casanave [18538]" w:date="2014-05-09T10:53:00Z"/>
+        </w:rPr>
+      </w:pPr>
+      <w:del w:id="83" w:author="Cory Casanave [18538]" w:date="2014-05-09T10:53:00Z">
         <w:r>
           <w:delText>Expressed or implied threat</w:delText>
         </w:r>
@@ -4246,10 +4246,10 @@
         </w:numPr>
         <w:spacing w:after="0"/>
         <w:rPr>
-          <w:del w:id="85" w:author="Cory Casanave [18538]" w:date="2014-05-09T10:53:00Z"/>
-        </w:rPr>
-      </w:pPr>
-      <w:del w:id="86" w:author="Cory Casanave [18538]" w:date="2014-05-09T10:53:00Z">
+          <w:del w:id="84" w:author="Cory Casanave [18538]" w:date="2014-05-09T10:53:00Z"/>
+        </w:rPr>
+      </w:pPr>
+      <w:del w:id="85" w:author="Cory Casanave [18538]" w:date="2014-05-09T10:53:00Z">
         <w:r>
           <w:delText>Theft/loss/diversion</w:delText>
         </w:r>
@@ -4264,10 +4264,10 @@
         </w:numPr>
         <w:spacing w:after="0"/>
         <w:rPr>
-          <w:del w:id="87" w:author="Cory Casanave [18538]" w:date="2014-05-09T10:53:00Z"/>
-        </w:rPr>
-      </w:pPr>
-      <w:del w:id="88" w:author="Cory Casanave [18538]" w:date="2014-05-09T10:53:00Z">
+          <w:del w:id="86" w:author="Cory Casanave [18538]" w:date="2014-05-09T10:53:00Z"/>
+        </w:rPr>
+      </w:pPr>
+      <w:del w:id="87" w:author="Cory Casanave [18538]" w:date="2014-05-09T10:53:00Z">
         <w:r>
           <w:delText>Site breach or physical intrusion</w:delText>
         </w:r>
@@ -4282,10 +4282,10 @@
         </w:numPr>
         <w:spacing w:after="0"/>
         <w:rPr>
-          <w:del w:id="89" w:author="Cory Casanave [18538]" w:date="2014-05-09T10:53:00Z"/>
-        </w:rPr>
-      </w:pPr>
-      <w:del w:id="90" w:author="Cory Casanave [18538]" w:date="2014-05-09T10:53:00Z">
+          <w:del w:id="88" w:author="Cory Casanave [18538]" w:date="2014-05-09T10:53:00Z"/>
+        </w:rPr>
+      </w:pPr>
+      <w:del w:id="89" w:author="Cory Casanave [18538]" w:date="2014-05-09T10:53:00Z">
         <w:r>
           <w:delText>Cyber attacks</w:delText>
         </w:r>
@@ -4300,10 +4300,10 @@
         </w:numPr>
         <w:spacing w:after="0"/>
         <w:rPr>
-          <w:del w:id="91" w:author="Cory Casanave [18538]" w:date="2014-05-09T10:53:00Z"/>
-        </w:rPr>
-      </w:pPr>
-      <w:del w:id="92" w:author="Cory Casanave [18538]" w:date="2014-05-09T10:53:00Z">
+          <w:del w:id="90" w:author="Cory Casanave [18538]" w:date="2014-05-09T10:53:00Z"/>
+        </w:rPr>
+      </w:pPr>
+      <w:del w:id="91" w:author="Cory Casanave [18538]" w:date="2014-05-09T10:53:00Z">
         <w:r>
           <w:delText>Probing of security response</w:delText>
         </w:r>
@@ -4312,12 +4312,12 @@
     <w:p>
       <w:pPr>
         <w:rPr>
-          <w:del w:id="93" w:author="Cory Casanave [18538]" w:date="2014-05-09T10:53:00Z"/>
+          <w:del w:id="92" w:author="Cory Casanave [18538]" w:date="2014-05-09T10:53:00Z"/>
           <w:highlight w:val="yellow"/>
           <w:lang w:val="en-US"/>
         </w:rPr>
       </w:pPr>
-      <w:del w:id="94" w:author="Cory Casanave [18538]" w:date="2014-05-09T10:53:00Z">
+      <w:del w:id="93" w:author="Cory Casanave [18538]" w:date="2014-05-09T10:53:00Z">
         <w:r>
           <w:rPr>
             <w:highlight w:val="yellow"/>
@@ -4330,10 +4330,10 @@
       <w:pPr>
         <w:pStyle w:val="Heading4"/>
         <w:rPr>
-          <w:del w:id="95" w:author="Cory Casanave [18538]" w:date="2014-05-09T10:53:00Z"/>
-        </w:rPr>
-      </w:pPr>
-      <w:del w:id="96" w:author="Cory Casanave [18538]" w:date="2014-05-09T10:53:00Z">
+          <w:del w:id="94" w:author="Cory Casanave [18538]" w:date="2014-05-09T10:53:00Z"/>
+        </w:rPr>
+      </w:pPr>
+      <w:del w:id="95" w:author="Cory Casanave [18538]" w:date="2014-05-09T10:53:00Z">
         <w:r>
           <w:lastRenderedPageBreak/>
           <w:delText>Technical Use Cases</w:delText>
@@ -4348,10 +4348,10 @@
           <w:numId w:val="52"/>
         </w:numPr>
         <w:rPr>
-          <w:del w:id="97" w:author="Cory Casanave [18538]" w:date="2014-05-09T10:53:00Z"/>
-        </w:rPr>
-      </w:pPr>
-      <w:del w:id="98" w:author="Cory Casanave [18538]" w:date="2014-05-09T10:53:00Z">
+          <w:del w:id="96" w:author="Cory Casanave [18538]" w:date="2014-05-09T10:53:00Z"/>
+        </w:rPr>
+      </w:pPr>
+      <w:del w:id="97" w:author="Cory Casanave [18538]" w:date="2014-05-09T10:53:00Z">
         <w:r>
           <w:delText>Pivoting through SITX and NIEM to exchange new threat information, e.g. between CSIRTs.</w:delText>
         </w:r>
@@ -4365,10 +4365,10 @@
           <w:numId w:val="52"/>
         </w:numPr>
         <w:rPr>
-          <w:del w:id="99" w:author="Cory Casanave [18538]" w:date="2014-05-09T10:53:00Z"/>
-        </w:rPr>
-      </w:pPr>
-      <w:del w:id="100" w:author="Cory Casanave [18538]" w:date="2014-05-09T10:53:00Z">
+          <w:del w:id="98" w:author="Cory Casanave [18538]" w:date="2014-05-09T10:53:00Z"/>
+        </w:rPr>
+      </w:pPr>
+      <w:del w:id="99" w:author="Cory Casanave [18538]" w:date="2014-05-09T10:53:00Z">
         <w:r>
           <w:delText>Assessing threat and risk of a given cyber system; this involves using the elements of the conceptual model to structure the report and sharing the report, e.g. with the stakeholders and partners</w:delText>
         </w:r>
@@ -4382,10 +4382,10 @@
           <w:numId w:val="52"/>
         </w:numPr>
         <w:rPr>
-          <w:del w:id="101" w:author="Cory Casanave [18538]" w:date="2014-05-09T10:53:00Z"/>
-        </w:rPr>
-      </w:pPr>
-      <w:del w:id="102" w:author="Cory Casanave [18538]" w:date="2014-05-09T10:53:00Z">
+          <w:del w:id="100" w:author="Cory Casanave [18538]" w:date="2014-05-09T10:53:00Z"/>
+        </w:rPr>
+      </w:pPr>
+      <w:del w:id="101" w:author="Cory Casanave [18538]" w:date="2014-05-09T10:53:00Z">
         <w:r>
           <w:delText>Aligning risk models along the dependencies between sys</w:delText>
         </w:r>
@@ -4402,10 +4402,10 @@
           <w:numId w:val="52"/>
         </w:numPr>
         <w:rPr>
-          <w:del w:id="103" w:author="Cory Casanave [18538]" w:date="2014-05-09T10:53:00Z"/>
-        </w:rPr>
-      </w:pPr>
-      <w:del w:id="104" w:author="Cory Casanave [18538]" w:date="2014-05-09T10:53:00Z">
+          <w:del w:id="102" w:author="Cory Casanave [18538]" w:date="2014-05-09T10:53:00Z"/>
+        </w:rPr>
+      </w:pPr>
+      <w:del w:id="103" w:author="Cory Casanave [18538]" w:date="2014-05-09T10:53:00Z">
         <w:r>
           <w:delText>Exchange of global information supporting assurance of risk assessment, including taxonomies of assets, threats, injury types, threat activity types, capabilities, motivations, etc.</w:delText>
         </w:r>
@@ -4467,7 +4467,7 @@
       <w:r>
         <w:t xml:space="preserve">This cross-domain capability will then </w:t>
       </w:r>
-      <w:ins w:id="105" w:author="Cory Casanave [18538]" w:date="2014-05-08T20:44:00Z">
+      <w:ins w:id="104" w:author="Cory Casanave [18538]" w:date="2014-05-08T20:44:00Z">
         <w:r>
           <w:t xml:space="preserve">provide a framework that will </w:t>
         </w:r>
@@ -4478,7 +4478,7 @@
       <w:r>
         <w:t>planning, simulation,</w:t>
       </w:r>
-      <w:ins w:id="106" w:author="Cory Casanave [18538]" w:date="2014-05-09T11:27:00Z">
+      <w:ins w:id="105" w:author="Cory Casanave [18538]" w:date="2014-05-09T11:27:00Z">
         <w:r>
           <w:t xml:space="preserve"> assessment</w:t>
         </w:r>
@@ -4505,9 +4505,9 @@
       <w:r>
         <w:t>Types of threats and risks which are in scope</w:t>
       </w:r>
-      <w:bookmarkStart w:id="107" w:name="_Ref386625611"/>
-    </w:p>
-    <w:bookmarkEnd w:id="107"/>
+      <w:bookmarkStart w:id="106" w:name="_Ref386625611"/>
+    </w:p>
+    <w:bookmarkEnd w:id="106"/>
     <w:p>
       <w:r>
         <w:t xml:space="preserve">Specifically, the following </w:t>
@@ -4638,7 +4638,7 @@
           <w:numId w:val="53"/>
         </w:numPr>
         <w:rPr>
-          <w:ins w:id="108" w:author="Cory Casanave [18538]" w:date="2014-05-08T20:44:00Z"/>
+          <w:ins w:id="107" w:author="Cory Casanave [18538]" w:date="2014-05-08T20:44:00Z"/>
         </w:rPr>
       </w:pPr>
       <w:r>
@@ -4653,17 +4653,17 @@
           <w:numId w:val="53"/>
         </w:numPr>
       </w:pPr>
-      <w:ins w:id="109" w:author="Cory Casanave [18538]" w:date="2014-05-08T20:44:00Z">
+      <w:ins w:id="108" w:author="Cory Casanave [18538]" w:date="2014-05-08T20:44:00Z">
         <w:r>
           <w:t xml:space="preserve">Material flown and </w:t>
         </w:r>
       </w:ins>
-      <w:ins w:id="110" w:author="Cory Casanave [18538]" w:date="2014-05-08T20:45:00Z">
+      <w:ins w:id="109" w:author="Cory Casanave [18538]" w:date="2014-05-08T20:45:00Z">
         <w:r>
           <w:t>logistic</w:t>
         </w:r>
       </w:ins>
-      <w:ins w:id="111" w:author="Cory Casanave [18538]" w:date="2014-05-08T20:44:00Z">
+      <w:ins w:id="110" w:author="Cory Casanave [18538]" w:date="2014-05-08T20:44:00Z">
         <w:r>
           <w:t xml:space="preserve"> underpinnings</w:t>
         </w:r>
@@ -4705,7 +4705,7 @@
         <w:lastRenderedPageBreak/>
         <w:t xml:space="preserve">Ensure that the Threat </w:t>
       </w:r>
-      <w:ins w:id="112" w:author="Cory Casanave [18538]" w:date="2014-05-09T11:03:00Z">
+      <w:ins w:id="111" w:author="Cory Casanave [18538]" w:date="2014-05-09T11:03:00Z">
         <w:r>
           <w:t xml:space="preserve">and Risk </w:t>
         </w:r>
@@ -4844,7 +4844,7 @@
           <w:numId w:val="54"/>
         </w:numPr>
         <w:rPr>
-          <w:ins w:id="113" w:author="Cory Casanave [18538]" w:date="2014-05-08T20:45:00Z"/>
+          <w:ins w:id="112" w:author="Cory Casanave [18538]" w:date="2014-05-08T20:45:00Z"/>
         </w:rPr>
       </w:pPr>
       <w:r>
@@ -4859,7 +4859,7 @@
           <w:numId w:val="54"/>
         </w:numPr>
       </w:pPr>
-      <w:ins w:id="114" w:author="Cory Casanave [18538]" w:date="2014-05-08T20:45:00Z">
+      <w:ins w:id="113" w:author="Cory Casanave [18538]" w:date="2014-05-08T20:45:00Z">
         <w:r>
           <w:t>Economic threats</w:t>
         </w:r>
@@ -4980,7 +4980,7 @@
       <w:r>
         <w:t xml:space="preserve"> </w:t>
       </w:r>
-      <w:ins w:id="115" w:author="Cory Casanave [18538]" w:date="2014-05-09T11:04:00Z">
+      <w:ins w:id="114" w:author="Cory Casanave [18538]" w:date="2014-05-09T11:04:00Z">
         <w:r>
           <w:t xml:space="preserve">specifications and </w:t>
         </w:r>
@@ -5102,7 +5102,7 @@
           <w:numId w:val="56"/>
         </w:numPr>
         <w:rPr>
-          <w:ins w:id="116" w:author="Cory Casanave [18538]" w:date="2014-05-09T11:03:00Z"/>
+          <w:ins w:id="115" w:author="Cory Casanave [18538]" w:date="2014-05-09T11:03:00Z"/>
         </w:rPr>
       </w:pPr>
       <w:r>
@@ -5117,10 +5117,10 @@
           <w:numId w:val="56"/>
         </w:numPr>
         <w:rPr>
-          <w:ins w:id="117" w:author="Cory Casanave [18538]" w:date="2014-05-09T11:03:00Z"/>
-        </w:rPr>
-      </w:pPr>
-      <w:ins w:id="118" w:author="Cory Casanave [18538]" w:date="2014-05-09T11:03:00Z">
+          <w:ins w:id="116" w:author="Cory Casanave [18538]" w:date="2014-05-09T11:03:00Z"/>
+        </w:rPr>
+      </w:pPr>
+      <w:ins w:id="117" w:author="Cory Casanave [18538]" w:date="2014-05-09T11:03:00Z">
         <w:r>
           <w:t>•ISO/IEC 13335</w:t>
         </w:r>
@@ -5134,10 +5134,10 @@
           <w:numId w:val="56"/>
         </w:numPr>
         <w:rPr>
-          <w:ins w:id="119" w:author="Cory Casanave [18538]" w:date="2014-05-09T11:03:00Z"/>
-        </w:rPr>
-      </w:pPr>
-      <w:ins w:id="120" w:author="Cory Casanave [18538]" w:date="2014-05-09T11:03:00Z">
+          <w:ins w:id="118" w:author="Cory Casanave [18538]" w:date="2014-05-09T11:03:00Z"/>
+        </w:rPr>
+      </w:pPr>
+      <w:ins w:id="119" w:author="Cory Casanave [18538]" w:date="2014-05-09T11:03:00Z">
         <w:r>
           <w:t>•ISO/IEC 15408</w:t>
         </w:r>
@@ -5151,10 +5151,10 @@
           <w:numId w:val="56"/>
         </w:numPr>
         <w:rPr>
-          <w:ins w:id="121" w:author="Cory Casanave [18538]" w:date="2014-05-09T11:03:00Z"/>
-        </w:rPr>
-      </w:pPr>
-      <w:ins w:id="122" w:author="Cory Casanave [18538]" w:date="2014-05-09T11:03:00Z">
+          <w:ins w:id="120" w:author="Cory Casanave [18538]" w:date="2014-05-09T11:03:00Z"/>
+        </w:rPr>
+      </w:pPr>
+      <w:ins w:id="121" w:author="Cory Casanave [18538]" w:date="2014-05-09T11:03:00Z">
         <w:r>
           <w:t>•ISO/IEC 15443</w:t>
         </w:r>
@@ -5168,10 +5168,10 @@
           <w:numId w:val="56"/>
         </w:numPr>
         <w:rPr>
-          <w:ins w:id="123" w:author="Cory Casanave [18538]" w:date="2014-05-09T11:03:00Z"/>
-        </w:rPr>
-      </w:pPr>
-      <w:ins w:id="124" w:author="Cory Casanave [18538]" w:date="2014-05-09T11:03:00Z">
+          <w:ins w:id="122" w:author="Cory Casanave [18538]" w:date="2014-05-09T11:03:00Z"/>
+        </w:rPr>
+      </w:pPr>
+      <w:ins w:id="123" w:author="Cory Casanave [18538]" w:date="2014-05-09T11:03:00Z">
         <w:r>
           <w:t>•ISO/IEC 27001</w:t>
         </w:r>
@@ -5185,10 +5185,10 @@
           <w:numId w:val="56"/>
         </w:numPr>
         <w:rPr>
-          <w:ins w:id="125" w:author="Cory Casanave [18538]" w:date="2014-05-09T11:03:00Z"/>
-        </w:rPr>
-      </w:pPr>
-      <w:ins w:id="126" w:author="Cory Casanave [18538]" w:date="2014-05-09T11:03:00Z">
+          <w:ins w:id="124" w:author="Cory Casanave [18538]" w:date="2014-05-09T11:03:00Z"/>
+        </w:rPr>
+      </w:pPr>
+      <w:ins w:id="125" w:author="Cory Casanave [18538]" w:date="2014-05-09T11:03:00Z">
         <w:r>
           <w:t>•EBIOS (France)</w:t>
         </w:r>
@@ -5202,10 +5202,10 @@
           <w:numId w:val="56"/>
         </w:numPr>
         <w:rPr>
-          <w:ins w:id="127" w:author="Cory Casanave [18538]" w:date="2014-05-09T11:03:00Z"/>
-        </w:rPr>
-      </w:pPr>
-      <w:ins w:id="128" w:author="Cory Casanave [18538]" w:date="2014-05-09T11:03:00Z">
+          <w:ins w:id="126" w:author="Cory Casanave [18538]" w:date="2014-05-09T11:03:00Z"/>
+        </w:rPr>
+      </w:pPr>
+      <w:ins w:id="127" w:author="Cory Casanave [18538]" w:date="2014-05-09T11:03:00Z">
         <w:r>
           <w:t>•HTRA (Canada)</w:t>
         </w:r>
@@ -5219,10 +5219,10 @@
           <w:numId w:val="56"/>
         </w:numPr>
         <w:rPr>
-          <w:ins w:id="129" w:author="Cory Casanave [18538]" w:date="2014-05-09T11:03:00Z"/>
-        </w:rPr>
-      </w:pPr>
-      <w:ins w:id="130" w:author="Cory Casanave [18538]" w:date="2014-05-09T11:03:00Z">
+          <w:ins w:id="128" w:author="Cory Casanave [18538]" w:date="2014-05-09T11:03:00Z"/>
+        </w:rPr>
+      </w:pPr>
+      <w:ins w:id="129" w:author="Cory Casanave [18538]" w:date="2014-05-09T11:03:00Z">
         <w:r>
           <w:t>•NIST SP-800-30 (US)</w:t>
         </w:r>
@@ -5236,10 +5236,10 @@
           <w:numId w:val="56"/>
         </w:numPr>
         <w:rPr>
-          <w:ins w:id="131" w:author="Cory Casanave [18538]" w:date="2014-05-09T11:03:00Z"/>
-        </w:rPr>
-      </w:pPr>
-      <w:ins w:id="132" w:author="Cory Casanave [18538]" w:date="2014-05-09T11:03:00Z">
+          <w:ins w:id="130" w:author="Cory Casanave [18538]" w:date="2014-05-09T11:03:00Z"/>
+        </w:rPr>
+      </w:pPr>
+      <w:ins w:id="131" w:author="Cory Casanave [18538]" w:date="2014-05-09T11:03:00Z">
         <w:r>
           <w:t>•Octave (SEI CMU)</w:t>
         </w:r>
@@ -5253,10 +5253,10 @@
           <w:numId w:val="56"/>
         </w:numPr>
         <w:rPr>
-          <w:ins w:id="133" w:author="Cory Casanave [18538]" w:date="2014-05-09T11:03:00Z"/>
-        </w:rPr>
-      </w:pPr>
-      <w:ins w:id="134" w:author="Cory Casanave [18538]" w:date="2014-05-09T11:03:00Z">
+          <w:ins w:id="132" w:author="Cory Casanave [18538]" w:date="2014-05-09T11:03:00Z"/>
+        </w:rPr>
+      </w:pPr>
+      <w:ins w:id="133" w:author="Cory Casanave [18538]" w:date="2014-05-09T11:03:00Z">
         <w:r>
           <w:t>Microsoft Threat Analysis</w:t>
         </w:r>
@@ -5270,7 +5270,7 @@
           <w:numId w:val="56"/>
         </w:numPr>
         <w:rPr>
-          <w:del w:id="135" w:author="Cory Casanave [18538]" w:date="2014-05-09T11:03:00Z"/>
+          <w:del w:id="134" w:author="Cory Casanave [18538]" w:date="2014-05-09T11:03:00Z"/>
         </w:rPr>
       </w:pPr>
     </w:p>
@@ -5282,11 +5282,11 @@
           <w:numId w:val="56"/>
         </w:numPr>
         <w:rPr>
-          <w:del w:id="136" w:author="Cory Casanave [18538]" w:date="2014-05-09T11:03:00Z"/>
+          <w:del w:id="135" w:author="Cory Casanave [18538]" w:date="2014-05-09T11:03:00Z"/>
           <w:highlight w:val="yellow"/>
         </w:rPr>
       </w:pPr>
-      <w:del w:id="137" w:author="Cory Casanave [18538]" w:date="2014-05-09T11:03:00Z">
+      <w:del w:id="136" w:author="Cory Casanave [18538]" w:date="2014-05-09T11:03:00Z">
         <w:r>
           <w:rPr>
             <w:highlight w:val="yellow"/>
@@ -5354,57 +5354,114 @@
         <w:pStyle w:val="Body"/>
         <w:ind w:left="0"/>
       </w:pPr>
-      <w:r>
-        <w:rPr>
-          <w:noProof/>
-          <w:lang w:val="en-US"/>
-        </w:rPr>
-        <w:drawing>
-          <wp:inline distT="0" distB="0" distL="0" distR="0" wp14:anchorId="4849C668" wp14:editId="1E039E23">
-            <wp:extent cx="5543550" cy="3095875"/>
-            <wp:effectExtent l="0" t="0" r="0" b="9525"/>
-            <wp:docPr id="1" name="Picture 1"/>
-            <wp:cNvGraphicFramePr>
-              <a:graphicFrameLocks xmlns:a="http://schemas.openxmlformats.org/drawingml/2006/main" noChangeAspect="1"/>
-            </wp:cNvGraphicFramePr>
-            <a:graphic xmlns:a="http://schemas.openxmlformats.org/drawingml/2006/main">
-              <a:graphicData uri="http://schemas.openxmlformats.org/drawingml/2006/picture">
-                <pic:pic xmlns:pic="http://schemas.openxmlformats.org/drawingml/2006/picture">
-                  <pic:nvPicPr>
-                    <pic:cNvPr id="0" name="Picture 2"/>
-                    <pic:cNvPicPr>
-                      <a:picLocks noChangeAspect="1" noChangeArrowheads="1"/>
-                    </pic:cNvPicPr>
-                  </pic:nvPicPr>
-                  <pic:blipFill>
-                    <a:blip r:embed="rId9">
-                      <a:extLst>
-                        <a:ext uri="{28A0092B-C50C-407E-A947-70E740481C1C}">
-                          <a14:useLocalDpi xmlns:a14="http://schemas.microsoft.com/office/drawing/2010/main" val="0"/>
-                        </a:ext>
-                      </a:extLst>
-                    </a:blip>
-                    <a:srcRect/>
-                    <a:stretch>
-                      <a:fillRect/>
-                    </a:stretch>
-                  </pic:blipFill>
-                  <pic:spPr bwMode="auto">
-                    <a:xfrm>
-                      <a:off x="0" y="0"/>
-                      <a:ext cx="5545746" cy="3097101"/>
-                    </a:xfrm>
-                    <a:prstGeom prst="rect">
-                      <a:avLst/>
-                    </a:prstGeom>
-                    <a:noFill/>
-                  </pic:spPr>
-                </pic:pic>
-              </a:graphicData>
-            </a:graphic>
-          </wp:inline>
-        </w:drawing>
-      </w:r>
+      <w:bookmarkStart w:id="137" w:name="_GoBack"/>
+      <w:ins w:id="138" w:author="Cory Casanave [18538]" w:date="2014-05-09T11:56:00Z">
+        <w:r>
+          <w:rPr>
+            <w:noProof/>
+            <w:lang w:val="en-US"/>
+          </w:rPr>
+          <w:drawing>
+            <wp:inline distT="0" distB="0" distL="0" distR="0" wp14:anchorId="39FDC6FC" wp14:editId="542A6781">
+              <wp:extent cx="5375492" cy="3009900"/>
+              <wp:effectExtent l="0" t="0" r="0" b="0"/>
+              <wp:docPr id="2" name="Picture 2"/>
+              <wp:cNvGraphicFramePr>
+                <a:graphicFrameLocks xmlns:a="http://schemas.openxmlformats.org/drawingml/2006/main" noChangeAspect="1"/>
+              </wp:cNvGraphicFramePr>
+              <a:graphic xmlns:a="http://schemas.openxmlformats.org/drawingml/2006/main">
+                <a:graphicData uri="http://schemas.openxmlformats.org/drawingml/2006/picture">
+                  <pic:pic xmlns:pic="http://schemas.openxmlformats.org/drawingml/2006/picture">
+                    <pic:nvPicPr>
+                      <pic:cNvPr id="0" name="Picture 2"/>
+                      <pic:cNvPicPr>
+                        <a:picLocks noChangeAspect="1" noChangeArrowheads="1"/>
+                      </pic:cNvPicPr>
+                    </pic:nvPicPr>
+                    <pic:blipFill>
+                      <a:blip r:embed="rId9">
+                        <a:extLst>
+                          <a:ext uri="{28A0092B-C50C-407E-A947-70E740481C1C}">
+                            <a14:useLocalDpi xmlns:a14="http://schemas.microsoft.com/office/drawing/2010/main" val="0"/>
+                          </a:ext>
+                        </a:extLst>
+                      </a:blip>
+                      <a:srcRect/>
+                      <a:stretch>
+                        <a:fillRect/>
+                      </a:stretch>
+                    </pic:blipFill>
+                    <pic:spPr bwMode="auto">
+                      <a:xfrm>
+                        <a:off x="0" y="0"/>
+                        <a:ext cx="5377844" cy="3011217"/>
+                      </a:xfrm>
+                      <a:prstGeom prst="rect">
+                        <a:avLst/>
+                      </a:prstGeom>
+                      <a:noFill/>
+                    </pic:spPr>
+                  </pic:pic>
+                </a:graphicData>
+              </a:graphic>
+            </wp:inline>
+          </w:drawing>
+        </w:r>
+      </w:ins>
+      <w:bookmarkEnd w:id="137"/>
+      <w:del w:id="139" w:author="Cory Casanave [18538]" w:date="2014-05-09T11:56:00Z">
+        <w:r>
+          <w:rPr>
+            <w:noProof/>
+            <w:lang w:val="en-US"/>
+          </w:rPr>
+          <w:drawing>
+            <wp:inline distT="0" distB="0" distL="0" distR="0" wp14:anchorId="4849C668" wp14:editId="68C73052">
+              <wp:extent cx="5543550" cy="3095875"/>
+              <wp:effectExtent l="0" t="0" r="0" b="9525"/>
+              <wp:docPr id="1" name="Picture 1"/>
+              <wp:cNvGraphicFramePr>
+                <a:graphicFrameLocks xmlns:a="http://schemas.openxmlformats.org/drawingml/2006/main" noChangeAspect="1"/>
+              </wp:cNvGraphicFramePr>
+              <a:graphic xmlns:a="http://schemas.openxmlformats.org/drawingml/2006/main">
+                <a:graphicData uri="http://schemas.openxmlformats.org/drawingml/2006/picture">
+                  <pic:pic xmlns:pic="http://schemas.openxmlformats.org/drawingml/2006/picture">
+                    <pic:nvPicPr>
+                      <pic:cNvPr id="0" name="Picture 2"/>
+                      <pic:cNvPicPr>
+                        <a:picLocks noChangeAspect="1" noChangeArrowheads="1"/>
+                      </pic:cNvPicPr>
+                    </pic:nvPicPr>
+                    <pic:blipFill>
+                      <a:blip r:embed="rId10">
+                        <a:extLst>
+                          <a:ext uri="{28A0092B-C50C-407E-A947-70E740481C1C}">
+                            <a14:useLocalDpi xmlns:a14="http://schemas.microsoft.com/office/drawing/2010/main" val="0"/>
+                          </a:ext>
+                        </a:extLst>
+                      </a:blip>
+                      <a:srcRect/>
+                      <a:stretch>
+                        <a:fillRect/>
+                      </a:stretch>
+                    </pic:blipFill>
+                    <pic:spPr bwMode="auto">
+                      <a:xfrm>
+                        <a:off x="0" y="0"/>
+                        <a:ext cx="5545746" cy="3097101"/>
+                      </a:xfrm>
+                      <a:prstGeom prst="rect">
+                        <a:avLst/>
+                      </a:prstGeom>
+                      <a:noFill/>
+                    </pic:spPr>
+                  </pic:pic>
+                </a:graphicData>
+              </a:graphic>
+            </wp:inline>
+          </w:drawing>
+        </w:r>
+      </w:del>
     </w:p>
     <w:p>
       <w:pPr>
@@ -5420,6 +5477,7 @@
         <w:pStyle w:val="Heading4"/>
       </w:pPr>
       <w:r>
+        <w:lastRenderedPageBreak/>
         <w:t>Wide and thin conceptual model</w:t>
       </w:r>
     </w:p>
@@ -5559,7 +5617,6 @@
         <w:pStyle w:val="Heading3"/>
       </w:pPr>
       <w:r>
-        <w:lastRenderedPageBreak/>
         <w:t>Follow on efforts</w:t>
       </w:r>
     </w:p>
@@ -5613,7 +5670,7 @@
           <w:numId w:val="57"/>
         </w:numPr>
       </w:pPr>
-      <w:hyperlink r:id="rId10" w:history="1">
+      <w:hyperlink r:id="rId11" w:history="1">
         <w:r>
           <w:rPr>
             <w:rStyle w:val="Hyperlink"/>
@@ -5727,7 +5784,7 @@
         </w:rPr>
         <w:t xml:space="preserve">Object Constraint Language (OCL) - </w:t>
       </w:r>
-      <w:hyperlink r:id="rId11" w:history="1">
+      <w:hyperlink r:id="rId12" w:history="1">
         <w:r>
           <w:rPr>
             <w:rStyle w:val="Hyperlink"/>
@@ -5875,9 +5932,10 @@
         <w:rPr>
           <w:szCs w:val="24"/>
         </w:rPr>
+        <w:lastRenderedPageBreak/>
         <w:t xml:space="preserve">Meta Object Facility (MOF 2.4) - </w:t>
       </w:r>
-      <w:hyperlink r:id="rId12" w:history="1">
+      <w:hyperlink r:id="rId13" w:history="1">
         <w:r>
           <w:rPr>
             <w:rStyle w:val="Hyperlink"/>
@@ -5937,7 +5995,7 @@
         </w:rPr>
         <w:t xml:space="preserve">XML Metadata Interchange (XMI®) - http://www.omg.org/spec/MOF/2.4/Beta2/ </w:t>
       </w:r>
-      <w:hyperlink r:id="rId13" w:history="1">
+      <w:hyperlink r:id="rId14" w:history="1">
         <w:r>
           <w:rPr>
             <w:rStyle w:val="Hyperlink"/>
@@ -6000,7 +6058,7 @@
         </w:rPr>
         <w:t xml:space="preserve">MOF Models to Text Transformation Language - </w:t>
       </w:r>
-      <w:hyperlink r:id="rId14" w:history="1">
+      <w:hyperlink r:id="rId15" w:history="1">
         <w:r>
           <w:rPr>
             <w:rStyle w:val="Hyperlink"/>
@@ -6063,7 +6121,7 @@
         </w:rPr>
         <w:t>SBVR -  Semantics of Business Vocabulary and Business Rules (</w:t>
       </w:r>
-      <w:hyperlink r:id="rId15" w:history="1">
+      <w:hyperlink r:id="rId16" w:history="1">
         <w:r>
           <w:rPr>
             <w:rStyle w:val="Hyperlink"/>
@@ -6113,16 +6171,9 @@
         <w:rPr>
           <w:szCs w:val="24"/>
         </w:rPr>
-        <w:t xml:space="preserve">Model Driven Message </w:t>
-      </w:r>
-      <w:r>
-        <w:rPr>
-          <w:szCs w:val="24"/>
-        </w:rPr>
-        <w:lastRenderedPageBreak/>
-        <w:t xml:space="preserve">Interoperability (MDMI) - </w:t>
-      </w:r>
-      <w:hyperlink r:id="rId16" w:history="1">
+        <w:t xml:space="preserve">Model Driven Message Interoperability (MDMI) - </w:t>
+      </w:r>
+      <w:hyperlink r:id="rId17" w:history="1">
         <w:r>
           <w:rPr>
             <w:rStyle w:val="Hyperlink"/>
@@ -6154,7 +6205,7 @@
         </w:rPr>
         <w:t xml:space="preserve">Ontology Definition Meta Model (ODM) – </w:t>
       </w:r>
-      <w:hyperlink r:id="rId17" w:history="1">
+      <w:hyperlink r:id="rId18" w:history="1">
         <w:r>
           <w:rPr>
             <w:rStyle w:val="Hyperlink"/>
@@ -6192,7 +6243,7 @@
         </w:rPr>
         <w:t xml:space="preserve"> - </w:t>
       </w:r>
-      <w:hyperlink r:id="rId18" w:history="1">
+      <w:hyperlink r:id="rId19" w:history="1">
         <w:r>
           <w:rPr>
             <w:rStyle w:val="Hyperlink"/>
@@ -6230,7 +6281,6 @@
         </w:rPr>
         <w:t>(</w:t>
       </w:r>
-      <w:commentRangeStart w:id="138"/>
       <w:r>
         <w:rPr>
           <w:szCs w:val="24"/>
@@ -6263,7 +6313,7 @@
         </w:rPr>
         <w:t xml:space="preserve"> provides a conceptual ontology that includes concepts of financial risk. </w:t>
       </w:r>
-      <w:hyperlink r:id="rId19" w:history="1">
+      <w:hyperlink r:id="rId20" w:history="1">
         <w:r>
           <w:rPr>
             <w:rStyle w:val="Hyperlink"/>
@@ -6289,7 +6339,7 @@
         </w:rPr>
         <w:t xml:space="preserve">IEF Specifications </w:t>
       </w:r>
-      <w:hyperlink r:id="rId20" w:history="1">
+      <w:hyperlink r:id="rId21" w:history="1">
         <w:r>
           <w:rPr>
             <w:rStyle w:val="Hyperlink"/>
@@ -6315,7 +6365,7 @@
         </w:rPr>
         <w:t xml:space="preserve">BMM – BMM provides concepts for means and ends that may be appropriate for risks. </w:t>
       </w:r>
-      <w:hyperlink r:id="rId21" w:history="1">
+      <w:hyperlink r:id="rId22" w:history="1">
         <w:r>
           <w:rPr>
             <w:rStyle w:val="Hyperlink"/>
@@ -6325,19 +6375,12 @@
         </w:r>
       </w:hyperlink>
     </w:p>
-    <w:commentRangeEnd w:id="138"/>
     <w:p>
       <w:pPr>
         <w:rPr>
           <w:szCs w:val="24"/>
         </w:rPr>
       </w:pPr>
-      <w:r>
-        <w:rPr>
-          <w:rStyle w:val="CommentReference"/>
-        </w:rPr>
-        <w:commentReference w:id="138"/>
-      </w:r>
     </w:p>
     <w:p>
       <w:pPr>
@@ -6382,6 +6425,7 @@
         <w:rPr>
           <w:szCs w:val="24"/>
         </w:rPr>
+        <w:lastRenderedPageBreak/>
         <w:t>GRA-UML will be based on UML and GRA-UML will contain UML profiles using OCL constraints, where applicable.</w:t>
       </w:r>
     </w:p>
@@ -6569,7 +6613,6 @@
         <w:pStyle w:val="Heading3"/>
       </w:pPr>
       <w:r>
-        <w:lastRenderedPageBreak/>
         <w:t>Relationship to other OMG Documents and work in progress</w:t>
       </w:r>
     </w:p>
@@ -6709,6 +6752,7 @@
         <w:pStyle w:val="Heading2"/>
       </w:pPr>
       <w:r>
+        <w:lastRenderedPageBreak/>
         <w:t>Related non-OMG Activities, Documents and Standards</w:t>
       </w:r>
     </w:p>
@@ -6948,7 +6992,6 @@
         <w:pStyle w:val="Heading2"/>
       </w:pPr>
       <w:r>
-        <w:lastRenderedPageBreak/>
         <w:t>Mandatory Requirements</w:t>
       </w:r>
     </w:p>
@@ -7054,7 +7097,7 @@
       <w:r>
         <w:t xml:space="preserve"> required to understand threats.</w:t>
       </w:r>
-      <w:ins w:id="139" w:author="Cory Casanave [18538]" w:date="2014-05-09T11:13:00Z">
+      <w:ins w:id="140" w:author="Cory Casanave [18538]" w:date="2014-05-09T11:13:00Z">
         <w:r>
           <w:t xml:space="preserve"> </w:t>
         </w:r>
@@ -7065,14 +7108,15 @@
     </w:p>
     <w:p>
       <w:r>
+        <w:lastRenderedPageBreak/>
         <w:t xml:space="preserve">For </w:t>
       </w:r>
-      <w:del w:id="140" w:author="Cory Casanave [18538]" w:date="2014-05-09T11:07:00Z">
+      <w:del w:id="141" w:author="Cory Casanave [18538]" w:date="2014-05-09T11:07:00Z">
         <w:r>
           <w:delText xml:space="preserve">this </w:delText>
         </w:r>
       </w:del>
-      <w:ins w:id="141" w:author="Cory Casanave [18538]" w:date="2014-05-09T11:07:00Z">
+      <w:ins w:id="142" w:author="Cory Casanave [18538]" w:date="2014-05-09T11:07:00Z">
         <w:r>
           <w:t>th</w:t>
         </w:r>
@@ -7080,7 +7124,7 @@
           <w:t>e purpose of this RFP</w:t>
         </w:r>
       </w:ins>
-      <w:del w:id="142" w:author="Cory Casanave [18538]" w:date="2014-05-09T11:07:00Z">
+      <w:del w:id="143" w:author="Cory Casanave [18538]" w:date="2014-05-09T11:07:00Z">
         <w:r>
           <w:delText>purpose</w:delText>
         </w:r>
@@ -7124,22 +7168,22 @@
       <w:r>
         <w:t>n exposure of an asset of interest (someone or something valued) to danger, harm, or loss.</w:t>
       </w:r>
-      <w:ins w:id="143" w:author="Cory Casanave [18538]" w:date="2014-05-08T20:51:00Z">
+      <w:ins w:id="144" w:author="Cory Casanave [18538]" w:date="2014-05-08T20:51:00Z">
         <w:r>
           <w:t xml:space="preserve"> The focus of risks would be those that go beyond the normal course of business and expose the enterprise to</w:t>
         </w:r>
       </w:ins>
-      <w:ins w:id="144" w:author="Cory Casanave [18538]" w:date="2014-05-08T20:52:00Z">
+      <w:ins w:id="145" w:author="Cory Casanave [18538]" w:date="2014-05-08T20:52:00Z">
         <w:r>
           <w:t xml:space="preserve"> increased risk due to</w:t>
         </w:r>
       </w:ins>
-      <w:ins w:id="145" w:author="Cory Casanave [18538]" w:date="2014-05-08T20:53:00Z">
+      <w:ins w:id="146" w:author="Cory Casanave [18538]" w:date="2014-05-08T20:53:00Z">
         <w:r>
           <w:t xml:space="preserve"> vulnerabilities.</w:t>
         </w:r>
       </w:ins>
-      <w:ins w:id="146" w:author="Cory Casanave [18538]" w:date="2014-05-08T20:52:00Z">
+      <w:ins w:id="147" w:author="Cory Casanave [18538]" w:date="2014-05-08T20:52:00Z">
         <w:r>
           <w:t xml:space="preserve"> </w:t>
         </w:r>
@@ -7212,7 +7256,7 @@
       <w:r>
         <w:t>Bystanders and inadvertent actors may perform actions that result in actual behavior that provides benefits to any other actor</w:t>
       </w:r>
-      <w:ins w:id="147" w:author="Cory Casanave [18538]" w:date="2014-05-08T20:48:00Z">
+      <w:ins w:id="148" w:author="Cory Casanave [18538]" w:date="2014-05-08T20:48:00Z">
         <w:r>
           <w:t xml:space="preserve"> (offensive or defensive)</w:t>
         </w:r>
@@ -7224,30 +7268,30 @@
     <w:p>
       <w:pPr>
         <w:rPr>
-          <w:ins w:id="148" w:author="Cory Casanave [18538]" w:date="2014-05-09T11:11:00Z"/>
-        </w:rPr>
-      </w:pPr>
-      <w:ins w:id="149" w:author="Cory Casanave [18538]" w:date="2014-05-09T11:10:00Z">
+          <w:ins w:id="149" w:author="Cory Casanave [18538]" w:date="2014-05-09T11:11:00Z"/>
+        </w:rPr>
+      </w:pPr>
+      <w:ins w:id="150" w:author="Cory Casanave [18538]" w:date="2014-05-09T11:10:00Z">
         <w:r>
           <w:t xml:space="preserve">Proposals </w:t>
         </w:r>
       </w:ins>
-      <w:ins w:id="150" w:author="Cory Casanave [18538]" w:date="2014-05-09T11:11:00Z">
+      <w:ins w:id="151" w:author="Cory Casanave [18538]" w:date="2014-05-09T11:11:00Z">
         <w:r>
           <w:t xml:space="preserve">shall include </w:t>
         </w:r>
       </w:ins>
-      <w:ins w:id="151" w:author="Cory Casanave [18538]" w:date="2014-05-09T11:12:00Z">
+      <w:ins w:id="152" w:author="Cory Casanave [18538]" w:date="2014-05-09T11:12:00Z">
         <w:r>
           <w:t xml:space="preserve">and define </w:t>
         </w:r>
       </w:ins>
-      <w:ins w:id="152" w:author="Cory Casanave [18538]" w:date="2014-05-09T11:11:00Z">
+      <w:ins w:id="153" w:author="Cory Casanave [18538]" w:date="2014-05-09T11:11:00Z">
         <w:r>
           <w:t>threat and risk concepts including but not limited to:</w:t>
         </w:r>
       </w:ins>
-      <w:ins w:id="153" w:author="Cory Casanave [18538]" w:date="2014-05-09T11:10:00Z">
+      <w:ins w:id="154" w:author="Cory Casanave [18538]" w:date="2014-05-09T11:10:00Z">
         <w:r>
           <w:t xml:space="preserve">  </w:t>
         </w:r>
@@ -7261,7 +7305,7 @@
           <w:numId w:val="61"/>
         </w:numPr>
         <w:rPr>
-          <w:ins w:id="154" w:author="Cory Casanave [18538]" w:date="2014-05-09T11:20:00Z"/>
+          <w:ins w:id="155" w:author="Cory Casanave [18538]" w:date="2014-05-09T11:20:00Z"/>
         </w:rPr>
         <w:sectPr>
           <w:headerReference w:type="default" r:id="rId40"/>
@@ -7281,13 +7325,13 @@
           <w:numId w:val="61"/>
         </w:numPr>
         <w:rPr>
-          <w:ins w:id="157" w:author="Cory Casanave [18538]" w:date="2014-05-09T11:19:00Z"/>
-        </w:rPr>
-        <w:pPrChange w:id="158" w:author="Cory Casanave [18538]" w:date="2014-05-09T11:11:00Z">
+          <w:ins w:id="158" w:author="Cory Casanave [18538]" w:date="2014-05-09T11:19:00Z"/>
+        </w:rPr>
+        <w:pPrChange w:id="159" w:author="Cory Casanave [18538]" w:date="2014-05-09T11:11:00Z">
           <w:pPr/>
         </w:pPrChange>
       </w:pPr>
-      <w:ins w:id="159" w:author="Cory Casanave [18538]" w:date="2014-05-09T11:19:00Z">
+      <w:ins w:id="160" w:author="Cory Casanave [18538]" w:date="2014-05-09T11:19:00Z">
         <w:r>
           <w:lastRenderedPageBreak/>
           <w:t>Asset</w:t>
@@ -7302,13 +7346,13 @@
           <w:numId w:val="61"/>
         </w:numPr>
         <w:rPr>
-          <w:ins w:id="160" w:author="Cory Casanave [18538]" w:date="2014-05-09T11:19:00Z"/>
-        </w:rPr>
-        <w:pPrChange w:id="161" w:author="Cory Casanave [18538]" w:date="2014-05-09T11:11:00Z">
+          <w:ins w:id="161" w:author="Cory Casanave [18538]" w:date="2014-05-09T11:19:00Z"/>
+        </w:rPr>
+        <w:pPrChange w:id="162" w:author="Cory Casanave [18538]" w:date="2014-05-09T11:11:00Z">
           <w:pPr/>
         </w:pPrChange>
       </w:pPr>
-      <w:ins w:id="162" w:author="Cory Casanave [18538]" w:date="2014-05-09T11:19:00Z">
+      <w:ins w:id="163" w:author="Cory Casanave [18538]" w:date="2014-05-09T11:19:00Z">
         <w:r>
           <w:t>Campaign</w:t>
         </w:r>
@@ -7322,13 +7366,13 @@
           <w:numId w:val="61"/>
         </w:numPr>
         <w:rPr>
-          <w:ins w:id="163" w:author="Cory Casanave [18538]" w:date="2014-05-09T11:19:00Z"/>
-        </w:rPr>
-        <w:pPrChange w:id="164" w:author="Cory Casanave [18538]" w:date="2014-05-09T11:11:00Z">
+          <w:ins w:id="164" w:author="Cory Casanave [18538]" w:date="2014-05-09T11:19:00Z"/>
+        </w:rPr>
+        <w:pPrChange w:id="165" w:author="Cory Casanave [18538]" w:date="2014-05-09T11:11:00Z">
           <w:pPr/>
         </w:pPrChange>
       </w:pPr>
-      <w:ins w:id="165" w:author="Cory Casanave [18538]" w:date="2014-05-09T11:19:00Z">
+      <w:ins w:id="166" w:author="Cory Casanave [18538]" w:date="2014-05-09T11:19:00Z">
         <w:r>
           <w:t>Cause</w:t>
         </w:r>
@@ -7342,13 +7386,13 @@
           <w:numId w:val="61"/>
         </w:numPr>
         <w:rPr>
-          <w:ins w:id="166" w:author="Cory Casanave [18538]" w:date="2014-05-09T11:19:00Z"/>
-        </w:rPr>
-        <w:pPrChange w:id="167" w:author="Cory Casanave [18538]" w:date="2014-05-09T11:11:00Z">
+          <w:ins w:id="167" w:author="Cory Casanave [18538]" w:date="2014-05-09T11:19:00Z"/>
+        </w:rPr>
+        <w:pPrChange w:id="168" w:author="Cory Casanave [18538]" w:date="2014-05-09T11:11:00Z">
           <w:pPr/>
         </w:pPrChange>
       </w:pPr>
-      <w:ins w:id="168" w:author="Cory Casanave [18538]" w:date="2014-05-09T11:19:00Z">
+      <w:ins w:id="169" w:author="Cory Casanave [18538]" w:date="2014-05-09T11:19:00Z">
         <w:r>
           <w:t>Effect</w:t>
         </w:r>
@@ -7362,13 +7406,13 @@
           <w:numId w:val="61"/>
         </w:numPr>
         <w:rPr>
-          <w:ins w:id="169" w:author="Cory Casanave [18538]" w:date="2014-05-09T11:19:00Z"/>
-        </w:rPr>
-        <w:pPrChange w:id="170" w:author="Cory Casanave [18538]" w:date="2014-05-09T11:11:00Z">
+          <w:ins w:id="170" w:author="Cory Casanave [18538]" w:date="2014-05-09T11:19:00Z"/>
+        </w:rPr>
+        <w:pPrChange w:id="171" w:author="Cory Casanave [18538]" w:date="2014-05-09T11:11:00Z">
           <w:pPr/>
         </w:pPrChange>
       </w:pPr>
-      <w:ins w:id="171" w:author="Cory Casanave [18538]" w:date="2014-05-09T11:19:00Z">
+      <w:ins w:id="172" w:author="Cory Casanave [18538]" w:date="2014-05-09T11:19:00Z">
         <w:r>
           <w:t>Exploit Target</w:t>
         </w:r>
@@ -7382,13 +7426,13 @@
           <w:numId w:val="61"/>
         </w:numPr>
         <w:rPr>
-          <w:ins w:id="172" w:author="Cory Casanave [18538]" w:date="2014-05-09T11:19:00Z"/>
-        </w:rPr>
-        <w:pPrChange w:id="173" w:author="Cory Casanave [18538]" w:date="2014-05-09T11:11:00Z">
+          <w:ins w:id="173" w:author="Cory Casanave [18538]" w:date="2014-05-09T11:19:00Z"/>
+        </w:rPr>
+        <w:pPrChange w:id="174" w:author="Cory Casanave [18538]" w:date="2014-05-09T11:11:00Z">
           <w:pPr/>
         </w:pPrChange>
       </w:pPr>
-      <w:ins w:id="174" w:author="Cory Casanave [18538]" w:date="2014-05-09T11:19:00Z">
+      <w:ins w:id="175" w:author="Cory Casanave [18538]" w:date="2014-05-09T11:19:00Z">
         <w:r>
           <w:t>Goal</w:t>
         </w:r>
@@ -7402,13 +7446,13 @@
           <w:numId w:val="61"/>
         </w:numPr>
         <w:rPr>
-          <w:ins w:id="175" w:author="Cory Casanave [18538]" w:date="2014-05-09T11:19:00Z"/>
-        </w:rPr>
-        <w:pPrChange w:id="176" w:author="Cory Casanave [18538]" w:date="2014-05-09T11:11:00Z">
+          <w:ins w:id="176" w:author="Cory Casanave [18538]" w:date="2014-05-09T11:19:00Z"/>
+        </w:rPr>
+        <w:pPrChange w:id="177" w:author="Cory Casanave [18538]" w:date="2014-05-09T11:11:00Z">
           <w:pPr/>
         </w:pPrChange>
       </w:pPr>
-      <w:ins w:id="177" w:author="Cory Casanave [18538]" w:date="2014-05-09T11:19:00Z">
+      <w:ins w:id="178" w:author="Cory Casanave [18538]" w:date="2014-05-09T11:19:00Z">
         <w:r>
           <w:t>Hazard</w:t>
         </w:r>
@@ -7422,13 +7466,13 @@
           <w:numId w:val="61"/>
         </w:numPr>
         <w:rPr>
-          <w:ins w:id="178" w:author="Cory Casanave [18538]" w:date="2014-05-09T11:19:00Z"/>
-        </w:rPr>
-        <w:pPrChange w:id="179" w:author="Cory Casanave [18538]" w:date="2014-05-09T11:11:00Z">
+          <w:ins w:id="179" w:author="Cory Casanave [18538]" w:date="2014-05-09T11:19:00Z"/>
+        </w:rPr>
+        <w:pPrChange w:id="180" w:author="Cory Casanave [18538]" w:date="2014-05-09T11:11:00Z">
           <w:pPr/>
         </w:pPrChange>
       </w:pPr>
-      <w:ins w:id="180" w:author="Cory Casanave [18538]" w:date="2014-05-09T11:19:00Z">
+      <w:ins w:id="181" w:author="Cory Casanave [18538]" w:date="2014-05-09T11:19:00Z">
         <w:r>
           <w:t>Impact</w:t>
         </w:r>
@@ -7442,15 +7486,14 @@
           <w:numId w:val="61"/>
         </w:numPr>
         <w:rPr>
-          <w:ins w:id="181" w:author="Cory Casanave [18538]" w:date="2014-05-09T11:19:00Z"/>
-        </w:rPr>
-        <w:pPrChange w:id="182" w:author="Cory Casanave [18538]" w:date="2014-05-09T11:11:00Z">
+          <w:ins w:id="182" w:author="Cory Casanave [18538]" w:date="2014-05-09T11:19:00Z"/>
+        </w:rPr>
+        <w:pPrChange w:id="183" w:author="Cory Casanave [18538]" w:date="2014-05-09T11:11:00Z">
           <w:pPr/>
         </w:pPrChange>
       </w:pPr>
-      <w:ins w:id="183" w:author="Cory Casanave [18538]" w:date="2014-05-09T11:19:00Z">
-        <w:r>
-          <w:lastRenderedPageBreak/>
+      <w:ins w:id="184" w:author="Cory Casanave [18538]" w:date="2014-05-09T11:19:00Z">
+        <w:r>
           <w:t>Incident</w:t>
         </w:r>
       </w:ins>
@@ -7463,13 +7506,13 @@
           <w:numId w:val="61"/>
         </w:numPr>
         <w:rPr>
-          <w:ins w:id="184" w:author="Cory Casanave [18538]" w:date="2014-05-09T11:19:00Z"/>
-        </w:rPr>
-        <w:pPrChange w:id="185" w:author="Cory Casanave [18538]" w:date="2014-05-09T11:11:00Z">
+          <w:ins w:id="185" w:author="Cory Casanave [18538]" w:date="2014-05-09T11:19:00Z"/>
+        </w:rPr>
+        <w:pPrChange w:id="186" w:author="Cory Casanave [18538]" w:date="2014-05-09T11:11:00Z">
           <w:pPr/>
         </w:pPrChange>
       </w:pPr>
-      <w:ins w:id="186" w:author="Cory Casanave [18538]" w:date="2014-05-09T11:19:00Z">
+      <w:ins w:id="187" w:author="Cory Casanave [18538]" w:date="2014-05-09T11:19:00Z">
         <w:r>
           <w:t>Incident</w:t>
         </w:r>
@@ -7483,13 +7526,13 @@
           <w:numId w:val="61"/>
         </w:numPr>
         <w:rPr>
-          <w:ins w:id="187" w:author="Cory Casanave [18538]" w:date="2014-05-09T11:19:00Z"/>
-        </w:rPr>
-        <w:pPrChange w:id="188" w:author="Cory Casanave [18538]" w:date="2014-05-09T11:11:00Z">
+          <w:ins w:id="188" w:author="Cory Casanave [18538]" w:date="2014-05-09T11:19:00Z"/>
+        </w:rPr>
+        <w:pPrChange w:id="189" w:author="Cory Casanave [18538]" w:date="2014-05-09T11:11:00Z">
           <w:pPr/>
         </w:pPrChange>
       </w:pPr>
-      <w:ins w:id="189" w:author="Cory Casanave [18538]" w:date="2014-05-09T11:19:00Z">
+      <w:ins w:id="190" w:author="Cory Casanave [18538]" w:date="2014-05-09T11:19:00Z">
         <w:r>
           <w:t>Indicators</w:t>
         </w:r>
@@ -7503,13 +7546,13 @@
           <w:numId w:val="61"/>
         </w:numPr>
         <w:rPr>
-          <w:ins w:id="190" w:author="Cory Casanave [18538]" w:date="2014-05-09T11:19:00Z"/>
-        </w:rPr>
-        <w:pPrChange w:id="191" w:author="Cory Casanave [18538]" w:date="2014-05-09T11:11:00Z">
+          <w:ins w:id="191" w:author="Cory Casanave [18538]" w:date="2014-05-09T11:19:00Z"/>
+        </w:rPr>
+        <w:pPrChange w:id="192" w:author="Cory Casanave [18538]" w:date="2014-05-09T11:11:00Z">
           <w:pPr/>
         </w:pPrChange>
       </w:pPr>
-      <w:ins w:id="192" w:author="Cory Casanave [18538]" w:date="2014-05-09T11:19:00Z">
+      <w:ins w:id="193" w:author="Cory Casanave [18538]" w:date="2014-05-09T11:19:00Z">
         <w:r>
           <w:t>Likelihood</w:t>
         </w:r>
@@ -7523,13 +7566,13 @@
           <w:numId w:val="61"/>
         </w:numPr>
         <w:rPr>
-          <w:ins w:id="193" w:author="Cory Casanave [18538]" w:date="2014-05-09T11:19:00Z"/>
-        </w:rPr>
-        <w:pPrChange w:id="194" w:author="Cory Casanave [18538]" w:date="2014-05-09T11:11:00Z">
+          <w:ins w:id="194" w:author="Cory Casanave [18538]" w:date="2014-05-09T11:19:00Z"/>
+        </w:rPr>
+        <w:pPrChange w:id="195" w:author="Cory Casanave [18538]" w:date="2014-05-09T11:11:00Z">
           <w:pPr/>
         </w:pPrChange>
       </w:pPr>
-      <w:ins w:id="195" w:author="Cory Casanave [18538]" w:date="2014-05-09T11:19:00Z">
+      <w:ins w:id="196" w:author="Cory Casanave [18538]" w:date="2014-05-09T11:19:00Z">
         <w:r>
           <w:t>Mitigation</w:t>
         </w:r>
@@ -7543,13 +7586,13 @@
           <w:numId w:val="61"/>
         </w:numPr>
         <w:rPr>
-          <w:ins w:id="196" w:author="Cory Casanave [18538]" w:date="2014-05-09T11:19:00Z"/>
-        </w:rPr>
-        <w:pPrChange w:id="197" w:author="Cory Casanave [18538]" w:date="2014-05-09T11:11:00Z">
+          <w:ins w:id="197" w:author="Cory Casanave [18538]" w:date="2014-05-09T11:19:00Z"/>
+        </w:rPr>
+        <w:pPrChange w:id="198" w:author="Cory Casanave [18538]" w:date="2014-05-09T11:11:00Z">
           <w:pPr/>
         </w:pPrChange>
       </w:pPr>
-      <w:ins w:id="198" w:author="Cory Casanave [18538]" w:date="2014-05-09T11:19:00Z">
+      <w:ins w:id="199" w:author="Cory Casanave [18538]" w:date="2014-05-09T11:19:00Z">
         <w:r>
           <w:t>Observable</w:t>
         </w:r>
@@ -7563,14 +7606,15 @@
           <w:numId w:val="61"/>
         </w:numPr>
         <w:rPr>
-          <w:ins w:id="199" w:author="Cory Casanave [18538]" w:date="2014-05-09T11:22:00Z"/>
-        </w:rPr>
-        <w:pPrChange w:id="200" w:author="Cory Casanave [18538]" w:date="2014-05-09T11:11:00Z">
+          <w:ins w:id="200" w:author="Cory Casanave [18538]" w:date="2014-05-09T11:22:00Z"/>
+        </w:rPr>
+        <w:pPrChange w:id="201" w:author="Cory Casanave [18538]" w:date="2014-05-09T11:11:00Z">
           <w:pPr/>
         </w:pPrChange>
       </w:pPr>
-      <w:ins w:id="201" w:author="Cory Casanave [18538]" w:date="2014-05-09T11:19:00Z">
-        <w:r>
+      <w:ins w:id="202" w:author="Cory Casanave [18538]" w:date="2014-05-09T11:19:00Z">
+        <w:r>
+          <w:lastRenderedPageBreak/>
           <w:t>Observation</w:t>
         </w:r>
       </w:ins>
@@ -7583,13 +7627,13 @@
           <w:numId w:val="61"/>
         </w:numPr>
         <w:rPr>
-          <w:ins w:id="202" w:author="Cory Casanave [18538]" w:date="2014-05-09T11:19:00Z"/>
-        </w:rPr>
-        <w:pPrChange w:id="203" w:author="Cory Casanave [18538]" w:date="2014-05-09T11:11:00Z">
+          <w:ins w:id="203" w:author="Cory Casanave [18538]" w:date="2014-05-09T11:19:00Z"/>
+        </w:rPr>
+        <w:pPrChange w:id="204" w:author="Cory Casanave [18538]" w:date="2014-05-09T11:11:00Z">
           <w:pPr/>
         </w:pPrChange>
       </w:pPr>
-      <w:ins w:id="204" w:author="Cory Casanave [18538]" w:date="2014-05-09T11:22:00Z">
+      <w:ins w:id="205" w:author="Cory Casanave [18538]" w:date="2014-05-09T11:22:00Z">
         <w:r>
           <w:t>Observation metadata</w:t>
         </w:r>
@@ -7603,15 +7647,14 @@
           <w:numId w:val="61"/>
         </w:numPr>
         <w:rPr>
-          <w:ins w:id="205" w:author="Cory Casanave [18538]" w:date="2014-05-09T11:19:00Z"/>
-        </w:rPr>
-        <w:pPrChange w:id="206" w:author="Cory Casanave [18538]" w:date="2014-05-09T11:11:00Z">
+          <w:ins w:id="206" w:author="Cory Casanave [18538]" w:date="2014-05-09T11:19:00Z"/>
+        </w:rPr>
+        <w:pPrChange w:id="207" w:author="Cory Casanave [18538]" w:date="2014-05-09T11:11:00Z">
           <w:pPr/>
         </w:pPrChange>
       </w:pPr>
-      <w:ins w:id="207" w:author="Cory Casanave [18538]" w:date="2014-05-09T11:19:00Z">
-        <w:r>
-          <w:lastRenderedPageBreak/>
+      <w:ins w:id="208" w:author="Cory Casanave [18538]" w:date="2014-05-09T11:19:00Z">
+        <w:r>
           <w:t>Procedures</w:t>
         </w:r>
       </w:ins>
@@ -7624,13 +7667,13 @@
           <w:numId w:val="61"/>
         </w:numPr>
         <w:rPr>
-          <w:ins w:id="208" w:author="Cory Casanave [18538]" w:date="2014-05-09T11:19:00Z"/>
-        </w:rPr>
-        <w:pPrChange w:id="209" w:author="Cory Casanave [18538]" w:date="2014-05-09T11:11:00Z">
+          <w:ins w:id="209" w:author="Cory Casanave [18538]" w:date="2014-05-09T11:19:00Z"/>
+        </w:rPr>
+        <w:pPrChange w:id="210" w:author="Cory Casanave [18538]" w:date="2014-05-09T11:11:00Z">
           <w:pPr/>
         </w:pPrChange>
       </w:pPr>
-      <w:ins w:id="210" w:author="Cory Casanave [18538]" w:date="2014-05-09T11:19:00Z">
+      <w:ins w:id="211" w:author="Cory Casanave [18538]" w:date="2014-05-09T11:19:00Z">
         <w:r>
           <w:t>Risk</w:t>
         </w:r>
@@ -7644,13 +7687,13 @@
           <w:numId w:val="61"/>
         </w:numPr>
         <w:rPr>
-          <w:ins w:id="211" w:author="Cory Casanave [18538]" w:date="2014-05-09T11:19:00Z"/>
-        </w:rPr>
-        <w:pPrChange w:id="212" w:author="Cory Casanave [18538]" w:date="2014-05-09T11:11:00Z">
+          <w:ins w:id="212" w:author="Cory Casanave [18538]" w:date="2014-05-09T11:19:00Z"/>
+        </w:rPr>
+        <w:pPrChange w:id="213" w:author="Cory Casanave [18538]" w:date="2014-05-09T11:11:00Z">
           <w:pPr/>
         </w:pPrChange>
       </w:pPr>
-      <w:ins w:id="213" w:author="Cory Casanave [18538]" w:date="2014-05-09T11:19:00Z">
+      <w:ins w:id="214" w:author="Cory Casanave [18538]" w:date="2014-05-09T11:19:00Z">
         <w:r>
           <w:t>Safeguard</w:t>
         </w:r>
@@ -7664,13 +7707,13 @@
           <w:numId w:val="61"/>
         </w:numPr>
         <w:rPr>
-          <w:ins w:id="214" w:author="Cory Casanave [18538]" w:date="2014-05-09T11:19:00Z"/>
-        </w:rPr>
-        <w:pPrChange w:id="215" w:author="Cory Casanave [18538]" w:date="2014-05-09T11:11:00Z">
+          <w:ins w:id="215" w:author="Cory Casanave [18538]" w:date="2014-05-09T11:19:00Z"/>
+        </w:rPr>
+        <w:pPrChange w:id="216" w:author="Cory Casanave [18538]" w:date="2014-05-09T11:11:00Z">
           <w:pPr/>
         </w:pPrChange>
       </w:pPr>
-      <w:ins w:id="216" w:author="Cory Casanave [18538]" w:date="2014-05-09T11:19:00Z">
+      <w:ins w:id="217" w:author="Cory Casanave [18538]" w:date="2014-05-09T11:19:00Z">
         <w:r>
           <w:t>Severity</w:t>
         </w:r>
@@ -7684,13 +7727,13 @@
           <w:numId w:val="61"/>
         </w:numPr>
         <w:rPr>
-          <w:ins w:id="217" w:author="Cory Casanave [18538]" w:date="2014-05-09T11:19:00Z"/>
-        </w:rPr>
-        <w:pPrChange w:id="218" w:author="Cory Casanave [18538]" w:date="2014-05-09T11:11:00Z">
+          <w:ins w:id="218" w:author="Cory Casanave [18538]" w:date="2014-05-09T11:19:00Z"/>
+        </w:rPr>
+        <w:pPrChange w:id="219" w:author="Cory Casanave [18538]" w:date="2014-05-09T11:11:00Z">
           <w:pPr/>
         </w:pPrChange>
       </w:pPr>
-      <w:ins w:id="219" w:author="Cory Casanave [18538]" w:date="2014-05-09T11:19:00Z">
+      <w:ins w:id="220" w:author="Cory Casanave [18538]" w:date="2014-05-09T11:19:00Z">
         <w:r>
           <w:t>Strategy</w:t>
         </w:r>
@@ -7704,13 +7747,13 @@
           <w:numId w:val="61"/>
         </w:numPr>
         <w:rPr>
-          <w:ins w:id="220" w:author="Cory Casanave [18538]" w:date="2014-05-09T11:19:00Z"/>
-        </w:rPr>
-        <w:pPrChange w:id="221" w:author="Cory Casanave [18538]" w:date="2014-05-09T11:11:00Z">
+          <w:ins w:id="221" w:author="Cory Casanave [18538]" w:date="2014-05-09T11:19:00Z"/>
+        </w:rPr>
+        <w:pPrChange w:id="222" w:author="Cory Casanave [18538]" w:date="2014-05-09T11:11:00Z">
           <w:pPr/>
         </w:pPrChange>
       </w:pPr>
-      <w:ins w:id="222" w:author="Cory Casanave [18538]" w:date="2014-05-09T11:19:00Z">
+      <w:ins w:id="223" w:author="Cory Casanave [18538]" w:date="2014-05-09T11:19:00Z">
         <w:r>
           <w:t>Tactics</w:t>
         </w:r>
@@ -7724,15 +7767,14 @@
           <w:numId w:val="61"/>
         </w:numPr>
         <w:rPr>
-          <w:ins w:id="223" w:author="Cory Casanave [18538]" w:date="2014-05-09T11:19:00Z"/>
-        </w:rPr>
-        <w:pPrChange w:id="224" w:author="Cory Casanave [18538]" w:date="2014-05-09T11:11:00Z">
+          <w:ins w:id="224" w:author="Cory Casanave [18538]" w:date="2014-05-09T11:19:00Z"/>
+        </w:rPr>
+        <w:pPrChange w:id="225" w:author="Cory Casanave [18538]" w:date="2014-05-09T11:11:00Z">
           <w:pPr/>
         </w:pPrChange>
       </w:pPr>
-      <w:ins w:id="225" w:author="Cory Casanave [18538]" w:date="2014-05-09T11:19:00Z">
-        <w:r>
-          <w:lastRenderedPageBreak/>
+      <w:ins w:id="226" w:author="Cory Casanave [18538]" w:date="2014-05-09T11:19:00Z">
+        <w:r>
           <w:t>Techniques</w:t>
         </w:r>
       </w:ins>
@@ -7745,13 +7787,13 @@
           <w:numId w:val="61"/>
         </w:numPr>
         <w:rPr>
-          <w:ins w:id="226" w:author="Cory Casanave [18538]" w:date="2014-05-09T11:19:00Z"/>
-        </w:rPr>
-        <w:pPrChange w:id="227" w:author="Cory Casanave [18538]" w:date="2014-05-09T11:11:00Z">
+          <w:ins w:id="227" w:author="Cory Casanave [18538]" w:date="2014-05-09T11:19:00Z"/>
+        </w:rPr>
+        <w:pPrChange w:id="228" w:author="Cory Casanave [18538]" w:date="2014-05-09T11:11:00Z">
           <w:pPr/>
         </w:pPrChange>
       </w:pPr>
-      <w:ins w:id="228" w:author="Cory Casanave [18538]" w:date="2014-05-09T11:19:00Z">
+      <w:ins w:id="229" w:author="Cory Casanave [18538]" w:date="2014-05-09T11:19:00Z">
         <w:r>
           <w:t>Threat</w:t>
         </w:r>
@@ -7765,13 +7807,13 @@
           <w:numId w:val="61"/>
         </w:numPr>
         <w:rPr>
-          <w:ins w:id="229" w:author="Cory Casanave [18538]" w:date="2014-05-09T11:19:00Z"/>
-        </w:rPr>
-        <w:pPrChange w:id="230" w:author="Cory Casanave [18538]" w:date="2014-05-09T11:11:00Z">
+          <w:ins w:id="230" w:author="Cory Casanave [18538]" w:date="2014-05-09T11:19:00Z"/>
+        </w:rPr>
+        <w:pPrChange w:id="231" w:author="Cory Casanave [18538]" w:date="2014-05-09T11:11:00Z">
           <w:pPr/>
         </w:pPrChange>
       </w:pPr>
-      <w:ins w:id="231" w:author="Cory Casanave [18538]" w:date="2014-05-09T11:19:00Z">
+      <w:ins w:id="232" w:author="Cory Casanave [18538]" w:date="2014-05-09T11:19:00Z">
         <w:r>
           <w:t>Threat actor</w:t>
         </w:r>
@@ -7785,13 +7827,13 @@
           <w:numId w:val="61"/>
         </w:numPr>
         <w:rPr>
-          <w:ins w:id="232" w:author="Cory Casanave [18538]" w:date="2014-05-09T11:19:00Z"/>
-        </w:rPr>
-        <w:pPrChange w:id="233" w:author="Cory Casanave [18538]" w:date="2014-05-09T11:11:00Z">
+          <w:ins w:id="233" w:author="Cory Casanave [18538]" w:date="2014-05-09T11:19:00Z"/>
+        </w:rPr>
+        <w:pPrChange w:id="234" w:author="Cory Casanave [18538]" w:date="2014-05-09T11:11:00Z">
           <w:pPr/>
         </w:pPrChange>
       </w:pPr>
-      <w:ins w:id="234" w:author="Cory Casanave [18538]" w:date="2014-05-09T11:19:00Z">
+      <w:ins w:id="235" w:author="Cory Casanave [18538]" w:date="2014-05-09T11:19:00Z">
         <w:r>
           <w:t>Threat source</w:t>
         </w:r>
@@ -7805,13 +7847,13 @@
           <w:numId w:val="61"/>
         </w:numPr>
         <w:rPr>
-          <w:ins w:id="235" w:author="Cory Casanave [18538]" w:date="2014-05-09T11:19:00Z"/>
-        </w:rPr>
-        <w:pPrChange w:id="236" w:author="Cory Casanave [18538]" w:date="2014-05-09T11:11:00Z">
+          <w:ins w:id="236" w:author="Cory Casanave [18538]" w:date="2014-05-09T11:19:00Z"/>
+        </w:rPr>
+        <w:pPrChange w:id="237" w:author="Cory Casanave [18538]" w:date="2014-05-09T11:11:00Z">
           <w:pPr/>
         </w:pPrChange>
       </w:pPr>
-      <w:ins w:id="237" w:author="Cory Casanave [18538]" w:date="2014-05-09T11:19:00Z">
+      <w:ins w:id="238" w:author="Cory Casanave [18538]" w:date="2014-05-09T11:19:00Z">
         <w:r>
           <w:t>Undesired event</w:t>
         </w:r>
@@ -7820,7 +7862,7 @@
     <w:p>
       <w:pPr>
         <w:rPr>
-          <w:ins w:id="238" w:author="Cory Casanave [18538]" w:date="2014-05-09T11:20:00Z"/>
+          <w:ins w:id="239" w:author="Cory Casanave [18538]" w:date="2014-05-09T11:20:00Z"/>
         </w:rPr>
         <w:sectPr>
           <w:type w:val="continuous"/>
@@ -7828,7 +7870,7 @@
           <w:pgMar w:top="1440" w:right="1800" w:bottom="1620" w:left="1800" w:header="720" w:footer="720" w:gutter="0"/>
           <w:cols w:num="2" w:space="0"/>
           <w:noEndnote/>
-          <w:sectPrChange w:id="239" w:author="Cory Casanave [18538]" w:date="2014-05-09T11:20:00Z">
+          <w:sectPrChange w:id="240" w:author="Cory Casanave [18538]" w:date="2014-05-09T11:20:00Z">
             <w:sectPr>
               <w:pgMar w:top="1440" w:right="1800" w:bottom="1620" w:left="1800" w:header="720" w:footer="720" w:gutter="0"/>
               <w:cols w:num="1"/>
@@ -7840,22 +7882,22 @@
     <w:p>
       <w:pPr>
         <w:rPr>
-          <w:ins w:id="240" w:author="Cory Casanave [18538]" w:date="2014-05-09T11:14:00Z"/>
-        </w:rPr>
-      </w:pPr>
-    </w:p>
-    <w:p>
-      <w:pPr>
-        <w:rPr>
-          <w:ins w:id="241" w:author="Cory Casanave [18538]" w:date="2014-05-09T11:08:00Z"/>
-        </w:rPr>
-      </w:pPr>
-      <w:ins w:id="242" w:author="Cory Casanave [18538]" w:date="2014-05-09T11:14:00Z">
+          <w:ins w:id="241" w:author="Cory Casanave [18538]" w:date="2014-05-09T11:14:00Z"/>
+        </w:rPr>
+      </w:pPr>
+    </w:p>
+    <w:p>
+      <w:pPr>
+        <w:rPr>
+          <w:ins w:id="242" w:author="Cory Casanave [18538]" w:date="2014-05-09T11:08:00Z"/>
+        </w:rPr>
+      </w:pPr>
+      <w:ins w:id="243" w:author="Cory Casanave [18538]" w:date="2014-05-09T11:14:00Z">
         <w:r>
           <w:t xml:space="preserve">Note that proposals are required to cover the above enumerated list in the conceptual model but are not required to use the same terms. </w:t>
         </w:r>
       </w:ins>
-      <w:ins w:id="243" w:author="Cory Casanave [18538]" w:date="2014-05-09T11:15:00Z">
+      <w:ins w:id="244" w:author="Cory Casanave [18538]" w:date="2014-05-09T11:15:00Z">
         <w:r>
           <w:t>Where differing terms are used, submissions shall explain how their terms and concepts relate to the above.</w:t>
         </w:r>
@@ -7887,10 +7929,10 @@
     <w:p>
       <w:pPr>
         <w:rPr>
-          <w:del w:id="244" w:author="Cory Casanave [18538]" w:date="2014-05-09T11:10:00Z"/>
-        </w:rPr>
-      </w:pPr>
-      <w:del w:id="245" w:author="Cory Casanave [18538]" w:date="2014-05-09T11:10:00Z">
+          <w:del w:id="245" w:author="Cory Casanave [18538]" w:date="2014-05-09T11:10:00Z"/>
+        </w:rPr>
+      </w:pPr>
+      <w:del w:id="246" w:author="Cory Casanave [18538]" w:date="2014-05-09T11:10:00Z">
         <w:r>
           <w:rPr>
             <w:highlight w:val="yellow"/>
@@ -7904,11 +7946,11 @@
       <w:pPr>
         <w:pStyle w:val="Heading3"/>
         <w:rPr>
-          <w:ins w:id="246" w:author="Cory Casanave [18538]" w:date="2014-05-09T11:08:00Z"/>
-        </w:rPr>
-      </w:pPr>
-      <w:bookmarkStart w:id="247" w:name="_Ref292792307"/>
-      <w:ins w:id="248" w:author="Cory Casanave [18538]" w:date="2014-05-09T11:08:00Z">
+          <w:ins w:id="247" w:author="Cory Casanave [18538]" w:date="2014-05-09T11:08:00Z"/>
+        </w:rPr>
+      </w:pPr>
+      <w:bookmarkStart w:id="248" w:name="_Ref292792307"/>
+      <w:ins w:id="249" w:author="Cory Casanave [18538]" w:date="2014-05-09T11:08:00Z">
         <w:r>
           <w:t>Risk Assessment concepts</w:t>
         </w:r>
@@ -7917,20 +7959,20 @@
     <w:p>
       <w:pPr>
         <w:rPr>
-          <w:ins w:id="249" w:author="Cory Casanave [18538]" w:date="2014-05-09T11:08:00Z"/>
-        </w:rPr>
-      </w:pPr>
-      <w:ins w:id="250" w:author="Cory Casanave [18538]" w:date="2014-05-09T11:08:00Z">
+          <w:ins w:id="250" w:author="Cory Casanave [18538]" w:date="2014-05-09T11:08:00Z"/>
+        </w:rPr>
+      </w:pPr>
+      <w:ins w:id="251" w:author="Cory Casanave [18538]" w:date="2014-05-09T11:08:00Z">
         <w:r>
           <w:t xml:space="preserve">The </w:t>
         </w:r>
       </w:ins>
-      <w:ins w:id="251" w:author="Cory Casanave [18538]" w:date="2014-05-09T11:09:00Z">
+      <w:ins w:id="252" w:author="Cory Casanave [18538]" w:date="2014-05-09T11:09:00Z">
         <w:r>
           <w:t>conceptual model</w:t>
         </w:r>
       </w:ins>
-      <w:ins w:id="252" w:author="Cory Casanave [18538]" w:date="2014-05-09T11:08:00Z">
+      <w:ins w:id="253" w:author="Cory Casanave [18538]" w:date="2014-05-09T11:08:00Z">
         <w:r>
           <w:t xml:space="preserve"> shall include concepts related to systematic identification of risks and assessing their likelihood and severity. The proposals shall include concepts related to prioritization of risks.</w:t>
         </w:r>
@@ -7939,10 +7981,10 @@
     <w:p>
       <w:pPr>
         <w:rPr>
-          <w:ins w:id="253" w:author="Cory Casanave [18538]" w:date="2014-05-09T11:08:00Z"/>
-        </w:rPr>
-      </w:pPr>
-      <w:ins w:id="254" w:author="Cory Casanave [18538]" w:date="2014-05-09T11:08:00Z">
+          <w:ins w:id="254" w:author="Cory Casanave [18538]" w:date="2014-05-09T11:08:00Z"/>
+        </w:rPr>
+      </w:pPr>
+      <w:ins w:id="255" w:author="Cory Casanave [18538]" w:date="2014-05-09T11:08:00Z">
         <w:r>
           <w:t>The proposals shall include concepts related to the mapping of risks, hazards and undesired events to descriptions of systems for the purpose of systematic hazard analysis and justifiable identification of risks.</w:t>
         </w:r>
@@ -7951,10 +7993,10 @@
     <w:p>
       <w:pPr>
         <w:rPr>
-          <w:ins w:id="255" w:author="Cory Casanave [18538]" w:date="2014-05-09T11:08:00Z"/>
-        </w:rPr>
-      </w:pPr>
-      <w:ins w:id="256" w:author="Cory Casanave [18538]" w:date="2014-05-09T11:08:00Z">
+          <w:ins w:id="256" w:author="Cory Casanave [18538]" w:date="2014-05-09T11:08:00Z"/>
+        </w:rPr>
+      </w:pPr>
+      <w:ins w:id="257" w:author="Cory Casanave [18538]" w:date="2014-05-09T11:08:00Z">
         <w:r>
           <w:t>The proposals shall describe concepts related to exchange of risk indicators, including patterns for systematic identification of risks.</w:t>
         </w:r>
@@ -7981,7 +8023,7 @@
       <w:r>
         <w:t xml:space="preserve">Coincident with understanding any threat or risk is taking steps to mitigate the specific threat and mitigate similar risks in the future.  The conceptual models shall include </w:t>
       </w:r>
-      <w:ins w:id="257" w:author="Cory Casanave [18538]" w:date="2014-05-09T11:21:00Z">
+      <w:ins w:id="258" w:author="Cory Casanave [18538]" w:date="2014-05-09T11:21:00Z">
         <w:r>
           <w:t xml:space="preserve">corrective </w:t>
         </w:r>
@@ -7989,7 +8031,7 @@
       <w:r>
         <w:t xml:space="preserve">concepts for </w:t>
       </w:r>
-      <w:ins w:id="258" w:author="Cory Casanave [18538]" w:date="2014-05-09T11:21:00Z">
+      <w:ins w:id="259" w:author="Cory Casanave [18538]" w:date="2014-05-09T11:21:00Z">
         <w:r>
           <w:t xml:space="preserve">deterring, protective, detecting, monitoring, limiting, </w:t>
         </w:r>
@@ -8002,7 +8044,7 @@
           <w:t xml:space="preserve"> and recovery </w:t>
         </w:r>
       </w:ins>
-      <w:del w:id="259" w:author="Cory Casanave [18538]" w:date="2014-05-09T11:21:00Z">
+      <w:del w:id="260" w:author="Cory Casanave [18538]" w:date="2014-05-09T11:21:00Z">
         <w:r>
           <w:delText xml:space="preserve">corrective, preventive and mitigating </w:delText>
         </w:r>
@@ -8071,11 +8113,7 @@
         <w:t xml:space="preserve"> PIM representation</w:t>
       </w:r>
       <w:r>
-        <w:t xml:space="preserve"> sufficient to capture the concepts as defined in the conceptual models as defined above. This NIEM-UML representation shall be mapped to the conceptual models such that the meaning of </w:t>
-      </w:r>
-      <w:r>
-        <w:lastRenderedPageBreak/>
-        <w:t xml:space="preserve">each </w:t>
+        <w:t xml:space="preserve"> sufficient to capture the concepts as defined in the conceptual models as defined above. This NIEM-UML representation shall be mapped to the conceptual models such that the meaning of each </w:t>
       </w:r>
       <w:r>
         <w:t xml:space="preserve">threat/risk relevant </w:t>
@@ -8179,6 +8217,7 @@
         </w:numPr>
       </w:pPr>
       <w:r>
+        <w:lastRenderedPageBreak/>
         <w:t>Common requirements</w:t>
       </w:r>
     </w:p>
@@ -8223,7 +8262,7 @@
         <w:t>shall be used as a reference for such cross-domain concepts.</w:t>
       </w:r>
     </w:p>
-    <w:bookmarkEnd w:id="247"/>
+    <w:bookmarkEnd w:id="248"/>
     <w:p>
       <w:pPr>
         <w:pStyle w:val="Heading2"/>
@@ -8417,14 +8456,13 @@
         </w:numPr>
       </w:pPr>
       <w:r>
-        <w:lastRenderedPageBreak/>
         <w:t>Optional support for conceptual modelling and mapping</w:t>
       </w:r>
     </w:p>
     <w:p>
       <w:pPr>
         <w:rPr>
-          <w:ins w:id="260" w:author="Cory Casanave [18538]" w:date="2014-05-09T11:23:00Z"/>
+          <w:ins w:id="261" w:author="Cory Casanave [18538]" w:date="2014-05-09T11:23:00Z"/>
         </w:rPr>
       </w:pPr>
       <w:r>
@@ -8441,25 +8479,25 @@
       <w:pPr>
         <w:pStyle w:val="Heading3"/>
         <w:rPr>
-          <w:ins w:id="261" w:author="Cory Casanave [18538]" w:date="2014-05-09T11:23:00Z"/>
-        </w:rPr>
-        <w:pPrChange w:id="262" w:author="Cory Casanave [18538]" w:date="2014-05-09T11:24:00Z">
+          <w:ins w:id="262" w:author="Cory Casanave [18538]" w:date="2014-05-09T11:23:00Z"/>
+        </w:rPr>
+        <w:pPrChange w:id="263" w:author="Cory Casanave [18538]" w:date="2014-05-09T11:24:00Z">
           <w:pPr/>
         </w:pPrChange>
       </w:pPr>
-      <w:ins w:id="263" w:author="Cory Casanave [18538]" w:date="2014-05-09T11:24:00Z">
+      <w:ins w:id="264" w:author="Cory Casanave [18538]" w:date="2014-05-09T11:24:00Z">
         <w:r>
           <w:t>Optional</w:t>
         </w:r>
       </w:ins>
-      <w:ins w:id="264" w:author="Cory Casanave [18538]" w:date="2014-05-09T11:23:00Z">
+      <w:ins w:id="265" w:author="Cory Casanave [18538]" w:date="2014-05-09T11:23:00Z">
         <w:r>
           <w:t xml:space="preserve"> MOF representation</w:t>
         </w:r>
       </w:ins>
     </w:p>
     <w:p>
-      <w:ins w:id="265" w:author="Cory Casanave [18538]" w:date="2014-05-09T11:24:00Z">
+      <w:ins w:id="266" w:author="Cory Casanave [18538]" w:date="2014-05-09T11:24:00Z">
         <w:r>
           <w:t xml:space="preserve">Submissions may define MOF </w:t>
         </w:r>
@@ -8473,17 +8511,17 @@
           <w:t xml:space="preserve"> representation of Threat</w:t>
         </w:r>
       </w:ins>
-      <w:ins w:id="266" w:author="Cory Casanave [18538]" w:date="2014-05-09T11:25:00Z">
+      <w:ins w:id="267" w:author="Cory Casanave [18538]" w:date="2014-05-09T11:25:00Z">
         <w:r>
           <w:t>s</w:t>
         </w:r>
       </w:ins>
-      <w:ins w:id="267" w:author="Cory Casanave [18538]" w:date="2014-05-09T11:24:00Z">
+      <w:ins w:id="268" w:author="Cory Casanave [18538]" w:date="2014-05-09T11:24:00Z">
         <w:r>
           <w:t xml:space="preserve"> and Risk</w:t>
         </w:r>
       </w:ins>
-      <w:ins w:id="268" w:author="Cory Casanave [18538]" w:date="2014-05-09T11:25:00Z">
+      <w:ins w:id="269" w:author="Cory Casanave [18538]" w:date="2014-05-09T11:25:00Z">
         <w:r>
           <w:t>s.</w:t>
         </w:r>
@@ -8547,7 +8585,11 @@
         <w:t xml:space="preserve"> to test multiple scenarios</w:t>
       </w:r>
       <w:r>
-        <w:t xml:space="preserve"> as</w:t>
+        <w:t xml:space="preserve"> </w:t>
+      </w:r>
+      <w:r>
+        <w:lastRenderedPageBreak/>
+        <w:t>as</w:t>
       </w:r>
       <w:r>
         <w:t xml:space="preserve"> </w:t>
@@ -8651,17 +8693,17 @@
       <w:r>
         <w:t>Enterprise planning</w:t>
       </w:r>
-      <w:ins w:id="269" w:author="Cory Casanave [18538]" w:date="2014-05-09T11:27:00Z">
+      <w:ins w:id="270" w:author="Cory Casanave [18538]" w:date="2014-05-09T11:27:00Z">
         <w:r>
           <w:t xml:space="preserve">, </w:t>
         </w:r>
       </w:ins>
-      <w:del w:id="270" w:author="Cory Casanave [18538]" w:date="2014-05-09T11:28:00Z">
+      <w:del w:id="271" w:author="Cory Casanave [18538]" w:date="2014-05-09T11:28:00Z">
         <w:r>
           <w:delText xml:space="preserve"> and</w:delText>
         </w:r>
       </w:del>
-      <w:ins w:id="271" w:author="Cory Casanave [18538]" w:date="2014-05-09T11:28:00Z">
+      <w:ins w:id="272" w:author="Cory Casanave [18538]" w:date="2014-05-09T11:28:00Z">
         <w:r>
           <w:t>assessment and</w:t>
         </w:r>
@@ -8680,7 +8722,7 @@
       <w:r>
         <w:t xml:space="preserve">pport the planning </w:t>
       </w:r>
-      <w:ins w:id="272" w:author="Cory Casanave [18538]" w:date="2014-05-09T11:28:00Z">
+      <w:ins w:id="273" w:author="Cory Casanave [18538]" w:date="2014-05-09T11:28:00Z">
         <w:r>
           <w:t>and asse</w:t>
         </w:r>
@@ -8748,75 +8790,75 @@
         <w:pStyle w:val="Heading3"/>
       </w:pPr>
       <w:r>
+        <w:t>Extensibility</w:t>
+      </w:r>
+    </w:p>
+    <w:p>
+      <w:pPr>
+        <w:pStyle w:val="Body"/>
+      </w:pPr>
+      <w:r>
+        <w:t>Submissions shall be evaluated based on the ability of their approach to be extended to other domains and more detailed levels of granularity in future efforts.</w:t>
+      </w:r>
+    </w:p>
+    <w:p>
+      <w:pPr>
+        <w:pStyle w:val="Heading3"/>
+      </w:pPr>
+      <w:r>
+        <w:t>Fit for purpose as defined by use cases</w:t>
+      </w:r>
+    </w:p>
+    <w:p>
+      <w:pPr>
+        <w:pStyle w:val="Body"/>
+      </w:pPr>
+      <w:r>
+        <w:t xml:space="preserve">Submissions shall be evaluated based on their ability to support the use cases defined in section </w:t>
+      </w:r>
+      <w:r>
+        <w:fldChar w:fldCharType="begin"/>
+      </w:r>
+      <w:r>
+        <w:instrText xml:space="preserve"> REF _Ref386625595 \r \h </w:instrText>
+      </w:r>
+      <w:r>
+        <w:fldChar w:fldCharType="separate"/>
+      </w:r>
+      <w:r>
+        <w:t>6.1.2</w:t>
+      </w:r>
+      <w:r>
+        <w:fldChar w:fldCharType="end"/>
+      </w:r>
+      <w:r>
+        <w:t>.</w:t>
+      </w:r>
+    </w:p>
+    <w:p>
+      <w:pPr>
+        <w:pStyle w:val="Heading3"/>
+      </w:pPr>
+      <w:proofErr w:type="spellStart"/>
+      <w:r>
+        <w:t>Understandability</w:t>
+      </w:r>
+      <w:proofErr w:type="spellEnd"/>
+    </w:p>
+    <w:p>
+      <w:pPr>
+        <w:pStyle w:val="Body"/>
+      </w:pPr>
+      <w:r>
+        <w:t>Submissions shall be evaluated based on the ability of non-technical stakeholders to understand the conceptual models and for technologists to understand the relationship of those models to their technology frameworks and representations.</w:t>
+      </w:r>
+    </w:p>
+    <w:p>
+      <w:pPr>
+        <w:pStyle w:val="Heading2"/>
+      </w:pPr>
+      <w:r>
         <w:lastRenderedPageBreak/>
-        <w:t>Extensibility</w:t>
-      </w:r>
-    </w:p>
-    <w:p>
-      <w:pPr>
-        <w:pStyle w:val="Body"/>
-      </w:pPr>
-      <w:r>
-        <w:t>Submissions shall be evaluated based on the ability of their approach to be extended to other domains and more detailed levels of granularity in future efforts.</w:t>
-      </w:r>
-    </w:p>
-    <w:p>
-      <w:pPr>
-        <w:pStyle w:val="Heading3"/>
-      </w:pPr>
-      <w:r>
-        <w:t>Fit for purpose as defined by use cases</w:t>
-      </w:r>
-    </w:p>
-    <w:p>
-      <w:pPr>
-        <w:pStyle w:val="Body"/>
-      </w:pPr>
-      <w:r>
-        <w:t xml:space="preserve">Submissions shall be evaluated based on their ability to support the use cases defined in section </w:t>
-      </w:r>
-      <w:r>
-        <w:fldChar w:fldCharType="begin"/>
-      </w:r>
-      <w:r>
-        <w:instrText xml:space="preserve"> REF _Ref386625595 \r \h </w:instrText>
-      </w:r>
-      <w:r>
-        <w:fldChar w:fldCharType="separate"/>
-      </w:r>
-      <w:r>
-        <w:t>6.1.2</w:t>
-      </w:r>
-      <w:r>
-        <w:fldChar w:fldCharType="end"/>
-      </w:r>
-      <w:r>
-        <w:t>.</w:t>
-      </w:r>
-    </w:p>
-    <w:p>
-      <w:pPr>
-        <w:pStyle w:val="Heading3"/>
-      </w:pPr>
-      <w:proofErr w:type="spellStart"/>
-      <w:r>
-        <w:t>Understandability</w:t>
-      </w:r>
-      <w:proofErr w:type="spellEnd"/>
-    </w:p>
-    <w:p>
-      <w:pPr>
-        <w:pStyle w:val="Body"/>
-      </w:pPr>
-      <w:r>
-        <w:t>Submissions shall be evaluated based on the ability of non-technical stakeholders to understand the conceptual models and for technologists to understand the relationship of those models to their technology frameworks and representations.</w:t>
-      </w:r>
-    </w:p>
-    <w:p>
-      <w:pPr>
-        <w:pStyle w:val="Heading2"/>
-      </w:pPr>
-      <w:r>
         <w:t>Other information unique to this RFP</w:t>
       </w:r>
     </w:p>
@@ -9464,7 +9506,6 @@
                 <w:rFonts w:ascii="Calibri" w:hAnsi="Calibri" w:cs="Arial"/>
                 <w:sz w:val="20"/>
               </w:rPr>
-              <w:lastRenderedPageBreak/>
               <w:t>TC votes to issue RFP</w:t>
             </w:r>
           </w:p>
@@ -10414,6 +10455,7 @@
                 <w:rFonts w:ascii="Calibri" w:hAnsi="Calibri" w:cs="Arial"/>
                 <w:sz w:val="20"/>
               </w:rPr>
+              <w:lastRenderedPageBreak/>
               <w:t>TC votes to</w:t>
             </w:r>
             <w:r>
@@ -10798,7 +10840,6 @@
         </w:rPr>
       </w:pPr>
       <w:r>
-        <w:lastRenderedPageBreak/>
         <w:t xml:space="preserve">[BCQ] OMG Board of Directors Business Committee Questionnaire, </w:t>
       </w:r>
       <w:r>
@@ -10927,6 +10968,7 @@
         <w:ind w:left="1260"/>
       </w:pPr>
       <w:r>
+        <w:lastRenderedPageBreak/>
         <w:t>[Guide] The OMG Hitchhiker's Guide</w:t>
       </w:r>
       <w:r>
@@ -11186,7 +11228,6 @@
         <w:ind w:left="1260"/>
       </w:pPr>
       <w:r>
-        <w:lastRenderedPageBreak/>
         <w:t>[NS] Naming Service</w:t>
       </w:r>
       <w:r>
@@ -11285,6 +11326,7 @@
         <w:jc w:val="both"/>
       </w:pPr>
       <w:r>
+        <w:lastRenderedPageBreak/>
         <w:t>[ISO2] ISO/IEC Directives, Part 2 – Rules for the structure and drafting of International Standards</w:t>
       </w:r>
       <w:r>
@@ -11535,7 +11577,6 @@
           <w:b/>
           <w:i/>
         </w:rPr>
-        <w:lastRenderedPageBreak/>
         <w:t>CORBA Component Model (CCM)</w:t>
       </w:r>
       <w:r>
@@ -11602,6 +11643,7 @@
           <w:b/>
           <w:i/>
         </w:rPr>
+        <w:lastRenderedPageBreak/>
         <w:t>Metadata</w:t>
       </w:r>
       <w:r>
@@ -11781,7 +11823,6 @@
           <w:b/>
           <w:i/>
         </w:rPr>
-        <w:lastRenderedPageBreak/>
         <w:t xml:space="preserve">Request for Information (RFI) </w:t>
       </w:r>
       <w:r>
@@ -11860,6 +11901,7 @@
           <w:b/>
           <w:i/>
         </w:rPr>
+        <w:lastRenderedPageBreak/>
         <w:t>Unified Modeling Language (UML)</w:t>
       </w:r>
       <w:r>
@@ -11905,27 +11947,6 @@
     </w:sectPr>
   </w:body>
 </w:document>
-</file>
-
-<file path=word/comments.xml><?xml version="1.0" encoding="utf-8"?>
-<w:comments xmlns:wpc="http://schemas.microsoft.com/office/word/2010/wordprocessingCanvas" xmlns:mc="http://schemas.openxmlformats.org/markup-compatibility/2006" xmlns:o="urn:schemas-microsoft-com:office:office" xmlns:r="http://schemas.openxmlformats.org/officeDocument/2006/relationships" xmlns:m="http://schemas.openxmlformats.org/officeDocument/2006/math" xmlns:v="urn:schemas-microsoft-com:vml" xmlns:wp14="http://schemas.microsoft.com/office/word/2010/wordprocessingDrawing" xmlns:wp="http://schemas.openxmlformats.org/drawingml/2006/wordprocessingDrawing" xmlns:w10="urn:schemas-microsoft-com:office:word" xmlns:w="http://schemas.openxmlformats.org/wordprocessingml/2006/main" xmlns:w14="http://schemas.microsoft.com/office/word/2010/wordml" xmlns:wpg="http://schemas.microsoft.com/office/word/2010/wordprocessingGroup" xmlns:wpi="http://schemas.microsoft.com/office/word/2010/wordprocessingInk" xmlns:wne="http://schemas.microsoft.com/office/word/2006/wordml" xmlns:wps="http://schemas.microsoft.com/office/word/2010/wordprocessingShape" mc:Ignorable="w14 wp14">
-  <w:comment w:id="138" w:author="Gerald Beuchelt" w:date="2014-04-28T23:25:00Z" w:initials="GB">
-    <w:p>
-      <w:pPr>
-        <w:pStyle w:val="CommentText"/>
-      </w:pPr>
-      <w:r>
-        <w:rPr>
-          <w:rStyle w:val="CommentReference"/>
-        </w:rPr>
-        <w:annotationRef/>
-      </w:r>
-      <w:r>
-        <w:t xml:space="preserve">Please provide guidance. </w:t>
-      </w:r>
-    </w:p>
-  </w:comment>
-</w:comments>
 </file>
 
 <file path=word/endnotes.xml><?xml version="1.0" encoding="utf-8"?>
@@ -11968,7 +11989,7 @@
     <w:r>
       <w:fldChar w:fldCharType="separate"/>
     </w:r>
-    <w:ins w:id="155" w:author="Cory Casanave [18538]" w:date="2014-05-09T10:56:00Z">
+    <w:ins w:id="156" w:author="Cory Casanave [18538]" w:date="2014-05-09T10:56:00Z">
       <w:r>
         <w:rPr>
           <w:noProof/>
@@ -11976,7 +11997,7 @@
         <w:t>9 May 2014</w:t>
       </w:r>
     </w:ins>
-    <w:del w:id="156" w:author="Cory Casanave [18538]" w:date="2014-05-09T10:56:00Z">
+    <w:del w:id="157" w:author="Cory Casanave [18538]" w:date="2014-05-09T10:56:00Z">
       <w:r>
         <w:rPr>
           <w:noProof/>
@@ -12019,12 +12040,12 @@
         <w:pStyle w:val="FootnoteText"/>
         <w:rPr>
           <w:lang w:val="en-US"/>
-          <w:rPrChange w:id="21" w:author="Cory Casanave [18538]" w:date="2014-05-08T20:39:00Z">
+          <w:rPrChange w:id="20" w:author="Cory Casanave [18538]" w:date="2014-05-08T20:39:00Z">
             <w:rPr/>
           </w:rPrChange>
         </w:rPr>
       </w:pPr>
-      <w:ins w:id="22" w:author="Cory Casanave [18538]" w:date="2014-05-08T20:39:00Z">
+      <w:ins w:id="21" w:author="Cory Casanave [18538]" w:date="2014-05-08T20:39:00Z">
         <w:r>
           <w:rPr>
             <w:rStyle w:val="FootnoteReference"/>
@@ -20684,7 +20705,7 @@
 </file>
 
 <file path=customXml/itemProps1.xml><?xml version="1.0" encoding="utf-8"?>
-<ds:datastoreItem xmlns:ds="http://schemas.openxmlformats.org/officeDocument/2006/customXml" ds:itemID="{EE574992-DBC9-4B6E-A9A5-1EAED488F0DD}">
+<ds:datastoreItem xmlns:ds="http://schemas.openxmlformats.org/officeDocument/2006/customXml" ds:itemID="{B2355BF8-4DC1-4A37-A207-93F814E25913}">
   <ds:schemaRefs>
     <ds:schemaRef ds:uri="http://schemas.openxmlformats.org/officeDocument/2006/bibliography"/>
   </ds:schemaRefs>

</xml_diff>

<commit_message>
Update definitions per nick
</commit_message>
<xml_diff>
--- a/docs/RFP/OMG_Threat-Risk_Model_RFP.docx
+++ b/docs/RFP/OMG_Threat-Risk_Model_RFP.docx
@@ -77,7 +77,6 @@
           <w:szCs w:val="32"/>
         </w:rPr>
       </w:pPr>
-      <w:proofErr w:type="gramStart"/>
       <w:r>
         <w:rPr>
           <w:b/>
@@ -86,7 +85,6 @@
         </w:rPr>
         <w:t>V 0.</w:t>
       </w:r>
-      <w:proofErr w:type="gramEnd"/>
       <w:del w:id="0" w:author="Cory Casanave [18538]" w:date="2014-05-09T11:38:00Z">
         <w:r>
           <w:rPr>
@@ -105,15 +103,19 @@
           <w:delText xml:space="preserve"> </w:delText>
         </w:r>
       </w:del>
-      <w:ins w:id="1" w:author="Cory Casanave [18538]" w:date="2014-05-09T11:38:00Z">
+      <w:ins w:id="1" w:author="Cory Casanave [18538]" w:date="2014-05-09T13:08:00Z">
         <w:r>
           <w:rPr>
             <w:b/>
             <w:sz w:val="32"/>
             <w:szCs w:val="32"/>
           </w:rPr>
-          <w:t>4</w:t>
-        </w:r>
+          <w:t>5</w:t>
+        </w:r>
+      </w:ins>
+      <w:bookmarkStart w:id="2" w:name="_GoBack"/>
+      <w:bookmarkEnd w:id="2"/>
+      <w:ins w:id="3" w:author="Cory Casanave [18538]" w:date="2014-05-09T11:38:00Z">
         <w:r>
           <w:rPr>
             <w:b/>
@@ -131,7 +133,7 @@
         </w:rPr>
         <w:t>5/</w:t>
       </w:r>
-      <w:del w:id="2" w:author="Cory Casanave [18538]" w:date="2014-05-09T11:38:00Z">
+      <w:del w:id="4" w:author="Cory Casanave [18538]" w:date="2014-05-09T11:38:00Z">
         <w:r>
           <w:rPr>
             <w:b/>
@@ -141,22 +143,14 @@
           <w:delText>08</w:delText>
         </w:r>
       </w:del>
-      <w:ins w:id="3" w:author="Cory Casanave [18538]" w:date="2014-05-09T11:38:00Z">
+      <w:ins w:id="5" w:author="Cory Casanave [18538]" w:date="2014-05-09T11:38:00Z">
         <w:r>
           <w:rPr>
             <w:b/>
             <w:sz w:val="32"/>
             <w:szCs w:val="32"/>
           </w:rPr>
-          <w:t>0</w:t>
-        </w:r>
-        <w:r>
-          <w:rPr>
-            <w:b/>
-            <w:sz w:val="32"/>
-            <w:szCs w:val="32"/>
-          </w:rPr>
-          <w:t>9</w:t>
+          <w:t>09</w:t>
         </w:r>
       </w:ins>
       <w:r>
@@ -222,15 +216,9 @@
       <w:pPr>
         <w:pStyle w:val="Body"/>
       </w:pPr>
-      <w:ins w:id="4" w:author="Cory Casanave [18538]" w:date="2014-05-09T10:48:00Z">
-        <w:r>
-          <w:t xml:space="preserve">In the broadest sense, organizations manage </w:t>
-        </w:r>
-        <w:r>
-          <w:t xml:space="preserve">threats and </w:t>
-        </w:r>
-        <w:r>
-          <w:t xml:space="preserve">risks in order to provide a systematic response to uncertainties. </w:t>
+      <w:ins w:id="6" w:author="Cory Casanave [18538]" w:date="2014-05-09T10:48:00Z">
+        <w:r>
+          <w:t xml:space="preserve">In the broadest sense, organizations manage threats and risks in order to provide a systematic response to uncertainties. </w:t>
         </w:r>
       </w:ins>
       <w:r>
@@ -251,7 +239,7 @@
       <w:r>
         <w:t>, planning</w:t>
       </w:r>
-      <w:ins w:id="5" w:author="Cory Casanave [18538]" w:date="2014-05-09T11:26:00Z">
+      <w:ins w:id="7" w:author="Cory Casanave [18538]" w:date="2014-05-09T11:26:00Z">
         <w:r>
           <w:t>,</w:t>
         </w:r>
@@ -262,7 +250,7 @@
       <w:r>
         <w:t xml:space="preserve"> </w:t>
       </w:r>
-      <w:ins w:id="6" w:author="Cory Casanave [18538]" w:date="2014-05-09T10:49:00Z">
+      <w:ins w:id="8" w:author="Cory Casanave [18538]" w:date="2014-05-09T10:49:00Z">
         <w:r>
           <w:t xml:space="preserve">assessment, </w:t>
         </w:r>
@@ -3221,7 +3209,7 @@
         </w:rPr>
         <w:t>This RFP addresses the emerging semantic interoperability problems seen around threat and risk management</w:t>
       </w:r>
-      <w:ins w:id="7" w:author="Cory Casanave [18538]" w:date="2014-05-09T10:59:00Z">
+      <w:ins w:id="9" w:author="Cory Casanave [18538]" w:date="2014-05-09T10:59:00Z">
         <w:r>
           <w:rPr>
             <w:lang w:val="en-US"/>
@@ -3239,7 +3227,7 @@
     <w:p>
       <w:pPr>
         <w:rPr>
-          <w:ins w:id="8" w:author="Cory Casanave [18538]" w:date="2014-05-09T11:00:00Z"/>
+          <w:ins w:id="10" w:author="Cory Casanave [18538]" w:date="2014-05-09T11:00:00Z"/>
           <w:lang w:val="en-US"/>
         </w:rPr>
       </w:pPr>
@@ -3255,7 +3243,7 @@
         </w:rPr>
         <w:t xml:space="preserve"> Intentional threats from threat actors can be combined with natural threats.</w:t>
       </w:r>
-      <w:ins w:id="9" w:author="Cory Casanave [18538]" w:date="2014-05-09T11:00:00Z">
+      <w:ins w:id="11" w:author="Cory Casanave [18538]" w:date="2014-05-09T11:00:00Z">
         <w:r>
           <w:rPr>
             <w:lang w:val="en-US"/>
@@ -3275,7 +3263,7 @@
           <w:t xml:space="preserve">forms of observation (including automated </w:t>
         </w:r>
       </w:ins>
-      <w:ins w:id="10" w:author="Cory Casanave [18538]" w:date="2014-05-09T11:01:00Z">
+      <w:ins w:id="12" w:author="Cory Casanave [18538]" w:date="2014-05-09T11:01:00Z">
         <w:r>
           <w:rPr>
             <w:lang w:val="en-US"/>
@@ -3283,7 +3271,7 @@
           <w:t xml:space="preserve">sensors </w:t>
         </w:r>
       </w:ins>
-      <w:ins w:id="11" w:author="Cory Casanave [18538]" w:date="2014-05-09T11:00:00Z">
+      <w:ins w:id="13" w:author="Cory Casanave [18538]" w:date="2014-05-09T11:00:00Z">
         <w:r>
           <w:rPr>
             <w:lang w:val="en-US"/>
@@ -3291,7 +3279,7 @@
           <w:t>and human</w:t>
         </w:r>
       </w:ins>
-      <w:ins w:id="12" w:author="Cory Casanave [18538]" w:date="2014-05-09T11:01:00Z">
+      <w:ins w:id="14" w:author="Cory Casanave [18538]" w:date="2014-05-09T11:01:00Z">
         <w:r>
           <w:rPr>
             <w:lang w:val="en-US"/>
@@ -3299,7 +3287,7 @@
           <w:t xml:space="preserve"> observations</w:t>
         </w:r>
       </w:ins>
-      <w:ins w:id="13" w:author="Cory Casanave [18538]" w:date="2014-05-09T11:00:00Z">
+      <w:ins w:id="15" w:author="Cory Casanave [18538]" w:date="2014-05-09T11:00:00Z">
         <w:r>
           <w:rPr>
             <w:lang w:val="en-US"/>
@@ -3317,11 +3305,11 @@
     <w:p>
       <w:pPr>
         <w:rPr>
-          <w:ins w:id="14" w:author="Cory Casanave [18538]" w:date="2014-05-09T11:00:00Z"/>
+          <w:ins w:id="16" w:author="Cory Casanave [18538]" w:date="2014-05-09T11:00:00Z"/>
           <w:lang w:val="en-US"/>
         </w:rPr>
       </w:pPr>
-      <w:ins w:id="15" w:author="Cory Casanave [18538]" w:date="2014-05-09T11:00:00Z">
+      <w:ins w:id="17" w:author="Cory Casanave [18538]" w:date="2014-05-09T11:00:00Z">
         <w:r>
           <w:rPr>
             <w:lang w:val="en-US"/>
@@ -3336,7 +3324,7 @@
           <w:lang w:val="en-US"/>
         </w:rPr>
       </w:pPr>
-      <w:ins w:id="16" w:author="Cory Casanave [18538]" w:date="2014-05-09T11:00:00Z">
+      <w:ins w:id="18" w:author="Cory Casanave [18538]" w:date="2014-05-09T11:00:00Z">
         <w:r>
           <w:rPr>
             <w:lang w:val="en-US"/>
@@ -3363,7 +3351,7 @@
           <w:t xml:space="preserve">over </w:t>
         </w:r>
       </w:ins>
-      <w:ins w:id="17" w:author="Cory Casanave [18538]" w:date="2014-05-09T11:01:00Z">
+      <w:ins w:id="19" w:author="Cory Casanave [18538]" w:date="2014-05-09T11:01:00Z">
         <w:r>
           <w:rPr>
             <w:lang w:val="en-US"/>
@@ -3371,7 +3359,7 @@
           <w:t>a significant</w:t>
         </w:r>
       </w:ins>
-      <w:ins w:id="18" w:author="Cory Casanave [18538]" w:date="2014-05-09T11:00:00Z">
+      <w:ins w:id="20" w:author="Cory Casanave [18538]" w:date="2014-05-09T11:00:00Z">
         <w:r>
           <w:rPr>
             <w:lang w:val="en-US"/>
@@ -3424,7 +3412,7 @@
         </w:rPr>
         <w:t xml:space="preserve"> by developing ecosystems</w:t>
       </w:r>
-      <w:ins w:id="19" w:author="Cory Casanave [18538]" w:date="2014-05-08T20:39:00Z">
+      <w:ins w:id="21" w:author="Cory Casanave [18538]" w:date="2014-05-08T20:39:00Z">
         <w:r>
           <w:rPr>
             <w:rStyle w:val="FootnoteReference"/>
@@ -3439,7 +3427,7 @@
         </w:rPr>
         <w:t xml:space="preserve"> for threat information sharing. While non-cyber domains (specifically the intelligence and related communities) have a rich history of threat analysis and information sharing, the massive proliferation of </w:t>
       </w:r>
-      <w:ins w:id="22" w:author="Cory Casanave [18538]" w:date="2014-05-08T20:40:00Z">
+      <w:ins w:id="24" w:author="Cory Casanave [18538]" w:date="2014-05-08T20:40:00Z">
         <w:r>
           <w:rPr>
             <w:lang w:val="en-US"/>
@@ -3495,26 +3483,12 @@
         </w:rPr>
         <w:t>different approaches to address this challenge. As a result, different taxonomies, models, and protocols have emerged that address the specific needs of the respective community</w:t>
       </w:r>
-      <w:ins w:id="23" w:author="Cory Casanave [18538]" w:date="2014-05-08T20:41:00Z">
+      <w:ins w:id="25" w:author="Cory Casanave [18538]" w:date="2014-05-08T20:41:00Z">
         <w:r>
           <w:rPr>
             <w:lang w:val="en-US"/>
           </w:rPr>
-          <w:t xml:space="preserve"> yet create stovepipes for the </w:t>
-        </w:r>
-        <w:proofErr w:type="gramStart"/>
-        <w:r>
-          <w:rPr>
-            <w:lang w:val="en-US"/>
-          </w:rPr>
-          <w:t>overall</w:t>
-        </w:r>
-        <w:proofErr w:type="gramEnd"/>
-        <w:r>
-          <w:rPr>
-            <w:lang w:val="en-US"/>
-          </w:rPr>
-          <w:t xml:space="preserve"> ecosystem</w:t>
+          <w:t xml:space="preserve"> yet create stovepipes for the overall ecosystem</w:t>
         </w:r>
       </w:ins>
       <w:r>
@@ -3629,7 +3603,7 @@
     <w:p>
       <w:pPr>
         <w:rPr>
-          <w:ins w:id="24" w:author="Cory Casanave [18538]" w:date="2014-05-09T10:55:00Z"/>
+          <w:ins w:id="26" w:author="Cory Casanave [18538]" w:date="2014-05-09T10:55:00Z"/>
           <w:lang w:val="en-US"/>
         </w:rPr>
       </w:pPr>
@@ -3650,14 +3624,14 @@
       <w:pPr>
         <w:pStyle w:val="Heading3"/>
         <w:rPr>
-          <w:ins w:id="25" w:author="Cory Casanave [18538]" w:date="2014-05-09T10:56:00Z"/>
+          <w:ins w:id="27" w:author="Cory Casanave [18538]" w:date="2014-05-09T10:56:00Z"/>
           <w:lang w:val="en-US"/>
         </w:rPr>
-        <w:pPrChange w:id="26" w:author="Cory Casanave [18538]" w:date="2014-05-09T10:55:00Z">
+        <w:pPrChange w:id="28" w:author="Cory Casanave [18538]" w:date="2014-05-09T10:55:00Z">
           <w:pPr/>
         </w:pPrChange>
       </w:pPr>
-      <w:ins w:id="27" w:author="Cory Casanave [18538]" w:date="2014-05-09T10:56:00Z">
+      <w:ins w:id="29" w:author="Cory Casanave [18538]" w:date="2014-05-09T10:56:00Z">
         <w:r>
           <w:rPr>
             <w:lang w:val="en-US"/>
@@ -3671,15 +3645,15 @@
         <w:pStyle w:val="Body"/>
         <w:ind w:left="0"/>
         <w:rPr>
-          <w:ins w:id="28" w:author="Cory Casanave [18538]" w:date="2014-05-09T10:56:00Z"/>
-        </w:rPr>
-        <w:pPrChange w:id="29" w:author="Cory Casanave [18538]" w:date="2014-05-09T11:29:00Z">
+          <w:ins w:id="30" w:author="Cory Casanave [18538]" w:date="2014-05-09T10:56:00Z"/>
+        </w:rPr>
+        <w:pPrChange w:id="31" w:author="Cory Casanave [18538]" w:date="2014-05-09T11:29:00Z">
           <w:pPr>
             <w:pStyle w:val="Body"/>
           </w:pPr>
         </w:pPrChange>
       </w:pPr>
-      <w:ins w:id="30" w:author="Cory Casanave [18538]" w:date="2014-05-09T10:56:00Z">
+      <w:ins w:id="32" w:author="Cory Casanave [18538]" w:date="2014-05-09T10:56:00Z">
         <w:r>
           <w:t>In the broadest sense, organizations manage risks in order to provide a systematic response to uncertainties. Many organizations conduct their business within regulatory frameworks that obligate them to safeguard certain assets in accordance with standards and threat and risk assessment. Risk Management is identified as one of the key project management processes.  According to ISO/IEC 15288:2008, the Risk Management Process is conducted to identify, assess and mitigate hazards resulting from any uncertain event that may occur and result in adverse consequences to system cost, schedule and technical characteristics and thereby affect stakeholders.</w:t>
         </w:r>
@@ -3690,15 +3664,15 @@
         <w:pStyle w:val="Body"/>
         <w:ind w:left="0"/>
         <w:rPr>
-          <w:ins w:id="31" w:author="Cory Casanave [18538]" w:date="2014-05-09T10:56:00Z"/>
-        </w:rPr>
-        <w:pPrChange w:id="32" w:author="Cory Casanave [18538]" w:date="2014-05-09T11:29:00Z">
+          <w:ins w:id="33" w:author="Cory Casanave [18538]" w:date="2014-05-09T10:56:00Z"/>
+        </w:rPr>
+        <w:pPrChange w:id="34" w:author="Cory Casanave [18538]" w:date="2014-05-09T11:29:00Z">
           <w:pPr>
             <w:pStyle w:val="Body"/>
           </w:pPr>
         </w:pPrChange>
       </w:pPr>
-      <w:ins w:id="33" w:author="Cory Casanave [18538]" w:date="2014-05-09T10:56:00Z">
+      <w:ins w:id="35" w:author="Cory Casanave [18538]" w:date="2014-05-09T10:56:00Z">
         <w:r>
           <w:t>Typical Risk Management Outcomes include:</w:t>
         </w:r>
@@ -3709,15 +3683,15 @@
         <w:pStyle w:val="Body"/>
         <w:ind w:left="720"/>
         <w:rPr>
-          <w:ins w:id="34" w:author="Cory Casanave [18538]" w:date="2014-05-09T10:56:00Z"/>
-        </w:rPr>
-        <w:pPrChange w:id="35" w:author="Cory Casanave [18538]" w:date="2014-05-09T11:29:00Z">
+          <w:ins w:id="36" w:author="Cory Casanave [18538]" w:date="2014-05-09T10:56:00Z"/>
+        </w:rPr>
+        <w:pPrChange w:id="37" w:author="Cory Casanave [18538]" w:date="2014-05-09T11:29:00Z">
           <w:pPr>
             <w:pStyle w:val="Body"/>
           </w:pPr>
         </w:pPrChange>
       </w:pPr>
-      <w:ins w:id="36" w:author="Cory Casanave [18538]" w:date="2014-05-09T10:56:00Z">
+      <w:ins w:id="38" w:author="Cory Casanave [18538]" w:date="2014-05-09T10:56:00Z">
         <w:r>
           <w:t xml:space="preserve">1) </w:t>
         </w:r>
@@ -3732,15 +3706,15 @@
         <w:pStyle w:val="Body"/>
         <w:ind w:left="720"/>
         <w:rPr>
-          <w:ins w:id="37" w:author="Cory Casanave [18538]" w:date="2014-05-09T10:56:00Z"/>
-        </w:rPr>
-        <w:pPrChange w:id="38" w:author="Cory Casanave [18538]" w:date="2014-05-09T11:29:00Z">
+          <w:ins w:id="39" w:author="Cory Casanave [18538]" w:date="2014-05-09T10:56:00Z"/>
+        </w:rPr>
+        <w:pPrChange w:id="40" w:author="Cory Casanave [18538]" w:date="2014-05-09T11:29:00Z">
           <w:pPr>
             <w:pStyle w:val="Body"/>
           </w:pPr>
         </w:pPrChange>
       </w:pPr>
-      <w:ins w:id="39" w:author="Cory Casanave [18538]" w:date="2014-05-09T10:56:00Z">
+      <w:ins w:id="41" w:author="Cory Casanave [18538]" w:date="2014-05-09T10:56:00Z">
         <w:r>
           <w:t>2)</w:t>
         </w:r>
@@ -3755,15 +3729,15 @@
         <w:pStyle w:val="Body"/>
         <w:ind w:left="720"/>
         <w:rPr>
-          <w:ins w:id="40" w:author="Cory Casanave [18538]" w:date="2014-05-09T10:56:00Z"/>
-        </w:rPr>
-        <w:pPrChange w:id="41" w:author="Cory Casanave [18538]" w:date="2014-05-09T11:29:00Z">
+          <w:ins w:id="42" w:author="Cory Casanave [18538]" w:date="2014-05-09T10:56:00Z"/>
+        </w:rPr>
+        <w:pPrChange w:id="43" w:author="Cory Casanave [18538]" w:date="2014-05-09T11:29:00Z">
           <w:pPr>
             <w:pStyle w:val="Body"/>
           </w:pPr>
         </w:pPrChange>
       </w:pPr>
-      <w:ins w:id="42" w:author="Cory Casanave [18538]" w:date="2014-05-09T10:56:00Z">
+      <w:ins w:id="44" w:author="Cory Casanave [18538]" w:date="2014-05-09T10:56:00Z">
         <w:r>
           <w:t>3)</w:t>
         </w:r>
@@ -3778,15 +3752,15 @@
         <w:pStyle w:val="Body"/>
         <w:ind w:left="720"/>
         <w:rPr>
-          <w:ins w:id="43" w:author="Cory Casanave [18538]" w:date="2014-05-09T10:56:00Z"/>
-        </w:rPr>
-        <w:pPrChange w:id="44" w:author="Cory Casanave [18538]" w:date="2014-05-09T11:29:00Z">
+          <w:ins w:id="45" w:author="Cory Casanave [18538]" w:date="2014-05-09T10:56:00Z"/>
+        </w:rPr>
+        <w:pPrChange w:id="46" w:author="Cory Casanave [18538]" w:date="2014-05-09T11:29:00Z">
           <w:pPr>
             <w:pStyle w:val="Body"/>
           </w:pPr>
         </w:pPrChange>
       </w:pPr>
-      <w:ins w:id="45" w:author="Cory Casanave [18538]" w:date="2014-05-09T10:56:00Z">
+      <w:ins w:id="47" w:author="Cory Casanave [18538]" w:date="2014-05-09T10:56:00Z">
         <w:r>
           <w:t>4)</w:t>
         </w:r>
@@ -3801,15 +3775,15 @@
         <w:pStyle w:val="Body"/>
         <w:ind w:left="0"/>
         <w:rPr>
-          <w:ins w:id="46" w:author="Cory Casanave [18538]" w:date="2014-05-09T10:56:00Z"/>
-        </w:rPr>
-        <w:pPrChange w:id="47" w:author="Cory Casanave [18538]" w:date="2014-05-09T11:29:00Z">
+          <w:ins w:id="48" w:author="Cory Casanave [18538]" w:date="2014-05-09T10:56:00Z"/>
+        </w:rPr>
+        <w:pPrChange w:id="49" w:author="Cory Casanave [18538]" w:date="2014-05-09T11:29:00Z">
           <w:pPr>
             <w:pStyle w:val="Body"/>
           </w:pPr>
         </w:pPrChange>
       </w:pPr>
-      <w:ins w:id="48" w:author="Cory Casanave [18538]" w:date="2014-05-09T10:56:00Z">
+      <w:ins w:id="50" w:author="Cory Casanave [18538]" w:date="2014-05-09T10:56:00Z">
         <w:r>
           <w:t>Several conceptual frameworks have been developed that describe the elements of threat and risk analysis. These frameworks allow organizations to define the risks in terms of their dimensions, e.g. technical, programmatic, organizational, financial, information quality and within these dimensions, to select the method for expressing risks in suitable terms.</w:t>
         </w:r>
@@ -3820,15 +3794,15 @@
         <w:pStyle w:val="Body"/>
         <w:ind w:left="0"/>
         <w:rPr>
-          <w:ins w:id="49" w:author="Cory Casanave [18538]" w:date="2014-05-09T10:56:00Z"/>
-        </w:rPr>
-        <w:pPrChange w:id="50" w:author="Cory Casanave [18538]" w:date="2014-05-09T11:29:00Z">
+          <w:ins w:id="51" w:author="Cory Casanave [18538]" w:date="2014-05-09T10:56:00Z"/>
+        </w:rPr>
+        <w:pPrChange w:id="52" w:author="Cory Casanave [18538]" w:date="2014-05-09T11:29:00Z">
           <w:pPr>
             <w:pStyle w:val="Body"/>
           </w:pPr>
         </w:pPrChange>
       </w:pPr>
-      <w:ins w:id="51" w:author="Cory Casanave [18538]" w:date="2014-05-09T10:56:00Z">
+      <w:ins w:id="53" w:author="Cory Casanave [18538]" w:date="2014-05-09T10:56:00Z">
         <w:r>
           <w:lastRenderedPageBreak/>
           <w:t>Methodologies for risk management describe activities that identify risks to predict what could go wrong and would adversely affect the system and the organization. This usually involves identifying the initiating events associated with each risk in each risk category. Risk identification then proceeds by defining the interrelationships between sources of risk where there is any coupling. This may be based on project/product histories, checklists, questionnaires and expert analysis. Risk assessment methodologies describe how to conduct a frequency analysis of initiating event occurrence to identify the likelihood of risk occurrence. A risk assessment methodology would also describe steps to evaluate the impact of the risks and define their possible adverse consequences. Risk management involves prioritization of the risks in terms of their likelihood and possible impact. An organization would usually define a threshold of tolerability for each risk category.</w:t>
@@ -3840,15 +3814,15 @@
         <w:pStyle w:val="Body"/>
         <w:ind w:left="0"/>
         <w:rPr>
-          <w:ins w:id="52" w:author="Cory Casanave [18538]" w:date="2014-05-09T10:56:00Z"/>
-        </w:rPr>
-        <w:pPrChange w:id="53" w:author="Cory Casanave [18538]" w:date="2014-05-09T11:29:00Z">
+          <w:ins w:id="54" w:author="Cory Casanave [18538]" w:date="2014-05-09T10:56:00Z"/>
+        </w:rPr>
+        <w:pPrChange w:id="55" w:author="Cory Casanave [18538]" w:date="2014-05-09T11:29:00Z">
           <w:pPr>
             <w:pStyle w:val="Body"/>
           </w:pPr>
         </w:pPrChange>
       </w:pPr>
-      <w:ins w:id="54" w:author="Cory Casanave [18538]" w:date="2014-05-09T10:56:00Z">
+      <w:ins w:id="56" w:author="Cory Casanave [18538]" w:date="2014-05-09T10:56:00Z">
         <w:r>
           <w:t>Successful risk assessment is based upon detailed understanding of the operational environment of the system and the organization.</w:t>
         </w:r>
@@ -3859,36 +3833,36 @@
         <w:pStyle w:val="Body"/>
         <w:ind w:left="0"/>
         <w:rPr>
-          <w:ins w:id="55" w:author="Cory Casanave [18538]" w:date="2014-05-09T10:56:00Z"/>
-        </w:rPr>
-        <w:pPrChange w:id="56" w:author="Cory Casanave [18538]" w:date="2014-05-09T11:29:00Z">
+          <w:ins w:id="57" w:author="Cory Casanave [18538]" w:date="2014-05-09T10:56:00Z"/>
+        </w:rPr>
+        <w:pPrChange w:id="58" w:author="Cory Casanave [18538]" w:date="2014-05-09T11:29:00Z">
           <w:pPr>
             <w:pStyle w:val="Body"/>
           </w:pPr>
         </w:pPrChange>
       </w:pPr>
-      <w:ins w:id="57" w:author="Cory Casanave [18538]" w:date="2014-05-09T10:56:00Z">
+      <w:ins w:id="59" w:author="Cory Casanave [18538]" w:date="2014-05-09T10:56:00Z">
         <w:r>
           <w:t>Multiple communities have developed protocols, including data and exchange schema and interfaces for sharing information about threats, risks and incidents that impact important government, commercial and personal assets and privacy. While each of these schema and interfaces provides value for a specific community it is difficult to federate these multiple representations to arrive at broad-based, planning</w:t>
-        </w:r>
-      </w:ins>
-      <w:ins w:id="58" w:author="Cory Casanave [18538]" w:date="2014-05-09T11:26:00Z">
-        <w:r>
-          <w:t>,</w:t>
-        </w:r>
-      </w:ins>
-      <w:ins w:id="59" w:author="Cory Casanave [18538]" w:date="2014-05-09T10:56:00Z">
-        <w:r>
-          <w:t xml:space="preserve"> simulation, </w:t>
         </w:r>
       </w:ins>
       <w:ins w:id="60" w:author="Cory Casanave [18538]" w:date="2014-05-09T11:26:00Z">
         <w:r>
-          <w:t xml:space="preserve">assessment, </w:t>
+          <w:t>,</w:t>
         </w:r>
       </w:ins>
       <w:ins w:id="61" w:author="Cory Casanave [18538]" w:date="2014-05-09T10:56:00Z">
         <w:r>
+          <w:t xml:space="preserve"> simulation, </w:t>
+        </w:r>
+      </w:ins>
+      <w:ins w:id="62" w:author="Cory Casanave [18538]" w:date="2014-05-09T11:26:00Z">
+        <w:r>
+          <w:t xml:space="preserve">assessment, </w:t>
+        </w:r>
+      </w:ins>
+      <w:ins w:id="63" w:author="Cory Casanave [18538]" w:date="2014-05-09T10:56:00Z">
+        <w:r>
           <w:t xml:space="preserve">situational awareness, </w:t>
         </w:r>
         <w:proofErr w:type="gramStart"/>
@@ -3906,15 +3880,15 @@
         <w:pStyle w:val="Body"/>
         <w:ind w:left="0"/>
         <w:rPr>
-          <w:ins w:id="62" w:author="Cory Casanave [18538]" w:date="2014-05-09T10:56:00Z"/>
-        </w:rPr>
-        <w:pPrChange w:id="63" w:author="Cory Casanave [18538]" w:date="2014-05-09T11:29:00Z">
+          <w:ins w:id="64" w:author="Cory Casanave [18538]" w:date="2014-05-09T10:56:00Z"/>
+        </w:rPr>
+        <w:pPrChange w:id="65" w:author="Cory Casanave [18538]" w:date="2014-05-09T11:29:00Z">
           <w:pPr>
             <w:pStyle w:val="Body"/>
           </w:pPr>
         </w:pPrChange>
       </w:pPr>
-      <w:ins w:id="64" w:author="Cory Casanave [18538]" w:date="2014-05-09T10:56:00Z">
+      <w:ins w:id="66" w:author="Cory Casanave [18538]" w:date="2014-05-09T10:56:00Z">
         <w:r>
           <w:t xml:space="preserve">However, several comparative studies of the existing risk analysis methodologies and frameworks have concluded that the existing </w:t>
         </w:r>
@@ -3929,7 +3903,7 @@
     <w:p>
       <w:pPr>
         <w:rPr>
-          <w:ins w:id="65" w:author="Cory Casanave [18538]" w:date="2014-05-09T10:55:00Z"/>
+          <w:ins w:id="67" w:author="Cory Casanave [18538]" w:date="2014-05-09T10:55:00Z"/>
           <w:lang w:val="en-US"/>
         </w:rPr>
       </w:pPr>
@@ -3940,11 +3914,11 @@
         <w:rPr>
           <w:lang w:val="en-US"/>
         </w:rPr>
-        <w:pPrChange w:id="66" w:author="Cory Casanave [18538]" w:date="2014-05-09T10:55:00Z">
+        <w:pPrChange w:id="68" w:author="Cory Casanave [18538]" w:date="2014-05-09T10:55:00Z">
           <w:pPr/>
         </w:pPrChange>
       </w:pPr>
-      <w:ins w:id="67" w:author="Cory Casanave [18538]" w:date="2014-05-09T10:55:00Z">
+      <w:ins w:id="69" w:author="Cory Casanave [18538]" w:date="2014-05-09T10:55:00Z">
         <w:r>
           <w:rPr>
             <w:lang w:val="en-US"/>
@@ -3995,7 +3969,7 @@
         </w:rPr>
         <w:t xml:space="preserve">analysis and others </w:t>
       </w:r>
-      <w:ins w:id="68" w:author="Cory Casanave [18538]" w:date="2014-05-08T20:43:00Z">
+      <w:ins w:id="70" w:author="Cory Casanave [18538]" w:date="2014-05-08T20:43:00Z">
         <w:r>
           <w:rPr>
             <w:lang w:val="en-US"/>
@@ -4009,7 +3983,7 @@
         </w:rPr>
         <w:t>protecting assets</w:t>
       </w:r>
-      <w:ins w:id="69" w:author="Cory Casanave [18538]" w:date="2014-05-08T20:43:00Z">
+      <w:ins w:id="71" w:author="Cory Casanave [18538]" w:date="2014-05-08T20:43:00Z">
         <w:r>
           <w:rPr>
             <w:lang w:val="en-US"/>
@@ -4086,7 +4060,7 @@
           <w:lang w:val="en-US"/>
         </w:rPr>
       </w:pPr>
-      <w:bookmarkStart w:id="70" w:name="_Ref386625595"/>
+      <w:bookmarkStart w:id="72" w:name="_Ref386625595"/>
       <w:r>
         <w:rPr>
           <w:lang w:val="en-US"/>
@@ -4094,7 +4068,7 @@
         <w:lastRenderedPageBreak/>
         <w:t>Specific Use Cases</w:t>
       </w:r>
-      <w:bookmarkEnd w:id="70"/>
+      <w:bookmarkEnd w:id="72"/>
     </w:p>
     <w:p>
       <w:r>
@@ -4112,12 +4086,12 @@
       <w:r>
         <w:t xml:space="preserve"> </w:t>
       </w:r>
-      <w:del w:id="71" w:author="Cory Casanave [18538]" w:date="2014-05-09T10:52:00Z">
+      <w:del w:id="73" w:author="Cory Casanave [18538]" w:date="2014-05-09T10:52:00Z">
         <w:r>
           <w:delText>Additional u</w:delText>
         </w:r>
       </w:del>
-      <w:ins w:id="72" w:author="Cory Casanave [18538]" w:date="2014-05-09T10:52:00Z">
+      <w:ins w:id="74" w:author="Cory Casanave [18538]" w:date="2014-05-09T10:52:00Z">
         <w:r>
           <w:t>U</w:t>
         </w:r>
@@ -4125,7 +4099,7 @@
       <w:r>
         <w:t xml:space="preserve">se cases and detail is being developed by the community on: </w:t>
       </w:r>
-      <w:ins w:id="73" w:author="Cory Casanave [18538]" w:date="2014-05-09T10:52:00Z">
+      <w:ins w:id="75" w:author="Cory Casanave [18538]" w:date="2014-05-09T10:52:00Z">
         <w:r>
           <w:t>https://github.com/omg-threat-modeling/phase1</w:t>
         </w:r>
@@ -4135,10 +4109,10 @@
       <w:pPr>
         <w:pStyle w:val="Heading4"/>
         <w:rPr>
-          <w:del w:id="74" w:author="Cory Casanave [18538]" w:date="2014-05-09T10:53:00Z"/>
-        </w:rPr>
-      </w:pPr>
-      <w:del w:id="75" w:author="Cory Casanave [18538]" w:date="2014-05-09T10:53:00Z">
+          <w:del w:id="76" w:author="Cory Casanave [18538]" w:date="2014-05-09T10:53:00Z"/>
+        </w:rPr>
+      </w:pPr>
+      <w:del w:id="77" w:author="Cory Casanave [18538]" w:date="2014-05-09T10:53:00Z">
         <w:r>
           <w:delText>Business Use Cases</w:delText>
         </w:r>
@@ -4152,10 +4126,10 @@
           <w:numId w:val="52"/>
         </w:numPr>
         <w:rPr>
-          <w:del w:id="76" w:author="Cory Casanave [18538]" w:date="2014-05-09T10:53:00Z"/>
-        </w:rPr>
-      </w:pPr>
-      <w:del w:id="77" w:author="Cory Casanave [18538]" w:date="2014-05-09T10:53:00Z">
+          <w:del w:id="78" w:author="Cory Casanave [18538]" w:date="2014-05-09T10:53:00Z"/>
+        </w:rPr>
+      </w:pPr>
+      <w:del w:id="79" w:author="Cory Casanave [18538]" w:date="2014-05-09T10:53:00Z">
         <w:r>
           <w:delText xml:space="preserve">Large Company Use Case – This use case is concerned about the ability of large corporations to effectively articulate a threat and risk landscape, covering threats from a wide area of security threats, including: information and communication systems (cyber), facilities, personnel, geopolitical, </w:delText>
         </w:r>
@@ -4175,10 +4149,10 @@
           <w:numId w:val="52"/>
         </w:numPr>
         <w:rPr>
-          <w:del w:id="78" w:author="Cory Casanave [18538]" w:date="2014-05-09T10:53:00Z"/>
-        </w:rPr>
-      </w:pPr>
-      <w:del w:id="79" w:author="Cory Casanave [18538]" w:date="2014-05-09T10:53:00Z">
+          <w:del w:id="80" w:author="Cory Casanave [18538]" w:date="2014-05-09T10:53:00Z"/>
+        </w:rPr>
+      </w:pPr>
+      <w:del w:id="81" w:author="Cory Casanave [18538]" w:date="2014-05-09T10:53:00Z">
         <w:r>
           <w:delText xml:space="preserve">Critical Infrastructure - </w:delText>
         </w:r>
@@ -4210,10 +4184,10 @@
           <w:numId w:val="52"/>
         </w:numPr>
         <w:rPr>
-          <w:del w:id="80" w:author="Cory Casanave [18538]" w:date="2014-05-09T10:53:00Z"/>
-        </w:rPr>
-      </w:pPr>
-      <w:del w:id="81" w:author="Cory Casanave [18538]" w:date="2014-05-09T10:53:00Z">
+          <w:del w:id="82" w:author="Cory Casanave [18538]" w:date="2014-05-09T10:53:00Z"/>
+        </w:rPr>
+      </w:pPr>
+      <w:del w:id="83" w:author="Cory Casanave [18538]" w:date="2014-05-09T10:53:00Z">
         <w:r>
           <w:delText>This ISE-SAR Functional Standard is designed to support the sharing, throughout the Information Sharing Environment (ISE), of information about suspicious activity, incidents, or behavior (hereafter collectively referred to as suspicious activity or activities) that have a potential terrorism nexus. The ISE includes State and major urban area fusion centers and their law enforcement, homeland security, or other information sharing partners at the Federal, State, local, and tribal levels to the full extent permitted by law. In addition to providing specific indications about possible terrorism-related crimes, ISE-SARs can be used to look for patterns and trends by analyzing information at a broader level than would typically be recognized within a single jurisdiction, State, or territory. Standardized and consistent sharing of suspicious activity information regarding criminal activity among State and major urban area fusion centers and Federal agencies is vital to assessing, deterring, preventing, or prosecuting those involved in criminal activities associated with terrorism. This ISE-SAR Functional Standard has been designed to incorporate key elements that describe potential criminal activity associated with terrorism and may be used by other communities to address other types of criminal activities where appropriate. Suspicious activity is defined as observed behavior reasonably indicative of pre-operational planning related to terrorism or other criminal activity. A determination that such suspicious activity constitutes an ISE-SAR is made as part of a two-part process by trained analysts using explicit criteria. Some examples of the criteria for identifying those SARs, with defined relationships to criminal activity that also have a potential terrorism nexus, are listed below</w:delText>
         </w:r>
@@ -4228,10 +4202,10 @@
         </w:numPr>
         <w:spacing w:after="0"/>
         <w:rPr>
-          <w:del w:id="82" w:author="Cory Casanave [18538]" w:date="2014-05-09T10:53:00Z"/>
-        </w:rPr>
-      </w:pPr>
-      <w:del w:id="83" w:author="Cory Casanave [18538]" w:date="2014-05-09T10:53:00Z">
+          <w:del w:id="84" w:author="Cory Casanave [18538]" w:date="2014-05-09T10:53:00Z"/>
+        </w:rPr>
+      </w:pPr>
+      <w:del w:id="85" w:author="Cory Casanave [18538]" w:date="2014-05-09T10:53:00Z">
         <w:r>
           <w:delText>Expressed or implied threat</w:delText>
         </w:r>
@@ -4246,10 +4220,10 @@
         </w:numPr>
         <w:spacing w:after="0"/>
         <w:rPr>
-          <w:del w:id="84" w:author="Cory Casanave [18538]" w:date="2014-05-09T10:53:00Z"/>
-        </w:rPr>
-      </w:pPr>
-      <w:del w:id="85" w:author="Cory Casanave [18538]" w:date="2014-05-09T10:53:00Z">
+          <w:del w:id="86" w:author="Cory Casanave [18538]" w:date="2014-05-09T10:53:00Z"/>
+        </w:rPr>
+      </w:pPr>
+      <w:del w:id="87" w:author="Cory Casanave [18538]" w:date="2014-05-09T10:53:00Z">
         <w:r>
           <w:delText>Theft/loss/diversion</w:delText>
         </w:r>
@@ -4264,10 +4238,10 @@
         </w:numPr>
         <w:spacing w:after="0"/>
         <w:rPr>
-          <w:del w:id="86" w:author="Cory Casanave [18538]" w:date="2014-05-09T10:53:00Z"/>
-        </w:rPr>
-      </w:pPr>
-      <w:del w:id="87" w:author="Cory Casanave [18538]" w:date="2014-05-09T10:53:00Z">
+          <w:del w:id="88" w:author="Cory Casanave [18538]" w:date="2014-05-09T10:53:00Z"/>
+        </w:rPr>
+      </w:pPr>
+      <w:del w:id="89" w:author="Cory Casanave [18538]" w:date="2014-05-09T10:53:00Z">
         <w:r>
           <w:delText>Site breach or physical intrusion</w:delText>
         </w:r>
@@ -4282,10 +4256,10 @@
         </w:numPr>
         <w:spacing w:after="0"/>
         <w:rPr>
-          <w:del w:id="88" w:author="Cory Casanave [18538]" w:date="2014-05-09T10:53:00Z"/>
-        </w:rPr>
-      </w:pPr>
-      <w:del w:id="89" w:author="Cory Casanave [18538]" w:date="2014-05-09T10:53:00Z">
+          <w:del w:id="90" w:author="Cory Casanave [18538]" w:date="2014-05-09T10:53:00Z"/>
+        </w:rPr>
+      </w:pPr>
+      <w:del w:id="91" w:author="Cory Casanave [18538]" w:date="2014-05-09T10:53:00Z">
         <w:r>
           <w:delText>Cyber attacks</w:delText>
         </w:r>
@@ -4300,10 +4274,10 @@
         </w:numPr>
         <w:spacing w:after="0"/>
         <w:rPr>
-          <w:del w:id="90" w:author="Cory Casanave [18538]" w:date="2014-05-09T10:53:00Z"/>
-        </w:rPr>
-      </w:pPr>
-      <w:del w:id="91" w:author="Cory Casanave [18538]" w:date="2014-05-09T10:53:00Z">
+          <w:del w:id="92" w:author="Cory Casanave [18538]" w:date="2014-05-09T10:53:00Z"/>
+        </w:rPr>
+      </w:pPr>
+      <w:del w:id="93" w:author="Cory Casanave [18538]" w:date="2014-05-09T10:53:00Z">
         <w:r>
           <w:delText>Probing of security response</w:delText>
         </w:r>
@@ -4312,12 +4286,12 @@
     <w:p>
       <w:pPr>
         <w:rPr>
-          <w:del w:id="92" w:author="Cory Casanave [18538]" w:date="2014-05-09T10:53:00Z"/>
+          <w:del w:id="94" w:author="Cory Casanave [18538]" w:date="2014-05-09T10:53:00Z"/>
           <w:highlight w:val="yellow"/>
           <w:lang w:val="en-US"/>
         </w:rPr>
       </w:pPr>
-      <w:del w:id="93" w:author="Cory Casanave [18538]" w:date="2014-05-09T10:53:00Z">
+      <w:del w:id="95" w:author="Cory Casanave [18538]" w:date="2014-05-09T10:53:00Z">
         <w:r>
           <w:rPr>
             <w:highlight w:val="yellow"/>
@@ -4330,10 +4304,10 @@
       <w:pPr>
         <w:pStyle w:val="Heading4"/>
         <w:rPr>
-          <w:del w:id="94" w:author="Cory Casanave [18538]" w:date="2014-05-09T10:53:00Z"/>
-        </w:rPr>
-      </w:pPr>
-      <w:del w:id="95" w:author="Cory Casanave [18538]" w:date="2014-05-09T10:53:00Z">
+          <w:del w:id="96" w:author="Cory Casanave [18538]" w:date="2014-05-09T10:53:00Z"/>
+        </w:rPr>
+      </w:pPr>
+      <w:del w:id="97" w:author="Cory Casanave [18538]" w:date="2014-05-09T10:53:00Z">
         <w:r>
           <w:lastRenderedPageBreak/>
           <w:delText>Technical Use Cases</w:delText>
@@ -4348,10 +4322,10 @@
           <w:numId w:val="52"/>
         </w:numPr>
         <w:rPr>
-          <w:del w:id="96" w:author="Cory Casanave [18538]" w:date="2014-05-09T10:53:00Z"/>
-        </w:rPr>
-      </w:pPr>
-      <w:del w:id="97" w:author="Cory Casanave [18538]" w:date="2014-05-09T10:53:00Z">
+          <w:del w:id="98" w:author="Cory Casanave [18538]" w:date="2014-05-09T10:53:00Z"/>
+        </w:rPr>
+      </w:pPr>
+      <w:del w:id="99" w:author="Cory Casanave [18538]" w:date="2014-05-09T10:53:00Z">
         <w:r>
           <w:delText>Pivoting through SITX and NIEM to exchange new threat information, e.g. between CSIRTs.</w:delText>
         </w:r>
@@ -4365,10 +4339,10 @@
           <w:numId w:val="52"/>
         </w:numPr>
         <w:rPr>
-          <w:del w:id="98" w:author="Cory Casanave [18538]" w:date="2014-05-09T10:53:00Z"/>
-        </w:rPr>
-      </w:pPr>
-      <w:del w:id="99" w:author="Cory Casanave [18538]" w:date="2014-05-09T10:53:00Z">
+          <w:del w:id="100" w:author="Cory Casanave [18538]" w:date="2014-05-09T10:53:00Z"/>
+        </w:rPr>
+      </w:pPr>
+      <w:del w:id="101" w:author="Cory Casanave [18538]" w:date="2014-05-09T10:53:00Z">
         <w:r>
           <w:delText>Assessing threat and risk of a given cyber system; this involves using the elements of the conceptual model to structure the report and sharing the report, e.g. with the stakeholders and partners</w:delText>
         </w:r>
@@ -4382,10 +4356,10 @@
           <w:numId w:val="52"/>
         </w:numPr>
         <w:rPr>
-          <w:del w:id="100" w:author="Cory Casanave [18538]" w:date="2014-05-09T10:53:00Z"/>
-        </w:rPr>
-      </w:pPr>
-      <w:del w:id="101" w:author="Cory Casanave [18538]" w:date="2014-05-09T10:53:00Z">
+          <w:del w:id="102" w:author="Cory Casanave [18538]" w:date="2014-05-09T10:53:00Z"/>
+        </w:rPr>
+      </w:pPr>
+      <w:del w:id="103" w:author="Cory Casanave [18538]" w:date="2014-05-09T10:53:00Z">
         <w:r>
           <w:delText>Aligning risk models along the dependencies between sys</w:delText>
         </w:r>
@@ -4402,10 +4376,10 @@
           <w:numId w:val="52"/>
         </w:numPr>
         <w:rPr>
-          <w:del w:id="102" w:author="Cory Casanave [18538]" w:date="2014-05-09T10:53:00Z"/>
-        </w:rPr>
-      </w:pPr>
-      <w:del w:id="103" w:author="Cory Casanave [18538]" w:date="2014-05-09T10:53:00Z">
+          <w:del w:id="104" w:author="Cory Casanave [18538]" w:date="2014-05-09T10:53:00Z"/>
+        </w:rPr>
+      </w:pPr>
+      <w:del w:id="105" w:author="Cory Casanave [18538]" w:date="2014-05-09T10:53:00Z">
         <w:r>
           <w:delText>Exchange of global information supporting assurance of risk assessment, including taxonomies of assets, threats, injury types, threat activity types, capabilities, motivations, etc.</w:delText>
         </w:r>
@@ -4467,7 +4441,7 @@
       <w:r>
         <w:t xml:space="preserve">This cross-domain capability will then </w:t>
       </w:r>
-      <w:ins w:id="104" w:author="Cory Casanave [18538]" w:date="2014-05-08T20:44:00Z">
+      <w:ins w:id="106" w:author="Cory Casanave [18538]" w:date="2014-05-08T20:44:00Z">
         <w:r>
           <w:t xml:space="preserve">provide a framework that will </w:t>
         </w:r>
@@ -4478,7 +4452,7 @@
       <w:r>
         <w:t>planning, simulation,</w:t>
       </w:r>
-      <w:ins w:id="105" w:author="Cory Casanave [18538]" w:date="2014-05-09T11:27:00Z">
+      <w:ins w:id="107" w:author="Cory Casanave [18538]" w:date="2014-05-09T11:27:00Z">
         <w:r>
           <w:t xml:space="preserve"> assessment</w:t>
         </w:r>
@@ -4505,9 +4479,9 @@
       <w:r>
         <w:t>Types of threats and risks which are in scope</w:t>
       </w:r>
-      <w:bookmarkStart w:id="106" w:name="_Ref386625611"/>
-    </w:p>
-    <w:bookmarkEnd w:id="106"/>
+      <w:bookmarkStart w:id="108" w:name="_Ref386625611"/>
+    </w:p>
+    <w:bookmarkEnd w:id="108"/>
     <w:p>
       <w:r>
         <w:t xml:space="preserve">Specifically, the following </w:t>
@@ -4638,7 +4612,7 @@
           <w:numId w:val="53"/>
         </w:numPr>
         <w:rPr>
-          <w:ins w:id="107" w:author="Cory Casanave [18538]" w:date="2014-05-08T20:44:00Z"/>
+          <w:ins w:id="109" w:author="Cory Casanave [18538]" w:date="2014-05-08T20:44:00Z"/>
         </w:rPr>
       </w:pPr>
       <w:r>
@@ -4653,17 +4627,17 @@
           <w:numId w:val="53"/>
         </w:numPr>
       </w:pPr>
-      <w:ins w:id="108" w:author="Cory Casanave [18538]" w:date="2014-05-08T20:44:00Z">
+      <w:ins w:id="110" w:author="Cory Casanave [18538]" w:date="2014-05-08T20:44:00Z">
         <w:r>
           <w:t xml:space="preserve">Material flown and </w:t>
         </w:r>
       </w:ins>
-      <w:ins w:id="109" w:author="Cory Casanave [18538]" w:date="2014-05-08T20:45:00Z">
+      <w:ins w:id="111" w:author="Cory Casanave [18538]" w:date="2014-05-08T20:45:00Z">
         <w:r>
           <w:t>logistic</w:t>
         </w:r>
       </w:ins>
-      <w:ins w:id="110" w:author="Cory Casanave [18538]" w:date="2014-05-08T20:44:00Z">
+      <w:ins w:id="112" w:author="Cory Casanave [18538]" w:date="2014-05-08T20:44:00Z">
         <w:r>
           <w:t xml:space="preserve"> underpinnings</w:t>
         </w:r>
@@ -4705,7 +4679,7 @@
         <w:lastRenderedPageBreak/>
         <w:t xml:space="preserve">Ensure that the Threat </w:t>
       </w:r>
-      <w:ins w:id="111" w:author="Cory Casanave [18538]" w:date="2014-05-09T11:03:00Z">
+      <w:ins w:id="113" w:author="Cory Casanave [18538]" w:date="2014-05-09T11:03:00Z">
         <w:r>
           <w:t xml:space="preserve">and Risk </w:t>
         </w:r>
@@ -4844,7 +4818,7 @@
           <w:numId w:val="54"/>
         </w:numPr>
         <w:rPr>
-          <w:ins w:id="112" w:author="Cory Casanave [18538]" w:date="2014-05-08T20:45:00Z"/>
+          <w:ins w:id="114" w:author="Cory Casanave [18538]" w:date="2014-05-08T20:45:00Z"/>
         </w:rPr>
       </w:pPr>
       <w:r>
@@ -4859,7 +4833,7 @@
           <w:numId w:val="54"/>
         </w:numPr>
       </w:pPr>
-      <w:ins w:id="113" w:author="Cory Casanave [18538]" w:date="2014-05-08T20:45:00Z">
+      <w:ins w:id="115" w:author="Cory Casanave [18538]" w:date="2014-05-08T20:45:00Z">
         <w:r>
           <w:t>Economic threats</w:t>
         </w:r>
@@ -4980,7 +4954,7 @@
       <w:r>
         <w:t xml:space="preserve"> </w:t>
       </w:r>
-      <w:ins w:id="114" w:author="Cory Casanave [18538]" w:date="2014-05-09T11:04:00Z">
+      <w:ins w:id="116" w:author="Cory Casanave [18538]" w:date="2014-05-09T11:04:00Z">
         <w:r>
           <w:t xml:space="preserve">specifications and </w:t>
         </w:r>
@@ -5102,7 +5076,7 @@
           <w:numId w:val="56"/>
         </w:numPr>
         <w:rPr>
-          <w:ins w:id="115" w:author="Cory Casanave [18538]" w:date="2014-05-09T11:03:00Z"/>
+          <w:ins w:id="117" w:author="Cory Casanave [18538]" w:date="2014-05-09T11:03:00Z"/>
         </w:rPr>
       </w:pPr>
       <w:r>
@@ -5117,10 +5091,10 @@
           <w:numId w:val="56"/>
         </w:numPr>
         <w:rPr>
-          <w:ins w:id="116" w:author="Cory Casanave [18538]" w:date="2014-05-09T11:03:00Z"/>
-        </w:rPr>
-      </w:pPr>
-      <w:ins w:id="117" w:author="Cory Casanave [18538]" w:date="2014-05-09T11:03:00Z">
+          <w:ins w:id="118" w:author="Cory Casanave [18538]" w:date="2014-05-09T11:03:00Z"/>
+        </w:rPr>
+      </w:pPr>
+      <w:ins w:id="119" w:author="Cory Casanave [18538]" w:date="2014-05-09T11:03:00Z">
         <w:r>
           <w:t>•ISO/IEC 13335</w:t>
         </w:r>
@@ -5134,10 +5108,10 @@
           <w:numId w:val="56"/>
         </w:numPr>
         <w:rPr>
-          <w:ins w:id="118" w:author="Cory Casanave [18538]" w:date="2014-05-09T11:03:00Z"/>
-        </w:rPr>
-      </w:pPr>
-      <w:ins w:id="119" w:author="Cory Casanave [18538]" w:date="2014-05-09T11:03:00Z">
+          <w:ins w:id="120" w:author="Cory Casanave [18538]" w:date="2014-05-09T11:03:00Z"/>
+        </w:rPr>
+      </w:pPr>
+      <w:ins w:id="121" w:author="Cory Casanave [18538]" w:date="2014-05-09T11:03:00Z">
         <w:r>
           <w:t>•ISO/IEC 15408</w:t>
         </w:r>
@@ -5151,10 +5125,10 @@
           <w:numId w:val="56"/>
         </w:numPr>
         <w:rPr>
-          <w:ins w:id="120" w:author="Cory Casanave [18538]" w:date="2014-05-09T11:03:00Z"/>
-        </w:rPr>
-      </w:pPr>
-      <w:ins w:id="121" w:author="Cory Casanave [18538]" w:date="2014-05-09T11:03:00Z">
+          <w:ins w:id="122" w:author="Cory Casanave [18538]" w:date="2014-05-09T11:03:00Z"/>
+        </w:rPr>
+      </w:pPr>
+      <w:ins w:id="123" w:author="Cory Casanave [18538]" w:date="2014-05-09T11:03:00Z">
         <w:r>
           <w:t>•ISO/IEC 15443</w:t>
         </w:r>
@@ -5168,10 +5142,10 @@
           <w:numId w:val="56"/>
         </w:numPr>
         <w:rPr>
-          <w:ins w:id="122" w:author="Cory Casanave [18538]" w:date="2014-05-09T11:03:00Z"/>
-        </w:rPr>
-      </w:pPr>
-      <w:ins w:id="123" w:author="Cory Casanave [18538]" w:date="2014-05-09T11:03:00Z">
+          <w:ins w:id="124" w:author="Cory Casanave [18538]" w:date="2014-05-09T11:03:00Z"/>
+        </w:rPr>
+      </w:pPr>
+      <w:ins w:id="125" w:author="Cory Casanave [18538]" w:date="2014-05-09T11:03:00Z">
         <w:r>
           <w:t>•ISO/IEC 27001</w:t>
         </w:r>
@@ -5185,10 +5159,10 @@
           <w:numId w:val="56"/>
         </w:numPr>
         <w:rPr>
-          <w:ins w:id="124" w:author="Cory Casanave [18538]" w:date="2014-05-09T11:03:00Z"/>
-        </w:rPr>
-      </w:pPr>
-      <w:ins w:id="125" w:author="Cory Casanave [18538]" w:date="2014-05-09T11:03:00Z">
+          <w:ins w:id="126" w:author="Cory Casanave [18538]" w:date="2014-05-09T11:03:00Z"/>
+        </w:rPr>
+      </w:pPr>
+      <w:ins w:id="127" w:author="Cory Casanave [18538]" w:date="2014-05-09T11:03:00Z">
         <w:r>
           <w:t>•EBIOS (France)</w:t>
         </w:r>
@@ -5202,10 +5176,10 @@
           <w:numId w:val="56"/>
         </w:numPr>
         <w:rPr>
-          <w:ins w:id="126" w:author="Cory Casanave [18538]" w:date="2014-05-09T11:03:00Z"/>
-        </w:rPr>
-      </w:pPr>
-      <w:ins w:id="127" w:author="Cory Casanave [18538]" w:date="2014-05-09T11:03:00Z">
+          <w:ins w:id="128" w:author="Cory Casanave [18538]" w:date="2014-05-09T11:03:00Z"/>
+        </w:rPr>
+      </w:pPr>
+      <w:ins w:id="129" w:author="Cory Casanave [18538]" w:date="2014-05-09T11:03:00Z">
         <w:r>
           <w:t>•HTRA (Canada)</w:t>
         </w:r>
@@ -5219,10 +5193,10 @@
           <w:numId w:val="56"/>
         </w:numPr>
         <w:rPr>
-          <w:ins w:id="128" w:author="Cory Casanave [18538]" w:date="2014-05-09T11:03:00Z"/>
-        </w:rPr>
-      </w:pPr>
-      <w:ins w:id="129" w:author="Cory Casanave [18538]" w:date="2014-05-09T11:03:00Z">
+          <w:ins w:id="130" w:author="Cory Casanave [18538]" w:date="2014-05-09T11:03:00Z"/>
+        </w:rPr>
+      </w:pPr>
+      <w:ins w:id="131" w:author="Cory Casanave [18538]" w:date="2014-05-09T11:03:00Z">
         <w:r>
           <w:t>•NIST SP-800-30 (US)</w:t>
         </w:r>
@@ -5236,10 +5210,10 @@
           <w:numId w:val="56"/>
         </w:numPr>
         <w:rPr>
-          <w:ins w:id="130" w:author="Cory Casanave [18538]" w:date="2014-05-09T11:03:00Z"/>
-        </w:rPr>
-      </w:pPr>
-      <w:ins w:id="131" w:author="Cory Casanave [18538]" w:date="2014-05-09T11:03:00Z">
+          <w:ins w:id="132" w:author="Cory Casanave [18538]" w:date="2014-05-09T11:03:00Z"/>
+        </w:rPr>
+      </w:pPr>
+      <w:ins w:id="133" w:author="Cory Casanave [18538]" w:date="2014-05-09T11:03:00Z">
         <w:r>
           <w:t>•Octave (SEI CMU)</w:t>
         </w:r>
@@ -5253,10 +5227,10 @@
           <w:numId w:val="56"/>
         </w:numPr>
         <w:rPr>
-          <w:ins w:id="132" w:author="Cory Casanave [18538]" w:date="2014-05-09T11:03:00Z"/>
-        </w:rPr>
-      </w:pPr>
-      <w:ins w:id="133" w:author="Cory Casanave [18538]" w:date="2014-05-09T11:03:00Z">
+          <w:ins w:id="134" w:author="Cory Casanave [18538]" w:date="2014-05-09T11:03:00Z"/>
+        </w:rPr>
+      </w:pPr>
+      <w:ins w:id="135" w:author="Cory Casanave [18538]" w:date="2014-05-09T11:03:00Z">
         <w:r>
           <w:t>Microsoft Threat Analysis</w:t>
         </w:r>
@@ -5270,7 +5244,7 @@
           <w:numId w:val="56"/>
         </w:numPr>
         <w:rPr>
-          <w:del w:id="134" w:author="Cory Casanave [18538]" w:date="2014-05-09T11:03:00Z"/>
+          <w:del w:id="136" w:author="Cory Casanave [18538]" w:date="2014-05-09T11:03:00Z"/>
         </w:rPr>
       </w:pPr>
     </w:p>
@@ -5282,11 +5256,11 @@
           <w:numId w:val="56"/>
         </w:numPr>
         <w:rPr>
-          <w:del w:id="135" w:author="Cory Casanave [18538]" w:date="2014-05-09T11:03:00Z"/>
+          <w:del w:id="137" w:author="Cory Casanave [18538]" w:date="2014-05-09T11:03:00Z"/>
           <w:highlight w:val="yellow"/>
         </w:rPr>
       </w:pPr>
-      <w:del w:id="136" w:author="Cory Casanave [18538]" w:date="2014-05-09T11:03:00Z">
+      <w:del w:id="138" w:author="Cory Casanave [18538]" w:date="2014-05-09T11:03:00Z">
         <w:r>
           <w:rPr>
             <w:highlight w:val="yellow"/>
@@ -5354,8 +5328,7 @@
         <w:pStyle w:val="Body"/>
         <w:ind w:left="0"/>
       </w:pPr>
-      <w:bookmarkStart w:id="137" w:name="_GoBack"/>
-      <w:ins w:id="138" w:author="Cory Casanave [18538]" w:date="2014-05-09T11:56:00Z">
+      <w:ins w:id="139" w:author="Cory Casanave [18538]" w:date="2014-05-09T11:56:00Z">
         <w:r>
           <w:rPr>
             <w:noProof/>
@@ -5408,8 +5381,7 @@
           </w:drawing>
         </w:r>
       </w:ins>
-      <w:bookmarkEnd w:id="137"/>
-      <w:del w:id="139" w:author="Cory Casanave [18538]" w:date="2014-05-09T11:56:00Z">
+      <w:del w:id="140" w:author="Cory Casanave [18538]" w:date="2014-05-09T11:56:00Z">
         <w:r>
           <w:rPr>
             <w:noProof/>
@@ -7097,97 +7069,70 @@
       <w:r>
         <w:t xml:space="preserve"> required to understand threats.</w:t>
       </w:r>
-      <w:ins w:id="140" w:author="Cory Casanave [18538]" w:date="2014-05-09T11:13:00Z">
-        <w:r>
-          <w:t xml:space="preserve"> </w:t>
-        </w:r>
-        <w:r>
-          <w:t>Proposals shall use standard terminology when applicable. References to existing standards shall be provided to facilitate mappings and avoid ambiguity.</w:t>
+      <w:ins w:id="141" w:author="Cory Casanave [18538]" w:date="2014-05-09T11:13:00Z">
+        <w:r>
+          <w:t xml:space="preserve"> Proposals shall use standard terminology when applicable. References to existing standards shall be provided to facilitate mappings and avoid ambiguity.</w:t>
         </w:r>
       </w:ins>
     </w:p>
     <w:p>
-      <w:r>
-        <w:lastRenderedPageBreak/>
-        <w:t xml:space="preserve">For </w:t>
-      </w:r>
-      <w:del w:id="141" w:author="Cory Casanave [18538]" w:date="2014-05-09T11:07:00Z">
-        <w:r>
-          <w:delText xml:space="preserve">this </w:delText>
+      <w:pPr>
+        <w:rPr>
+          <w:del w:id="142" w:author="Cory Casanave [18538]" w:date="2014-05-09T13:04:00Z"/>
+        </w:rPr>
+      </w:pPr>
+      <w:del w:id="143" w:author="Cory Casanave [18538]" w:date="2014-05-09T13:04:00Z">
+        <w:r>
+          <w:lastRenderedPageBreak/>
+          <w:delText xml:space="preserve">For </w:delText>
         </w:r>
       </w:del>
-      <w:ins w:id="142" w:author="Cory Casanave [18538]" w:date="2014-05-09T11:07:00Z">
-        <w:r>
-          <w:t>th</w:t>
-        </w:r>
-        <w:r>
-          <w:t>e purpose of this RFP</w:t>
-        </w:r>
-      </w:ins>
-      <w:del w:id="143" w:author="Cory Casanave [18538]" w:date="2014-05-09T11:07:00Z">
-        <w:r>
-          <w:delText>purpose</w:delText>
+      <w:del w:id="144" w:author="Cory Casanave [18538]" w:date="2014-05-09T11:07:00Z">
+        <w:r>
+          <w:delText>this purpose</w:delText>
         </w:r>
       </w:del>
-      <w:r>
-        <w:t xml:space="preserve">, the concept of a “Threat” </w:t>
-      </w:r>
-      <w:r>
-        <w:t>shall be</w:t>
-      </w:r>
-      <w:r>
-        <w:t xml:space="preserve"> defined as </w:t>
-      </w:r>
-      <w:r>
-        <w:t xml:space="preserve">a person or thing </w:t>
-      </w:r>
-      <w:r>
-        <w:t>capable</w:t>
-      </w:r>
-      <w:r>
-        <w:t xml:space="preserve"> </w:t>
-      </w:r>
-      <w:r>
-        <w:t>of</w:t>
-      </w:r>
-      <w:r>
-        <w:t xml:space="preserve"> caus</w:t>
-      </w:r>
-      <w:r>
-        <w:t>ing</w:t>
-      </w:r>
-      <w:r>
-        <w:t xml:space="preserve"> damage or danger</w:t>
-      </w:r>
-      <w:r>
-        <w:t xml:space="preserve">. </w:t>
-      </w:r>
-      <w:r>
-        <w:t>Risk shall be defined as a</w:t>
-      </w:r>
-      <w:r>
-        <w:t>n exposure of an asset of interest (someone or something valued) to danger, harm, or loss.</w:t>
-      </w:r>
-      <w:ins w:id="144" w:author="Cory Casanave [18538]" w:date="2014-05-08T20:51:00Z">
-        <w:r>
-          <w:t xml:space="preserve"> The focus of risks would be those that go beyond the normal course of business and expose the enterprise to</w:t>
-        </w:r>
-      </w:ins>
-      <w:ins w:id="145" w:author="Cory Casanave [18538]" w:date="2014-05-08T20:52:00Z">
-        <w:r>
-          <w:t xml:space="preserve"> increased risk due to</w:t>
-        </w:r>
-      </w:ins>
-      <w:ins w:id="146" w:author="Cory Casanave [18538]" w:date="2014-05-08T20:53:00Z">
-        <w:r>
-          <w:t xml:space="preserve"> vulnerabilities.</w:t>
-        </w:r>
-      </w:ins>
-      <w:ins w:id="147" w:author="Cory Casanave [18538]" w:date="2014-05-08T20:52:00Z">
-        <w:r>
-          <w:t xml:space="preserve"> </w:t>
-        </w:r>
-      </w:ins>
+      <w:del w:id="145" w:author="Cory Casanave [18538]" w:date="2014-05-09T13:04:00Z">
+        <w:r>
+          <w:delText xml:space="preserve">, the concept of a “Threat” </w:delText>
+        </w:r>
+        <w:r>
+          <w:delText>shall be</w:delText>
+        </w:r>
+        <w:r>
+          <w:delText xml:space="preserve"> defined as </w:delText>
+        </w:r>
+        <w:r>
+          <w:delText xml:space="preserve">a person or thing </w:delText>
+        </w:r>
+        <w:r>
+          <w:delText>capable</w:delText>
+        </w:r>
+        <w:r>
+          <w:delText xml:space="preserve"> </w:delText>
+        </w:r>
+        <w:r>
+          <w:delText>of</w:delText>
+        </w:r>
+        <w:r>
+          <w:delText xml:space="preserve"> caus</w:delText>
+        </w:r>
+        <w:r>
+          <w:delText>ing</w:delText>
+        </w:r>
+        <w:r>
+          <w:delText xml:space="preserve"> damage or danger</w:delText>
+        </w:r>
+        <w:r>
+          <w:delText xml:space="preserve">. </w:delText>
+        </w:r>
+        <w:r>
+          <w:delText>Risk shall be defined as a</w:delText>
+        </w:r>
+        <w:r>
+          <w:delText>n exposure of an asset of interest (someone or something valued) to danger, harm, or loss.</w:delText>
+        </w:r>
+      </w:del>
     </w:p>
     <w:p>
       <w:r>
@@ -7252,11 +7197,14 @@
           <w:ilvl w:val="0"/>
           <w:numId w:val="51"/>
         </w:numPr>
+        <w:rPr>
+          <w:ins w:id="146" w:author="Cory Casanave [18538]" w:date="2014-05-09T13:03:00Z"/>
+        </w:rPr>
       </w:pPr>
       <w:r>
         <w:t>Bystanders and inadvertent actors may perform actions that result in actual behavior that provides benefits to any other actor</w:t>
       </w:r>
-      <w:ins w:id="148" w:author="Cory Casanave [18538]" w:date="2014-05-08T20:48:00Z">
+      <w:ins w:id="147" w:author="Cory Casanave [18538]" w:date="2014-05-08T20:48:00Z">
         <w:r>
           <w:t xml:space="preserve"> (offensive or defensive)</w:t>
         </w:r>
@@ -7264,6 +7212,20 @@
       <w:r>
         <w:t xml:space="preserve">. Such actions are understood to be non-intentional. </w:t>
       </w:r>
+    </w:p>
+    <w:p>
+      <w:pPr>
+        <w:pStyle w:val="ListParagraph"/>
+        <w:numPr>
+          <w:ilvl w:val="0"/>
+          <w:numId w:val="51"/>
+        </w:numPr>
+      </w:pPr>
+      <w:ins w:id="148" w:author="Cory Casanave [18538]" w:date="2014-05-09T13:04:00Z">
+        <w:r>
+          <w:t>The focus of risks would be those that go beyond the normal course of business and expose the enterprise to increased risk due to vulnerabilities.</w:t>
+        </w:r>
+      </w:ins>
     </w:p>
     <w:p>
       <w:pPr>
@@ -7937,6 +7899,7 @@
           <w:rPr>
             <w:highlight w:val="yellow"/>
           </w:rPr>
+          <w:lastRenderedPageBreak/>
           <w:delText>DO WE need anything else specific to risks?</w:delText>
         </w:r>
       </w:del>
@@ -10675,6 +10638,9 @@
           <w:ilvl w:val="0"/>
           <w:numId w:val="0"/>
         </w:numPr>
+        <w:rPr>
+          <w:ins w:id="274" w:author="Cory Casanave [18538]" w:date="2014-05-09T13:05:00Z"/>
+        </w:rPr>
       </w:pPr>
       <w:r>
         <w:t>A.2</w:t>
@@ -10683,6 +10649,26 @@
         <w:tab/>
         <w:t>Glossary Specific to this RFP</w:t>
       </w:r>
+    </w:p>
+    <w:p>
+      <w:pPr>
+        <w:pStyle w:val="Body"/>
+        <w:pPrChange w:id="275" w:author="Cory Casanave [18538]" w:date="2014-05-09T13:05:00Z">
+          <w:pPr>
+            <w:pStyle w:val="Heading2"/>
+            <w:numPr>
+              <w:ilvl w:val="0"/>
+              <w:numId w:val="0"/>
+            </w:numPr>
+            <w:ind w:left="0" w:firstLine="0"/>
+          </w:pPr>
+        </w:pPrChange>
+      </w:pPr>
+      <w:ins w:id="276" w:author="Cory Casanave [18538]" w:date="2014-05-09T13:05:00Z">
+        <w:r>
+          <w:t>The following definitions are informative and may be redefined by submissions.</w:t>
+        </w:r>
+      </w:ins>
     </w:p>
     <w:p>
       <w:pPr>
@@ -10710,22 +10696,40 @@
         </w:rPr>
         <w:t xml:space="preserve">: </w:t>
       </w:r>
-      <w:proofErr w:type="gramStart"/>
-      <w:r>
-        <w:rPr>
-          <w:sz w:val="24"/>
-          <w:szCs w:val="24"/>
-        </w:rPr>
-        <w:t>An exposure of an asset of interest</w:t>
-      </w:r>
-      <w:proofErr w:type="gramEnd"/>
-      <w:r>
-        <w:rPr>
-          <w:sz w:val="24"/>
-          <w:szCs w:val="24"/>
-        </w:rPr>
-        <w:t xml:space="preserve"> (someone or something valued) to danger, harm, or loss.</w:t>
-      </w:r>
+      <w:ins w:id="277" w:author="Cory Casanave [18538]" w:date="2014-05-09T13:06:00Z">
+        <w:r>
+          <w:rPr>
+            <w:sz w:val="24"/>
+            <w:szCs w:val="24"/>
+          </w:rPr>
+          <w:t>A measure of the extent to which an entity is threatened by a potential circumstance or event, and typically a function of: (</w:t>
+        </w:r>
+        <w:proofErr w:type="spellStart"/>
+        <w:r>
+          <w:rPr>
+            <w:sz w:val="24"/>
+            <w:szCs w:val="24"/>
+          </w:rPr>
+          <w:t>i</w:t>
+        </w:r>
+        <w:proofErr w:type="spellEnd"/>
+        <w:r>
+          <w:rPr>
+            <w:sz w:val="24"/>
+            <w:szCs w:val="24"/>
+          </w:rPr>
+          <w:t>) the adverse impacts that would arise if the circumstance or event occurs; and (ii) the likelihood of occurrence.</w:t>
+        </w:r>
+      </w:ins>
+      <w:del w:id="278" w:author="Cory Casanave [18538]" w:date="2014-05-09T13:06:00Z">
+        <w:r>
+          <w:rPr>
+            <w:sz w:val="24"/>
+            <w:szCs w:val="24"/>
+          </w:rPr>
+          <w:delText>An exposure of an asset of interest (someone or something valued) to danger, harm, or loss.</w:delText>
+        </w:r>
+      </w:del>
     </w:p>
     <w:p>
       <w:pPr>
@@ -10734,6 +10738,9 @@
           <w:ilvl w:val="0"/>
           <w:numId w:val="60"/>
         </w:numPr>
+        <w:rPr>
+          <w:del w:id="279" w:author="Cory Casanave [18538]" w:date="2014-05-09T13:07:00Z"/>
+        </w:rPr>
       </w:pPr>
       <w:r>
         <w:rPr>
@@ -10744,18 +10751,44 @@
       <w:r>
         <w:t xml:space="preserve">: </w:t>
       </w:r>
-      <w:r>
-        <w:t>A</w:t>
-      </w:r>
-      <w:r>
-        <w:t xml:space="preserve"> person</w:t>
-      </w:r>
-      <w:r>
-        <w:t>, organization</w:t>
-      </w:r>
-      <w:r>
-        <w:t xml:space="preserve"> or thing capable of causing damage or danger.</w:t>
-      </w:r>
+      <w:ins w:id="280" w:author="Cory Casanave [18538]" w:date="2014-05-09T13:07:00Z">
+        <w:r>
+          <w:t xml:space="preserve">any potential </w:t>
+        </w:r>
+        <w:r>
+          <w:t>event or act</w:t>
+        </w:r>
+        <w:r>
+          <w:t xml:space="preserve">, deliberate, accidental or natural </w:t>
+        </w:r>
+        <w:proofErr w:type="gramStart"/>
+        <w:r>
+          <w:t>hazard, that</w:t>
+        </w:r>
+        <w:proofErr w:type="gramEnd"/>
+        <w:r>
+          <w:t xml:space="preserve"> could cause injury to employees or assets, and thereby affect service delivery adversely</w:t>
+        </w:r>
+      </w:ins>
+      <w:ins w:id="281" w:author="Cory Casanave [18538]" w:date="2014-05-09T13:08:00Z">
+        <w:r>
+          <w:t xml:space="preserve">. </w:t>
+        </w:r>
+      </w:ins>
+      <w:del w:id="282" w:author="Cory Casanave [18538]" w:date="2014-05-09T13:07:00Z">
+        <w:r>
+          <w:delText>A</w:delText>
+        </w:r>
+        <w:r>
+          <w:delText xml:space="preserve"> person</w:delText>
+        </w:r>
+        <w:r>
+          <w:delText>, organization</w:delText>
+        </w:r>
+        <w:r>
+          <w:delText xml:space="preserve"> or thing capable of causing damage or danger.</w:delText>
+        </w:r>
+      </w:del>
     </w:p>
     <w:p>
       <w:pPr>
@@ -10903,6 +10936,7 @@
         <w:ind w:left="1260"/>
       </w:pPr>
       <w:r>
+        <w:lastRenderedPageBreak/>
         <w:t>[CORP] UML Profile for CORBA</w:t>
       </w:r>
       <w:proofErr w:type="gramStart"/>
@@ -10968,7 +11002,6 @@
         <w:ind w:left="1260"/>
       </w:pPr>
       <w:r>
-        <w:lastRenderedPageBreak/>
         <w:t>[Guide] The OMG Hitchhiker's Guide</w:t>
       </w:r>
       <w:r>
@@ -11280,6 +11313,7 @@
         </w:rPr>
       </w:pPr>
       <w:r>
+        <w:lastRenderedPageBreak/>
         <w:t>[P&amp;P]</w:t>
       </w:r>
       <w:r>
@@ -11326,7 +11360,6 @@
         <w:jc w:val="both"/>
       </w:pPr>
       <w:r>
-        <w:lastRenderedPageBreak/>
         <w:t>[ISO2] ISO/IEC Directives, Part 2 – Rules for the structure and drafting of International Standards</w:t>
       </w:r>
       <w:r>
@@ -11616,7 +11649,11 @@
         <w:t xml:space="preserve"> </w:t>
       </w:r>
       <w:r>
-        <w:t>- A letter submitted to the OMG BoD’s Business Committee signed by an officer of an organization signifying its intent to respond to the RFP and confirming the organization’s willingness to comply with OMG’s terms and conditions, and commercial availability requirements.</w:t>
+        <w:t xml:space="preserve">- A letter submitted to the OMG BoD’s Business Committee signed by an officer of an organization signifying its intent to </w:t>
+      </w:r>
+      <w:r>
+        <w:lastRenderedPageBreak/>
+        <w:t>respond to the RFP and confirming the organization’s willingness to comply with OMG’s terms and conditions, and commercial availability requirements.</w:t>
       </w:r>
     </w:p>
     <w:p>
@@ -11643,7 +11680,6 @@
           <w:b/>
           <w:i/>
         </w:rPr>
-        <w:lastRenderedPageBreak/>
         <w:t>Metadata</w:t>
       </w:r>
       <w:r>
@@ -11853,6 +11889,7 @@
           <w:b/>
           <w:i/>
         </w:rPr>
+        <w:lastRenderedPageBreak/>
         <w:t>Task Force (TF)</w:t>
       </w:r>
       <w:r>
@@ -11901,7 +11938,6 @@
           <w:b/>
           <w:i/>
         </w:rPr>
-        <w:lastRenderedPageBreak/>
         <w:t>Unified Modeling Language (UML)</w:t>
       </w:r>
       <w:r>
@@ -11989,7 +12025,7 @@
     <w:r>
       <w:fldChar w:fldCharType="separate"/>
     </w:r>
-    <w:ins w:id="156" w:author="Cory Casanave [18538]" w:date="2014-05-09T10:56:00Z">
+    <w:ins w:id="156" w:author="Cory Casanave [18538]" w:date="2014-05-09T13:03:00Z">
       <w:r>
         <w:rPr>
           <w:noProof/>
@@ -12040,12 +12076,12 @@
         <w:pStyle w:val="FootnoteText"/>
         <w:rPr>
           <w:lang w:val="en-US"/>
-          <w:rPrChange w:id="20" w:author="Cory Casanave [18538]" w:date="2014-05-08T20:39:00Z">
+          <w:rPrChange w:id="22" w:author="Cory Casanave [18538]" w:date="2014-05-08T20:39:00Z">
             <w:rPr/>
           </w:rPrChange>
         </w:rPr>
       </w:pPr>
-      <w:ins w:id="21" w:author="Cory Casanave [18538]" w:date="2014-05-08T20:39:00Z">
+      <w:ins w:id="23" w:author="Cory Casanave [18538]" w:date="2014-05-08T20:39:00Z">
         <w:r>
           <w:rPr>
             <w:rStyle w:val="FootnoteReference"/>
@@ -20705,7 +20741,7 @@
 </file>
 
 <file path=customXml/itemProps1.xml><?xml version="1.0" encoding="utf-8"?>
-<ds:datastoreItem xmlns:ds="http://schemas.openxmlformats.org/officeDocument/2006/customXml" ds:itemID="{B2355BF8-4DC1-4A37-A207-93F814E25913}">
+<ds:datastoreItem xmlns:ds="http://schemas.openxmlformats.org/officeDocument/2006/customXml" ds:itemID="{8555F41E-6AE7-4177-966F-4C99CABE2534}">
   <ds:schemaRefs>
     <ds:schemaRef ds:uri="http://schemas.openxmlformats.org/officeDocument/2006/bibliography"/>
   </ds:schemaRefs>

</xml_diff>

<commit_message>
V 0.5 as uploaded to OMG 5/9
</commit_message>
<xml_diff>
--- a/docs/RFP/OMG_Threat-Risk_Model_RFP.docx
+++ b/docs/RFP/OMG_Threat-Risk_Model_RFP.docx
@@ -85,80 +85,46 @@
         </w:rPr>
         <w:t>V 0.</w:t>
       </w:r>
-      <w:del w:id="0" w:author="Cory Casanave [18538]" w:date="2014-05-09T11:38:00Z">
-        <w:r>
-          <w:rPr>
-            <w:b/>
-            <w:sz w:val="32"/>
-            <w:szCs w:val="32"/>
-          </w:rPr>
-          <w:delText>3</w:delText>
-        </w:r>
-        <w:r>
-          <w:rPr>
-            <w:b/>
-            <w:sz w:val="32"/>
-            <w:szCs w:val="32"/>
-          </w:rPr>
-          <w:delText xml:space="preserve"> </w:delText>
-        </w:r>
-      </w:del>
-      <w:ins w:id="1" w:author="Cory Casanave [18538]" w:date="2014-05-09T13:08:00Z">
-        <w:r>
-          <w:rPr>
-            <w:b/>
-            <w:sz w:val="32"/>
-            <w:szCs w:val="32"/>
-          </w:rPr>
-          <w:t>5</w:t>
-        </w:r>
-      </w:ins>
-      <w:bookmarkStart w:id="2" w:name="_GoBack"/>
-      <w:bookmarkEnd w:id="2"/>
-      <w:ins w:id="3" w:author="Cory Casanave [18538]" w:date="2014-05-09T11:38:00Z">
-        <w:r>
-          <w:rPr>
-            <w:b/>
-            <w:sz w:val="32"/>
-            <w:szCs w:val="32"/>
-          </w:rPr>
-          <w:t xml:space="preserve"> </w:t>
-        </w:r>
-      </w:ins>
       <w:r>
         <w:rPr>
           <w:b/>
           <w:sz w:val="32"/>
           <w:szCs w:val="32"/>
         </w:rPr>
-        <w:t>5/</w:t>
-      </w:r>
-      <w:del w:id="4" w:author="Cory Casanave [18538]" w:date="2014-05-09T11:38:00Z">
-        <w:r>
-          <w:rPr>
-            <w:b/>
-            <w:sz w:val="32"/>
-            <w:szCs w:val="32"/>
-          </w:rPr>
-          <w:delText>08</w:delText>
-        </w:r>
-      </w:del>
-      <w:ins w:id="5" w:author="Cory Casanave [18538]" w:date="2014-05-09T11:38:00Z">
-        <w:r>
-          <w:rPr>
-            <w:b/>
-            <w:sz w:val="32"/>
-            <w:szCs w:val="32"/>
-          </w:rPr>
-          <w:t>09</w:t>
-        </w:r>
-      </w:ins>
+        <w:t>5</w:t>
+      </w:r>
+      <w:bookmarkStart w:id="0" w:name="_GoBack"/>
+      <w:bookmarkEnd w:id="0"/>
       <w:r>
         <w:rPr>
           <w:b/>
           <w:sz w:val="32"/>
           <w:szCs w:val="32"/>
         </w:rPr>
+        <w:t xml:space="preserve"> </w:t>
+      </w:r>
+      <w:r>
+        <w:rPr>
+          <w:b/>
+          <w:sz w:val="32"/>
+          <w:szCs w:val="32"/>
+        </w:rPr>
+        <w:t>5/</w:t>
+      </w:r>
+      <w:r>
+        <w:rPr>
+          <w:b/>
+          <w:sz w:val="32"/>
+          <w:szCs w:val="32"/>
+        </w:rPr>
+        <w:t>09</w:t>
+      </w:r>
+      <w:r>
+        <w:rPr>
+          <w:b/>
+          <w:sz w:val="32"/>
+          <w:szCs w:val="32"/>
+        </w:rPr>
         <w:t>/2014</w:t>
       </w:r>
     </w:p>
@@ -216,11 +182,9 @@
       <w:pPr>
         <w:pStyle w:val="Body"/>
       </w:pPr>
-      <w:ins w:id="6" w:author="Cory Casanave [18538]" w:date="2014-05-09T10:48:00Z">
-        <w:r>
-          <w:t xml:space="preserve">In the broadest sense, organizations manage threats and risks in order to provide a systematic response to uncertainties. </w:t>
-        </w:r>
-      </w:ins>
+      <w:r>
+        <w:t xml:space="preserve">In the broadest sense, organizations manage threats and risks in order to provide a systematic response to uncertainties. </w:t>
+      </w:r>
       <w:r>
         <w:t xml:space="preserve">Multiple communities have developed </w:t>
       </w:r>
@@ -239,22 +203,18 @@
       <w:r>
         <w:t>, planning</w:t>
       </w:r>
-      <w:ins w:id="7" w:author="Cory Casanave [18538]" w:date="2014-05-09T11:26:00Z">
-        <w:r>
-          <w:t>,</w:t>
-        </w:r>
-      </w:ins>
+      <w:r>
+        <w:t>,</w:t>
+      </w:r>
       <w:r>
         <w:t xml:space="preserve"> simulation,</w:t>
       </w:r>
       <w:r>
         <w:t xml:space="preserve"> </w:t>
       </w:r>
-      <w:ins w:id="8" w:author="Cory Casanave [18538]" w:date="2014-05-09T10:49:00Z">
-        <w:r>
-          <w:t xml:space="preserve">assessment, </w:t>
-        </w:r>
-      </w:ins>
+      <w:r>
+        <w:t xml:space="preserve">assessment, </w:t>
+      </w:r>
       <w:r>
         <w:t>situational awareness</w:t>
       </w:r>
@@ -3209,25 +3169,22 @@
         </w:rPr>
         <w:t>This RFP addresses the emerging semantic interoperability problems seen around threat and risk management</w:t>
       </w:r>
-      <w:ins w:id="9" w:author="Cory Casanave [18538]" w:date="2014-05-09T10:59:00Z">
-        <w:r>
-          <w:rPr>
-            <w:lang w:val="en-US"/>
-          </w:rPr>
-          <w:t xml:space="preserve"> and assessment</w:t>
-        </w:r>
-      </w:ins>
       <w:r>
         <w:rPr>
           <w:lang w:val="en-US"/>
         </w:rPr>
+        <w:t xml:space="preserve"> and assessment</w:t>
+      </w:r>
+      <w:r>
+        <w:rPr>
+          <w:lang w:val="en-US"/>
+        </w:rPr>
         <w:t xml:space="preserve">: </w:t>
       </w:r>
     </w:p>
     <w:p>
       <w:pPr>
         <w:rPr>
-          <w:ins w:id="10" w:author="Cory Casanave [18538]" w:date="2014-05-09T11:00:00Z"/>
           <w:lang w:val="en-US"/>
         </w:rPr>
       </w:pPr>
@@ -3243,137 +3200,94 @@
         </w:rPr>
         <w:t xml:space="preserve"> Intentional threats from threat actors can be combined with natural threats.</w:t>
       </w:r>
-      <w:ins w:id="11" w:author="Cory Casanave [18538]" w:date="2014-05-09T11:00:00Z">
-        <w:r>
-          <w:rPr>
-            <w:lang w:val="en-US"/>
-          </w:rPr>
-          <w:t xml:space="preserve"> </w:t>
-        </w:r>
-        <w:r>
-          <w:rPr>
-            <w:lang w:val="en-US"/>
-          </w:rPr>
-          <w:t xml:space="preserve">Threat activities are described by multiple patterns, applied to multiple </w:t>
-        </w:r>
-        <w:r>
-          <w:rPr>
-            <w:lang w:val="en-US"/>
-          </w:rPr>
-          <w:t xml:space="preserve">forms of observation (including automated </w:t>
-        </w:r>
-      </w:ins>
-      <w:ins w:id="12" w:author="Cory Casanave [18538]" w:date="2014-05-09T11:01:00Z">
-        <w:r>
-          <w:rPr>
-            <w:lang w:val="en-US"/>
-          </w:rPr>
-          <w:t xml:space="preserve">sensors </w:t>
-        </w:r>
-      </w:ins>
-      <w:ins w:id="13" w:author="Cory Casanave [18538]" w:date="2014-05-09T11:00:00Z">
-        <w:r>
-          <w:rPr>
-            <w:lang w:val="en-US"/>
-          </w:rPr>
-          <w:t>and human</w:t>
-        </w:r>
-      </w:ins>
-      <w:ins w:id="14" w:author="Cory Casanave [18538]" w:date="2014-05-09T11:01:00Z">
-        <w:r>
-          <w:rPr>
-            <w:lang w:val="en-US"/>
-          </w:rPr>
-          <w:t xml:space="preserve"> observations</w:t>
-        </w:r>
-      </w:ins>
-      <w:ins w:id="15" w:author="Cory Casanave [18538]" w:date="2014-05-09T11:00:00Z">
-        <w:r>
-          <w:rPr>
-            <w:lang w:val="en-US"/>
-          </w:rPr>
-          <w:t>)</w:t>
-        </w:r>
-        <w:r>
-          <w:rPr>
-            <w:lang w:val="en-US"/>
-          </w:rPr>
-          <w:t xml:space="preserve"> </w:t>
-        </w:r>
-      </w:ins>
-    </w:p>
-    <w:p>
-      <w:pPr>
-        <w:rPr>
-          <w:ins w:id="16" w:author="Cory Casanave [18538]" w:date="2014-05-09T11:00:00Z"/>
+      <w:r>
+        <w:rPr>
           <w:lang w:val="en-US"/>
         </w:rPr>
-      </w:pPr>
-      <w:ins w:id="17" w:author="Cory Casanave [18538]" w:date="2014-05-09T11:00:00Z">
-        <w:r>
-          <w:rPr>
-            <w:lang w:val="en-US"/>
-          </w:rPr>
-          <w:t>Systematic offline assessment of risks for a given system and organization, selecting and implementing a proactive mitigation strategy, and performing dynamic monitoring, assessing and reaction to imminent and ongoing attacks involves analysis and management of large collections of data.</w:t>
-        </w:r>
-      </w:ins>
-    </w:p>
-    <w:p>
-      <w:pPr>
+        <w:t xml:space="preserve"> </w:t>
+      </w:r>
+      <w:r>
         <w:rPr>
           <w:lang w:val="en-US"/>
         </w:rPr>
-      </w:pPr>
-      <w:ins w:id="18" w:author="Cory Casanave [18538]" w:date="2014-05-09T11:00:00Z">
-        <w:r>
-          <w:rPr>
-            <w:lang w:val="en-US"/>
-          </w:rPr>
-          <w:t>Monitoring for threat activities in</w:t>
-        </w:r>
-        <w:r>
-          <w:rPr>
-            <w:lang w:val="en-US"/>
-          </w:rPr>
-          <w:t>volves monitoring large sets of</w:t>
-        </w:r>
-        <w:r>
-          <w:rPr>
-            <w:lang w:val="en-US"/>
-          </w:rPr>
-          <w:t xml:space="preserve"> indicators and analysis of data </w:t>
-        </w:r>
-        <w:proofErr w:type="gramStart"/>
-        <w:r>
-          <w:rPr>
-            <w:lang w:val="en-US"/>
-          </w:rPr>
-          <w:t xml:space="preserve">over </w:t>
-        </w:r>
-      </w:ins>
-      <w:ins w:id="19" w:author="Cory Casanave [18538]" w:date="2014-05-09T11:01:00Z">
-        <w:r>
-          <w:rPr>
-            <w:lang w:val="en-US"/>
-          </w:rPr>
-          <w:t>a significant</w:t>
-        </w:r>
-      </w:ins>
-      <w:ins w:id="20" w:author="Cory Casanave [18538]" w:date="2014-05-09T11:00:00Z">
-        <w:r>
-          <w:rPr>
-            <w:lang w:val="en-US"/>
-          </w:rPr>
-          <w:t xml:space="preserve"> periods</w:t>
-        </w:r>
-        <w:proofErr w:type="gramEnd"/>
-        <w:r>
-          <w:rPr>
-            <w:lang w:val="en-US"/>
-          </w:rPr>
-          <w:t xml:space="preserve"> of time.</w:t>
-        </w:r>
-      </w:ins>
+        <w:t xml:space="preserve">Threat activities are described by multiple patterns, applied to multiple </w:t>
+      </w:r>
+      <w:r>
+        <w:rPr>
+          <w:lang w:val="en-US"/>
+        </w:rPr>
+        <w:t>forms of observation (including automated sensors and human observations)</w:t>
+      </w:r>
+      <w:r>
+        <w:rPr>
+          <w:lang w:val="en-US"/>
+        </w:rPr>
+        <w:t xml:space="preserve"> </w:t>
+      </w:r>
+    </w:p>
+    <w:p>
+      <w:pPr>
+        <w:rPr>
+          <w:lang w:val="en-US"/>
+        </w:rPr>
+      </w:pPr>
+      <w:r>
+        <w:rPr>
+          <w:lang w:val="en-US"/>
+        </w:rPr>
+        <w:t>Systematic offline assessment of risks for a given system and organization, selecting and implementing a proactive mitigation strategy, and performing dynamic monitoring, assessing and reaction to imminent and ongoing attacks involves analysis and management of large collections of data.</w:t>
+      </w:r>
+    </w:p>
+    <w:p>
+      <w:pPr>
+        <w:rPr>
+          <w:lang w:val="en-US"/>
+        </w:rPr>
+      </w:pPr>
+      <w:r>
+        <w:rPr>
+          <w:lang w:val="en-US"/>
+        </w:rPr>
+        <w:t>Monitoring for threat activities in</w:t>
+      </w:r>
+      <w:r>
+        <w:rPr>
+          <w:lang w:val="en-US"/>
+        </w:rPr>
+        <w:t>volves monitoring large sets of</w:t>
+      </w:r>
+      <w:r>
+        <w:rPr>
+          <w:lang w:val="en-US"/>
+        </w:rPr>
+        <w:t xml:space="preserve"> indicators and analysis of data </w:t>
+      </w:r>
+      <w:proofErr w:type="gramStart"/>
+      <w:r>
+        <w:rPr>
+          <w:lang w:val="en-US"/>
+        </w:rPr>
+        <w:t xml:space="preserve">over </w:t>
+      </w:r>
+      <w:r>
+        <w:rPr>
+          <w:lang w:val="en-US"/>
+        </w:rPr>
+        <w:t>a significant</w:t>
+      </w:r>
+      <w:r>
+        <w:rPr>
+          <w:lang w:val="en-US"/>
+        </w:rPr>
+        <w:t xml:space="preserve"> periods</w:t>
+      </w:r>
+      <w:proofErr w:type="gramEnd"/>
+      <w:r>
+        <w:rPr>
+          <w:lang w:val="en-US"/>
+        </w:rPr>
+        <w:t xml:space="preserve"> of time.</w:t>
+      </w:r>
     </w:p>
     <w:p>
       <w:pPr>
@@ -3412,33 +3326,29 @@
         </w:rPr>
         <w:t xml:space="preserve"> by developing ecosystems</w:t>
       </w:r>
-      <w:ins w:id="21" w:author="Cory Casanave [18538]" w:date="2014-05-08T20:39:00Z">
-        <w:r>
-          <w:rPr>
-            <w:rStyle w:val="FootnoteReference"/>
-            <w:lang w:val="en-US"/>
-          </w:rPr>
-          <w:footnoteReference w:id="1"/>
-        </w:r>
-      </w:ins>
-      <w:r>
-        <w:rPr>
+      <w:r>
+        <w:rPr>
+          <w:rStyle w:val="FootnoteReference"/>
           <w:lang w:val="en-US"/>
         </w:rPr>
+        <w:footnoteReference w:id="1"/>
+      </w:r>
+      <w:r>
+        <w:rPr>
+          <w:lang w:val="en-US"/>
+        </w:rPr>
         <w:t xml:space="preserve"> for threat information sharing. While non-cyber domains (specifically the intelligence and related communities) have a rich history of threat analysis and information sharing, the massive proliferation of </w:t>
       </w:r>
-      <w:ins w:id="24" w:author="Cory Casanave [18538]" w:date="2014-05-08T20:40:00Z">
-        <w:r>
-          <w:rPr>
-            <w:lang w:val="en-US"/>
-          </w:rPr>
-          <w:t xml:space="preserve">automated </w:t>
-        </w:r>
-      </w:ins>
       <w:r>
         <w:rPr>
           <w:lang w:val="en-US"/>
         </w:rPr>
+        <w:t xml:space="preserve">automated </w:t>
+      </w:r>
+      <w:r>
+        <w:rPr>
+          <w:lang w:val="en-US"/>
+        </w:rPr>
         <w:t xml:space="preserve">machine-speed attack capabilities is putting heavy strains on traditional threat and risk evaluation and mitigations techniques. At the same time, different communities (such as IT/cyber, law enforcement, emergency management, </w:t>
       </w:r>
       <w:r>
@@ -3483,14 +3393,12 @@
         </w:rPr>
         <w:t>different approaches to address this challenge. As a result, different taxonomies, models, and protocols have emerged that address the specific needs of the respective community</w:t>
       </w:r>
-      <w:ins w:id="25" w:author="Cory Casanave [18538]" w:date="2014-05-08T20:41:00Z">
-        <w:r>
-          <w:rPr>
-            <w:lang w:val="en-US"/>
-          </w:rPr>
-          <w:t xml:space="preserve"> yet create stovepipes for the overall ecosystem</w:t>
-        </w:r>
-      </w:ins>
+      <w:r>
+        <w:rPr>
+          <w:lang w:val="en-US"/>
+        </w:rPr>
+        <w:t xml:space="preserve"> yet create stovepipes for the overall ecosystem</w:t>
+      </w:r>
       <w:r>
         <w:rPr>
           <w:lang w:val="en-US"/>
@@ -3603,7 +3511,6 @@
     <w:p>
       <w:pPr>
         <w:rPr>
-          <w:ins w:id="26" w:author="Cory Casanave [18538]" w:date="2014-05-09T10:55:00Z"/>
           <w:lang w:val="en-US"/>
         </w:rPr>
       </w:pPr>
@@ -3624,286 +3531,161 @@
       <w:pPr>
         <w:pStyle w:val="Heading3"/>
         <w:rPr>
-          <w:ins w:id="27" w:author="Cory Casanave [18538]" w:date="2014-05-09T10:56:00Z"/>
           <w:lang w:val="en-US"/>
         </w:rPr>
-        <w:pPrChange w:id="28" w:author="Cory Casanave [18538]" w:date="2014-05-09T10:55:00Z">
-          <w:pPr/>
-        </w:pPrChange>
-      </w:pPr>
-      <w:ins w:id="29" w:author="Cory Casanave [18538]" w:date="2014-05-09T10:56:00Z">
-        <w:r>
-          <w:rPr>
-            <w:lang w:val="en-US"/>
-          </w:rPr>
-          <w:t>Risk Management</w:t>
-        </w:r>
-      </w:ins>
+      </w:pPr>
+      <w:r>
+        <w:rPr>
+          <w:lang w:val="en-US"/>
+        </w:rPr>
+        <w:t>Risk Management</w:t>
+      </w:r>
     </w:p>
     <w:p>
       <w:pPr>
         <w:pStyle w:val="Body"/>
         <w:ind w:left="0"/>
-        <w:rPr>
-          <w:ins w:id="30" w:author="Cory Casanave [18538]" w:date="2014-05-09T10:56:00Z"/>
-        </w:rPr>
-        <w:pPrChange w:id="31" w:author="Cory Casanave [18538]" w:date="2014-05-09T11:29:00Z">
-          <w:pPr>
-            <w:pStyle w:val="Body"/>
-          </w:pPr>
-        </w:pPrChange>
-      </w:pPr>
-      <w:ins w:id="32" w:author="Cory Casanave [18538]" w:date="2014-05-09T10:56:00Z">
-        <w:r>
-          <w:t>In the broadest sense, organizations manage risks in order to provide a systematic response to uncertainties. Many organizations conduct their business within regulatory frameworks that obligate them to safeguard certain assets in accordance with standards and threat and risk assessment. Risk Management is identified as one of the key project management processes.  According to ISO/IEC 15288:2008, the Risk Management Process is conducted to identify, assess and mitigate hazards resulting from any uncertain event that may occur and result in adverse consequences to system cost, schedule and technical characteristics and thereby affect stakeholders.</w:t>
-        </w:r>
-      </w:ins>
+      </w:pPr>
+      <w:r>
+        <w:t>In the broadest sense, organizations manage risks in order to provide a systematic response to uncertainties. Many organizations conduct their business within regulatory frameworks that obligate them to safeguard certain assets in accordance with standards and threat and risk assessment. Risk Management is identified as one of the key project management processes.  According to ISO/IEC 15288:2008, the Risk Management Process is conducted to identify, assess and mitigate hazards resulting from any uncertain event that may occur and result in adverse consequences to system cost, schedule and technical characteristics and thereby affect stakeholders.</w:t>
+      </w:r>
     </w:p>
     <w:p>
       <w:pPr>
         <w:pStyle w:val="Body"/>
         <w:ind w:left="0"/>
-        <w:rPr>
-          <w:ins w:id="33" w:author="Cory Casanave [18538]" w:date="2014-05-09T10:56:00Z"/>
-        </w:rPr>
-        <w:pPrChange w:id="34" w:author="Cory Casanave [18538]" w:date="2014-05-09T11:29:00Z">
-          <w:pPr>
-            <w:pStyle w:val="Body"/>
-          </w:pPr>
-        </w:pPrChange>
-      </w:pPr>
-      <w:ins w:id="35" w:author="Cory Casanave [18538]" w:date="2014-05-09T10:56:00Z">
-        <w:r>
-          <w:t>Typical Risk Management Outcomes include:</w:t>
-        </w:r>
-      </w:ins>
+      </w:pPr>
+      <w:r>
+        <w:t>Typical Risk Management Outcomes include:</w:t>
+      </w:r>
     </w:p>
     <w:p>
       <w:pPr>
         <w:pStyle w:val="Body"/>
         <w:ind w:left="720"/>
-        <w:rPr>
-          <w:ins w:id="36" w:author="Cory Casanave [18538]" w:date="2014-05-09T10:56:00Z"/>
-        </w:rPr>
-        <w:pPrChange w:id="37" w:author="Cory Casanave [18538]" w:date="2014-05-09T11:29:00Z">
-          <w:pPr>
-            <w:pStyle w:val="Body"/>
-          </w:pPr>
-        </w:pPrChange>
-      </w:pPr>
-      <w:ins w:id="38" w:author="Cory Casanave [18538]" w:date="2014-05-09T10:56:00Z">
-        <w:r>
-          <w:t xml:space="preserve">1) </w:t>
-        </w:r>
-        <w:r>
-          <w:tab/>
-          <w:t>Risk management plan.</w:t>
-        </w:r>
-      </w:ins>
+      </w:pPr>
+      <w:r>
+        <w:t xml:space="preserve">1) </w:t>
+      </w:r>
+      <w:r>
+        <w:tab/>
+        <w:t>Risk management plan.</w:t>
+      </w:r>
     </w:p>
     <w:p>
       <w:pPr>
         <w:pStyle w:val="Body"/>
         <w:ind w:left="720"/>
-        <w:rPr>
-          <w:ins w:id="39" w:author="Cory Casanave [18538]" w:date="2014-05-09T10:56:00Z"/>
-        </w:rPr>
-        <w:pPrChange w:id="40" w:author="Cory Casanave [18538]" w:date="2014-05-09T11:29:00Z">
-          <w:pPr>
-            <w:pStyle w:val="Body"/>
-          </w:pPr>
-        </w:pPrChange>
-      </w:pPr>
-      <w:ins w:id="41" w:author="Cory Casanave [18538]" w:date="2014-05-09T10:56:00Z">
-        <w:r>
-          <w:t>2)</w:t>
-        </w:r>
-        <w:r>
-          <w:tab/>
-          <w:t>Risks identified, categorized, prioritized and status allocated.</w:t>
-        </w:r>
-      </w:ins>
+      </w:pPr>
+      <w:r>
+        <w:t>2)</w:t>
+      </w:r>
+      <w:r>
+        <w:tab/>
+        <w:t>Risks identified, categorized, prioritized and status allocated.</w:t>
+      </w:r>
     </w:p>
     <w:p>
       <w:pPr>
         <w:pStyle w:val="Body"/>
         <w:ind w:left="720"/>
-        <w:rPr>
-          <w:ins w:id="42" w:author="Cory Casanave [18538]" w:date="2014-05-09T10:56:00Z"/>
-        </w:rPr>
-        <w:pPrChange w:id="43" w:author="Cory Casanave [18538]" w:date="2014-05-09T11:29:00Z">
-          <w:pPr>
-            <w:pStyle w:val="Body"/>
-          </w:pPr>
-        </w:pPrChange>
-      </w:pPr>
-      <w:ins w:id="44" w:author="Cory Casanave [18538]" w:date="2014-05-09T10:56:00Z">
-        <w:r>
-          <w:t>3)</w:t>
-        </w:r>
-        <w:r>
-          <w:tab/>
-          <w:t>Appropriate risk management strategies defined.</w:t>
-        </w:r>
-      </w:ins>
+      </w:pPr>
+      <w:r>
+        <w:t>3)</w:t>
+      </w:r>
+      <w:r>
+        <w:tab/>
+        <w:t>Appropriate risk management strategies defined.</w:t>
+      </w:r>
     </w:p>
     <w:p>
       <w:pPr>
         <w:pStyle w:val="Body"/>
         <w:ind w:left="720"/>
-        <w:rPr>
-          <w:ins w:id="45" w:author="Cory Casanave [18538]" w:date="2014-05-09T10:56:00Z"/>
-        </w:rPr>
-        <w:pPrChange w:id="46" w:author="Cory Casanave [18538]" w:date="2014-05-09T11:29:00Z">
-          <w:pPr>
-            <w:pStyle w:val="Body"/>
-          </w:pPr>
-        </w:pPrChange>
-      </w:pPr>
-      <w:ins w:id="47" w:author="Cory Casanave [18538]" w:date="2014-05-09T10:56:00Z">
-        <w:r>
-          <w:t>4)</w:t>
-        </w:r>
-        <w:r>
-          <w:tab/>
-          <w:t>Action taken to mitigate or avoid the impact of risk.</w:t>
-        </w:r>
-      </w:ins>
+      </w:pPr>
+      <w:r>
+        <w:t>4)</w:t>
+      </w:r>
+      <w:r>
+        <w:tab/>
+        <w:t>Action taken to mitigate or avoid the impact of risk.</w:t>
+      </w:r>
     </w:p>
     <w:p>
       <w:pPr>
         <w:pStyle w:val="Body"/>
         <w:ind w:left="0"/>
-        <w:rPr>
-          <w:ins w:id="48" w:author="Cory Casanave [18538]" w:date="2014-05-09T10:56:00Z"/>
-        </w:rPr>
-        <w:pPrChange w:id="49" w:author="Cory Casanave [18538]" w:date="2014-05-09T11:29:00Z">
-          <w:pPr>
-            <w:pStyle w:val="Body"/>
-          </w:pPr>
-        </w:pPrChange>
-      </w:pPr>
-      <w:ins w:id="50" w:author="Cory Casanave [18538]" w:date="2014-05-09T10:56:00Z">
-        <w:r>
-          <w:t>Several conceptual frameworks have been developed that describe the elements of threat and risk analysis. These frameworks allow organizations to define the risks in terms of their dimensions, e.g. technical, programmatic, organizational, financial, information quality and within these dimensions, to select the method for expressing risks in suitable terms.</w:t>
-        </w:r>
-      </w:ins>
+      </w:pPr>
+      <w:r>
+        <w:t>Several conceptual frameworks have been developed that describe the elements of threat and risk analysis. These frameworks allow organizations to define the risks in terms of their dimensions, e.g. technical, programmatic, organizational, financial, information quality and within these dimensions, to select the method for expressing risks in suitable terms.</w:t>
+      </w:r>
     </w:p>
     <w:p>
       <w:pPr>
         <w:pStyle w:val="Body"/>
         <w:ind w:left="0"/>
-        <w:rPr>
-          <w:ins w:id="51" w:author="Cory Casanave [18538]" w:date="2014-05-09T10:56:00Z"/>
-        </w:rPr>
-        <w:pPrChange w:id="52" w:author="Cory Casanave [18538]" w:date="2014-05-09T11:29:00Z">
-          <w:pPr>
-            <w:pStyle w:val="Body"/>
-          </w:pPr>
-        </w:pPrChange>
-      </w:pPr>
-      <w:ins w:id="53" w:author="Cory Casanave [18538]" w:date="2014-05-09T10:56:00Z">
-        <w:r>
-          <w:lastRenderedPageBreak/>
-          <w:t>Methodologies for risk management describe activities that identify risks to predict what could go wrong and would adversely affect the system and the organization. This usually involves identifying the initiating events associated with each risk in each risk category. Risk identification then proceeds by defining the interrelationships between sources of risk where there is any coupling. This may be based on project/product histories, checklists, questionnaires and expert analysis. Risk assessment methodologies describe how to conduct a frequency analysis of initiating event occurrence to identify the likelihood of risk occurrence. A risk assessment methodology would also describe steps to evaluate the impact of the risks and define their possible adverse consequences. Risk management involves prioritization of the risks in terms of their likelihood and possible impact. An organization would usually define a threshold of tolerability for each risk category.</w:t>
-        </w:r>
-      </w:ins>
+      </w:pPr>
+      <w:r>
+        <w:lastRenderedPageBreak/>
+        <w:t>Methodologies for risk management describe activities that identify risks to predict what could go wrong and would adversely affect the system and the organization. This usually involves identifying the initiating events associated with each risk in each risk category. Risk identification then proceeds by defining the interrelationships between sources of risk where there is any coupling. This may be based on project/product histories, checklists, questionnaires and expert analysis. Risk assessment methodologies describe how to conduct a frequency analysis of initiating event occurrence to identify the likelihood of risk occurrence. A risk assessment methodology would also describe steps to evaluate the impact of the risks and define their possible adverse consequences. Risk management involves prioritization of the risks in terms of their likelihood and possible impact. An organization would usually define a threshold of tolerability for each risk category.</w:t>
+      </w:r>
     </w:p>
     <w:p>
       <w:pPr>
         <w:pStyle w:val="Body"/>
         <w:ind w:left="0"/>
-        <w:rPr>
-          <w:ins w:id="54" w:author="Cory Casanave [18538]" w:date="2014-05-09T10:56:00Z"/>
-        </w:rPr>
-        <w:pPrChange w:id="55" w:author="Cory Casanave [18538]" w:date="2014-05-09T11:29:00Z">
-          <w:pPr>
-            <w:pStyle w:val="Body"/>
-          </w:pPr>
-        </w:pPrChange>
-      </w:pPr>
-      <w:ins w:id="56" w:author="Cory Casanave [18538]" w:date="2014-05-09T10:56:00Z">
-        <w:r>
-          <w:t>Successful risk assessment is based upon detailed understanding of the operational environment of the system and the organization.</w:t>
-        </w:r>
-      </w:ins>
+      </w:pPr>
+      <w:r>
+        <w:t>Successful risk assessment is based upon detailed understanding of the operational environment of the system and the organization.</w:t>
+      </w:r>
     </w:p>
     <w:p>
       <w:pPr>
         <w:pStyle w:val="Body"/>
         <w:ind w:left="0"/>
-        <w:rPr>
-          <w:ins w:id="57" w:author="Cory Casanave [18538]" w:date="2014-05-09T10:56:00Z"/>
-        </w:rPr>
-        <w:pPrChange w:id="58" w:author="Cory Casanave [18538]" w:date="2014-05-09T11:29:00Z">
-          <w:pPr>
-            <w:pStyle w:val="Body"/>
-          </w:pPr>
-        </w:pPrChange>
-      </w:pPr>
-      <w:ins w:id="59" w:author="Cory Casanave [18538]" w:date="2014-05-09T10:56:00Z">
-        <w:r>
-          <w:t>Multiple communities have developed protocols, including data and exchange schema and interfaces for sharing information about threats, risks and incidents that impact important government, commercial and personal assets and privacy. While each of these schema and interfaces provides value for a specific community it is difficult to federate these multiple representations to arrive at broad-based, planning</w:t>
-        </w:r>
-      </w:ins>
-      <w:ins w:id="60" w:author="Cory Casanave [18538]" w:date="2014-05-09T11:26:00Z">
-        <w:r>
-          <w:t>,</w:t>
-        </w:r>
-      </w:ins>
-      <w:ins w:id="61" w:author="Cory Casanave [18538]" w:date="2014-05-09T10:56:00Z">
-        <w:r>
-          <w:t xml:space="preserve"> simulation, </w:t>
-        </w:r>
-      </w:ins>
-      <w:ins w:id="62" w:author="Cory Casanave [18538]" w:date="2014-05-09T11:26:00Z">
-        <w:r>
-          <w:t xml:space="preserve">assessment, </w:t>
-        </w:r>
-      </w:ins>
-      <w:ins w:id="63" w:author="Cory Casanave [18538]" w:date="2014-05-09T10:56:00Z">
-        <w:r>
-          <w:t xml:space="preserve">situational awareness, </w:t>
-        </w:r>
-        <w:proofErr w:type="gramStart"/>
-        <w:r>
-          <w:t>forensics</w:t>
-        </w:r>
-        <w:proofErr w:type="gramEnd"/>
-        <w:r>
-          <w:t xml:space="preserve"> and to then enact the appropriate courses of action. Cyber related attacks have added a new dimension that stresses traditional mitigation strategies.</w:t>
-        </w:r>
-      </w:ins>
+      </w:pPr>
+      <w:r>
+        <w:t>Multiple communities have developed protocols, including data and exchange schema and interfaces for sharing information about threats, risks and incidents that impact important government, commercial and personal assets and privacy. While each of these schema and interfaces provides value for a specific community it is difficult to federate these multiple representations to arrive at broad-based, planning</w:t>
+      </w:r>
+      <w:r>
+        <w:t>,</w:t>
+      </w:r>
+      <w:r>
+        <w:t xml:space="preserve"> simulation, </w:t>
+      </w:r>
+      <w:r>
+        <w:t xml:space="preserve">assessment, </w:t>
+      </w:r>
+      <w:r>
+        <w:t xml:space="preserve">situational awareness, </w:t>
+      </w:r>
+      <w:proofErr w:type="gramStart"/>
+      <w:r>
+        <w:t>forensics</w:t>
+      </w:r>
+      <w:proofErr w:type="gramEnd"/>
+      <w:r>
+        <w:t xml:space="preserve"> and to then enact the appropriate courses of action. Cyber related attacks have added a new dimension that stresses traditional mitigation strategies.</w:t>
+      </w:r>
     </w:p>
     <w:p>
       <w:pPr>
         <w:pStyle w:val="Body"/>
         <w:ind w:left="0"/>
-        <w:rPr>
-          <w:ins w:id="64" w:author="Cory Casanave [18538]" w:date="2014-05-09T10:56:00Z"/>
-        </w:rPr>
-        <w:pPrChange w:id="65" w:author="Cory Casanave [18538]" w:date="2014-05-09T11:29:00Z">
-          <w:pPr>
-            <w:pStyle w:val="Body"/>
-          </w:pPr>
-        </w:pPrChange>
-      </w:pPr>
-      <w:ins w:id="66" w:author="Cory Casanave [18538]" w:date="2014-05-09T10:56:00Z">
-        <w:r>
-          <w:t xml:space="preserve">However, several comparative studies of the existing risk analysis methodologies and frameworks have concluded that the existing </w:t>
-        </w:r>
-        <w:r>
-          <w:t>methodologies, even if based on similar principles, differ in their knowledge bases (assets, threats, vulnerabilities, ...) or type of results (quantitative or qualitative). This makes the risk assessments difficult or impossible to compare when different methods have been used.</w:t>
-        </w:r>
-        <w:r>
-          <w:t xml:space="preserve"> This makes is difficult to exchange threat and risk related information between multiple communities.</w:t>
-        </w:r>
-      </w:ins>
-    </w:p>
-    <w:p>
-      <w:pPr>
-        <w:rPr>
-          <w:ins w:id="67" w:author="Cory Casanave [18538]" w:date="2014-05-09T10:55:00Z"/>
+      </w:pPr>
+      <w:r>
+        <w:t xml:space="preserve">However, several comparative studies of the existing risk analysis methodologies and frameworks have concluded that the existing </w:t>
+      </w:r>
+      <w:r>
+        <w:t>methodologies, even if based on similar principles, differ in their knowledge bases (assets, threats, vulnerabilities, ...) or type of results (quantitative or qualitative). This makes the risk assessments difficult or impossible to compare when different methods have been used.</w:t>
+      </w:r>
+      <w:r>
+        <w:t xml:space="preserve"> This makes is difficult to exchange threat and risk related information between multiple communities.</w:t>
+      </w:r>
+    </w:p>
+    <w:p>
+      <w:pPr>
+        <w:rPr>
           <w:lang w:val="en-US"/>
         </w:rPr>
       </w:pPr>
@@ -3914,29 +3696,24 @@
         <w:rPr>
           <w:lang w:val="en-US"/>
         </w:rPr>
-        <w:pPrChange w:id="68" w:author="Cory Casanave [18538]" w:date="2014-05-09T10:55:00Z">
-          <w:pPr/>
-        </w:pPrChange>
-      </w:pPr>
-      <w:ins w:id="69" w:author="Cory Casanave [18538]" w:date="2014-05-09T10:55:00Z">
-        <w:r>
-          <w:rPr>
-            <w:lang w:val="en-US"/>
-          </w:rPr>
-          <w:t>This RFP</w:t>
-        </w:r>
-      </w:ins>
-    </w:p>
-    <w:p>
-      <w:pPr>
+      </w:pPr>
+      <w:r>
         <w:rPr>
           <w:lang w:val="en-US"/>
         </w:rPr>
-      </w:pPr>
-      <w:r>
+        <w:t>This RFP</w:t>
+      </w:r>
+    </w:p>
+    <w:p>
+      <w:pPr>
         <w:rPr>
           <w:lang w:val="en-US"/>
         </w:rPr>
+      </w:pPr>
+      <w:r>
+        <w:rPr>
+          <w:lang w:val="en-US"/>
+        </w:rPr>
         <w:t xml:space="preserve">This RFP proposes the development of a conceptual </w:t>
       </w:r>
       <w:r>
@@ -3969,32 +3746,28 @@
         </w:rPr>
         <w:t xml:space="preserve">analysis and others </w:t>
       </w:r>
-      <w:ins w:id="70" w:author="Cory Casanave [18538]" w:date="2014-05-08T20:43:00Z">
-        <w:r>
-          <w:rPr>
-            <w:lang w:val="en-US"/>
-          </w:rPr>
-          <w:t xml:space="preserve">– thereby </w:t>
-        </w:r>
-      </w:ins>
       <w:r>
         <w:rPr>
           <w:lang w:val="en-US"/>
         </w:rPr>
+        <w:t xml:space="preserve">– thereby </w:t>
+      </w:r>
+      <w:r>
+        <w:rPr>
+          <w:lang w:val="en-US"/>
+        </w:rPr>
         <w:t>protecting assets</w:t>
       </w:r>
-      <w:ins w:id="71" w:author="Cory Casanave [18538]" w:date="2014-05-08T20:43:00Z">
-        <w:r>
-          <w:rPr>
-            <w:lang w:val="en-US"/>
-          </w:rPr>
-          <w:t xml:space="preserve"> in a coherent framework</w:t>
-        </w:r>
-      </w:ins>
       <w:r>
         <w:rPr>
           <w:lang w:val="en-US"/>
         </w:rPr>
+        <w:t xml:space="preserve"> in a coherent framework</w:t>
+      </w:r>
+      <w:r>
+        <w:rPr>
+          <w:lang w:val="en-US"/>
+        </w:rPr>
         <w:t>.</w:t>
       </w:r>
     </w:p>
@@ -4060,7 +3833,7 @@
           <w:lang w:val="en-US"/>
         </w:rPr>
       </w:pPr>
-      <w:bookmarkStart w:id="72" w:name="_Ref386625595"/>
+      <w:bookmarkStart w:id="1" w:name="_Ref386625595"/>
       <w:r>
         <w:rPr>
           <w:lang w:val="en-US"/>
@@ -4068,7 +3841,7 @@
         <w:lastRenderedPageBreak/>
         <w:t>Specific Use Cases</w:t>
       </w:r>
-      <w:bookmarkEnd w:id="72"/>
+      <w:bookmarkEnd w:id="1"/>
     </w:p>
     <w:p>
       <w:r>
@@ -4086,304 +3859,15 @@
       <w:r>
         <w:t xml:space="preserve"> </w:t>
       </w:r>
-      <w:del w:id="73" w:author="Cory Casanave [18538]" w:date="2014-05-09T10:52:00Z">
-        <w:r>
-          <w:delText>Additional u</w:delText>
-        </w:r>
-      </w:del>
-      <w:ins w:id="74" w:author="Cory Casanave [18538]" w:date="2014-05-09T10:52:00Z">
-        <w:r>
-          <w:t>U</w:t>
-        </w:r>
-      </w:ins>
+      <w:r>
+        <w:t>U</w:t>
+      </w:r>
       <w:r>
         <w:t xml:space="preserve">se cases and detail is being developed by the community on: </w:t>
       </w:r>
-      <w:ins w:id="75" w:author="Cory Casanave [18538]" w:date="2014-05-09T10:52:00Z">
-        <w:r>
-          <w:t>https://github.com/omg-threat-modeling/phase1</w:t>
-        </w:r>
-      </w:ins>
-    </w:p>
-    <w:p>
-      <w:pPr>
-        <w:pStyle w:val="Heading4"/>
-        <w:rPr>
-          <w:del w:id="76" w:author="Cory Casanave [18538]" w:date="2014-05-09T10:53:00Z"/>
-        </w:rPr>
-      </w:pPr>
-      <w:del w:id="77" w:author="Cory Casanave [18538]" w:date="2014-05-09T10:53:00Z">
-        <w:r>
-          <w:delText>Business Use Cases</w:delText>
-        </w:r>
-      </w:del>
-    </w:p>
-    <w:p>
-      <w:pPr>
-        <w:pStyle w:val="ListParagraph"/>
-        <w:numPr>
-          <w:ilvl w:val="0"/>
-          <w:numId w:val="52"/>
-        </w:numPr>
-        <w:rPr>
-          <w:del w:id="78" w:author="Cory Casanave [18538]" w:date="2014-05-09T10:53:00Z"/>
-        </w:rPr>
-      </w:pPr>
-      <w:del w:id="79" w:author="Cory Casanave [18538]" w:date="2014-05-09T10:53:00Z">
-        <w:r>
-          <w:delText xml:space="preserve">Large Company Use Case – This use case is concerned about the ability of large corporations to effectively articulate a threat and risk landscape, covering threats from a wide area of security threats, including: information and communication systems (cyber), facilities, personnel, geopolitical, </w:delText>
-        </w:r>
-        <w:r>
-          <w:delText xml:space="preserve">pandemic/medical threats, </w:delText>
-        </w:r>
-        <w:r>
-          <w:delText xml:space="preserve">etc. </w:delText>
-        </w:r>
-      </w:del>
-    </w:p>
-    <w:p>
-      <w:pPr>
-        <w:pStyle w:val="ListParagraph"/>
-        <w:numPr>
-          <w:ilvl w:val="0"/>
-          <w:numId w:val="52"/>
-        </w:numPr>
-        <w:rPr>
-          <w:del w:id="80" w:author="Cory Casanave [18538]" w:date="2014-05-09T10:53:00Z"/>
-        </w:rPr>
-      </w:pPr>
-      <w:del w:id="81" w:author="Cory Casanave [18538]" w:date="2014-05-09T10:53:00Z">
-        <w:r>
-          <w:delText xml:space="preserve">Critical Infrastructure - </w:delText>
-        </w:r>
-        <w:r>
-          <w:delText xml:space="preserve">Power, water and other critical infrastructure are threatened by cyber and physical terrorism. </w:delText>
-        </w:r>
-        <w:r>
-          <w:delText xml:space="preserve"> </w:delText>
-        </w:r>
-        <w:r>
-          <w:rPr>
-            <w:lang w:val="en-GB"/>
-          </w:rPr>
-          <w:delText>Industrial Control Systems are increasingly computer controlled and connected (directly or indirectly) to the internet and may embed compromised control hardware/software from questionable sources</w:delText>
-        </w:r>
-        <w:r>
-          <w:rPr>
-            <w:lang w:val="en-GB"/>
-          </w:rPr>
-          <w:delText>. Critical infrastructure is subject to combined physical and Cyber threats.</w:delText>
-        </w:r>
-      </w:del>
-    </w:p>
-    <w:p>
-      <w:pPr>
-        <w:pStyle w:val="ListParagraph"/>
-        <w:numPr>
-          <w:ilvl w:val="0"/>
-          <w:numId w:val="52"/>
-        </w:numPr>
-        <w:rPr>
-          <w:del w:id="82" w:author="Cory Casanave [18538]" w:date="2014-05-09T10:53:00Z"/>
-        </w:rPr>
-      </w:pPr>
-      <w:del w:id="83" w:author="Cory Casanave [18538]" w:date="2014-05-09T10:53:00Z">
-        <w:r>
-          <w:delText>This ISE-SAR Functional Standard is designed to support the sharing, throughout the Information Sharing Environment (ISE), of information about suspicious activity, incidents, or behavior (hereafter collectively referred to as suspicious activity or activities) that have a potential terrorism nexus. The ISE includes State and major urban area fusion centers and their law enforcement, homeland security, or other information sharing partners at the Federal, State, local, and tribal levels to the full extent permitted by law. In addition to providing specific indications about possible terrorism-related crimes, ISE-SARs can be used to look for patterns and trends by analyzing information at a broader level than would typically be recognized within a single jurisdiction, State, or territory. Standardized and consistent sharing of suspicious activity information regarding criminal activity among State and major urban area fusion centers and Federal agencies is vital to assessing, deterring, preventing, or prosecuting those involved in criminal activities associated with terrorism. This ISE-SAR Functional Standard has been designed to incorporate key elements that describe potential criminal activity associated with terrorism and may be used by other communities to address other types of criminal activities where appropriate. Suspicious activity is defined as observed behavior reasonably indicative of pre-operational planning related to terrorism or other criminal activity. A determination that such suspicious activity constitutes an ISE-SAR is made as part of a two-part process by trained analysts using explicit criteria. Some examples of the criteria for identifying those SARs, with defined relationships to criminal activity that also have a potential terrorism nexus, are listed below</w:delText>
-        </w:r>
-      </w:del>
-    </w:p>
-    <w:p>
-      <w:pPr>
-        <w:pStyle w:val="ListParagraph"/>
-        <w:numPr>
-          <w:ilvl w:val="1"/>
-          <w:numId w:val="52"/>
-        </w:numPr>
-        <w:spacing w:after="0"/>
-        <w:rPr>
-          <w:del w:id="84" w:author="Cory Casanave [18538]" w:date="2014-05-09T10:53:00Z"/>
-        </w:rPr>
-      </w:pPr>
-      <w:del w:id="85" w:author="Cory Casanave [18538]" w:date="2014-05-09T10:53:00Z">
-        <w:r>
-          <w:delText>Expressed or implied threat</w:delText>
-        </w:r>
-      </w:del>
-    </w:p>
-    <w:p>
-      <w:pPr>
-        <w:pStyle w:val="ListParagraph"/>
-        <w:numPr>
-          <w:ilvl w:val="1"/>
-          <w:numId w:val="52"/>
-        </w:numPr>
-        <w:spacing w:after="0"/>
-        <w:rPr>
-          <w:del w:id="86" w:author="Cory Casanave [18538]" w:date="2014-05-09T10:53:00Z"/>
-        </w:rPr>
-      </w:pPr>
-      <w:del w:id="87" w:author="Cory Casanave [18538]" w:date="2014-05-09T10:53:00Z">
-        <w:r>
-          <w:delText>Theft/loss/diversion</w:delText>
-        </w:r>
-      </w:del>
-    </w:p>
-    <w:p>
-      <w:pPr>
-        <w:pStyle w:val="ListParagraph"/>
-        <w:numPr>
-          <w:ilvl w:val="1"/>
-          <w:numId w:val="52"/>
-        </w:numPr>
-        <w:spacing w:after="0"/>
-        <w:rPr>
-          <w:del w:id="88" w:author="Cory Casanave [18538]" w:date="2014-05-09T10:53:00Z"/>
-        </w:rPr>
-      </w:pPr>
-      <w:del w:id="89" w:author="Cory Casanave [18538]" w:date="2014-05-09T10:53:00Z">
-        <w:r>
-          <w:delText>Site breach or physical intrusion</w:delText>
-        </w:r>
-      </w:del>
-    </w:p>
-    <w:p>
-      <w:pPr>
-        <w:pStyle w:val="ListParagraph"/>
-        <w:numPr>
-          <w:ilvl w:val="1"/>
-          <w:numId w:val="52"/>
-        </w:numPr>
-        <w:spacing w:after="0"/>
-        <w:rPr>
-          <w:del w:id="90" w:author="Cory Casanave [18538]" w:date="2014-05-09T10:53:00Z"/>
-        </w:rPr>
-      </w:pPr>
-      <w:del w:id="91" w:author="Cory Casanave [18538]" w:date="2014-05-09T10:53:00Z">
-        <w:r>
-          <w:delText>Cyber attacks</w:delText>
-        </w:r>
-      </w:del>
-    </w:p>
-    <w:p>
-      <w:pPr>
-        <w:pStyle w:val="ListParagraph"/>
-        <w:numPr>
-          <w:ilvl w:val="1"/>
-          <w:numId w:val="52"/>
-        </w:numPr>
-        <w:spacing w:after="0"/>
-        <w:rPr>
-          <w:del w:id="92" w:author="Cory Casanave [18538]" w:date="2014-05-09T10:53:00Z"/>
-        </w:rPr>
-      </w:pPr>
-      <w:del w:id="93" w:author="Cory Casanave [18538]" w:date="2014-05-09T10:53:00Z">
-        <w:r>
-          <w:delText>Probing of security response</w:delText>
-        </w:r>
-      </w:del>
-    </w:p>
-    <w:p>
-      <w:pPr>
-        <w:rPr>
-          <w:del w:id="94" w:author="Cory Casanave [18538]" w:date="2014-05-09T10:53:00Z"/>
-          <w:highlight w:val="yellow"/>
-          <w:lang w:val="en-US"/>
-        </w:rPr>
-      </w:pPr>
-      <w:del w:id="95" w:author="Cory Casanave [18538]" w:date="2014-05-09T10:53:00Z">
-        <w:r>
-          <w:rPr>
-            <w:highlight w:val="yellow"/>
-          </w:rPr>
-          <w:delText>More….</w:delText>
-        </w:r>
-      </w:del>
-    </w:p>
-    <w:p>
-      <w:pPr>
-        <w:pStyle w:val="Heading4"/>
-        <w:rPr>
-          <w:del w:id="96" w:author="Cory Casanave [18538]" w:date="2014-05-09T10:53:00Z"/>
-        </w:rPr>
-      </w:pPr>
-      <w:del w:id="97" w:author="Cory Casanave [18538]" w:date="2014-05-09T10:53:00Z">
-        <w:r>
-          <w:lastRenderedPageBreak/>
-          <w:delText>Technical Use Cases</w:delText>
-        </w:r>
-      </w:del>
-    </w:p>
-    <w:p>
-      <w:pPr>
-        <w:pStyle w:val="ListParagraph"/>
-        <w:numPr>
-          <w:ilvl w:val="0"/>
-          <w:numId w:val="52"/>
-        </w:numPr>
-        <w:rPr>
-          <w:del w:id="98" w:author="Cory Casanave [18538]" w:date="2014-05-09T10:53:00Z"/>
-        </w:rPr>
-      </w:pPr>
-      <w:del w:id="99" w:author="Cory Casanave [18538]" w:date="2014-05-09T10:53:00Z">
-        <w:r>
-          <w:delText>Pivoting through SITX and NIEM to exchange new threat information, e.g. between CSIRTs.</w:delText>
-        </w:r>
-      </w:del>
-    </w:p>
-    <w:p>
-      <w:pPr>
-        <w:pStyle w:val="ListParagraph"/>
-        <w:numPr>
-          <w:ilvl w:val="0"/>
-          <w:numId w:val="52"/>
-        </w:numPr>
-        <w:rPr>
-          <w:del w:id="100" w:author="Cory Casanave [18538]" w:date="2014-05-09T10:53:00Z"/>
-        </w:rPr>
-      </w:pPr>
-      <w:del w:id="101" w:author="Cory Casanave [18538]" w:date="2014-05-09T10:53:00Z">
-        <w:r>
-          <w:delText>Assessing threat and risk of a given cyber system; this involves using the elements of the conceptual model to structure the report and sharing the report, e.g. with the stakeholders and partners</w:delText>
-        </w:r>
-      </w:del>
-    </w:p>
-    <w:p>
-      <w:pPr>
-        <w:pStyle w:val="ListParagraph"/>
-        <w:numPr>
-          <w:ilvl w:val="0"/>
-          <w:numId w:val="52"/>
-        </w:numPr>
-        <w:rPr>
-          <w:del w:id="102" w:author="Cory Casanave [18538]" w:date="2014-05-09T10:53:00Z"/>
-        </w:rPr>
-      </w:pPr>
-      <w:del w:id="103" w:author="Cory Casanave [18538]" w:date="2014-05-09T10:53:00Z">
-        <w:r>
-          <w:delText>Aligning risk models along the dependencies between sys</w:delText>
-        </w:r>
-        <w:r>
-          <w:delText>tems;</w:delText>
-        </w:r>
-      </w:del>
-    </w:p>
-    <w:p>
-      <w:pPr>
-        <w:pStyle w:val="ListParagraph"/>
-        <w:numPr>
-          <w:ilvl w:val="0"/>
-          <w:numId w:val="52"/>
-        </w:numPr>
-        <w:rPr>
-          <w:del w:id="104" w:author="Cory Casanave [18538]" w:date="2014-05-09T10:53:00Z"/>
-        </w:rPr>
-      </w:pPr>
-      <w:del w:id="105" w:author="Cory Casanave [18538]" w:date="2014-05-09T10:53:00Z">
-        <w:r>
-          <w:delText>Exchange of global information supporting assurance of risk assessment, including taxonomies of assets, threats, injury types, threat activity types, capabilities, motivations, etc.</w:delText>
-        </w:r>
-      </w:del>
+      <w:r>
+        <w:t>https://github.com/omg-threat-modeling/phase1</w:t>
+      </w:r>
     </w:p>
     <w:p>
       <w:pPr>
@@ -4441,26 +3925,22 @@
       <w:r>
         <w:t xml:space="preserve">This cross-domain capability will then </w:t>
       </w:r>
-      <w:ins w:id="106" w:author="Cory Casanave [18538]" w:date="2014-05-08T20:44:00Z">
-        <w:r>
-          <w:t xml:space="preserve">provide a framework that will </w:t>
-        </w:r>
-      </w:ins>
+      <w:r>
+        <w:t xml:space="preserve">provide a framework that will </w:t>
+      </w:r>
       <w:r>
         <w:t xml:space="preserve">aid in </w:t>
       </w:r>
       <w:r>
         <w:t>planning, simulation,</w:t>
       </w:r>
-      <w:ins w:id="107" w:author="Cory Casanave [18538]" w:date="2014-05-09T11:27:00Z">
-        <w:r>
-          <w:t xml:space="preserve"> assessment</w:t>
-        </w:r>
-        <w:proofErr w:type="gramStart"/>
-        <w:r>
-          <w:t xml:space="preserve">, </w:t>
-        </w:r>
-      </w:ins>
+      <w:r>
+        <w:t xml:space="preserve"> assessment</w:t>
+      </w:r>
+      <w:proofErr w:type="gramStart"/>
+      <w:r>
+        <w:t xml:space="preserve">, </w:t>
+      </w:r>
       <w:r>
         <w:t xml:space="preserve"> </w:t>
       </w:r>
@@ -4479,9 +3959,9 @@
       <w:r>
         <w:t>Types of threats and risks which are in scope</w:t>
       </w:r>
-      <w:bookmarkStart w:id="108" w:name="_Ref386625611"/>
-    </w:p>
-    <w:bookmarkEnd w:id="108"/>
+      <w:bookmarkStart w:id="2" w:name="_Ref386625611"/>
+    </w:p>
+    <w:bookmarkEnd w:id="2"/>
     <w:p>
       <w:r>
         <w:t xml:space="preserve">Specifically, the following </w:t>
@@ -4611,9 +4091,6 @@
           <w:ilvl w:val="2"/>
           <w:numId w:val="53"/>
         </w:numPr>
-        <w:rPr>
-          <w:ins w:id="109" w:author="Cory Casanave [18538]" w:date="2014-05-08T20:44:00Z"/>
-        </w:rPr>
       </w:pPr>
       <w:r>
         <w:t>Financial systems</w:t>
@@ -4627,21 +4104,9 @@
           <w:numId w:val="53"/>
         </w:numPr>
       </w:pPr>
-      <w:ins w:id="110" w:author="Cory Casanave [18538]" w:date="2014-05-08T20:44:00Z">
-        <w:r>
-          <w:t xml:space="preserve">Material flown and </w:t>
-        </w:r>
-      </w:ins>
-      <w:ins w:id="111" w:author="Cory Casanave [18538]" w:date="2014-05-08T20:45:00Z">
-        <w:r>
-          <w:t>logistic</w:t>
-        </w:r>
-      </w:ins>
-      <w:ins w:id="112" w:author="Cory Casanave [18538]" w:date="2014-05-08T20:44:00Z">
-        <w:r>
-          <w:t xml:space="preserve"> underpinnings</w:t>
-        </w:r>
-      </w:ins>
+      <w:r>
+        <w:t>Material flown and logistic underpinnings</w:t>
+      </w:r>
     </w:p>
     <w:p>
       <w:pPr>
@@ -4676,14 +4141,11 @@
         </w:numPr>
       </w:pPr>
       <w:r>
-        <w:lastRenderedPageBreak/>
         <w:t xml:space="preserve">Ensure that the Threat </w:t>
       </w:r>
-      <w:ins w:id="113" w:author="Cory Casanave [18538]" w:date="2014-05-09T11:03:00Z">
-        <w:r>
-          <w:t xml:space="preserve">and Risk </w:t>
-        </w:r>
-      </w:ins>
+      <w:r>
+        <w:t xml:space="preserve">and Risk </w:t>
+      </w:r>
       <w:r>
         <w:t>Model can be applied to actor-less threats, specifically those representing natural threats</w:t>
       </w:r>
@@ -4733,6 +4195,7 @@
         </w:numPr>
       </w:pPr>
       <w:r>
+        <w:lastRenderedPageBreak/>
         <w:t>Simulation</w:t>
       </w:r>
     </w:p>
@@ -4817,9 +4280,6 @@
           <w:ilvl w:val="1"/>
           <w:numId w:val="54"/>
         </w:numPr>
-        <w:rPr>
-          <w:ins w:id="114" w:author="Cory Casanave [18538]" w:date="2014-05-08T20:45:00Z"/>
-        </w:rPr>
       </w:pPr>
       <w:r>
         <w:t>Nuclear threats</w:t>
@@ -4833,11 +4293,9 @@
           <w:numId w:val="54"/>
         </w:numPr>
       </w:pPr>
-      <w:ins w:id="115" w:author="Cory Casanave [18538]" w:date="2014-05-08T20:45:00Z">
-        <w:r>
-          <w:t>Economic threats</w:t>
-        </w:r>
-      </w:ins>
+      <w:r>
+        <w:t>Economic threats</w:t>
+      </w:r>
     </w:p>
     <w:p>
       <w:pPr>
@@ -4948,17 +4406,14 @@
         <w:pStyle w:val="Heading3"/>
       </w:pPr>
       <w:r>
-        <w:lastRenderedPageBreak/>
         <w:t>Informative</w:t>
       </w:r>
       <w:r>
         <w:t xml:space="preserve"> </w:t>
       </w:r>
-      <w:ins w:id="116" w:author="Cory Casanave [18538]" w:date="2014-05-09T11:04:00Z">
-        <w:r>
-          <w:t xml:space="preserve">specifications and </w:t>
-        </w:r>
-      </w:ins>
+      <w:r>
+        <w:t xml:space="preserve">specifications and </w:t>
+      </w:r>
       <w:r>
         <w:t>schema</w:t>
       </w:r>
@@ -5047,6 +4502,7 @@
         </w:numPr>
       </w:pPr>
       <w:r>
+        <w:lastRenderedPageBreak/>
         <w:t>NIEM Suspicious activity reports (SAR) – NIEM “SAR” provides for information sharing in the law enforcement and terrorism prevention about incidents of interest related to existing or suspected threats.</w:t>
       </w:r>
     </w:p>
@@ -5075,9 +4531,6 @@
           <w:ilvl w:val="0"/>
           <w:numId w:val="56"/>
         </w:numPr>
-        <w:rPr>
-          <w:ins w:id="117" w:author="Cory Casanave [18538]" w:date="2014-05-09T11:03:00Z"/>
-        </w:rPr>
       </w:pPr>
       <w:r>
         <w:t>The Emergency Data Exchange Language (EDXL) Standards from Oasis.</w:t>
@@ -5090,15 +4543,10 @@
           <w:ilvl w:val="0"/>
           <w:numId w:val="56"/>
         </w:numPr>
-        <w:rPr>
-          <w:ins w:id="118" w:author="Cory Casanave [18538]" w:date="2014-05-09T11:03:00Z"/>
-        </w:rPr>
-      </w:pPr>
-      <w:ins w:id="119" w:author="Cory Casanave [18538]" w:date="2014-05-09T11:03:00Z">
-        <w:r>
-          <w:t>•ISO/IEC 13335</w:t>
-        </w:r>
-      </w:ins>
+      </w:pPr>
+      <w:r>
+        <w:t>•ISO/IEC 13335</w:t>
+      </w:r>
     </w:p>
     <w:p>
       <w:pPr>
@@ -5107,15 +4555,10 @@
           <w:ilvl w:val="0"/>
           <w:numId w:val="56"/>
         </w:numPr>
-        <w:rPr>
-          <w:ins w:id="120" w:author="Cory Casanave [18538]" w:date="2014-05-09T11:03:00Z"/>
-        </w:rPr>
-      </w:pPr>
-      <w:ins w:id="121" w:author="Cory Casanave [18538]" w:date="2014-05-09T11:03:00Z">
-        <w:r>
-          <w:t>•ISO/IEC 15408</w:t>
-        </w:r>
-      </w:ins>
+      </w:pPr>
+      <w:r>
+        <w:t>•ISO/IEC 15408</w:t>
+      </w:r>
     </w:p>
     <w:p>
       <w:pPr>
@@ -5124,15 +4567,10 @@
           <w:ilvl w:val="0"/>
           <w:numId w:val="56"/>
         </w:numPr>
-        <w:rPr>
-          <w:ins w:id="122" w:author="Cory Casanave [18538]" w:date="2014-05-09T11:03:00Z"/>
-        </w:rPr>
-      </w:pPr>
-      <w:ins w:id="123" w:author="Cory Casanave [18538]" w:date="2014-05-09T11:03:00Z">
-        <w:r>
-          <w:t>•ISO/IEC 15443</w:t>
-        </w:r>
-      </w:ins>
+      </w:pPr>
+      <w:r>
+        <w:t>•ISO/IEC 15443</w:t>
+      </w:r>
     </w:p>
     <w:p>
       <w:pPr>
@@ -5141,15 +4579,10 @@
           <w:ilvl w:val="0"/>
           <w:numId w:val="56"/>
         </w:numPr>
-        <w:rPr>
-          <w:ins w:id="124" w:author="Cory Casanave [18538]" w:date="2014-05-09T11:03:00Z"/>
-        </w:rPr>
-      </w:pPr>
-      <w:ins w:id="125" w:author="Cory Casanave [18538]" w:date="2014-05-09T11:03:00Z">
-        <w:r>
-          <w:t>•ISO/IEC 27001</w:t>
-        </w:r>
-      </w:ins>
+      </w:pPr>
+      <w:r>
+        <w:t>•ISO/IEC 27001</w:t>
+      </w:r>
     </w:p>
     <w:p>
       <w:pPr>
@@ -5158,15 +4591,10 @@
           <w:ilvl w:val="0"/>
           <w:numId w:val="56"/>
         </w:numPr>
-        <w:rPr>
-          <w:ins w:id="126" w:author="Cory Casanave [18538]" w:date="2014-05-09T11:03:00Z"/>
-        </w:rPr>
-      </w:pPr>
-      <w:ins w:id="127" w:author="Cory Casanave [18538]" w:date="2014-05-09T11:03:00Z">
-        <w:r>
-          <w:t>•EBIOS (France)</w:t>
-        </w:r>
-      </w:ins>
+      </w:pPr>
+      <w:r>
+        <w:t>•EBIOS (France)</w:t>
+      </w:r>
     </w:p>
     <w:p>
       <w:pPr>
@@ -5175,15 +4603,10 @@
           <w:ilvl w:val="0"/>
           <w:numId w:val="56"/>
         </w:numPr>
-        <w:rPr>
-          <w:ins w:id="128" w:author="Cory Casanave [18538]" w:date="2014-05-09T11:03:00Z"/>
-        </w:rPr>
-      </w:pPr>
-      <w:ins w:id="129" w:author="Cory Casanave [18538]" w:date="2014-05-09T11:03:00Z">
-        <w:r>
-          <w:t>•HTRA (Canada)</w:t>
-        </w:r>
-      </w:ins>
+      </w:pPr>
+      <w:r>
+        <w:t>•HTRA (Canada)</w:t>
+      </w:r>
     </w:p>
     <w:p>
       <w:pPr>
@@ -5192,15 +4615,10 @@
           <w:ilvl w:val="0"/>
           <w:numId w:val="56"/>
         </w:numPr>
-        <w:rPr>
-          <w:ins w:id="130" w:author="Cory Casanave [18538]" w:date="2014-05-09T11:03:00Z"/>
-        </w:rPr>
-      </w:pPr>
-      <w:ins w:id="131" w:author="Cory Casanave [18538]" w:date="2014-05-09T11:03:00Z">
-        <w:r>
-          <w:t>•NIST SP-800-30 (US)</w:t>
-        </w:r>
-      </w:ins>
+      </w:pPr>
+      <w:r>
+        <w:t>•NIST SP-800-30 (US)</w:t>
+      </w:r>
     </w:p>
     <w:p>
       <w:pPr>
@@ -5209,15 +4627,10 @@
           <w:ilvl w:val="0"/>
           <w:numId w:val="56"/>
         </w:numPr>
-        <w:rPr>
-          <w:ins w:id="132" w:author="Cory Casanave [18538]" w:date="2014-05-09T11:03:00Z"/>
-        </w:rPr>
-      </w:pPr>
-      <w:ins w:id="133" w:author="Cory Casanave [18538]" w:date="2014-05-09T11:03:00Z">
-        <w:r>
-          <w:t>•Octave (SEI CMU)</w:t>
-        </w:r>
-      </w:ins>
+      </w:pPr>
+      <w:r>
+        <w:t>•Octave (SEI CMU)</w:t>
+      </w:r>
     </w:p>
     <w:p>
       <w:pPr>
@@ -5226,48 +4639,10 @@
           <w:ilvl w:val="0"/>
           <w:numId w:val="56"/>
         </w:numPr>
-        <w:rPr>
-          <w:ins w:id="134" w:author="Cory Casanave [18538]" w:date="2014-05-09T11:03:00Z"/>
-        </w:rPr>
-      </w:pPr>
-      <w:ins w:id="135" w:author="Cory Casanave [18538]" w:date="2014-05-09T11:03:00Z">
-        <w:r>
-          <w:t>Microsoft Threat Analysis</w:t>
-        </w:r>
-      </w:ins>
-    </w:p>
-    <w:p>
-      <w:pPr>
-        <w:pStyle w:val="Body"/>
-        <w:numPr>
-          <w:ilvl w:val="0"/>
-          <w:numId w:val="56"/>
-        </w:numPr>
-        <w:rPr>
-          <w:del w:id="136" w:author="Cory Casanave [18538]" w:date="2014-05-09T11:03:00Z"/>
-        </w:rPr>
-      </w:pPr>
-    </w:p>
-    <w:p>
-      <w:pPr>
-        <w:pStyle w:val="Body"/>
-        <w:numPr>
-          <w:ilvl w:val="0"/>
-          <w:numId w:val="56"/>
-        </w:numPr>
-        <w:rPr>
-          <w:del w:id="137" w:author="Cory Casanave [18538]" w:date="2014-05-09T11:03:00Z"/>
-          <w:highlight w:val="yellow"/>
-        </w:rPr>
-      </w:pPr>
-      <w:del w:id="138" w:author="Cory Casanave [18538]" w:date="2014-05-09T11:03:00Z">
-        <w:r>
-          <w:rPr>
-            <w:highlight w:val="yellow"/>
-          </w:rPr>
-          <w:delText>More….</w:delText>
-        </w:r>
-      </w:del>
+      </w:pPr>
+      <w:r>
+        <w:t>Microsoft Threat Analysis</w:t>
+      </w:r>
     </w:p>
     <w:p>
       <w:pPr>
@@ -5313,14 +4688,71 @@
         <w:ind w:left="0"/>
       </w:pPr>
       <w:r>
+        <w:t xml:space="preserve">Specifications may utilize, extend or define UML profiles to express the conceptual and mapping semantics. </w:t>
+      </w:r>
+      <w:r>
+        <w:t xml:space="preserve">Submissions may use the SIMF (Semantic Information Modeling for Federation) specification if it is sufficiently defined at submission time. </w:t>
+      </w:r>
+      <w:r>
+        <w:t>Such profiles will then be used to define and map the threat/risk models.</w:t>
+      </w:r>
+    </w:p>
+    <w:p>
+      <w:pPr>
+        <w:pStyle w:val="Body"/>
+        <w:ind w:left="0"/>
+      </w:pPr>
+      <w:r>
+        <w:rPr>
+          <w:noProof/>
+          <w:lang w:val="en-US"/>
+        </w:rPr>
         <w:lastRenderedPageBreak/>
-        <w:t xml:space="preserve">Specifications may utilize, extend or define UML profiles to express the conceptual and mapping semantics. </w:t>
-      </w:r>
-      <w:r>
-        <w:t xml:space="preserve">Submissions may use the SIMF (Semantic Information Modeling for Federation) specification if it is sufficiently defined at submission time. </w:t>
-      </w:r>
-      <w:r>
-        <w:t>Such profiles will then be used to define and map the threat/risk models.</w:t>
+        <w:drawing>
+          <wp:inline distT="0" distB="0" distL="0" distR="0" wp14:anchorId="39FDC6FC" wp14:editId="542A6781">
+            <wp:extent cx="5375492" cy="3009900"/>
+            <wp:effectExtent l="0" t="0" r="0" b="0"/>
+            <wp:docPr id="2" name="Picture 2"/>
+            <wp:cNvGraphicFramePr>
+              <a:graphicFrameLocks xmlns:a="http://schemas.openxmlformats.org/drawingml/2006/main" noChangeAspect="1"/>
+            </wp:cNvGraphicFramePr>
+            <a:graphic xmlns:a="http://schemas.openxmlformats.org/drawingml/2006/main">
+              <a:graphicData uri="http://schemas.openxmlformats.org/drawingml/2006/picture">
+                <pic:pic xmlns:pic="http://schemas.openxmlformats.org/drawingml/2006/picture">
+                  <pic:nvPicPr>
+                    <pic:cNvPr id="0" name="Picture 2"/>
+                    <pic:cNvPicPr>
+                      <a:picLocks noChangeAspect="1" noChangeArrowheads="1"/>
+                    </pic:cNvPicPr>
+                  </pic:nvPicPr>
+                  <pic:blipFill>
+                    <a:blip r:embed="rId9">
+                      <a:extLst>
+                        <a:ext uri="{28A0092B-C50C-407E-A947-70E740481C1C}">
+                          <a14:useLocalDpi xmlns:a14="http://schemas.microsoft.com/office/drawing/2010/main" val="0"/>
+                        </a:ext>
+                      </a:extLst>
+                    </a:blip>
+                    <a:srcRect/>
+                    <a:stretch>
+                      <a:fillRect/>
+                    </a:stretch>
+                  </pic:blipFill>
+                  <pic:spPr bwMode="auto">
+                    <a:xfrm>
+                      <a:off x="0" y="0"/>
+                      <a:ext cx="5377844" cy="3011217"/>
+                    </a:xfrm>
+                    <a:prstGeom prst="rect">
+                      <a:avLst/>
+                    </a:prstGeom>
+                    <a:noFill/>
+                  </pic:spPr>
+                </pic:pic>
+              </a:graphicData>
+            </a:graphic>
+          </wp:inline>
+        </w:drawing>
       </w:r>
     </w:p>
     <w:p>
@@ -5328,112 +4760,17 @@
         <w:pStyle w:val="Body"/>
         <w:ind w:left="0"/>
       </w:pPr>
-      <w:ins w:id="139" w:author="Cory Casanave [18538]" w:date="2014-05-09T11:56:00Z">
-        <w:r>
-          <w:rPr>
-            <w:noProof/>
-            <w:lang w:val="en-US"/>
-          </w:rPr>
-          <w:drawing>
-            <wp:inline distT="0" distB="0" distL="0" distR="0" wp14:anchorId="39FDC6FC" wp14:editId="542A6781">
-              <wp:extent cx="5375492" cy="3009900"/>
-              <wp:effectExtent l="0" t="0" r="0" b="0"/>
-              <wp:docPr id="2" name="Picture 2"/>
-              <wp:cNvGraphicFramePr>
-                <a:graphicFrameLocks xmlns:a="http://schemas.openxmlformats.org/drawingml/2006/main" noChangeAspect="1"/>
-              </wp:cNvGraphicFramePr>
-              <a:graphic xmlns:a="http://schemas.openxmlformats.org/drawingml/2006/main">
-                <a:graphicData uri="http://schemas.openxmlformats.org/drawingml/2006/picture">
-                  <pic:pic xmlns:pic="http://schemas.openxmlformats.org/drawingml/2006/picture">
-                    <pic:nvPicPr>
-                      <pic:cNvPr id="0" name="Picture 2"/>
-                      <pic:cNvPicPr>
-                        <a:picLocks noChangeAspect="1" noChangeArrowheads="1"/>
-                      </pic:cNvPicPr>
-                    </pic:nvPicPr>
-                    <pic:blipFill>
-                      <a:blip r:embed="rId9">
-                        <a:extLst>
-                          <a:ext uri="{28A0092B-C50C-407E-A947-70E740481C1C}">
-                            <a14:useLocalDpi xmlns:a14="http://schemas.microsoft.com/office/drawing/2010/main" val="0"/>
-                          </a:ext>
-                        </a:extLst>
-                      </a:blip>
-                      <a:srcRect/>
-                      <a:stretch>
-                        <a:fillRect/>
-                      </a:stretch>
-                    </pic:blipFill>
-                    <pic:spPr bwMode="auto">
-                      <a:xfrm>
-                        <a:off x="0" y="0"/>
-                        <a:ext cx="5377844" cy="3011217"/>
-                      </a:xfrm>
-                      <a:prstGeom prst="rect">
-                        <a:avLst/>
-                      </a:prstGeom>
-                      <a:noFill/>
-                    </pic:spPr>
-                  </pic:pic>
-                </a:graphicData>
-              </a:graphic>
-            </wp:inline>
-          </w:drawing>
-        </w:r>
-      </w:ins>
-      <w:del w:id="140" w:author="Cory Casanave [18538]" w:date="2014-05-09T11:56:00Z">
-        <w:r>
-          <w:rPr>
-            <w:noProof/>
-            <w:lang w:val="en-US"/>
-          </w:rPr>
-          <w:drawing>
-            <wp:inline distT="0" distB="0" distL="0" distR="0" wp14:anchorId="4849C668" wp14:editId="68C73052">
-              <wp:extent cx="5543550" cy="3095875"/>
-              <wp:effectExtent l="0" t="0" r="0" b="9525"/>
-              <wp:docPr id="1" name="Picture 1"/>
-              <wp:cNvGraphicFramePr>
-                <a:graphicFrameLocks xmlns:a="http://schemas.openxmlformats.org/drawingml/2006/main" noChangeAspect="1"/>
-              </wp:cNvGraphicFramePr>
-              <a:graphic xmlns:a="http://schemas.openxmlformats.org/drawingml/2006/main">
-                <a:graphicData uri="http://schemas.openxmlformats.org/drawingml/2006/picture">
-                  <pic:pic xmlns:pic="http://schemas.openxmlformats.org/drawingml/2006/picture">
-                    <pic:nvPicPr>
-                      <pic:cNvPr id="0" name="Picture 2"/>
-                      <pic:cNvPicPr>
-                        <a:picLocks noChangeAspect="1" noChangeArrowheads="1"/>
-                      </pic:cNvPicPr>
-                    </pic:nvPicPr>
-                    <pic:blipFill>
-                      <a:blip r:embed="rId10">
-                        <a:extLst>
-                          <a:ext uri="{28A0092B-C50C-407E-A947-70E740481C1C}">
-                            <a14:useLocalDpi xmlns:a14="http://schemas.microsoft.com/office/drawing/2010/main" val="0"/>
-                          </a:ext>
-                        </a:extLst>
-                      </a:blip>
-                      <a:srcRect/>
-                      <a:stretch>
-                        <a:fillRect/>
-                      </a:stretch>
-                    </pic:blipFill>
-                    <pic:spPr bwMode="auto">
-                      <a:xfrm>
-                        <a:off x="0" y="0"/>
-                        <a:ext cx="5545746" cy="3097101"/>
-                      </a:xfrm>
-                      <a:prstGeom prst="rect">
-                        <a:avLst/>
-                      </a:prstGeom>
-                      <a:noFill/>
-                    </pic:spPr>
-                  </pic:pic>
-                </a:graphicData>
-              </a:graphic>
-            </wp:inline>
-          </w:drawing>
-        </w:r>
-      </w:del>
+      <w:r>
+        <w:t xml:space="preserve">The graphic, above, illustrates the expected scope of this RFP. Note that later RFPs may extend the scope. </w:t>
+      </w:r>
+    </w:p>
+    <w:p>
+      <w:pPr>
+        <w:pStyle w:val="Heading4"/>
+      </w:pPr>
+      <w:r>
+        <w:t>Wide and thin conceptual model</w:t>
+      </w:r>
     </w:p>
     <w:p>
       <w:pPr>
@@ -5441,7 +4778,43 @@
         <w:ind w:left="0"/>
       </w:pPr>
       <w:r>
-        <w:t xml:space="preserve">The graphic, above, illustrates the expected scope of this RFP. Note that later RFPs may extend the scope. </w:t>
+        <w:t>The “wide and thin” conceptual model</w:t>
+      </w:r>
+      <w:r>
+        <w:t>(s)</w:t>
+      </w:r>
+      <w:r>
+        <w:t xml:space="preserve"> should cover threats and risks in general, as well as related concepts. Th</w:t>
+      </w:r>
+      <w:r>
+        <w:t>ese</w:t>
+      </w:r>
+      <w:r>
+        <w:t xml:space="preserve"> model</w:t>
+      </w:r>
+      <w:r>
+        <w:t>s</w:t>
+      </w:r>
+      <w:r>
+        <w:t xml:space="preserve"> should be informed by all of the domains listed in section </w:t>
+      </w:r>
+      <w:r>
+        <w:fldChar w:fldCharType="begin"/>
+      </w:r>
+      <w:r>
+        <w:instrText xml:space="preserve"> REF _Ref386625611 \r \h </w:instrText>
+      </w:r>
+      <w:r>
+        <w:fldChar w:fldCharType="separate"/>
+      </w:r>
+      <w:r>
+        <w:t>6.2.1</w:t>
+      </w:r>
+      <w:r>
+        <w:fldChar w:fldCharType="end"/>
+      </w:r>
+      <w:r>
+        <w:t xml:space="preserve"> and be able to represent summary and cross-domain information of interest. </w:t>
       </w:r>
     </w:p>
     <w:p>
@@ -5449,188 +4822,135 @@
         <w:pStyle w:val="Heading4"/>
       </w:pPr>
       <w:r>
+        <w:t>Cyber domain</w:t>
+      </w:r>
+    </w:p>
+    <w:p>
+      <w:pPr>
+        <w:pStyle w:val="Body"/>
+        <w:ind w:left="0"/>
+      </w:pPr>
+      <w:r>
+        <w:t xml:space="preserve">Additional conceptual level granularity and detail is to be provided for the Cyber domain. The primary input to this level is expected to be </w:t>
+      </w:r>
+      <w:r>
+        <w:t xml:space="preserve">the high-level concepts of </w:t>
+      </w:r>
+      <w:r>
+        <w:t xml:space="preserve">the Cyber domain (e.g. as defined in </w:t>
+      </w:r>
+      <w:r>
+        <w:t>STIX/</w:t>
+      </w:r>
+      <w:proofErr w:type="spellStart"/>
+      <w:r>
+        <w:t>Cybox</w:t>
+      </w:r>
+      <w:proofErr w:type="spellEnd"/>
+      <w:r>
+        <w:t>/TAXII</w:t>
+      </w:r>
+      <w:r>
+        <w:t>)</w:t>
+      </w:r>
+      <w:r>
+        <w:t>, however submitters are free to utilize other specifications. Informal mappings to STIX/TAXII/</w:t>
+      </w:r>
+      <w:proofErr w:type="spellStart"/>
+      <w:r>
+        <w:t>Cybox</w:t>
+      </w:r>
+      <w:proofErr w:type="spellEnd"/>
+      <w:r>
+        <w:t xml:space="preserve"> and SAR are to be provided as non-normative proofs of concept.</w:t>
+      </w:r>
+    </w:p>
+    <w:p>
+      <w:pPr>
+        <w:pStyle w:val="Heading4"/>
+      </w:pPr>
+      <w:r>
+        <w:t>NIEM Representation</w:t>
+      </w:r>
+    </w:p>
+    <w:p>
+      <w:pPr>
+        <w:pStyle w:val="Body"/>
+        <w:ind w:left="0"/>
+      </w:pPr>
+      <w:r>
+        <w:t>NIEM EIEMs</w:t>
+      </w:r>
+      <w:r>
+        <w:t>, reference models</w:t>
+      </w:r>
+      <w:r>
+        <w:t xml:space="preserve"> and/or IEPDs are to be defined that provides for a NIEM specific representation of the complete conceptual model such that NIEM implementations will be able to share threat/risk information</w:t>
+      </w:r>
+      <w:r>
+        <w:t xml:space="preserve"> from multiple sources</w:t>
+      </w:r>
+      <w:r>
+        <w:t>.</w:t>
+      </w:r>
+      <w:r>
+        <w:t xml:space="preserve"> The NIEM representation shall utilize existing NIEM reference models</w:t>
+      </w:r>
+      <w:r>
+        <w:t xml:space="preserve"> as applicable</w:t>
+      </w:r>
+      <w:r>
+        <w:t>.</w:t>
+      </w:r>
+    </w:p>
+    <w:p>
+      <w:pPr>
+        <w:pStyle w:val="Heading3"/>
+      </w:pPr>
+      <w:r>
+        <w:t>Follow on efforts</w:t>
+      </w:r>
+    </w:p>
+    <w:p>
+      <w:r>
+        <w:t xml:space="preserve">This RFP is part of a multi-phased </w:t>
+      </w:r>
+      <w:r>
+        <w:t xml:space="preserve">initiative </w:t>
+      </w:r>
+      <w:r>
+        <w:t>that</w:t>
+      </w:r>
+      <w:r>
+        <w:t xml:space="preserve"> will</w:t>
+      </w:r>
+      <w:r>
+        <w:t xml:space="preserve"> </w:t>
+      </w:r>
+      <w:r>
+        <w:t xml:space="preserve">later </w:t>
+      </w:r>
+      <w:r>
+        <w:t>leverag</w:t>
+      </w:r>
+      <w:r>
+        <w:t>e</w:t>
+      </w:r>
+      <w:r>
+        <w:t xml:space="preserve"> the </w:t>
+      </w:r>
+      <w:r>
+        <w:t>risk/threat conceptual model to drill down into other domains of interest with more detail.</w:t>
+      </w:r>
+    </w:p>
+    <w:p>
+      <w:r>
+        <w:t>Follow-on efforts are expected to extend the level of granularity and mapping of other exchange formats.</w:t>
+      </w:r>
+    </w:p>
+    <w:p>
+      <w:r>
         <w:lastRenderedPageBreak/>
-        <w:t>Wide and thin conceptual model</w:t>
-      </w:r>
-    </w:p>
-    <w:p>
-      <w:pPr>
-        <w:pStyle w:val="Body"/>
-        <w:ind w:left="0"/>
-      </w:pPr>
-      <w:r>
-        <w:t>The “wide and thin” conceptual model</w:t>
-      </w:r>
-      <w:r>
-        <w:t>(s)</w:t>
-      </w:r>
-      <w:r>
-        <w:t xml:space="preserve"> should cover threats and risks in general, as well as related concepts. Th</w:t>
-      </w:r>
-      <w:r>
-        <w:t>ese</w:t>
-      </w:r>
-      <w:r>
-        <w:t xml:space="preserve"> model</w:t>
-      </w:r>
-      <w:r>
-        <w:t>s</w:t>
-      </w:r>
-      <w:r>
-        <w:t xml:space="preserve"> should be informed by all of the domains listed in section </w:t>
-      </w:r>
-      <w:r>
-        <w:fldChar w:fldCharType="begin"/>
-      </w:r>
-      <w:r>
-        <w:instrText xml:space="preserve"> REF _Ref386625611 \r \h </w:instrText>
-      </w:r>
-      <w:r>
-        <w:fldChar w:fldCharType="separate"/>
-      </w:r>
-      <w:r>
-        <w:t>6.2.1</w:t>
-      </w:r>
-      <w:r>
-        <w:fldChar w:fldCharType="end"/>
-      </w:r>
-      <w:r>
-        <w:t xml:space="preserve"> and be able to represent summary and cross-domain information of interest. </w:t>
-      </w:r>
-    </w:p>
-    <w:p>
-      <w:pPr>
-        <w:pStyle w:val="Heading4"/>
-      </w:pPr>
-      <w:r>
-        <w:t>Cyber domain</w:t>
-      </w:r>
-    </w:p>
-    <w:p>
-      <w:pPr>
-        <w:pStyle w:val="Body"/>
-        <w:ind w:left="0"/>
-      </w:pPr>
-      <w:r>
-        <w:t xml:space="preserve">Additional conceptual level granularity and detail is to be provided for the Cyber domain. The primary input to this level is expected to be </w:t>
-      </w:r>
-      <w:r>
-        <w:t xml:space="preserve">the high-level concepts of </w:t>
-      </w:r>
-      <w:r>
-        <w:t xml:space="preserve">the Cyber domain (e.g. as defined in </w:t>
-      </w:r>
-      <w:r>
-        <w:t>STIX/</w:t>
-      </w:r>
-      <w:proofErr w:type="spellStart"/>
-      <w:r>
-        <w:t>Cybox</w:t>
-      </w:r>
-      <w:proofErr w:type="spellEnd"/>
-      <w:r>
-        <w:t>/TAXII</w:t>
-      </w:r>
-      <w:r>
-        <w:t>)</w:t>
-      </w:r>
-      <w:r>
-        <w:t>, however submitters are free to utilize other specifications. Informal mappings to STIX/TAXII/</w:t>
-      </w:r>
-      <w:proofErr w:type="spellStart"/>
-      <w:r>
-        <w:t>Cybox</w:t>
-      </w:r>
-      <w:proofErr w:type="spellEnd"/>
-      <w:r>
-        <w:t xml:space="preserve"> and SAR are to be provided as non-normative proofs of concept.</w:t>
-      </w:r>
-    </w:p>
-    <w:p>
-      <w:pPr>
-        <w:pStyle w:val="Heading4"/>
-      </w:pPr>
-      <w:r>
-        <w:t>NIEM Representation</w:t>
-      </w:r>
-    </w:p>
-    <w:p>
-      <w:pPr>
-        <w:pStyle w:val="Body"/>
-        <w:ind w:left="0"/>
-      </w:pPr>
-      <w:r>
-        <w:t>NIEM EIEMs</w:t>
-      </w:r>
-      <w:r>
-        <w:t>, reference models</w:t>
-      </w:r>
-      <w:r>
-        <w:t xml:space="preserve"> and/or IEPDs are to be defined that provides for a NIEM specific representation of the complete conceptual model such that NIEM implementations will be able to share threat/risk information</w:t>
-      </w:r>
-      <w:r>
-        <w:t xml:space="preserve"> from multiple sources</w:t>
-      </w:r>
-      <w:r>
-        <w:t>.</w:t>
-      </w:r>
-      <w:r>
-        <w:t xml:space="preserve"> The NIEM representation shall utilize existing NIEM reference models</w:t>
-      </w:r>
-      <w:r>
-        <w:t xml:space="preserve"> as applicable</w:t>
-      </w:r>
-      <w:r>
-        <w:t>.</w:t>
-      </w:r>
-    </w:p>
-    <w:p>
-      <w:pPr>
-        <w:pStyle w:val="Heading3"/>
-      </w:pPr>
-      <w:r>
-        <w:t>Follow on efforts</w:t>
-      </w:r>
-    </w:p>
-    <w:p>
-      <w:r>
-        <w:t xml:space="preserve">This RFP is part of a multi-phased </w:t>
-      </w:r>
-      <w:r>
-        <w:t xml:space="preserve">initiative </w:t>
-      </w:r>
-      <w:r>
-        <w:t>that</w:t>
-      </w:r>
-      <w:r>
-        <w:t xml:space="preserve"> will</w:t>
-      </w:r>
-      <w:r>
-        <w:t xml:space="preserve"> </w:t>
-      </w:r>
-      <w:r>
-        <w:t xml:space="preserve">later </w:t>
-      </w:r>
-      <w:r>
-        <w:t>leverag</w:t>
-      </w:r>
-      <w:r>
-        <w:t>e</w:t>
-      </w:r>
-      <w:r>
-        <w:t xml:space="preserve"> the </w:t>
-      </w:r>
-      <w:r>
-        <w:t>risk/threat conceptual model to drill down into other domains of interest with more detail.</w:t>
-      </w:r>
-    </w:p>
-    <w:p>
-      <w:r>
-        <w:t>Follow-on efforts are expected to extend the level of granularity and mapping of other exchange formats.</w:t>
-      </w:r>
-    </w:p>
-    <w:p>
-      <w:r>
         <w:t>More information about the Threat Model work in progress can be found at:</w:t>
       </w:r>
     </w:p>
@@ -5642,7 +4962,7 @@
           <w:numId w:val="57"/>
         </w:numPr>
       </w:pPr>
-      <w:hyperlink r:id="rId11" w:history="1">
+      <w:hyperlink r:id="rId10" w:history="1">
         <w:r>
           <w:rPr>
             <w:rStyle w:val="Hyperlink"/>
@@ -5756,7 +5076,7 @@
         </w:rPr>
         <w:t xml:space="preserve">Object Constraint Language (OCL) - </w:t>
       </w:r>
-      <w:hyperlink r:id="rId12" w:history="1">
+      <w:hyperlink r:id="rId11" w:history="1">
         <w:r>
           <w:rPr>
             <w:rStyle w:val="Hyperlink"/>
@@ -5904,8 +5224,67 @@
         <w:rPr>
           <w:szCs w:val="24"/>
         </w:rPr>
-        <w:lastRenderedPageBreak/>
         <w:t xml:space="preserve">Meta Object Facility (MOF 2.4) - </w:t>
+      </w:r>
+      <w:hyperlink r:id="rId12" w:history="1">
+        <w:r>
+          <w:rPr>
+            <w:rStyle w:val="Hyperlink"/>
+            <w:szCs w:val="24"/>
+          </w:rPr>
+          <w:t>http://www.omg.org/spec/XMI/2.4/Beta2/</w:t>
+        </w:r>
+      </w:hyperlink>
+      <w:r>
+        <w:rPr>
+          <w:szCs w:val="24"/>
+        </w:rPr>
+        <w:t>.  MOF provides a framework for meta-</w:t>
+      </w:r>
+      <w:proofErr w:type="spellStart"/>
+      <w:r>
+        <w:rPr>
+          <w:szCs w:val="24"/>
+        </w:rPr>
+        <w:t>modeling</w:t>
+      </w:r>
+      <w:proofErr w:type="spellEnd"/>
+      <w:r>
+        <w:rPr>
+          <w:szCs w:val="24"/>
+        </w:rPr>
+        <w:t xml:space="preserve"> in which the abstract syntax of UML and other </w:t>
+      </w:r>
+      <w:proofErr w:type="spellStart"/>
+      <w:r>
+        <w:rPr>
+          <w:szCs w:val="24"/>
+        </w:rPr>
+        <w:t>modeling</w:t>
+      </w:r>
+      <w:proofErr w:type="spellEnd"/>
+      <w:r>
+        <w:rPr>
+          <w:szCs w:val="24"/>
+        </w:rPr>
+        <w:t xml:space="preserve"> languages is described.</w:t>
+      </w:r>
+    </w:p>
+    <w:p>
+      <w:pPr>
+        <w:numPr>
+          <w:ilvl w:val="0"/>
+          <w:numId w:val="32"/>
+        </w:numPr>
+        <w:rPr>
+          <w:szCs w:val="24"/>
+        </w:rPr>
+      </w:pPr>
+      <w:r>
+        <w:rPr>
+          <w:szCs w:val="24"/>
+        </w:rPr>
+        <w:t xml:space="preserve">XML Metadata Interchange (XMI®) - http://www.omg.org/spec/MOF/2.4/Beta2/ </w:t>
       </w:r>
       <w:hyperlink r:id="rId13" w:history="1">
         <w:r>
@@ -5920,35 +5299,7 @@
         <w:rPr>
           <w:szCs w:val="24"/>
         </w:rPr>
-        <w:t>.  MOF provides a framework for meta-</w:t>
-      </w:r>
-      <w:proofErr w:type="spellStart"/>
-      <w:r>
-        <w:rPr>
-          <w:szCs w:val="24"/>
-        </w:rPr>
-        <w:t>modeling</w:t>
-      </w:r>
-      <w:proofErr w:type="spellEnd"/>
-      <w:r>
-        <w:rPr>
-          <w:szCs w:val="24"/>
-        </w:rPr>
-        <w:t xml:space="preserve"> in which the abstract syntax of UML and other </w:t>
-      </w:r>
-      <w:proofErr w:type="spellStart"/>
-      <w:r>
-        <w:rPr>
-          <w:szCs w:val="24"/>
-        </w:rPr>
-        <w:t>modeling</w:t>
-      </w:r>
-      <w:proofErr w:type="spellEnd"/>
-      <w:r>
-        <w:rPr>
-          <w:szCs w:val="24"/>
-        </w:rPr>
-        <w:t xml:space="preserve"> languages is described.</w:t>
+        <w:t>.  XMI provides a XML interchange format for MOF models.</w:t>
       </w:r>
     </w:p>
     <w:p>
@@ -5965,22 +5316,21 @@
         <w:rPr>
           <w:szCs w:val="24"/>
         </w:rPr>
-        <w:t xml:space="preserve">XML Metadata Interchange (XMI®) - http://www.omg.org/spec/MOF/2.4/Beta2/ </w:t>
-      </w:r>
-      <w:hyperlink r:id="rId14" w:history="1">
-        <w:r>
-          <w:rPr>
-            <w:rStyle w:val="Hyperlink"/>
-            <w:szCs w:val="24"/>
-          </w:rPr>
-          <w:t>http://www.omg.org/spec/XMI/2.4/Beta2/</w:t>
-        </w:r>
-      </w:hyperlink>
+        <w:t xml:space="preserve">Query/View/Transformation </w:t>
+      </w:r>
+      <w:proofErr w:type="gramStart"/>
       <w:r>
         <w:rPr>
           <w:szCs w:val="24"/>
         </w:rPr>
-        <w:t>.  XMI provides a XML interchange format for MOF models.</w:t>
+        <w:t>-  QVT</w:t>
+      </w:r>
+      <w:proofErr w:type="gramEnd"/>
+      <w:r>
+        <w:rPr>
+          <w:szCs w:val="24"/>
+        </w:rPr>
+        <w:t xml:space="preserve"> (http://www.omg.org/spec/QVT/1.1/): QVT is the OMG standard for expressing model transformation rules.</w:t>
       </w:r>
     </w:p>
     <w:p>
@@ -5997,40 +5347,9 @@
         <w:rPr>
           <w:szCs w:val="24"/>
         </w:rPr>
-        <w:t xml:space="preserve">Query/View/Transformation </w:t>
-      </w:r>
-      <w:proofErr w:type="gramStart"/>
-      <w:r>
-        <w:rPr>
-          <w:szCs w:val="24"/>
-        </w:rPr>
-        <w:t>-  QVT</w:t>
-      </w:r>
-      <w:proofErr w:type="gramEnd"/>
-      <w:r>
-        <w:rPr>
-          <w:szCs w:val="24"/>
-        </w:rPr>
-        <w:t xml:space="preserve"> (http://www.omg.org/spec/QVT/1.1/): QVT is the OMG standard for expressing model transformation rules.</w:t>
-      </w:r>
-    </w:p>
-    <w:p>
-      <w:pPr>
-        <w:numPr>
-          <w:ilvl w:val="0"/>
-          <w:numId w:val="32"/>
-        </w:numPr>
-        <w:rPr>
-          <w:szCs w:val="24"/>
-        </w:rPr>
-      </w:pPr>
-      <w:r>
-        <w:rPr>
-          <w:szCs w:val="24"/>
-        </w:rPr>
         <w:t xml:space="preserve">MOF Models to Text Transformation Language - </w:t>
       </w:r>
-      <w:hyperlink r:id="rId15" w:history="1">
+      <w:hyperlink r:id="rId14" w:history="1">
         <w:r>
           <w:rPr>
             <w:rStyle w:val="Hyperlink"/>
@@ -6093,7 +5412,7 @@
         </w:rPr>
         <w:t>SBVR -  Semantics of Business Vocabulary and Business Rules (</w:t>
       </w:r>
-      <w:hyperlink r:id="rId16" w:history="1">
+      <w:hyperlink r:id="rId15" w:history="1">
         <w:r>
           <w:rPr>
             <w:rStyle w:val="Hyperlink"/>
@@ -6145,7 +5464,7 @@
         </w:rPr>
         <w:t xml:space="preserve">Model Driven Message Interoperability (MDMI) - </w:t>
       </w:r>
-      <w:hyperlink r:id="rId17" w:history="1">
+      <w:hyperlink r:id="rId16" w:history="1">
         <w:r>
           <w:rPr>
             <w:rStyle w:val="Hyperlink"/>
@@ -6177,7 +5496,7 @@
         </w:rPr>
         <w:t xml:space="preserve">Ontology Definition Meta Model (ODM) – </w:t>
       </w:r>
-      <w:hyperlink r:id="rId18" w:history="1">
+      <w:hyperlink r:id="rId17" w:history="1">
         <w:r>
           <w:rPr>
             <w:rStyle w:val="Hyperlink"/>
@@ -6207,6 +5526,7 @@
         <w:rPr>
           <w:szCs w:val="24"/>
         </w:rPr>
+        <w:lastRenderedPageBreak/>
         <w:t>Structured Assurance Case Metamodel (SACM)</w:t>
       </w:r>
       <w:r>
@@ -6215,7 +5535,7 @@
         </w:rPr>
         <w:t xml:space="preserve"> - </w:t>
       </w:r>
-      <w:hyperlink r:id="rId19" w:history="1">
+      <w:hyperlink r:id="rId18" w:history="1">
         <w:r>
           <w:rPr>
             <w:rStyle w:val="Hyperlink"/>
@@ -6285,7 +5605,7 @@
         </w:rPr>
         <w:t xml:space="preserve"> provides a conceptual ontology that includes concepts of financial risk. </w:t>
       </w:r>
-      <w:hyperlink r:id="rId20" w:history="1">
+      <w:hyperlink r:id="rId19" w:history="1">
         <w:r>
           <w:rPr>
             <w:rStyle w:val="Hyperlink"/>
@@ -6311,7 +5631,7 @@
         </w:rPr>
         <w:t xml:space="preserve">IEF Specifications </w:t>
       </w:r>
-      <w:hyperlink r:id="rId21" w:history="1">
+      <w:hyperlink r:id="rId20" w:history="1">
         <w:r>
           <w:rPr>
             <w:rStyle w:val="Hyperlink"/>
@@ -6337,7 +5657,7 @@
         </w:rPr>
         <w:t xml:space="preserve">BMM – BMM provides concepts for means and ends that may be appropriate for risks. </w:t>
       </w:r>
-      <w:hyperlink r:id="rId22" w:history="1">
+      <w:hyperlink r:id="rId21" w:history="1">
         <w:r>
           <w:rPr>
             <w:rStyle w:val="Hyperlink"/>
@@ -6397,7 +5717,6 @@
         <w:rPr>
           <w:szCs w:val="24"/>
         </w:rPr>
-        <w:lastRenderedPageBreak/>
         <w:t>GRA-UML will be based on UML and GRA-UML will contain UML profiles using OCL constraints, where applicable.</w:t>
       </w:r>
     </w:p>
@@ -6408,7 +5727,7 @@
           <w:szCs w:val="24"/>
         </w:rPr>
       </w:pPr>
-      <w:hyperlink r:id="rId23" w:history="1">
+      <w:hyperlink r:id="rId22" w:history="1">
         <w:r>
           <w:rPr>
             <w:rStyle w:val="Hyperlink"/>
@@ -6462,7 +5781,7 @@
           <w:szCs w:val="24"/>
         </w:rPr>
       </w:pPr>
-      <w:hyperlink r:id="rId24" w:history="1">
+      <w:hyperlink r:id="rId23" w:history="1">
         <w:r>
           <w:rPr>
             <w:rStyle w:val="Hyperlink"/>
@@ -6490,7 +5809,7 @@
         </w:rPr>
         <w:t xml:space="preserve">UML Profile for NIEM (NIEM-UML) - </w:t>
       </w:r>
-      <w:hyperlink r:id="rId25" w:history="1">
+      <w:hyperlink r:id="rId24" w:history="1">
         <w:r>
           <w:rPr>
             <w:rStyle w:val="Hyperlink"/>
@@ -6554,7 +5873,7 @@
           <w:szCs w:val="24"/>
         </w:rPr>
       </w:pPr>
-      <w:hyperlink r:id="rId26" w:history="1">
+      <w:hyperlink r:id="rId25" w:history="1">
         <w:r>
           <w:rPr>
             <w:rStyle w:val="Hyperlink"/>
@@ -6608,7 +5927,7 @@
         </w:rPr>
         <w:t>Information Meta Model (IMM) – (</w:t>
       </w:r>
-      <w:hyperlink r:id="rId27" w:history="1">
+      <w:hyperlink r:id="rId26" w:history="1">
         <w:r>
           <w:rPr>
             <w:rStyle w:val="Hyperlink"/>
@@ -6656,9 +5975,10 @@
           <w:i w:val="0"/>
           <w:szCs w:val="24"/>
         </w:rPr>
+        <w:lastRenderedPageBreak/>
         <w:t xml:space="preserve">UML Profile for NIEM (NIEM-UML) 3.0- </w:t>
       </w:r>
-      <w:hyperlink r:id="rId28" w:history="1">
+      <w:hyperlink r:id="rId27" w:history="1">
         <w:r>
           <w:rPr>
             <w:rStyle w:val="Hyperlink"/>
@@ -6695,7 +6015,7 @@
         <w:spacing w:before="0" w:after="0"/>
         <w:ind w:left="720"/>
       </w:pPr>
-      <w:hyperlink r:id="rId29" w:history="1">
+      <w:hyperlink r:id="rId28" w:history="1">
         <w:r>
           <w:rPr>
             <w:rStyle w:val="Hyperlink"/>
@@ -6724,7 +6044,6 @@
         <w:pStyle w:val="Heading2"/>
       </w:pPr>
       <w:r>
-        <w:lastRenderedPageBreak/>
         <w:t>Related non-OMG Activities, Documents and Standards</w:t>
       </w:r>
     </w:p>
@@ -6749,7 +6068,7 @@
       <w:r>
         <w:t xml:space="preserve">: </w:t>
       </w:r>
-      <w:hyperlink r:id="rId30" w:history="1">
+      <w:hyperlink r:id="rId29" w:history="1">
         <w:r>
           <w:rPr>
             <w:rStyle w:val="Hyperlink"/>
@@ -6774,7 +6093,7 @@
       <w:r>
         <w:t xml:space="preserve">: </w:t>
       </w:r>
-      <w:hyperlink r:id="rId31" w:history="1">
+      <w:hyperlink r:id="rId30" w:history="1">
         <w:r>
           <w:rPr>
             <w:rStyle w:val="Hyperlink"/>
@@ -6795,7 +6114,7 @@
       <w:r>
         <w:t xml:space="preserve">: </w:t>
       </w:r>
-      <w:hyperlink r:id="rId32" w:history="1">
+      <w:hyperlink r:id="rId31" w:history="1">
         <w:r>
           <w:rPr>
             <w:rStyle w:val="Hyperlink"/>
@@ -6817,7 +6136,7 @@
       <w:r>
         <w:t xml:space="preserve">: </w:t>
       </w:r>
-      <w:hyperlink r:id="rId33" w:history="1">
+      <w:hyperlink r:id="rId32" w:history="1">
         <w:r>
           <w:rPr>
             <w:rStyle w:val="Hyperlink"/>
@@ -6836,7 +6155,7 @@
       <w:r>
         <w:t xml:space="preserve">: </w:t>
       </w:r>
-      <w:hyperlink r:id="rId34" w:history="1">
+      <w:hyperlink r:id="rId33" w:history="1">
         <w:r>
           <w:rPr>
             <w:rStyle w:val="Hyperlink"/>
@@ -6855,7 +6174,7 @@
       <w:r>
         <w:t xml:space="preserve">: </w:t>
       </w:r>
-      <w:hyperlink r:id="rId35" w:history="1">
+      <w:hyperlink r:id="rId34" w:history="1">
         <w:r>
           <w:rPr>
             <w:rStyle w:val="Hyperlink"/>
@@ -6874,7 +6193,7 @@
       <w:r>
         <w:t xml:space="preserve">: </w:t>
       </w:r>
-      <w:hyperlink r:id="rId36" w:history="1">
+      <w:hyperlink r:id="rId35" w:history="1">
         <w:r>
           <w:rPr>
             <w:rStyle w:val="Hyperlink"/>
@@ -6911,7 +6230,7 @@
       <w:r>
         <w:t xml:space="preserve">: </w:t>
       </w:r>
-      <w:hyperlink r:id="rId37" w:history="1">
+      <w:hyperlink r:id="rId36" w:history="1">
         <w:r>
           <w:rPr>
             <w:rStyle w:val="Hyperlink"/>
@@ -6930,7 +6249,7 @@
       <w:r>
         <w:t xml:space="preserve">: </w:t>
       </w:r>
-      <w:hyperlink r:id="rId38" w:history="1">
+      <w:hyperlink r:id="rId37" w:history="1">
         <w:r>
           <w:rPr>
             <w:rStyle w:val="Hyperlink"/>
@@ -6949,7 +6268,7 @@
       <w:r>
         <w:t xml:space="preserve">: </w:t>
       </w:r>
-      <w:hyperlink r:id="rId39" w:history="1">
+      <w:hyperlink r:id="rId38" w:history="1">
         <w:r>
           <w:rPr>
             <w:rStyle w:val="Hyperlink"/>
@@ -7000,7 +6319,11 @@
         <w:t xml:space="preserve">related </w:t>
       </w:r>
       <w:r>
-        <w:t>concepts such that it may be used as a reference for the use of those concepts in specific exchanges and data stores. The conceptual model should not assume any particular technology, domain, representation</w:t>
+        <w:t xml:space="preserve">concepts such that it may be used as a reference </w:t>
+      </w:r>
+      <w:r>
+        <w:lastRenderedPageBreak/>
+        <w:t>for the use of those concepts in specific exchanges and data stores. The conceptual model should not assume any particular technology, domain, representation</w:t>
       </w:r>
       <w:r>
         <w:t xml:space="preserve">, </w:t>
@@ -7069,70 +6392,9 @@
       <w:r>
         <w:t xml:space="preserve"> required to understand threats.</w:t>
       </w:r>
-      <w:ins w:id="141" w:author="Cory Casanave [18538]" w:date="2014-05-09T11:13:00Z">
-        <w:r>
-          <w:t xml:space="preserve"> Proposals shall use standard terminology when applicable. References to existing standards shall be provided to facilitate mappings and avoid ambiguity.</w:t>
-        </w:r>
-      </w:ins>
-    </w:p>
-    <w:p>
-      <w:pPr>
-        <w:rPr>
-          <w:del w:id="142" w:author="Cory Casanave [18538]" w:date="2014-05-09T13:04:00Z"/>
-        </w:rPr>
-      </w:pPr>
-      <w:del w:id="143" w:author="Cory Casanave [18538]" w:date="2014-05-09T13:04:00Z">
-        <w:r>
-          <w:lastRenderedPageBreak/>
-          <w:delText xml:space="preserve">For </w:delText>
-        </w:r>
-      </w:del>
-      <w:del w:id="144" w:author="Cory Casanave [18538]" w:date="2014-05-09T11:07:00Z">
-        <w:r>
-          <w:delText>this purpose</w:delText>
-        </w:r>
-      </w:del>
-      <w:del w:id="145" w:author="Cory Casanave [18538]" w:date="2014-05-09T13:04:00Z">
-        <w:r>
-          <w:delText xml:space="preserve">, the concept of a “Threat” </w:delText>
-        </w:r>
-        <w:r>
-          <w:delText>shall be</w:delText>
-        </w:r>
-        <w:r>
-          <w:delText xml:space="preserve"> defined as </w:delText>
-        </w:r>
-        <w:r>
-          <w:delText xml:space="preserve">a person or thing </w:delText>
-        </w:r>
-        <w:r>
-          <w:delText>capable</w:delText>
-        </w:r>
-        <w:r>
-          <w:delText xml:space="preserve"> </w:delText>
-        </w:r>
-        <w:r>
-          <w:delText>of</w:delText>
-        </w:r>
-        <w:r>
-          <w:delText xml:space="preserve"> caus</w:delText>
-        </w:r>
-        <w:r>
-          <w:delText>ing</w:delText>
-        </w:r>
-        <w:r>
-          <w:delText xml:space="preserve"> damage or danger</w:delText>
-        </w:r>
-        <w:r>
-          <w:delText xml:space="preserve">. </w:delText>
-        </w:r>
-        <w:r>
-          <w:delText>Risk shall be defined as a</w:delText>
-        </w:r>
-        <w:r>
-          <w:delText>n exposure of an asset of interest (someone or something valued) to danger, harm, or loss.</w:delText>
-        </w:r>
-      </w:del>
+      <w:r>
+        <w:t xml:space="preserve"> Proposals shall use standard terminology when applicable. References to existing standards shall be provided to facilitate mappings and avoid ambiguity.</w:t>
+      </w:r>
     </w:p>
     <w:p>
       <w:r>
@@ -7197,18 +6459,13 @@
           <w:ilvl w:val="0"/>
           <w:numId w:val="51"/>
         </w:numPr>
-        <w:rPr>
-          <w:ins w:id="146" w:author="Cory Casanave [18538]" w:date="2014-05-09T13:03:00Z"/>
-        </w:rPr>
       </w:pPr>
       <w:r>
         <w:t>Bystanders and inadvertent actors may perform actions that result in actual behavior that provides benefits to any other actor</w:t>
       </w:r>
-      <w:ins w:id="147" w:author="Cory Casanave [18538]" w:date="2014-05-08T20:48:00Z">
-        <w:r>
-          <w:t xml:space="preserve"> (offensive or defensive)</w:t>
-        </w:r>
-      </w:ins>
+      <w:r>
+        <w:t xml:space="preserve"> (offensive or defensive)</w:t>
+      </w:r>
       <w:r>
         <w:t xml:space="preserve">. Such actions are understood to be non-intentional. </w:t>
       </w:r>
@@ -7221,43 +6478,14 @@
           <w:numId w:val="51"/>
         </w:numPr>
       </w:pPr>
-      <w:ins w:id="148" w:author="Cory Casanave [18538]" w:date="2014-05-09T13:04:00Z">
-        <w:r>
-          <w:t>The focus of risks would be those that go beyond the normal course of business and expose the enterprise to increased risk due to vulnerabilities.</w:t>
-        </w:r>
-      </w:ins>
-    </w:p>
-    <w:p>
-      <w:pPr>
-        <w:rPr>
-          <w:ins w:id="149" w:author="Cory Casanave [18538]" w:date="2014-05-09T11:11:00Z"/>
-        </w:rPr>
-      </w:pPr>
-      <w:ins w:id="150" w:author="Cory Casanave [18538]" w:date="2014-05-09T11:10:00Z">
-        <w:r>
-          <w:t xml:space="preserve">Proposals </w:t>
-        </w:r>
-      </w:ins>
-      <w:ins w:id="151" w:author="Cory Casanave [18538]" w:date="2014-05-09T11:11:00Z">
-        <w:r>
-          <w:t xml:space="preserve">shall include </w:t>
-        </w:r>
-      </w:ins>
-      <w:ins w:id="152" w:author="Cory Casanave [18538]" w:date="2014-05-09T11:12:00Z">
-        <w:r>
-          <w:t xml:space="preserve">and define </w:t>
-        </w:r>
-      </w:ins>
-      <w:ins w:id="153" w:author="Cory Casanave [18538]" w:date="2014-05-09T11:11:00Z">
-        <w:r>
-          <w:t>threat and risk concepts including but not limited to:</w:t>
-        </w:r>
-      </w:ins>
-      <w:ins w:id="154" w:author="Cory Casanave [18538]" w:date="2014-05-09T11:10:00Z">
-        <w:r>
-          <w:t xml:space="preserve">  </w:t>
-        </w:r>
-      </w:ins>
+      <w:r>
+        <w:t>The focus of risks would be those that go beyond the normal course of business and expose the enterprise to increased risk due to vulnerabilities.</w:t>
+      </w:r>
+    </w:p>
+    <w:p>
+      <w:r>
+        <w:t xml:space="preserve">Proposals shall include and define threat and risk concepts including but not limited to:  </w:t>
+      </w:r>
     </w:p>
     <w:p>
       <w:pPr>
@@ -7266,12 +6494,9 @@
           <w:ilvl w:val="0"/>
           <w:numId w:val="61"/>
         </w:numPr>
-        <w:rPr>
-          <w:ins w:id="155" w:author="Cory Casanave [18538]" w:date="2014-05-09T11:20:00Z"/>
-        </w:rPr>
         <w:sectPr>
-          <w:headerReference w:type="default" r:id="rId40"/>
-          <w:footerReference w:type="default" r:id="rId41"/>
+          <w:headerReference w:type="default" r:id="rId39"/>
+          <w:footerReference w:type="default" r:id="rId40"/>
           <w:pgSz w:w="12240" w:h="15840"/>
           <w:pgMar w:top="1440" w:right="1800" w:bottom="1620" w:left="1800" w:header="720" w:footer="720" w:gutter="0"/>
           <w:cols w:space="0"/>
@@ -7286,19 +6511,11 @@
           <w:ilvl w:val="0"/>
           <w:numId w:val="61"/>
         </w:numPr>
-        <w:rPr>
-          <w:ins w:id="158" w:author="Cory Casanave [18538]" w:date="2014-05-09T11:19:00Z"/>
-        </w:rPr>
-        <w:pPrChange w:id="159" w:author="Cory Casanave [18538]" w:date="2014-05-09T11:11:00Z">
-          <w:pPr/>
-        </w:pPrChange>
-      </w:pPr>
-      <w:ins w:id="160" w:author="Cory Casanave [18538]" w:date="2014-05-09T11:19:00Z">
-        <w:r>
-          <w:lastRenderedPageBreak/>
-          <w:t>Asset</w:t>
-        </w:r>
-      </w:ins>
+      </w:pPr>
+      <w:r>
+        <w:lastRenderedPageBreak/>
+        <w:t>Asset</w:t>
+      </w:r>
     </w:p>
     <w:p>
       <w:pPr>
@@ -7307,18 +6524,10 @@
           <w:ilvl w:val="0"/>
           <w:numId w:val="61"/>
         </w:numPr>
-        <w:rPr>
-          <w:ins w:id="161" w:author="Cory Casanave [18538]" w:date="2014-05-09T11:19:00Z"/>
-        </w:rPr>
-        <w:pPrChange w:id="162" w:author="Cory Casanave [18538]" w:date="2014-05-09T11:11:00Z">
-          <w:pPr/>
-        </w:pPrChange>
-      </w:pPr>
-      <w:ins w:id="163" w:author="Cory Casanave [18538]" w:date="2014-05-09T11:19:00Z">
-        <w:r>
-          <w:t>Campaign</w:t>
-        </w:r>
-      </w:ins>
+      </w:pPr>
+      <w:r>
+        <w:t>Campaign</w:t>
+      </w:r>
     </w:p>
     <w:p>
       <w:pPr>
@@ -7327,18 +6536,10 @@
           <w:ilvl w:val="0"/>
           <w:numId w:val="61"/>
         </w:numPr>
-        <w:rPr>
-          <w:ins w:id="164" w:author="Cory Casanave [18538]" w:date="2014-05-09T11:19:00Z"/>
-        </w:rPr>
-        <w:pPrChange w:id="165" w:author="Cory Casanave [18538]" w:date="2014-05-09T11:11:00Z">
-          <w:pPr/>
-        </w:pPrChange>
-      </w:pPr>
-      <w:ins w:id="166" w:author="Cory Casanave [18538]" w:date="2014-05-09T11:19:00Z">
-        <w:r>
-          <w:t>Cause</w:t>
-        </w:r>
-      </w:ins>
+      </w:pPr>
+      <w:r>
+        <w:t>Cause</w:t>
+      </w:r>
     </w:p>
     <w:p>
       <w:pPr>
@@ -7347,18 +6548,10 @@
           <w:ilvl w:val="0"/>
           <w:numId w:val="61"/>
         </w:numPr>
-        <w:rPr>
-          <w:ins w:id="167" w:author="Cory Casanave [18538]" w:date="2014-05-09T11:19:00Z"/>
-        </w:rPr>
-        <w:pPrChange w:id="168" w:author="Cory Casanave [18538]" w:date="2014-05-09T11:11:00Z">
-          <w:pPr/>
-        </w:pPrChange>
-      </w:pPr>
-      <w:ins w:id="169" w:author="Cory Casanave [18538]" w:date="2014-05-09T11:19:00Z">
-        <w:r>
-          <w:t>Effect</w:t>
-        </w:r>
-      </w:ins>
+      </w:pPr>
+      <w:r>
+        <w:t>Effect</w:t>
+      </w:r>
     </w:p>
     <w:p>
       <w:pPr>
@@ -7367,18 +6560,10 @@
           <w:ilvl w:val="0"/>
           <w:numId w:val="61"/>
         </w:numPr>
-        <w:rPr>
-          <w:ins w:id="170" w:author="Cory Casanave [18538]" w:date="2014-05-09T11:19:00Z"/>
-        </w:rPr>
-        <w:pPrChange w:id="171" w:author="Cory Casanave [18538]" w:date="2014-05-09T11:11:00Z">
-          <w:pPr/>
-        </w:pPrChange>
-      </w:pPr>
-      <w:ins w:id="172" w:author="Cory Casanave [18538]" w:date="2014-05-09T11:19:00Z">
-        <w:r>
-          <w:t>Exploit Target</w:t>
-        </w:r>
-      </w:ins>
+      </w:pPr>
+      <w:r>
+        <w:t>Exploit Target</w:t>
+      </w:r>
     </w:p>
     <w:p>
       <w:pPr>
@@ -7387,18 +6572,10 @@
           <w:ilvl w:val="0"/>
           <w:numId w:val="61"/>
         </w:numPr>
-        <w:rPr>
-          <w:ins w:id="173" w:author="Cory Casanave [18538]" w:date="2014-05-09T11:19:00Z"/>
-        </w:rPr>
-        <w:pPrChange w:id="174" w:author="Cory Casanave [18538]" w:date="2014-05-09T11:11:00Z">
-          <w:pPr/>
-        </w:pPrChange>
-      </w:pPr>
-      <w:ins w:id="175" w:author="Cory Casanave [18538]" w:date="2014-05-09T11:19:00Z">
-        <w:r>
-          <w:t>Goal</w:t>
-        </w:r>
-      </w:ins>
+      </w:pPr>
+      <w:r>
+        <w:t>Goal</w:t>
+      </w:r>
     </w:p>
     <w:p>
       <w:pPr>
@@ -7407,18 +6584,10 @@
           <w:ilvl w:val="0"/>
           <w:numId w:val="61"/>
         </w:numPr>
-        <w:rPr>
-          <w:ins w:id="176" w:author="Cory Casanave [18538]" w:date="2014-05-09T11:19:00Z"/>
-        </w:rPr>
-        <w:pPrChange w:id="177" w:author="Cory Casanave [18538]" w:date="2014-05-09T11:11:00Z">
-          <w:pPr/>
-        </w:pPrChange>
-      </w:pPr>
-      <w:ins w:id="178" w:author="Cory Casanave [18538]" w:date="2014-05-09T11:19:00Z">
-        <w:r>
-          <w:t>Hazard</w:t>
-        </w:r>
-      </w:ins>
+      </w:pPr>
+      <w:r>
+        <w:t>Hazard</w:t>
+      </w:r>
     </w:p>
     <w:p>
       <w:pPr>
@@ -7427,18 +6596,10 @@
           <w:ilvl w:val="0"/>
           <w:numId w:val="61"/>
         </w:numPr>
-        <w:rPr>
-          <w:ins w:id="179" w:author="Cory Casanave [18538]" w:date="2014-05-09T11:19:00Z"/>
-        </w:rPr>
-        <w:pPrChange w:id="180" w:author="Cory Casanave [18538]" w:date="2014-05-09T11:11:00Z">
-          <w:pPr/>
-        </w:pPrChange>
-      </w:pPr>
-      <w:ins w:id="181" w:author="Cory Casanave [18538]" w:date="2014-05-09T11:19:00Z">
-        <w:r>
-          <w:t>Impact</w:t>
-        </w:r>
-      </w:ins>
+      </w:pPr>
+      <w:r>
+        <w:t>Impact</w:t>
+      </w:r>
     </w:p>
     <w:p>
       <w:pPr>
@@ -7447,18 +6608,10 @@
           <w:ilvl w:val="0"/>
           <w:numId w:val="61"/>
         </w:numPr>
-        <w:rPr>
-          <w:ins w:id="182" w:author="Cory Casanave [18538]" w:date="2014-05-09T11:19:00Z"/>
-        </w:rPr>
-        <w:pPrChange w:id="183" w:author="Cory Casanave [18538]" w:date="2014-05-09T11:11:00Z">
-          <w:pPr/>
-        </w:pPrChange>
-      </w:pPr>
-      <w:ins w:id="184" w:author="Cory Casanave [18538]" w:date="2014-05-09T11:19:00Z">
-        <w:r>
-          <w:t>Incident</w:t>
-        </w:r>
-      </w:ins>
+      </w:pPr>
+      <w:r>
+        <w:t>Incident</w:t>
+      </w:r>
     </w:p>
     <w:p>
       <w:pPr>
@@ -7467,18 +6620,10 @@
           <w:ilvl w:val="0"/>
           <w:numId w:val="61"/>
         </w:numPr>
-        <w:rPr>
-          <w:ins w:id="185" w:author="Cory Casanave [18538]" w:date="2014-05-09T11:19:00Z"/>
-        </w:rPr>
-        <w:pPrChange w:id="186" w:author="Cory Casanave [18538]" w:date="2014-05-09T11:11:00Z">
-          <w:pPr/>
-        </w:pPrChange>
-      </w:pPr>
-      <w:ins w:id="187" w:author="Cory Casanave [18538]" w:date="2014-05-09T11:19:00Z">
-        <w:r>
-          <w:t>Incident</w:t>
-        </w:r>
-      </w:ins>
+      </w:pPr>
+      <w:r>
+        <w:t>Incident</w:t>
+      </w:r>
     </w:p>
     <w:p>
       <w:pPr>
@@ -7487,18 +6632,10 @@
           <w:ilvl w:val="0"/>
           <w:numId w:val="61"/>
         </w:numPr>
-        <w:rPr>
-          <w:ins w:id="188" w:author="Cory Casanave [18538]" w:date="2014-05-09T11:19:00Z"/>
-        </w:rPr>
-        <w:pPrChange w:id="189" w:author="Cory Casanave [18538]" w:date="2014-05-09T11:11:00Z">
-          <w:pPr/>
-        </w:pPrChange>
-      </w:pPr>
-      <w:ins w:id="190" w:author="Cory Casanave [18538]" w:date="2014-05-09T11:19:00Z">
-        <w:r>
-          <w:t>Indicators</w:t>
-        </w:r>
-      </w:ins>
+      </w:pPr>
+      <w:r>
+        <w:t>Indicators</w:t>
+      </w:r>
     </w:p>
     <w:p>
       <w:pPr>
@@ -7507,18 +6644,10 @@
           <w:ilvl w:val="0"/>
           <w:numId w:val="61"/>
         </w:numPr>
-        <w:rPr>
-          <w:ins w:id="191" w:author="Cory Casanave [18538]" w:date="2014-05-09T11:19:00Z"/>
-        </w:rPr>
-        <w:pPrChange w:id="192" w:author="Cory Casanave [18538]" w:date="2014-05-09T11:11:00Z">
-          <w:pPr/>
-        </w:pPrChange>
-      </w:pPr>
-      <w:ins w:id="193" w:author="Cory Casanave [18538]" w:date="2014-05-09T11:19:00Z">
-        <w:r>
-          <w:t>Likelihood</w:t>
-        </w:r>
-      </w:ins>
+      </w:pPr>
+      <w:r>
+        <w:t>Likelihood</w:t>
+      </w:r>
     </w:p>
     <w:p>
       <w:pPr>
@@ -7527,18 +6656,10 @@
           <w:ilvl w:val="0"/>
           <w:numId w:val="61"/>
         </w:numPr>
-        <w:rPr>
-          <w:ins w:id="194" w:author="Cory Casanave [18538]" w:date="2014-05-09T11:19:00Z"/>
-        </w:rPr>
-        <w:pPrChange w:id="195" w:author="Cory Casanave [18538]" w:date="2014-05-09T11:11:00Z">
-          <w:pPr/>
-        </w:pPrChange>
-      </w:pPr>
-      <w:ins w:id="196" w:author="Cory Casanave [18538]" w:date="2014-05-09T11:19:00Z">
-        <w:r>
-          <w:t>Mitigation</w:t>
-        </w:r>
-      </w:ins>
+      </w:pPr>
+      <w:r>
+        <w:t>Mitigation</w:t>
+      </w:r>
     </w:p>
     <w:p>
       <w:pPr>
@@ -7547,18 +6668,10 @@
           <w:ilvl w:val="0"/>
           <w:numId w:val="61"/>
         </w:numPr>
-        <w:rPr>
-          <w:ins w:id="197" w:author="Cory Casanave [18538]" w:date="2014-05-09T11:19:00Z"/>
-        </w:rPr>
-        <w:pPrChange w:id="198" w:author="Cory Casanave [18538]" w:date="2014-05-09T11:11:00Z">
-          <w:pPr/>
-        </w:pPrChange>
-      </w:pPr>
-      <w:ins w:id="199" w:author="Cory Casanave [18538]" w:date="2014-05-09T11:19:00Z">
-        <w:r>
-          <w:t>Observable</w:t>
-        </w:r>
-      </w:ins>
+      </w:pPr>
+      <w:r>
+        <w:t>Observable</w:t>
+      </w:r>
     </w:p>
     <w:p>
       <w:pPr>
@@ -7567,19 +6680,11 @@
           <w:ilvl w:val="0"/>
           <w:numId w:val="61"/>
         </w:numPr>
-        <w:rPr>
-          <w:ins w:id="200" w:author="Cory Casanave [18538]" w:date="2014-05-09T11:22:00Z"/>
-        </w:rPr>
-        <w:pPrChange w:id="201" w:author="Cory Casanave [18538]" w:date="2014-05-09T11:11:00Z">
-          <w:pPr/>
-        </w:pPrChange>
-      </w:pPr>
-      <w:ins w:id="202" w:author="Cory Casanave [18538]" w:date="2014-05-09T11:19:00Z">
-        <w:r>
-          <w:lastRenderedPageBreak/>
-          <w:t>Observation</w:t>
-        </w:r>
-      </w:ins>
+      </w:pPr>
+      <w:r>
+        <w:lastRenderedPageBreak/>
+        <w:t>Observation</w:t>
+      </w:r>
     </w:p>
     <w:p>
       <w:pPr>
@@ -7588,18 +6693,10 @@
           <w:ilvl w:val="0"/>
           <w:numId w:val="61"/>
         </w:numPr>
-        <w:rPr>
-          <w:ins w:id="203" w:author="Cory Casanave [18538]" w:date="2014-05-09T11:19:00Z"/>
-        </w:rPr>
-        <w:pPrChange w:id="204" w:author="Cory Casanave [18538]" w:date="2014-05-09T11:11:00Z">
-          <w:pPr/>
-        </w:pPrChange>
-      </w:pPr>
-      <w:ins w:id="205" w:author="Cory Casanave [18538]" w:date="2014-05-09T11:22:00Z">
-        <w:r>
-          <w:t>Observation metadata</w:t>
-        </w:r>
-      </w:ins>
+      </w:pPr>
+      <w:r>
+        <w:t>Observation metadata</w:t>
+      </w:r>
     </w:p>
     <w:p>
       <w:pPr>
@@ -7608,18 +6705,10 @@
           <w:ilvl w:val="0"/>
           <w:numId w:val="61"/>
         </w:numPr>
-        <w:rPr>
-          <w:ins w:id="206" w:author="Cory Casanave [18538]" w:date="2014-05-09T11:19:00Z"/>
-        </w:rPr>
-        <w:pPrChange w:id="207" w:author="Cory Casanave [18538]" w:date="2014-05-09T11:11:00Z">
-          <w:pPr/>
-        </w:pPrChange>
-      </w:pPr>
-      <w:ins w:id="208" w:author="Cory Casanave [18538]" w:date="2014-05-09T11:19:00Z">
-        <w:r>
-          <w:t>Procedures</w:t>
-        </w:r>
-      </w:ins>
+      </w:pPr>
+      <w:r>
+        <w:t>Procedures</w:t>
+      </w:r>
     </w:p>
     <w:p>
       <w:pPr>
@@ -7628,18 +6717,10 @@
           <w:ilvl w:val="0"/>
           <w:numId w:val="61"/>
         </w:numPr>
-        <w:rPr>
-          <w:ins w:id="209" w:author="Cory Casanave [18538]" w:date="2014-05-09T11:19:00Z"/>
-        </w:rPr>
-        <w:pPrChange w:id="210" w:author="Cory Casanave [18538]" w:date="2014-05-09T11:11:00Z">
-          <w:pPr/>
-        </w:pPrChange>
-      </w:pPr>
-      <w:ins w:id="211" w:author="Cory Casanave [18538]" w:date="2014-05-09T11:19:00Z">
-        <w:r>
-          <w:t>Risk</w:t>
-        </w:r>
-      </w:ins>
+      </w:pPr>
+      <w:r>
+        <w:t>Risk</w:t>
+      </w:r>
     </w:p>
     <w:p>
       <w:pPr>
@@ -7648,18 +6729,10 @@
           <w:ilvl w:val="0"/>
           <w:numId w:val="61"/>
         </w:numPr>
-        <w:rPr>
-          <w:ins w:id="212" w:author="Cory Casanave [18538]" w:date="2014-05-09T11:19:00Z"/>
-        </w:rPr>
-        <w:pPrChange w:id="213" w:author="Cory Casanave [18538]" w:date="2014-05-09T11:11:00Z">
-          <w:pPr/>
-        </w:pPrChange>
-      </w:pPr>
-      <w:ins w:id="214" w:author="Cory Casanave [18538]" w:date="2014-05-09T11:19:00Z">
-        <w:r>
-          <w:t>Safeguard</w:t>
-        </w:r>
-      </w:ins>
+      </w:pPr>
+      <w:r>
+        <w:t>Safeguard</w:t>
+      </w:r>
     </w:p>
     <w:p>
       <w:pPr>
@@ -7668,18 +6741,10 @@
           <w:ilvl w:val="0"/>
           <w:numId w:val="61"/>
         </w:numPr>
-        <w:rPr>
-          <w:ins w:id="215" w:author="Cory Casanave [18538]" w:date="2014-05-09T11:19:00Z"/>
-        </w:rPr>
-        <w:pPrChange w:id="216" w:author="Cory Casanave [18538]" w:date="2014-05-09T11:11:00Z">
-          <w:pPr/>
-        </w:pPrChange>
-      </w:pPr>
-      <w:ins w:id="217" w:author="Cory Casanave [18538]" w:date="2014-05-09T11:19:00Z">
-        <w:r>
-          <w:t>Severity</w:t>
-        </w:r>
-      </w:ins>
+      </w:pPr>
+      <w:r>
+        <w:t>Severity</w:t>
+      </w:r>
     </w:p>
     <w:p>
       <w:pPr>
@@ -7688,18 +6753,10 @@
           <w:ilvl w:val="0"/>
           <w:numId w:val="61"/>
         </w:numPr>
-        <w:rPr>
-          <w:ins w:id="218" w:author="Cory Casanave [18538]" w:date="2014-05-09T11:19:00Z"/>
-        </w:rPr>
-        <w:pPrChange w:id="219" w:author="Cory Casanave [18538]" w:date="2014-05-09T11:11:00Z">
-          <w:pPr/>
-        </w:pPrChange>
-      </w:pPr>
-      <w:ins w:id="220" w:author="Cory Casanave [18538]" w:date="2014-05-09T11:19:00Z">
-        <w:r>
-          <w:t>Strategy</w:t>
-        </w:r>
-      </w:ins>
+      </w:pPr>
+      <w:r>
+        <w:t>Strategy</w:t>
+      </w:r>
     </w:p>
     <w:p>
       <w:pPr>
@@ -7708,18 +6765,10 @@
           <w:ilvl w:val="0"/>
           <w:numId w:val="61"/>
         </w:numPr>
-        <w:rPr>
-          <w:ins w:id="221" w:author="Cory Casanave [18538]" w:date="2014-05-09T11:19:00Z"/>
-        </w:rPr>
-        <w:pPrChange w:id="222" w:author="Cory Casanave [18538]" w:date="2014-05-09T11:11:00Z">
-          <w:pPr/>
-        </w:pPrChange>
-      </w:pPr>
-      <w:ins w:id="223" w:author="Cory Casanave [18538]" w:date="2014-05-09T11:19:00Z">
-        <w:r>
-          <w:t>Tactics</w:t>
-        </w:r>
-      </w:ins>
+      </w:pPr>
+      <w:r>
+        <w:t>Tactics</w:t>
+      </w:r>
     </w:p>
     <w:p>
       <w:pPr>
@@ -7728,18 +6777,10 @@
           <w:ilvl w:val="0"/>
           <w:numId w:val="61"/>
         </w:numPr>
-        <w:rPr>
-          <w:ins w:id="224" w:author="Cory Casanave [18538]" w:date="2014-05-09T11:19:00Z"/>
-        </w:rPr>
-        <w:pPrChange w:id="225" w:author="Cory Casanave [18538]" w:date="2014-05-09T11:11:00Z">
-          <w:pPr/>
-        </w:pPrChange>
-      </w:pPr>
-      <w:ins w:id="226" w:author="Cory Casanave [18538]" w:date="2014-05-09T11:19:00Z">
-        <w:r>
-          <w:t>Techniques</w:t>
-        </w:r>
-      </w:ins>
+      </w:pPr>
+      <w:r>
+        <w:t>Techniques</w:t>
+      </w:r>
     </w:p>
     <w:p>
       <w:pPr>
@@ -7748,18 +6789,10 @@
           <w:ilvl w:val="0"/>
           <w:numId w:val="61"/>
         </w:numPr>
-        <w:rPr>
-          <w:ins w:id="227" w:author="Cory Casanave [18538]" w:date="2014-05-09T11:19:00Z"/>
-        </w:rPr>
-        <w:pPrChange w:id="228" w:author="Cory Casanave [18538]" w:date="2014-05-09T11:11:00Z">
-          <w:pPr/>
-        </w:pPrChange>
-      </w:pPr>
-      <w:ins w:id="229" w:author="Cory Casanave [18538]" w:date="2014-05-09T11:19:00Z">
-        <w:r>
-          <w:t>Threat</w:t>
-        </w:r>
-      </w:ins>
+      </w:pPr>
+      <w:r>
+        <w:t>Threat</w:t>
+      </w:r>
     </w:p>
     <w:p>
       <w:pPr>
@@ -7768,18 +6801,10 @@
           <w:ilvl w:val="0"/>
           <w:numId w:val="61"/>
         </w:numPr>
-        <w:rPr>
-          <w:ins w:id="230" w:author="Cory Casanave [18538]" w:date="2014-05-09T11:19:00Z"/>
-        </w:rPr>
-        <w:pPrChange w:id="231" w:author="Cory Casanave [18538]" w:date="2014-05-09T11:11:00Z">
-          <w:pPr/>
-        </w:pPrChange>
-      </w:pPr>
-      <w:ins w:id="232" w:author="Cory Casanave [18538]" w:date="2014-05-09T11:19:00Z">
-        <w:r>
-          <w:t>Threat actor</w:t>
-        </w:r>
-      </w:ins>
+      </w:pPr>
+      <w:r>
+        <w:t>Threat actor</w:t>
+      </w:r>
     </w:p>
     <w:p>
       <w:pPr>
@@ -7788,18 +6813,10 @@
           <w:ilvl w:val="0"/>
           <w:numId w:val="61"/>
         </w:numPr>
-        <w:rPr>
-          <w:ins w:id="233" w:author="Cory Casanave [18538]" w:date="2014-05-09T11:19:00Z"/>
-        </w:rPr>
-        <w:pPrChange w:id="234" w:author="Cory Casanave [18538]" w:date="2014-05-09T11:11:00Z">
-          <w:pPr/>
-        </w:pPrChange>
-      </w:pPr>
-      <w:ins w:id="235" w:author="Cory Casanave [18538]" w:date="2014-05-09T11:19:00Z">
-        <w:r>
-          <w:t>Threat source</w:t>
-        </w:r>
-      </w:ins>
+      </w:pPr>
+      <w:r>
+        <w:t>Threat source</w:t>
+      </w:r>
     </w:p>
     <w:p>
       <w:pPr>
@@ -7808,62 +6825,27 @@
           <w:ilvl w:val="0"/>
           <w:numId w:val="61"/>
         </w:numPr>
-        <w:rPr>
-          <w:ins w:id="236" w:author="Cory Casanave [18538]" w:date="2014-05-09T11:19:00Z"/>
-        </w:rPr>
-        <w:pPrChange w:id="237" w:author="Cory Casanave [18538]" w:date="2014-05-09T11:11:00Z">
-          <w:pPr/>
-        </w:pPrChange>
-      </w:pPr>
-      <w:ins w:id="238" w:author="Cory Casanave [18538]" w:date="2014-05-09T11:19:00Z">
-        <w:r>
-          <w:t>Undesired event</w:t>
-        </w:r>
-      </w:ins>
-    </w:p>
-    <w:p>
-      <w:pPr>
-        <w:rPr>
-          <w:ins w:id="239" w:author="Cory Casanave [18538]" w:date="2014-05-09T11:20:00Z"/>
-        </w:rPr>
+      </w:pPr>
+      <w:r>
+        <w:t>Undesired event</w:t>
+      </w:r>
+    </w:p>
+    <w:p>
+      <w:pPr>
         <w:sectPr>
           <w:type w:val="continuous"/>
           <w:pgSz w:w="12240" w:h="15840"/>
           <w:pgMar w:top="1440" w:right="1800" w:bottom="1620" w:left="1800" w:header="720" w:footer="720" w:gutter="0"/>
           <w:cols w:num="2" w:space="0"/>
           <w:noEndnote/>
-          <w:sectPrChange w:id="240" w:author="Cory Casanave [18538]" w:date="2014-05-09T11:20:00Z">
-            <w:sectPr>
-              <w:pgMar w:top="1440" w:right="1800" w:bottom="1620" w:left="1800" w:header="720" w:footer="720" w:gutter="0"/>
-              <w:cols w:num="1"/>
-            </w:sectPr>
-          </w:sectPrChange>
         </w:sectPr>
       </w:pPr>
     </w:p>
-    <w:p>
-      <w:pPr>
-        <w:rPr>
-          <w:ins w:id="241" w:author="Cory Casanave [18538]" w:date="2014-05-09T11:14:00Z"/>
-        </w:rPr>
-      </w:pPr>
-    </w:p>
-    <w:p>
-      <w:pPr>
-        <w:rPr>
-          <w:ins w:id="242" w:author="Cory Casanave [18538]" w:date="2014-05-09T11:08:00Z"/>
-        </w:rPr>
-      </w:pPr>
-      <w:ins w:id="243" w:author="Cory Casanave [18538]" w:date="2014-05-09T11:14:00Z">
-        <w:r>
-          <w:t xml:space="preserve">Note that proposals are required to cover the above enumerated list in the conceptual model but are not required to use the same terms. </w:t>
-        </w:r>
-      </w:ins>
-      <w:ins w:id="244" w:author="Cory Casanave [18538]" w:date="2014-05-09T11:15:00Z">
-        <w:r>
-          <w:t>Where differing terms are used, submissions shall explain how their terms and concepts relate to the above.</w:t>
-        </w:r>
-      </w:ins>
+    <w:p/>
+    <w:p>
+      <w:r>
+        <w:t>Note that proposals are required to cover the above enumerated list in the conceptual model but are not required to use the same terms. Where differing terms are used, submissions shall explain how their terms and concepts relate to the above.</w:t>
+      </w:r>
     </w:p>
     <w:p>
       <w:r>
@@ -7888,82 +6870,30 @@
         <w:t>.</w:t>
       </w:r>
     </w:p>
-    <w:p>
-      <w:pPr>
-        <w:rPr>
-          <w:del w:id="245" w:author="Cory Casanave [18538]" w:date="2014-05-09T11:10:00Z"/>
-        </w:rPr>
-      </w:pPr>
-      <w:del w:id="246" w:author="Cory Casanave [18538]" w:date="2014-05-09T11:10:00Z">
-        <w:r>
-          <w:rPr>
-            <w:highlight w:val="yellow"/>
-          </w:rPr>
-          <w:lastRenderedPageBreak/>
-          <w:delText>DO WE need anything else specific to risks?</w:delText>
-        </w:r>
-      </w:del>
-    </w:p>
     <w:p/>
     <w:p>
       <w:pPr>
         <w:pStyle w:val="Heading3"/>
-        <w:rPr>
-          <w:ins w:id="247" w:author="Cory Casanave [18538]" w:date="2014-05-09T11:08:00Z"/>
-        </w:rPr>
-      </w:pPr>
-      <w:bookmarkStart w:id="248" w:name="_Ref292792307"/>
-      <w:ins w:id="249" w:author="Cory Casanave [18538]" w:date="2014-05-09T11:08:00Z">
-        <w:r>
-          <w:t>Risk Assessment concepts</w:t>
-        </w:r>
-      </w:ins>
-    </w:p>
-    <w:p>
-      <w:pPr>
-        <w:rPr>
-          <w:ins w:id="250" w:author="Cory Casanave [18538]" w:date="2014-05-09T11:08:00Z"/>
-        </w:rPr>
-      </w:pPr>
-      <w:ins w:id="251" w:author="Cory Casanave [18538]" w:date="2014-05-09T11:08:00Z">
-        <w:r>
-          <w:t xml:space="preserve">The </w:t>
-        </w:r>
-      </w:ins>
-      <w:ins w:id="252" w:author="Cory Casanave [18538]" w:date="2014-05-09T11:09:00Z">
-        <w:r>
-          <w:t>conceptual model</w:t>
-        </w:r>
-      </w:ins>
-      <w:ins w:id="253" w:author="Cory Casanave [18538]" w:date="2014-05-09T11:08:00Z">
-        <w:r>
-          <w:t xml:space="preserve"> shall include concepts related to systematic identification of risks and assessing their likelihood and severity. The proposals shall include concepts related to prioritization of risks.</w:t>
-        </w:r>
-      </w:ins>
-    </w:p>
-    <w:p>
-      <w:pPr>
-        <w:rPr>
-          <w:ins w:id="254" w:author="Cory Casanave [18538]" w:date="2014-05-09T11:08:00Z"/>
-        </w:rPr>
-      </w:pPr>
-      <w:ins w:id="255" w:author="Cory Casanave [18538]" w:date="2014-05-09T11:08:00Z">
-        <w:r>
-          <w:t>The proposals shall include concepts related to the mapping of risks, hazards and undesired events to descriptions of systems for the purpose of systematic hazard analysis and justifiable identification of risks.</w:t>
-        </w:r>
-      </w:ins>
-    </w:p>
-    <w:p>
-      <w:pPr>
-        <w:rPr>
-          <w:ins w:id="256" w:author="Cory Casanave [18538]" w:date="2014-05-09T11:08:00Z"/>
-        </w:rPr>
-      </w:pPr>
-      <w:ins w:id="257" w:author="Cory Casanave [18538]" w:date="2014-05-09T11:08:00Z">
-        <w:r>
-          <w:t>The proposals shall describe concepts related to exchange of risk indicators, including patterns for systematic identification of risks.</w:t>
-        </w:r>
-      </w:ins>
+      </w:pPr>
+      <w:bookmarkStart w:id="3" w:name="_Ref292792307"/>
+      <w:r>
+        <w:t>Risk Assessment concepts</w:t>
+      </w:r>
+    </w:p>
+    <w:p>
+      <w:r>
+        <w:t>The conceptual model shall include concepts related to systematic identification of risks and assessing their likelihood and severity. The proposals shall include concepts related to prioritization of risks.</w:t>
+      </w:r>
+    </w:p>
+    <w:p>
+      <w:r>
+        <w:t>The proposals shall include concepts related to the mapping of risks, hazards and undesired events to descriptions of systems for the purpose of systematic hazard analysis and justifiable identification of risks.</w:t>
+      </w:r>
+    </w:p>
+    <w:p>
+      <w:r>
+        <w:t>The proposals shall describe concepts related to exchange of risk indicators, including patterns for systematic identification of risks.</w:t>
+      </w:r>
     </w:p>
     <w:p>
       <w:pPr>
@@ -7986,32 +6916,23 @@
       <w:r>
         <w:t xml:space="preserve">Coincident with understanding any threat or risk is taking steps to mitigate the specific threat and mitigate similar risks in the future.  The conceptual models shall include </w:t>
       </w:r>
-      <w:ins w:id="258" w:author="Cory Casanave [18538]" w:date="2014-05-09T11:21:00Z">
-        <w:r>
-          <w:t xml:space="preserve">corrective </w:t>
-        </w:r>
-      </w:ins>
+      <w:r>
+        <w:t xml:space="preserve">corrective </w:t>
+      </w:r>
       <w:r>
         <w:t xml:space="preserve">concepts for </w:t>
       </w:r>
-      <w:ins w:id="259" w:author="Cory Casanave [18538]" w:date="2014-05-09T11:21:00Z">
-        <w:r>
-          <w:t xml:space="preserve">deterring, protective, detecting, monitoring, limiting, </w:t>
-        </w:r>
-        <w:proofErr w:type="gramStart"/>
-        <w:r>
-          <w:t>preventive</w:t>
-        </w:r>
-        <w:proofErr w:type="gramEnd"/>
-        <w:r>
-          <w:t xml:space="preserve"> and recovery </w:t>
-        </w:r>
-      </w:ins>
-      <w:del w:id="260" w:author="Cory Casanave [18538]" w:date="2014-05-09T11:21:00Z">
-        <w:r>
-          <w:delText xml:space="preserve">corrective, preventive and mitigating </w:delText>
-        </w:r>
-      </w:del>
+      <w:r>
+        <w:t xml:space="preserve">deterring, protective, detecting, monitoring, limiting, </w:t>
+      </w:r>
+      <w:proofErr w:type="gramStart"/>
+      <w:r>
+        <w:t>preventive</w:t>
+      </w:r>
+      <w:proofErr w:type="gramEnd"/>
+      <w:r>
+        <w:t xml:space="preserve"> and recovery </w:t>
+      </w:r>
       <w:r>
         <w:t>strategies and courses of action.</w:t>
       </w:r>
@@ -8131,7 +7052,11 @@
       </w:r>
       <w:proofErr w:type="spellEnd"/>
       <w:r>
-        <w:t xml:space="preserve"> that corresponds with the conceptual model.  This non-normative mapping is intended to show that the conceptual model is sufficient to represent </w:t>
+        <w:t xml:space="preserve"> that corresponds with the conceptual model.  This non-normative mapping is intended to </w:t>
+      </w:r>
+      <w:r>
+        <w:lastRenderedPageBreak/>
+        <w:t xml:space="preserve">show that the conceptual model is sufficient to represent </w:t>
       </w:r>
       <w:r>
         <w:t>high-level</w:t>
@@ -8180,7 +7105,6 @@
         </w:numPr>
       </w:pPr>
       <w:r>
-        <w:lastRenderedPageBreak/>
         <w:t>Common requirements</w:t>
       </w:r>
     </w:p>
@@ -8225,7 +7149,7 @@
         <w:t>shall be used as a reference for such cross-domain concepts.</w:t>
       </w:r>
     </w:p>
-    <w:bookmarkEnd w:id="248"/>
+    <w:bookmarkEnd w:id="3"/>
     <w:p>
       <w:pPr>
         <w:pStyle w:val="Heading2"/>
@@ -8423,11 +7347,6 @@
       </w:r>
     </w:p>
     <w:p>
-      <w:pPr>
-        <w:rPr>
-          <w:ins w:id="261" w:author="Cory Casanave [18538]" w:date="2014-05-09T11:23:00Z"/>
-        </w:rPr>
-      </w:pPr>
       <w:r>
         <w:t>Submissions MAY define UML profiles and associated QVT (or other ways to express mapping logic) for conceptual modelling and the mapping of those models to specific schema. Submitters are encouraged to follow the progress of and use as appropriate SIMF, ODM, MDMI</w:t>
       </w:r>
@@ -8441,60 +7360,40 @@
     <w:p>
       <w:pPr>
         <w:pStyle w:val="Heading3"/>
-        <w:rPr>
-          <w:ins w:id="262" w:author="Cory Casanave [18538]" w:date="2014-05-09T11:23:00Z"/>
-        </w:rPr>
-        <w:pPrChange w:id="263" w:author="Cory Casanave [18538]" w:date="2014-05-09T11:24:00Z">
-          <w:pPr/>
-        </w:pPrChange>
-      </w:pPr>
-      <w:ins w:id="264" w:author="Cory Casanave [18538]" w:date="2014-05-09T11:24:00Z">
-        <w:r>
-          <w:t>Optional</w:t>
-        </w:r>
-      </w:ins>
-      <w:ins w:id="265" w:author="Cory Casanave [18538]" w:date="2014-05-09T11:23:00Z">
-        <w:r>
-          <w:t xml:space="preserve"> MOF representation</w:t>
-        </w:r>
-      </w:ins>
-    </w:p>
-    <w:p>
-      <w:ins w:id="266" w:author="Cory Casanave [18538]" w:date="2014-05-09T11:24:00Z">
-        <w:r>
-          <w:t xml:space="preserve">Submissions may define MOF </w:t>
-        </w:r>
-        <w:r>
-          <w:t>model that utilizes the conc</w:t>
-        </w:r>
-        <w:r>
-          <w:t>eptual model and provides an XMI</w:t>
-        </w:r>
-        <w:r>
-          <w:t xml:space="preserve"> representation of Threat</w:t>
-        </w:r>
-      </w:ins>
-      <w:ins w:id="267" w:author="Cory Casanave [18538]" w:date="2014-05-09T11:25:00Z">
-        <w:r>
-          <w:t>s</w:t>
-        </w:r>
-      </w:ins>
-      <w:ins w:id="268" w:author="Cory Casanave [18538]" w:date="2014-05-09T11:24:00Z">
-        <w:r>
-          <w:t xml:space="preserve"> and Risk</w:t>
-        </w:r>
-      </w:ins>
-      <w:ins w:id="269" w:author="Cory Casanave [18538]" w:date="2014-05-09T11:25:00Z">
-        <w:r>
-          <w:t>s.</w:t>
-        </w:r>
-      </w:ins>
+      </w:pPr>
+      <w:r>
+        <w:t>Optional MOF representation</w:t>
+      </w:r>
+    </w:p>
+    <w:p>
+      <w:r>
+        <w:t xml:space="preserve">Submissions may define MOF </w:t>
+      </w:r>
+      <w:r>
+        <w:t>model that utilizes the conc</w:t>
+      </w:r>
+      <w:r>
+        <w:t>eptual model and provides an XMI</w:t>
+      </w:r>
+      <w:r>
+        <w:t xml:space="preserve"> representation of Threat</w:t>
+      </w:r>
+      <w:r>
+        <w:t>s</w:t>
+      </w:r>
+      <w:r>
+        <w:t xml:space="preserve"> and Risk</w:t>
+      </w:r>
+      <w:r>
+        <w:t>s.</w:t>
+      </w:r>
     </w:p>
     <w:p>
       <w:pPr>
         <w:pStyle w:val="Heading2"/>
       </w:pPr>
       <w:r>
+        <w:lastRenderedPageBreak/>
         <w:t>Issues to be discussed</w:t>
       </w:r>
     </w:p>
@@ -8548,11 +7447,7 @@
         <w:t xml:space="preserve"> to test multiple scenarios</w:t>
       </w:r>
       <w:r>
-        <w:t xml:space="preserve"> </w:t>
-      </w:r>
-      <w:r>
-        <w:lastRenderedPageBreak/>
-        <w:t>as</w:t>
+        <w:t xml:space="preserve"> as</w:t>
       </w:r>
       <w:r>
         <w:t xml:space="preserve"> </w:t>
@@ -8656,21 +7551,9 @@
       <w:r>
         <w:t>Enterprise planning</w:t>
       </w:r>
-      <w:ins w:id="270" w:author="Cory Casanave [18538]" w:date="2014-05-09T11:27:00Z">
-        <w:r>
-          <w:t xml:space="preserve">, </w:t>
-        </w:r>
-      </w:ins>
-      <w:del w:id="271" w:author="Cory Casanave [18538]" w:date="2014-05-09T11:28:00Z">
-        <w:r>
-          <w:delText xml:space="preserve"> and</w:delText>
-        </w:r>
-      </w:del>
-      <w:ins w:id="272" w:author="Cory Casanave [18538]" w:date="2014-05-09T11:28:00Z">
-        <w:r>
-          <w:t>assessment and</w:t>
-        </w:r>
-      </w:ins>
+      <w:r>
+        <w:t>, assessment and</w:t>
+      </w:r>
       <w:r>
         <w:t xml:space="preserve"> architecture</w:t>
       </w:r>
@@ -8685,17 +7568,15 @@
       <w:r>
         <w:t xml:space="preserve">pport the planning </w:t>
       </w:r>
-      <w:ins w:id="273" w:author="Cory Casanave [18538]" w:date="2014-05-09T11:28:00Z">
-        <w:r>
-          <w:t>and asse</w:t>
-        </w:r>
-        <w:r>
-          <w:t>ss</w:t>
-        </w:r>
-        <w:r>
-          <w:t xml:space="preserve">ment of </w:t>
-        </w:r>
-      </w:ins>
+      <w:r>
+        <w:t>and asse</w:t>
+      </w:r>
+      <w:r>
+        <w:t>ss</w:t>
+      </w:r>
+      <w:r>
+        <w:t xml:space="preserve">ment of </w:t>
+      </w:r>
       <w:r>
         <w:t>for risks,</w:t>
       </w:r>
@@ -8804,6 +7685,7 @@
       </w:pPr>
       <w:proofErr w:type="spellStart"/>
       <w:r>
+        <w:lastRenderedPageBreak/>
         <w:t>Understandability</w:t>
       </w:r>
       <w:proofErr w:type="spellEnd"/>
@@ -8821,7 +7703,6 @@
         <w:pStyle w:val="Heading2"/>
       </w:pPr>
       <w:r>
-        <w:lastRenderedPageBreak/>
         <w:t>Other information unique to this RFP</w:t>
       </w:r>
     </w:p>
@@ -8900,7 +7781,7 @@
       <w:r>
         <w:t xml:space="preserve"> page at </w:t>
       </w:r>
-      <w:hyperlink r:id="rId42" w:history="1">
+      <w:hyperlink r:id="rId41" w:history="1">
         <w:r>
           <w:t>http://www.omg.org/schedules</w:t>
         </w:r>
@@ -10099,6 +8980,7 @@
                 <w:rFonts w:ascii="Calibri" w:hAnsi="Calibri" w:cs="Arial"/>
                 <w:sz w:val="20"/>
               </w:rPr>
+              <w:lastRenderedPageBreak/>
               <w:t>Revised Submission presentations</w:t>
             </w:r>
           </w:p>
@@ -10418,7 +9300,6 @@
                 <w:rFonts w:ascii="Calibri" w:hAnsi="Calibri" w:cs="Arial"/>
                 <w:sz w:val="20"/>
               </w:rPr>
-              <w:lastRenderedPageBreak/>
               <w:t>TC votes to</w:t>
             </w:r>
             <w:r>
@@ -10638,9 +9519,6 @@
           <w:ilvl w:val="0"/>
           <w:numId w:val="0"/>
         </w:numPr>
-        <w:rPr>
-          <w:ins w:id="274" w:author="Cory Casanave [18538]" w:date="2014-05-09T13:05:00Z"/>
-        </w:rPr>
       </w:pPr>
       <w:r>
         <w:t>A.2</w:t>
@@ -10653,22 +9531,10 @@
     <w:p>
       <w:pPr>
         <w:pStyle w:val="Body"/>
-        <w:pPrChange w:id="275" w:author="Cory Casanave [18538]" w:date="2014-05-09T13:05:00Z">
-          <w:pPr>
-            <w:pStyle w:val="Heading2"/>
-            <w:numPr>
-              <w:ilvl w:val="0"/>
-              <w:numId w:val="0"/>
-            </w:numPr>
-            <w:ind w:left="0" w:firstLine="0"/>
-          </w:pPr>
-        </w:pPrChange>
-      </w:pPr>
-      <w:ins w:id="276" w:author="Cory Casanave [18538]" w:date="2014-05-09T13:05:00Z">
-        <w:r>
-          <w:t>The following definitions are informative and may be redefined by submissions.</w:t>
-        </w:r>
-      </w:ins>
+      </w:pPr>
+      <w:r>
+        <w:t>The following definitions are informative and may be redefined by submissions.</w:t>
+      </w:r>
     </w:p>
     <w:p>
       <w:pPr>
@@ -10696,40 +9562,29 @@
         </w:rPr>
         <w:t xml:space="preserve">: </w:t>
       </w:r>
-      <w:ins w:id="277" w:author="Cory Casanave [18538]" w:date="2014-05-09T13:06:00Z">
-        <w:r>
-          <w:rPr>
-            <w:sz w:val="24"/>
-            <w:szCs w:val="24"/>
-          </w:rPr>
-          <w:t>A measure of the extent to which an entity is threatened by a potential circumstance or event, and typically a function of: (</w:t>
-        </w:r>
-        <w:proofErr w:type="spellStart"/>
-        <w:r>
-          <w:rPr>
-            <w:sz w:val="24"/>
-            <w:szCs w:val="24"/>
-          </w:rPr>
-          <w:t>i</w:t>
-        </w:r>
-        <w:proofErr w:type="spellEnd"/>
-        <w:r>
-          <w:rPr>
-            <w:sz w:val="24"/>
-            <w:szCs w:val="24"/>
-          </w:rPr>
-          <w:t>) the adverse impacts that would arise if the circumstance or event occurs; and (ii) the likelihood of occurrence.</w:t>
-        </w:r>
-      </w:ins>
-      <w:del w:id="278" w:author="Cory Casanave [18538]" w:date="2014-05-09T13:06:00Z">
-        <w:r>
-          <w:rPr>
-            <w:sz w:val="24"/>
-            <w:szCs w:val="24"/>
-          </w:rPr>
-          <w:delText>An exposure of an asset of interest (someone or something valued) to danger, harm, or loss.</w:delText>
-        </w:r>
-      </w:del>
+      <w:r>
+        <w:rPr>
+          <w:sz w:val="24"/>
+          <w:szCs w:val="24"/>
+        </w:rPr>
+        <w:t>A measure of the extent to which an entity is threatened by a potential circumstance or event, and typically a function of: (</w:t>
+      </w:r>
+      <w:proofErr w:type="spellStart"/>
+      <w:r>
+        <w:rPr>
+          <w:sz w:val="24"/>
+          <w:szCs w:val="24"/>
+        </w:rPr>
+        <w:t>i</w:t>
+      </w:r>
+      <w:proofErr w:type="spellEnd"/>
+      <w:r>
+        <w:rPr>
+          <w:sz w:val="24"/>
+          <w:szCs w:val="24"/>
+        </w:rPr>
+        <w:t>) the adverse impacts that would arise if the circumstance or event occurs; and (ii) the likelihood of occurrence.</w:t>
+      </w:r>
     </w:p>
     <w:p>
       <w:pPr>
@@ -10738,9 +9593,6 @@
           <w:ilvl w:val="0"/>
           <w:numId w:val="60"/>
         </w:numPr>
-        <w:rPr>
-          <w:del w:id="279" w:author="Cory Casanave [18538]" w:date="2014-05-09T13:07:00Z"/>
-        </w:rPr>
       </w:pPr>
       <w:r>
         <w:rPr>
@@ -10751,53 +9603,26 @@
       <w:r>
         <w:t xml:space="preserve">: </w:t>
       </w:r>
-      <w:ins w:id="280" w:author="Cory Casanave [18538]" w:date="2014-05-09T13:07:00Z">
-        <w:r>
-          <w:t xml:space="preserve">any potential </w:t>
-        </w:r>
-        <w:r>
-          <w:t>event or act</w:t>
-        </w:r>
-        <w:r>
-          <w:t xml:space="preserve">, deliberate, accidental or natural </w:t>
-        </w:r>
-        <w:proofErr w:type="gramStart"/>
-        <w:r>
-          <w:t>hazard, that</w:t>
-        </w:r>
-        <w:proofErr w:type="gramEnd"/>
-        <w:r>
-          <w:t xml:space="preserve"> could cause injury to employees or assets, and thereby affect service delivery adversely</w:t>
-        </w:r>
-      </w:ins>
-      <w:ins w:id="281" w:author="Cory Casanave [18538]" w:date="2014-05-09T13:08:00Z">
-        <w:r>
-          <w:t xml:space="preserve">. </w:t>
-        </w:r>
-      </w:ins>
-      <w:del w:id="282" w:author="Cory Casanave [18538]" w:date="2014-05-09T13:07:00Z">
-        <w:r>
-          <w:delText>A</w:delText>
-        </w:r>
-        <w:r>
-          <w:delText xml:space="preserve"> person</w:delText>
-        </w:r>
-        <w:r>
-          <w:delText>, organization</w:delText>
-        </w:r>
-        <w:r>
-          <w:delText xml:space="preserve"> or thing capable of causing damage or danger.</w:delText>
-        </w:r>
-      </w:del>
-    </w:p>
-    <w:p>
-      <w:pPr>
-        <w:pStyle w:val="Body"/>
-        <w:numPr>
-          <w:ilvl w:val="0"/>
-          <w:numId w:val="60"/>
-        </w:numPr>
-      </w:pPr>
+      <w:r>
+        <w:t xml:space="preserve">any potential </w:t>
+      </w:r>
+      <w:r>
+        <w:t>event or act</w:t>
+      </w:r>
+      <w:r>
+        <w:t xml:space="preserve">, deliberate, accidental or natural </w:t>
+      </w:r>
+      <w:proofErr w:type="gramStart"/>
+      <w:r>
+        <w:t>hazard, that</w:t>
+      </w:r>
+      <w:proofErr w:type="gramEnd"/>
+      <w:r>
+        <w:t xml:space="preserve"> could cause injury to employees or assets, and thereby affect service delivery adversely</w:t>
+      </w:r>
+      <w:r>
+        <w:t xml:space="preserve">. </w:t>
+      </w:r>
       <w:r>
         <w:rPr>
           <w:b/>
@@ -10913,6 +9738,7 @@
         </w:rPr>
       </w:pPr>
       <w:r>
+        <w:lastRenderedPageBreak/>
         <w:t>[CORBA] Common Object Request Broker Architecture (CORBA</w:t>
       </w:r>
       <w:proofErr w:type="gramStart"/>
@@ -10936,7 +9762,6 @@
         <w:ind w:left="1260"/>
       </w:pPr>
       <w:r>
-        <w:lastRenderedPageBreak/>
         <w:t>[CORP] UML Profile for CORBA</w:t>
       </w:r>
       <w:proofErr w:type="gramStart"/>
@@ -11292,6 +10117,7 @@
         <w:ind w:left="1260"/>
       </w:pPr>
       <w:r>
+        <w:lastRenderedPageBreak/>
         <w:t>[OTS] Transaction Service</w:t>
       </w:r>
       <w:r>
@@ -11313,7 +10139,6 @@
         </w:rPr>
       </w:pPr>
       <w:r>
-        <w:lastRenderedPageBreak/>
         <w:t>[P&amp;P]</w:t>
       </w:r>
       <w:r>
@@ -11640,6 +10465,7 @@
           <w:b/>
           <w:i/>
         </w:rPr>
+        <w:lastRenderedPageBreak/>
         <w:t>Letter of Intent (LOI)</w:t>
       </w:r>
       <w:r>
@@ -11649,11 +10475,7 @@
         <w:t xml:space="preserve"> </w:t>
       </w:r>
       <w:r>
-        <w:t xml:space="preserve">- A letter submitted to the OMG BoD’s Business Committee signed by an officer of an organization signifying its intent to </w:t>
-      </w:r>
-      <w:r>
-        <w:lastRenderedPageBreak/>
-        <w:t>respond to the RFP and confirming the organization’s willingness to comply with OMG’s terms and conditions, and commercial availability requirements.</w:t>
+        <w:t>- A letter submitted to the OMG BoD’s Business Committee signed by an officer of an organization signifying its intent to respond to the RFP and confirming the organization’s willingness to comply with OMG’s terms and conditions, and commercial availability requirements.</w:t>
       </w:r>
     </w:p>
     <w:p>
@@ -11874,6 +10696,7 @@
           <w:b/>
           <w:i/>
         </w:rPr>
+        <w:lastRenderedPageBreak/>
         <w:t>Request for Proposal (RFP)</w:t>
       </w:r>
       <w:r>
@@ -11889,7 +10712,6 @@
           <w:b/>
           <w:i/>
         </w:rPr>
-        <w:lastRenderedPageBreak/>
         <w:t>Task Force (TF)</w:t>
       </w:r>
       <w:r>
@@ -12025,22 +10847,12 @@
     <w:r>
       <w:fldChar w:fldCharType="separate"/>
     </w:r>
-    <w:ins w:id="156" w:author="Cory Casanave [18538]" w:date="2014-05-09T13:03:00Z">
-      <w:r>
-        <w:rPr>
-          <w:noProof/>
-        </w:rPr>
-        <w:t>9 May 2014</w:t>
-      </w:r>
-    </w:ins>
-    <w:del w:id="157" w:author="Cory Casanave [18538]" w:date="2014-05-09T10:56:00Z">
-      <w:r>
-        <w:rPr>
-          <w:noProof/>
-        </w:rPr>
-        <w:delText>8 May 2014</w:delText>
-      </w:r>
-    </w:del>
+    <w:r>
+      <w:rPr>
+        <w:noProof/>
+      </w:rPr>
+      <w:t>9 May 2014</w:t>
+    </w:r>
     <w:r>
       <w:fldChar w:fldCharType="end"/>
     </w:r>
@@ -12076,28 +10888,23 @@
         <w:pStyle w:val="FootnoteText"/>
         <w:rPr>
           <w:lang w:val="en-US"/>
-          <w:rPrChange w:id="22" w:author="Cory Casanave [18538]" w:date="2014-05-08T20:39:00Z">
-            <w:rPr/>
-          </w:rPrChange>
-        </w:rPr>
-      </w:pPr>
-      <w:ins w:id="23" w:author="Cory Casanave [18538]" w:date="2014-05-08T20:39:00Z">
-        <w:r>
-          <w:rPr>
-            <w:rStyle w:val="FootnoteReference"/>
-          </w:rPr>
-          <w:footnoteRef/>
-        </w:r>
-        <w:r>
-          <w:t xml:space="preserve"> </w:t>
-        </w:r>
-        <w:r>
-          <w:rPr>
-            <w:lang w:val="en-US"/>
-          </w:rPr>
-          <w:t>An ecosystem in this context is a community of stakeholders combined with their supporting technologies and practices</w:t>
-        </w:r>
-      </w:ins>
+        </w:rPr>
+      </w:pPr>
+      <w:r>
+        <w:rPr>
+          <w:rStyle w:val="FootnoteReference"/>
+        </w:rPr>
+        <w:footnoteRef/>
+      </w:r>
+      <w:r>
+        <w:t xml:space="preserve"> </w:t>
+      </w:r>
+      <w:r>
+        <w:rPr>
+          <w:lang w:val="en-US"/>
+        </w:rPr>
+        <w:t>An ecosystem in this context is a community of stakeholders combined with their supporting technologies and practices</w:t>
+      </w:r>
     </w:p>
   </w:footnote>
 </w:footnotes>
@@ -20741,7 +19548,7 @@
 </file>
 
 <file path=customXml/itemProps1.xml><?xml version="1.0" encoding="utf-8"?>
-<ds:datastoreItem xmlns:ds="http://schemas.openxmlformats.org/officeDocument/2006/customXml" ds:itemID="{8555F41E-6AE7-4177-966F-4C99CABE2534}">
+<ds:datastoreItem xmlns:ds="http://schemas.openxmlformats.org/officeDocument/2006/customXml" ds:itemID="{8877519B-766B-49B0-9E8C-FEBC41AB633A}">
   <ds:schemaRefs>
     <ds:schemaRef ds:uri="http://schemas.openxmlformats.org/officeDocument/2006/bibliography"/>
   </ds:schemaRefs>

</xml_diff>

<commit_message>
Update of definitions and input from Char
</commit_message>
<xml_diff>
--- a/docs/RFP/OMG_Threat-Risk_Model_RFP.docx
+++ b/docs/RFP/OMG_Threat-Risk_Model_RFP.docx
@@ -71,14 +71,34 @@
         <w:t xml:space="preserve">OMG Document: </w:t>
       </w:r>
       <w:r>
-        <w:t>SysA/2014-05-</w:t>
-      </w:r>
-      <w:r>
-        <w:t>0</w:t>
-      </w:r>
-      <w:r>
-        <w:t>7</w:t>
-      </w:r>
+        <w:t>SysA/2014-</w:t>
+      </w:r>
+      <w:del w:id="0" w:author="Cory Casanave [18538]" w:date="2014-05-22T10:00:00Z">
+        <w:r>
+          <w:delText>05</w:delText>
+        </w:r>
+      </w:del>
+      <w:ins w:id="1" w:author="Cory Casanave [18538]" w:date="2014-05-22T10:00:00Z">
+        <w:r>
+          <w:t>??</w:t>
+        </w:r>
+      </w:ins>
+      <w:r>
+        <w:t>-</w:t>
+      </w:r>
+      <w:del w:id="2" w:author="Cory Casanave [18538]" w:date="2014-05-22T10:00:00Z">
+        <w:r>
+          <w:delText>0</w:delText>
+        </w:r>
+        <w:r>
+          <w:delText>7</w:delText>
+        </w:r>
+      </w:del>
+      <w:ins w:id="3" w:author="Cory Casanave [18538]" w:date="2014-05-22T10:00:00Z">
+        <w:r>
+          <w:t>??</w:t>
+        </w:r>
+      </w:ins>
     </w:p>
     <w:p>
       <w:pPr>
@@ -3156,20 +3176,54 @@
         <w:rPr>
           <w:lang w:val="en-US"/>
         </w:rPr>
-        <w:t xml:space="preserve"> operational</w:t>
-      </w:r>
-      <w:r>
-        <w:rPr>
-          <w:lang w:val="en-US"/>
-        </w:rPr>
-        <w:t xml:space="preserve"> threat and risk management</w:t>
-      </w:r>
-      <w:r>
-        <w:rPr>
-          <w:lang w:val="en-US"/>
-        </w:rPr>
-        <w:t xml:space="preserve"> and assessment</w:t>
-      </w:r>
+        <w:t xml:space="preserve"> </w:t>
+      </w:r>
+      <w:ins w:id="4" w:author="Cory Casanave [18538]" w:date="2014-05-22T09:58:00Z">
+        <w:r>
+          <w:rPr>
+            <w:lang w:val="en-US"/>
+          </w:rPr>
+          <w:t>o</w:t>
+        </w:r>
+        <w:r>
+          <w:rPr>
+            <w:lang w:val="en-US"/>
+          </w:rPr>
+          <w:t xml:space="preserve">perational Threats and Risks, </w:t>
+        </w:r>
+        <w:r>
+          <w:rPr>
+            <w:lang w:val="en-US"/>
+          </w:rPr>
+          <w:t>including</w:t>
+        </w:r>
+        <w:r>
+          <w:rPr>
+            <w:lang w:val="en-US"/>
+          </w:rPr>
+          <w:t xml:space="preserve"> their Management and Assessment of their management.</w:t>
+        </w:r>
+      </w:ins>
+      <w:del w:id="5" w:author="Cory Casanave [18538]" w:date="2014-05-22T09:58:00Z">
+        <w:r>
+          <w:rPr>
+            <w:lang w:val="en-US"/>
+          </w:rPr>
+          <w:delText>operational</w:delText>
+        </w:r>
+        <w:r>
+          <w:rPr>
+            <w:lang w:val="en-US"/>
+          </w:rPr>
+          <w:delText xml:space="preserve"> threat and risk management</w:delText>
+        </w:r>
+        <w:r>
+          <w:rPr>
+            <w:lang w:val="en-US"/>
+          </w:rPr>
+          <w:delText xml:space="preserve"> and assessment</w:delText>
+        </w:r>
+      </w:del>
       <w:r>
         <w:rPr>
           <w:lang w:val="en-US"/>
@@ -3211,20 +3265,20 @@
         <w:rPr>
           <w:lang w:val="en-US"/>
         </w:rPr>
-        <w:t xml:space="preserve">Threat activities are described by multiple patterns, applied to multiple </w:t>
-      </w:r>
-      <w:r>
-        <w:rPr>
-          <w:lang w:val="en-US"/>
-        </w:rPr>
-        <w:t xml:space="preserve">forms of observation (including automated sensors and human </w:t>
+        <w:t xml:space="preserve">Threat activities are described by multiple patterns, </w:t>
       </w:r>
       <w:r>
         <w:rPr>
           <w:lang w:val="en-US"/>
         </w:rPr>
         <w:lastRenderedPageBreak/>
-        <w:t>observations)</w:t>
+        <w:t xml:space="preserve">applied to multiple </w:t>
+      </w:r>
+      <w:r>
+        <w:rPr>
+          <w:lang w:val="en-US"/>
+        </w:rPr>
+        <w:t>forms of observation (including automated sensors and human observations)</w:t>
       </w:r>
       <w:r>
         <w:rPr>
@@ -3657,8 +3711,6 @@
         </w:rPr>
         <w:t>to arrive at the appropriate courses of action and mitigation strategies.</w:t>
       </w:r>
-      <w:bookmarkStart w:id="0" w:name="_GoBack"/>
-      <w:bookmarkEnd w:id="0"/>
       <w:r>
         <w:rPr>
           <w:lang w:val="en-US"/>
@@ -4267,14 +4319,14 @@
           <w:lang w:val="en-US"/>
         </w:rPr>
       </w:pPr>
-      <w:bookmarkStart w:id="1" w:name="_Ref386625595"/>
+      <w:bookmarkStart w:id="6" w:name="_Ref386625595"/>
       <w:r>
         <w:rPr>
           <w:lang w:val="en-US"/>
         </w:rPr>
         <w:t>Specific Use Cases</w:t>
       </w:r>
-      <w:bookmarkEnd w:id="1"/>
+      <w:bookmarkEnd w:id="6"/>
     </w:p>
     <w:p>
       <w:r>
@@ -4498,9 +4550,9 @@
       <w:r>
         <w:t>Types of threats and risks which are in scope</w:t>
       </w:r>
-      <w:bookmarkStart w:id="2" w:name="_Ref386625611"/>
-    </w:p>
-    <w:bookmarkEnd w:id="2"/>
+      <w:bookmarkStart w:id="7" w:name="_Ref386625611"/>
+    </w:p>
+    <w:bookmarkEnd w:id="7"/>
     <w:p>
       <w:r>
         <w:t xml:space="preserve">Specifically, the following </w:t>
@@ -5006,7 +5058,7 @@
       <w:pPr>
         <w:pStyle w:val="Heading3"/>
       </w:pPr>
-      <w:bookmarkStart w:id="3" w:name="_Ref387937109"/>
+      <w:bookmarkStart w:id="8" w:name="_Ref387937109"/>
       <w:r>
         <w:t>Informative</w:t>
       </w:r>
@@ -5019,7 +5071,7 @@
       <w:r>
         <w:t>schema</w:t>
       </w:r>
-      <w:bookmarkEnd w:id="3"/>
+      <w:bookmarkEnd w:id="8"/>
     </w:p>
     <w:p>
       <w:pPr>
@@ -6140,18 +6192,41 @@
           <w:ilvl w:val="0"/>
           <w:numId w:val="22"/>
         </w:numPr>
-      </w:pPr>
-      <w:r>
-        <w:t xml:space="preserve">IEF Specifications </w:t>
-      </w:r>
-      <w:hyperlink r:id="rId19" w:history="1">
+        <w:rPr>
+          <w:del w:id="9" w:author="Cory Casanave [18538]" w:date="2014-05-22T10:02:00Z"/>
+        </w:rPr>
+      </w:pPr>
+      <w:ins w:id="10" w:author="Cory Casanave [18538]" w:date="2014-05-22T10:02:00Z">
+        <w:r>
+          <w:t xml:space="preserve">Information Exchange Packaging Policy Vocabulary (IEPPV) - http://www.omg.org/spec/IEF-IEPPV/ - IEPPV provides a consistent and tools agnostic way to express rules governing the packaging and processing of information-elements exchanged between information systems. </w:t>
+        </w:r>
+      </w:ins>
+      <w:del w:id="11" w:author="Cory Casanave [18538]" w:date="2014-05-22T10:02:00Z">
+        <w:r>
+          <w:delText xml:space="preserve">IEF Specifications </w:delText>
+        </w:r>
+        <w:r>
+          <w:fldChar w:fldCharType="begin"/>
+        </w:r>
+        <w:r>
+          <w:delInstrText xml:space="preserve"> HYPERLINK "http://www.omgwiki.org/mars/doku.php?id=ief" </w:delInstrText>
+        </w:r>
+        <w:r>
+          <w:fldChar w:fldCharType="separate"/>
+        </w:r>
         <w:r>
           <w:rPr>
             <w:rStyle w:val="Hyperlink"/>
           </w:rPr>
-          <w:t>http://www.omgwiki.org/mars/doku.php?id=ief</w:t>
+          <w:delText>http://www.omgwiki.org/mars/doku.php?id=ief</w:delText>
         </w:r>
-      </w:hyperlink>
+        <w:r>
+          <w:rPr>
+            <w:rStyle w:val="Hyperlink"/>
+          </w:rPr>
+          <w:fldChar w:fldCharType="end"/>
+        </w:r>
+      </w:del>
     </w:p>
     <w:p>
       <w:pPr>
@@ -6166,7 +6241,7 @@
       <w:r>
         <w:t xml:space="preserve">BMM – BMM provides concepts for means and ends that may be appropriate for risks. </w:t>
       </w:r>
-      <w:hyperlink r:id="rId20" w:history="1">
+      <w:hyperlink r:id="rId19" w:history="1">
         <w:r>
           <w:rPr>
             <w:rStyle w:val="Hyperlink"/>
@@ -6241,7 +6316,7 @@
         </w:rPr>
         <w:t>Information Meta Model (IMM) – (</w:t>
       </w:r>
-      <w:hyperlink r:id="rId21" w:history="1">
+      <w:hyperlink r:id="rId20" w:history="1">
         <w:r>
           <w:rPr>
             <w:rStyle w:val="Hyperlink"/>
@@ -6286,7 +6361,7 @@
         </w:rPr>
         <w:t xml:space="preserve">UML Profile for NIEM (NIEM-UML) 3.0- </w:t>
       </w:r>
-      <w:hyperlink r:id="rId22" w:history="1">
+      <w:hyperlink r:id="rId21" w:history="1">
         <w:r>
           <w:rPr>
             <w:rStyle w:val="Hyperlink"/>
@@ -6319,8 +6394,12 @@
         </w:numPr>
         <w:spacing w:before="0" w:after="0"/>
         <w:ind w:left="720"/>
-      </w:pPr>
-      <w:hyperlink r:id="rId23" w:history="1">
+        <w:rPr>
+          <w:ins w:id="12" w:author="Cory Casanave [18538]" w:date="2014-05-22T10:02:00Z"/>
+          <w:rStyle w:val="Hyperlink"/>
+        </w:rPr>
+      </w:pPr>
+      <w:hyperlink r:id="rId22" w:history="1">
         <w:r>
           <w:rPr>
             <w:rStyle w:val="Hyperlink"/>
@@ -6332,6 +6411,30 @@
     <w:p>
       <w:pPr>
         <w:pStyle w:val="Heading4"/>
+        <w:pPrChange w:id="13" w:author="Cory Casanave [18538]" w:date="2014-05-22T10:03:00Z">
+          <w:pPr>
+            <w:pStyle w:val="Heading4"/>
+            <w:keepNext w:val="0"/>
+            <w:numPr>
+              <w:ilvl w:val="0"/>
+              <w:numId w:val="0"/>
+            </w:numPr>
+            <w:spacing w:before="0" w:after="0"/>
+            <w:ind w:left="720" w:firstLine="0"/>
+          </w:pPr>
+        </w:pPrChange>
+      </w:pPr>
+      <w:bookmarkStart w:id="14" w:name="_GoBack"/>
+      <w:bookmarkEnd w:id="14"/>
+      <w:ins w:id="15" w:author="Cory Casanave [18538]" w:date="2014-05-22T10:03:00Z">
+        <w:r>
+          <w:t>Information Exchange Framework (IEF)  Reference Architecture - http://www.omg.org/cgi-bin/doc.cgi?mars/2014-3-17 - will specify a Reference Architecture to guide the development of related specifications in the domain of policy driven, data-centric information sharing and safeguarding (ISS) services.</w:t>
+        </w:r>
+      </w:ins>
+    </w:p>
+    <w:p>
+      <w:pPr>
+        <w:pStyle w:val="Heading4"/>
         <w:keepNext w:val="0"/>
         <w:numPr>
           <w:ilvl w:val="0"/>
@@ -6370,7 +6473,7 @@
       <w:r>
         <w:t xml:space="preserve">: </w:t>
       </w:r>
-      <w:hyperlink r:id="rId24" w:history="1">
+      <w:hyperlink r:id="rId23" w:history="1">
         <w:r>
           <w:rPr>
             <w:rStyle w:val="Hyperlink"/>
@@ -6394,7 +6497,7 @@
       <w:r>
         <w:t xml:space="preserve">: </w:t>
       </w:r>
-      <w:hyperlink r:id="rId25" w:history="1">
+      <w:hyperlink r:id="rId24" w:history="1">
         <w:r>
           <w:rPr>
             <w:rStyle w:val="Hyperlink"/>
@@ -6415,7 +6518,7 @@
       <w:r>
         <w:t xml:space="preserve">: </w:t>
       </w:r>
-      <w:hyperlink r:id="rId26" w:history="1">
+      <w:hyperlink r:id="rId25" w:history="1">
         <w:r>
           <w:rPr>
             <w:rStyle w:val="Hyperlink"/>
@@ -6437,7 +6540,7 @@
       <w:r>
         <w:t xml:space="preserve">: </w:t>
       </w:r>
-      <w:hyperlink r:id="rId27" w:history="1">
+      <w:hyperlink r:id="rId26" w:history="1">
         <w:r>
           <w:rPr>
             <w:rStyle w:val="Hyperlink"/>
@@ -6456,7 +6559,7 @@
       <w:r>
         <w:t xml:space="preserve">: </w:t>
       </w:r>
-      <w:hyperlink r:id="rId28" w:history="1">
+      <w:hyperlink r:id="rId27" w:history="1">
         <w:r>
           <w:rPr>
             <w:rStyle w:val="Hyperlink"/>
@@ -6475,7 +6578,7 @@
       <w:r>
         <w:t xml:space="preserve">: </w:t>
       </w:r>
-      <w:hyperlink r:id="rId29" w:history="1">
+      <w:hyperlink r:id="rId28" w:history="1">
         <w:r>
           <w:rPr>
             <w:rStyle w:val="Hyperlink"/>
@@ -6494,7 +6597,7 @@
       <w:r>
         <w:t xml:space="preserve">: </w:t>
       </w:r>
-      <w:hyperlink r:id="rId30" w:history="1">
+      <w:hyperlink r:id="rId29" w:history="1">
         <w:r>
           <w:rPr>
             <w:rStyle w:val="Hyperlink"/>
@@ -6531,7 +6634,7 @@
       <w:r>
         <w:t xml:space="preserve">: </w:t>
       </w:r>
-      <w:hyperlink r:id="rId31" w:history="1">
+      <w:hyperlink r:id="rId30" w:history="1">
         <w:r>
           <w:rPr>
             <w:rStyle w:val="Hyperlink"/>
@@ -6550,7 +6653,7 @@
       <w:r>
         <w:t xml:space="preserve">: </w:t>
       </w:r>
-      <w:hyperlink r:id="rId32" w:history="1">
+      <w:hyperlink r:id="rId31" w:history="1">
         <w:r>
           <w:rPr>
             <w:rStyle w:val="Hyperlink"/>
@@ -6569,7 +6672,7 @@
       <w:r>
         <w:t xml:space="preserve">: </w:t>
       </w:r>
-      <w:hyperlink r:id="rId33" w:history="1">
+      <w:hyperlink r:id="rId32" w:history="1">
         <w:r>
           <w:rPr>
             <w:rStyle w:val="Hyperlink"/>
@@ -6805,8 +6908,8 @@
           <w:numId w:val="25"/>
         </w:numPr>
         <w:sectPr>
-          <w:headerReference w:type="default" r:id="rId34"/>
-          <w:footerReference w:type="default" r:id="rId35"/>
+          <w:headerReference w:type="default" r:id="rId33"/>
+          <w:footerReference w:type="default" r:id="rId34"/>
           <w:pgSz w:w="12240" w:h="15840"/>
           <w:pgMar w:top="1440" w:right="1800" w:bottom="1620" w:left="1800" w:header="720" w:footer="720" w:gutter="0"/>
           <w:cols w:space="0"/>
@@ -7257,7 +7360,7 @@
       <w:pPr>
         <w:pStyle w:val="Heading3"/>
       </w:pPr>
-      <w:bookmarkStart w:id="4" w:name="_Ref292792307"/>
+      <w:bookmarkStart w:id="18" w:name="_Ref292792307"/>
       <w:r>
         <w:t xml:space="preserve">Risk </w:t>
       </w:r>
@@ -7586,7 +7689,7 @@
         <w:t>shall be used as a reference for such cross-domain concepts.</w:t>
       </w:r>
     </w:p>
-    <w:bookmarkEnd w:id="4"/>
+    <w:bookmarkEnd w:id="18"/>
     <w:p>
       <w:pPr>
         <w:pStyle w:val="Heading2"/>
@@ -8264,7 +8367,7 @@
       <w:r>
         <w:t xml:space="preserve"> page at </w:t>
       </w:r>
-      <w:hyperlink r:id="rId36" w:history="1">
+      <w:hyperlink r:id="rId35" w:history="1">
         <w:r>
           <w:t>http://www.omg.org/schedules</w:t>
         </w:r>
@@ -10067,147 +10170,90 @@
     </w:p>
     <w:p>
       <w:pPr>
-        <w:pStyle w:val="Body"/>
-        <w:numPr>
-          <w:ilvl w:val="0"/>
-          <w:numId w:val="28"/>
-        </w:numPr>
-      </w:pPr>
-      <w:r>
-        <w:rPr>
-          <w:b/>
-        </w:rPr>
-        <w:t>Operational Risk</w:t>
-      </w:r>
-      <w:r>
-        <w:t>:</w:t>
-      </w:r>
-      <w:r>
-        <w:t xml:space="preserve"> </w:t>
-      </w:r>
-      <w:r>
-        <w:t>Operational risks involve</w:t>
-      </w:r>
-      <w:r>
-        <w:t xml:space="preserve"> the </w:t>
-      </w:r>
-      <w:r>
-        <w:t>uncertainties</w:t>
-      </w:r>
-      <w:r>
-        <w:t xml:space="preserve"> a company or firm undertakes when it attempts to operate within a given field or industry. Operational risk</w:t>
-      </w:r>
-      <w:r>
-        <w:t>s</w:t>
-      </w:r>
-      <w:r>
-        <w:t xml:space="preserve"> </w:t>
-      </w:r>
-      <w:r>
-        <w:t>are</w:t>
-      </w:r>
-      <w:r>
-        <w:t xml:space="preserve"> the risk</w:t>
-      </w:r>
-      <w:r>
-        <w:t>s</w:t>
-      </w:r>
-      <w:r>
-        <w:t xml:space="preserve"> that is not inherent in financial or market risk. It is the risk remaining after determining financing and market risk, and includes risks resulting from breakdowns in internal procedures, people and systems resulting from intentional/malicious as well as unintentional/natural threats</w:t>
-      </w:r>
-      <w:r>
-        <w:t>.</w:t>
-      </w:r>
-    </w:p>
-    <w:p>
-      <w:pPr>
-        <w:pStyle w:val="Body"/>
-        <w:numPr>
-          <w:ilvl w:val="0"/>
-          <w:numId w:val="28"/>
-        </w:numPr>
-      </w:pPr>
-      <w:r>
-        <w:rPr>
-          <w:b/>
-        </w:rPr>
-        <w:t>Operational Threat</w:t>
-      </w:r>
-      <w:proofErr w:type="gramStart"/>
-      <w:r>
-        <w:t>:</w:t>
-      </w:r>
-      <w:r>
-        <w:t xml:space="preserve"> .</w:t>
-      </w:r>
-      <w:proofErr w:type="gramEnd"/>
-      <w:r>
-        <w:t xml:space="preserve"> </w:t>
-      </w:r>
-      <w:r>
-        <w:t>Operational threats involve</w:t>
-      </w:r>
-      <w:r>
-        <w:t xml:space="preserve"> specific incidents</w:t>
-      </w:r>
-      <w:r>
-        <w:t xml:space="preserve"> or groups of incidents</w:t>
-      </w:r>
-      <w:r>
-        <w:t xml:space="preserve"> that cause harm to </w:t>
-      </w:r>
-      <w:r>
-        <w:t xml:space="preserve">people or </w:t>
-      </w:r>
-      <w:r>
-        <w:t xml:space="preserve">important </w:t>
-      </w:r>
-      <w:r>
-        <w:t>assets</w:t>
-      </w:r>
-      <w:r>
-        <w:t xml:space="preserve"> or groups of assets</w:t>
-      </w:r>
-      <w:r>
-        <w:t>. These incidents may be caused by threat actors</w:t>
-      </w:r>
-      <w:r>
-        <w:t>, accidents</w:t>
-      </w:r>
-      <w:r>
-        <w:t xml:space="preserve"> or natural phenomenon such as terrorist attacks, hurricanes or an electrical grid failure. </w:t>
-      </w:r>
-    </w:p>
-    <w:p>
-      <w:pPr>
         <w:pStyle w:val="ListParagraph"/>
         <w:numPr>
           <w:ilvl w:val="0"/>
           <w:numId w:val="28"/>
         </w:numPr>
+        <w:rPr>
+          <w:ins w:id="19" w:author="Cory Casanave [18538]" w:date="2014-05-20T19:27:00Z"/>
+          <w:rFonts w:ascii="Times New Roman" w:hAnsi="Times New Roman"/>
+          <w:sz w:val="24"/>
+          <w:szCs w:val="24"/>
+          <w:lang w:val="en-GB"/>
+        </w:rPr>
       </w:pPr>
       <w:r>
         <w:rPr>
           <w:b/>
-          <w:sz w:val="24"/>
-        </w:rPr>
-        <w:t>Risk</w:t>
-      </w:r>
-      <w:r>
-        <w:t xml:space="preserve">: </w:t>
-      </w:r>
-      <w:r>
-        <w:t>Uncertainty relative to a situation having a negative impact on objectives</w:t>
-      </w:r>
-      <w:r>
-        <w:t>, people</w:t>
-      </w:r>
-      <w:r>
-        <w:t xml:space="preserve"> or assets</w:t>
-      </w:r>
-      <w:r>
-        <w:t>.</w:t>
-      </w:r>
+        </w:rPr>
+        <w:t>Operational Risk</w:t>
+      </w:r>
+      <w:r>
+        <w:t>:</w:t>
+      </w:r>
+      <w:r>
+        <w:t xml:space="preserve"> </w:t>
+      </w:r>
+      <w:ins w:id="20" w:author="Cory Casanave [18538]" w:date="2014-05-22T09:10:00Z">
+        <w:r>
+          <w:t xml:space="preserve">Operational risks are situations having a negative impact on </w:t>
+        </w:r>
+      </w:ins>
+      <w:proofErr w:type="spellStart"/>
+      <w:proofErr w:type="gramStart"/>
+      <w:ins w:id="21" w:author="Cory Casanave [18538]" w:date="2014-05-22T09:11:00Z">
+        <w:r>
+          <w:t>a</w:t>
+        </w:r>
+      </w:ins>
+      <w:proofErr w:type="spellEnd"/>
+      <w:proofErr w:type="gramEnd"/>
+      <w:ins w:id="22" w:author="Cory Casanave [18538]" w:date="2014-05-22T09:10:00Z">
+        <w:r>
+          <w:t xml:space="preserve"> organization or company due to uncertainties related to possible breakdowns in a system or its environment via supply chain, injury to a person or failure of a process resulting from intentional/malicious as well as unintentional/natural operational threats. One of the main impacts of operational risks is inability to conduct operations as planned.  Operational risks involve the uncertainties a company or firm undertakes when it attempts to operate within a given field or industry. Operational risks are the risks that are not inherent in financial or market risk. It is the risk remaining after determining financing and market risk.</w:t>
+        </w:r>
+      </w:ins>
+      <w:del w:id="23" w:author="Cory Casanave [18538]" w:date="2014-05-22T09:10:00Z">
+        <w:r>
+          <w:delText>Operational risks involve</w:delText>
+        </w:r>
+        <w:r>
+          <w:delText xml:space="preserve"> the </w:delText>
+        </w:r>
+        <w:r>
+          <w:delText>uncertainties</w:delText>
+        </w:r>
+        <w:r>
+          <w:delText xml:space="preserve"> a company or firm undertakes when it attempts to operate within a given field or industry. </w:delText>
+        </w:r>
+      </w:del>
+      <w:del w:id="24" w:author="Cory Casanave [18538]" w:date="2014-05-20T15:48:00Z">
+        <w:r>
+          <w:delText>Operational risk</w:delText>
+        </w:r>
+        <w:r>
+          <w:delText>s</w:delText>
+        </w:r>
+        <w:r>
+          <w:delText xml:space="preserve"> </w:delText>
+        </w:r>
+        <w:r>
+          <w:delText>are</w:delText>
+        </w:r>
+        <w:r>
+          <w:delText xml:space="preserve"> the risk</w:delText>
+        </w:r>
+        <w:r>
+          <w:delText>s</w:delText>
+        </w:r>
+        <w:r>
+          <w:delText xml:space="preserve"> that is not inherent in financial or market risk. It is the risk remaining after determining financing and market risk, and includes risks resulting from breakdowns in internal procedures, people and systems resulting from intentional/malicious as well as unintentional/natural threats</w:delText>
+        </w:r>
+        <w:r>
+          <w:delText>.</w:delText>
+        </w:r>
+      </w:del>
     </w:p>
     <w:p>
       <w:pPr>
@@ -10216,11 +10262,187 @@
           <w:ilvl w:val="0"/>
           <w:numId w:val="28"/>
         </w:numPr>
+        <w:rPr>
+          <w:del w:id="25" w:author="Cory Casanave [18538]" w:date="2014-05-20T19:27:00Z"/>
+        </w:rPr>
+      </w:pPr>
+    </w:p>
+    <w:p>
+      <w:pPr>
+        <w:pStyle w:val="Body"/>
+        <w:numPr>
+          <w:ilvl w:val="0"/>
+          <w:numId w:val="28"/>
+        </w:numPr>
       </w:pPr>
       <w:r>
         <w:rPr>
           <w:b/>
         </w:rPr>
+        <w:t>Operational Threat</w:t>
+      </w:r>
+      <w:proofErr w:type="gramStart"/>
+      <w:r>
+        <w:t>:</w:t>
+      </w:r>
+      <w:r>
+        <w:t xml:space="preserve"> .</w:t>
+      </w:r>
+      <w:proofErr w:type="gramEnd"/>
+      <w:r>
+        <w:t xml:space="preserve"> </w:t>
+      </w:r>
+      <w:r>
+        <w:t>Operational threats involve</w:t>
+      </w:r>
+      <w:r>
+        <w:t xml:space="preserve"> specific incidents</w:t>
+      </w:r>
+      <w:r>
+        <w:t xml:space="preserve"> or groups of incidents</w:t>
+      </w:r>
+      <w:r>
+        <w:t xml:space="preserve"> that cause harm to </w:t>
+      </w:r>
+      <w:r>
+        <w:t xml:space="preserve">people or </w:t>
+      </w:r>
+      <w:r>
+        <w:t xml:space="preserve">important </w:t>
+      </w:r>
+      <w:r>
+        <w:t>assets</w:t>
+      </w:r>
+      <w:r>
+        <w:t xml:space="preserve"> or groups of assets</w:t>
+      </w:r>
+      <w:r>
+        <w:t>. These incidents may be caused by threat actors</w:t>
+      </w:r>
+      <w:r>
+        <w:t>, accidents</w:t>
+      </w:r>
+      <w:r>
+        <w:t xml:space="preserve"> or natural phenomenon such as terrorist attacks, hurricanes or an electrical grid failure. </w:t>
+      </w:r>
+    </w:p>
+    <w:p>
+      <w:pPr>
+        <w:pStyle w:val="ListParagraph"/>
+        <w:numPr>
+          <w:ilvl w:val="0"/>
+          <w:numId w:val="28"/>
+        </w:numPr>
+      </w:pPr>
+      <w:r>
+        <w:rPr>
+          <w:b/>
+          <w:sz w:val="24"/>
+        </w:rPr>
+        <w:t>Risk</w:t>
+      </w:r>
+      <w:r>
+        <w:t xml:space="preserve">: </w:t>
+      </w:r>
+      <w:del w:id="26" w:author="Cory Casanave [18538]" w:date="2014-05-22T09:12:00Z">
+        <w:r>
+          <w:delText>Uncertainty relative to a</w:delText>
+        </w:r>
+      </w:del>
+      <w:ins w:id="27" w:author="Cory Casanave [18538]" w:date="2014-05-22T09:12:00Z">
+        <w:r>
+          <w:t>Risks are</w:t>
+        </w:r>
+      </w:ins>
+      <w:r>
+        <w:t xml:space="preserve"> situation</w:t>
+      </w:r>
+      <w:ins w:id="28" w:author="Cory Casanave [18538]" w:date="2014-05-22T09:12:00Z">
+        <w:r>
+          <w:t>s</w:t>
+        </w:r>
+      </w:ins>
+      <w:r>
+        <w:t xml:space="preserve"> </w:t>
+      </w:r>
+      <w:ins w:id="29" w:author="Cory Casanave [18538]" w:date="2014-05-22T09:12:00Z">
+        <w:r>
+          <w:t xml:space="preserve">with inherent uncertainty </w:t>
+        </w:r>
+      </w:ins>
+      <w:r>
+        <w:t>having a negative impact on objectives</w:t>
+      </w:r>
+      <w:r>
+        <w:t>, people</w:t>
+      </w:r>
+      <w:r>
+        <w:t xml:space="preserve"> or assets</w:t>
+      </w:r>
+      <w:r>
+        <w:t>.</w:t>
+      </w:r>
+    </w:p>
+    <w:p>
+      <w:pPr>
+        <w:pStyle w:val="BodyText"/>
+        <w:numPr>
+          <w:ilvl w:val="0"/>
+          <w:numId w:val="28"/>
+        </w:numPr>
+        <w:rPr>
+          <w:ins w:id="30" w:author="Cory Casanave [18538]" w:date="2014-05-20T15:46:00Z"/>
+        </w:rPr>
+        <w:pPrChange w:id="31" w:author="Cory Casanave [18538]" w:date="2014-05-20T15:46:00Z">
+          <w:pPr>
+            <w:pStyle w:val="BodyText"/>
+          </w:pPr>
+        </w:pPrChange>
+      </w:pPr>
+      <w:ins w:id="32" w:author="Cory Casanave [18538]" w:date="2014-05-20T15:44:00Z">
+        <w:r>
+          <w:rPr>
+            <w:b/>
+          </w:rPr>
+          <w:t>System</w:t>
+        </w:r>
+        <w:r>
+          <w:rPr>
+            <w:rPrChange w:id="33" w:author="Cory Casanave [18538]" w:date="2014-05-20T15:44:00Z">
+              <w:rPr>
+                <w:b/>
+              </w:rPr>
+            </w:rPrChange>
+          </w:rPr>
+          <w:t xml:space="preserve">, </w:t>
+        </w:r>
+      </w:ins>
+      <w:ins w:id="34" w:author="Cory Casanave [18538]" w:date="2014-05-20T15:46:00Z">
+        <w:r>
+          <w:t xml:space="preserve">A system is a collection of parts and relationships among these parts that may be organized to accomplish some purpose. </w:t>
+        </w:r>
+      </w:ins>
+      <w:ins w:id="35" w:author="Cory Casanave [18538]" w:date="2014-05-20T15:47:00Z">
+        <w:r>
+          <w:t xml:space="preserve">Systems include organizations, governments, people, </w:t>
+        </w:r>
+        <w:r>
+          <w:t>processes, communities and information systems.</w:t>
+        </w:r>
+      </w:ins>
+    </w:p>
+    <w:p>
+      <w:pPr>
+        <w:pStyle w:val="Body"/>
+        <w:numPr>
+          <w:ilvl w:val="0"/>
+          <w:numId w:val="28"/>
+        </w:numPr>
+      </w:pPr>
+      <w:r>
+        <w:rPr>
+          <w:b/>
+        </w:rPr>
         <w:t>Threat</w:t>
       </w:r>
       <w:r>
@@ -10263,6 +10485,7 @@
         <w:rPr>
           <w:rStyle w:val="Instructions"/>
         </w:rPr>
+        <w:lastRenderedPageBreak/>
         <w:br/>
       </w:r>
     </w:p>
@@ -10927,7 +11150,7 @@
       <w:r>
         <w:t xml:space="preserve">[XMI] XML Metadata Interchange Specification, </w:t>
       </w:r>
-      <w:hyperlink r:id="rId37" w:history="1">
+      <w:hyperlink r:id="rId36" w:history="1">
         <w:r>
           <w:rPr>
             <w:rStyle w:val="Hyperlink"/>
@@ -11455,12 +11678,22 @@
     <w:r>
       <w:fldChar w:fldCharType="separate"/>
     </w:r>
-    <w:r>
-      <w:rPr>
-        <w:noProof/>
-      </w:rPr>
-      <w:t>19 May 2014</w:t>
-    </w:r>
+    <w:ins w:id="16" w:author="Cory Casanave [18538]" w:date="2014-05-22T09:08:00Z">
+      <w:r>
+        <w:rPr>
+          <w:noProof/>
+        </w:rPr>
+        <w:t>22 May 2014</w:t>
+      </w:r>
+    </w:ins>
+    <w:del w:id="17" w:author="Cory Casanave [18538]" w:date="2014-05-20T15:15:00Z">
+      <w:r>
+        <w:rPr>
+          <w:noProof/>
+        </w:rPr>
+        <w:delText>19 May 2014</w:delText>
+      </w:r>
+    </w:del>
     <w:r>
       <w:rPr>
         <w:noProof/>
@@ -11669,10 +11902,7 @@
       <w:pStyle w:val="Header"/>
     </w:pPr>
     <w:r>
-      <w:t>SysA/2014-05-</w:t>
-    </w:r>
-    <w:r>
-      <w:t>0</w:t>
+      <w:t>SysA/2014-05-0</w:t>
     </w:r>
     <w:r>
       <w:t>7</w:t>
@@ -12511,6 +12741,155 @@
     </w:lvl>
   </w:abstractNum>
   <w:abstractNum w:abstractNumId="7">
+    <w:nsid w:val="5C905182"/>
+    <w:multiLevelType w:val="multilevel"/>
+    <w:tmpl w:val="393E5842"/>
+    <w:lvl w:ilvl="0">
+      <w:start w:val="1"/>
+      <w:numFmt w:val="bullet"/>
+      <w:lvlText w:val=""/>
+      <w:lvlJc w:val="left"/>
+      <w:pPr>
+        <w:tabs>
+          <w:tab w:val="num" w:pos="720"/>
+        </w:tabs>
+        <w:ind w:left="720" w:hanging="360"/>
+      </w:pPr>
+      <w:rPr>
+        <w:rFonts w:ascii="Symbol" w:hAnsi="Symbol" w:hint="default"/>
+        <w:sz w:val="20"/>
+      </w:rPr>
+    </w:lvl>
+    <w:lvl w:ilvl="1">
+      <w:start w:val="1"/>
+      <w:numFmt w:val="bullet"/>
+      <w:lvlText w:val="o"/>
+      <w:lvlJc w:val="left"/>
+      <w:pPr>
+        <w:tabs>
+          <w:tab w:val="num" w:pos="1440"/>
+        </w:tabs>
+        <w:ind w:left="1440" w:hanging="360"/>
+      </w:pPr>
+      <w:rPr>
+        <w:rFonts w:ascii="Courier New" w:hAnsi="Courier New" w:cs="Times New Roman" w:hint="default"/>
+        <w:sz w:val="20"/>
+      </w:rPr>
+    </w:lvl>
+    <w:lvl w:ilvl="2">
+      <w:start w:val="1"/>
+      <w:numFmt w:val="bullet"/>
+      <w:lvlText w:val=""/>
+      <w:lvlJc w:val="left"/>
+      <w:pPr>
+        <w:tabs>
+          <w:tab w:val="num" w:pos="2160"/>
+        </w:tabs>
+        <w:ind w:left="2160" w:hanging="360"/>
+      </w:pPr>
+      <w:rPr>
+        <w:rFonts w:ascii="Wingdings" w:hAnsi="Wingdings" w:hint="default"/>
+        <w:sz w:val="20"/>
+      </w:rPr>
+    </w:lvl>
+    <w:lvl w:ilvl="3">
+      <w:start w:val="1"/>
+      <w:numFmt w:val="bullet"/>
+      <w:lvlText w:val=""/>
+      <w:lvlJc w:val="left"/>
+      <w:pPr>
+        <w:tabs>
+          <w:tab w:val="num" w:pos="2880"/>
+        </w:tabs>
+        <w:ind w:left="2880" w:hanging="360"/>
+      </w:pPr>
+      <w:rPr>
+        <w:rFonts w:ascii="Wingdings" w:hAnsi="Wingdings" w:hint="default"/>
+        <w:sz w:val="20"/>
+      </w:rPr>
+    </w:lvl>
+    <w:lvl w:ilvl="4">
+      <w:start w:val="1"/>
+      <w:numFmt w:val="bullet"/>
+      <w:lvlText w:val=""/>
+      <w:lvlJc w:val="left"/>
+      <w:pPr>
+        <w:tabs>
+          <w:tab w:val="num" w:pos="3600"/>
+        </w:tabs>
+        <w:ind w:left="3600" w:hanging="360"/>
+      </w:pPr>
+      <w:rPr>
+        <w:rFonts w:ascii="Wingdings" w:hAnsi="Wingdings" w:hint="default"/>
+        <w:sz w:val="20"/>
+      </w:rPr>
+    </w:lvl>
+    <w:lvl w:ilvl="5">
+      <w:start w:val="1"/>
+      <w:numFmt w:val="bullet"/>
+      <w:lvlText w:val=""/>
+      <w:lvlJc w:val="left"/>
+      <w:pPr>
+        <w:tabs>
+          <w:tab w:val="num" w:pos="4320"/>
+        </w:tabs>
+        <w:ind w:left="4320" w:hanging="360"/>
+      </w:pPr>
+      <w:rPr>
+        <w:rFonts w:ascii="Wingdings" w:hAnsi="Wingdings" w:hint="default"/>
+        <w:sz w:val="20"/>
+      </w:rPr>
+    </w:lvl>
+    <w:lvl w:ilvl="6">
+      <w:start w:val="1"/>
+      <w:numFmt w:val="bullet"/>
+      <w:lvlText w:val=""/>
+      <w:lvlJc w:val="left"/>
+      <w:pPr>
+        <w:tabs>
+          <w:tab w:val="num" w:pos="5040"/>
+        </w:tabs>
+        <w:ind w:left="5040" w:hanging="360"/>
+      </w:pPr>
+      <w:rPr>
+        <w:rFonts w:ascii="Wingdings" w:hAnsi="Wingdings" w:hint="default"/>
+        <w:sz w:val="20"/>
+      </w:rPr>
+    </w:lvl>
+    <w:lvl w:ilvl="7">
+      <w:start w:val="1"/>
+      <w:numFmt w:val="bullet"/>
+      <w:lvlText w:val=""/>
+      <w:lvlJc w:val="left"/>
+      <w:pPr>
+        <w:tabs>
+          <w:tab w:val="num" w:pos="5760"/>
+        </w:tabs>
+        <w:ind w:left="5760" w:hanging="360"/>
+      </w:pPr>
+      <w:rPr>
+        <w:rFonts w:ascii="Wingdings" w:hAnsi="Wingdings" w:hint="default"/>
+        <w:sz w:val="20"/>
+      </w:rPr>
+    </w:lvl>
+    <w:lvl w:ilvl="8">
+      <w:start w:val="1"/>
+      <w:numFmt w:val="bullet"/>
+      <w:lvlText w:val=""/>
+      <w:lvlJc w:val="left"/>
+      <w:pPr>
+        <w:tabs>
+          <w:tab w:val="num" w:pos="6480"/>
+        </w:tabs>
+        <w:ind w:left="6480" w:hanging="360"/>
+      </w:pPr>
+      <w:rPr>
+        <w:rFonts w:ascii="Wingdings" w:hAnsi="Wingdings" w:hint="default"/>
+        <w:sz w:val="20"/>
+      </w:rPr>
+    </w:lvl>
+  </w:abstractNum>
+  <w:abstractNum w:abstractNumId="8">
     <w:nsid w:val="5DA82E13"/>
     <w:multiLevelType w:val="hybridMultilevel"/>
     <w:tmpl w:val="36C21ED4"/>
@@ -12627,7 +13006,7 @@
       </w:pPr>
     </w:lvl>
   </w:abstractNum>
-  <w:abstractNum w:abstractNumId="8">
+  <w:abstractNum w:abstractNumId="9">
     <w:nsid w:val="60A5556F"/>
     <w:multiLevelType w:val="hybridMultilevel"/>
     <w:tmpl w:val="97C633DE"/>
@@ -12740,7 +13119,7 @@
       </w:rPr>
     </w:lvl>
   </w:abstractNum>
-  <w:abstractNum w:abstractNumId="9">
+  <w:abstractNum w:abstractNumId="10">
     <w:nsid w:val="61967295"/>
     <w:multiLevelType w:val="hybridMultilevel"/>
     <w:tmpl w:val="2CAABED0"/>
@@ -12883,7 +13262,7 @@
       </w:rPr>
     </w:lvl>
   </w:abstractNum>
-  <w:abstractNum w:abstractNumId="10">
+  <w:abstractNum w:abstractNumId="11">
     <w:nsid w:val="635915A0"/>
     <w:multiLevelType w:val="hybridMultilevel"/>
     <w:tmpl w:val="C4FEBEBA"/>
@@ -12969,7 +13348,7 @@
       </w:pPr>
     </w:lvl>
   </w:abstractNum>
-  <w:abstractNum w:abstractNumId="11">
+  <w:abstractNum w:abstractNumId="12">
     <w:nsid w:val="6B543A84"/>
     <w:multiLevelType w:val="hybridMultilevel"/>
     <w:tmpl w:val="8828F448"/>
@@ -13055,7 +13434,7 @@
       </w:pPr>
     </w:lvl>
   </w:abstractNum>
-  <w:abstractNum w:abstractNumId="12">
+  <w:abstractNum w:abstractNumId="13">
     <w:nsid w:val="732F302D"/>
     <w:multiLevelType w:val="hybridMultilevel"/>
     <w:tmpl w:val="CCA2DA58"/>
@@ -13168,10 +13547,10 @@
       </w:rPr>
     </w:lvl>
   </w:abstractNum>
-  <w:abstractNum w:abstractNumId="13">
+  <w:abstractNum w:abstractNumId="14">
     <w:nsid w:val="7ED16212"/>
     <w:multiLevelType w:val="hybridMultilevel"/>
-    <w:tmpl w:val="44B66952"/>
+    <w:tmpl w:val="7DC2EB92"/>
     <w:lvl w:ilvl="0" w:tplc="04090001">
       <w:start w:val="1"/>
       <w:numFmt w:val="bullet"/>
@@ -13184,7 +13563,7 @@
         <w:rFonts w:ascii="Symbol" w:hAnsi="Symbol" w:hint="default"/>
       </w:rPr>
     </w:lvl>
-    <w:lvl w:ilvl="1" w:tplc="04090003" w:tentative="1">
+    <w:lvl w:ilvl="1" w:tplc="04090003">
       <w:start w:val="1"/>
       <w:numFmt w:val="bullet"/>
       <w:lvlText w:val="o"/>
@@ -13196,7 +13575,7 @@
         <w:rFonts w:ascii="Courier New" w:hAnsi="Courier New" w:cs="Courier New" w:hint="default"/>
       </w:rPr>
     </w:lvl>
-    <w:lvl w:ilvl="2" w:tplc="04090005" w:tentative="1">
+    <w:lvl w:ilvl="2" w:tplc="04090005">
       <w:start w:val="1"/>
       <w:numFmt w:val="bullet"/>
       <w:lvlText w:val=""/>
@@ -13281,7 +13660,7 @@
       </w:rPr>
     </w:lvl>
   </w:abstractNum>
-  <w:abstractNum w:abstractNumId="14">
+  <w:abstractNum w:abstractNumId="15">
     <w:nsid w:val="7FF538F4"/>
     <w:multiLevelType w:val="hybridMultilevel"/>
     <w:tmpl w:val="9B4635D4"/>
@@ -13398,7 +13777,7 @@
     <w:abstractNumId w:val="4"/>
   </w:num>
   <w:num w:numId="2">
-    <w:abstractNumId w:val="7"/>
+    <w:abstractNumId w:val="8"/>
   </w:num>
   <w:num w:numId="3">
     <w:abstractNumId w:val="6"/>
@@ -13407,10 +13786,10 @@
     <w:abstractNumId w:val="0"/>
   </w:num>
   <w:num w:numId="5">
-    <w:abstractNumId w:val="9"/>
+    <w:abstractNumId w:val="10"/>
   </w:num>
   <w:num w:numId="6">
-    <w:abstractNumId w:val="7"/>
+    <w:abstractNumId w:val="8"/>
     <w:lvlOverride w:ilvl="0">
       <w:startOverride w:val="1"/>
     </w:lvlOverride>
@@ -13449,19 +13828,19 @@
     </w:lvlOverride>
   </w:num>
   <w:num w:numId="9">
-    <w:abstractNumId w:val="11"/>
+    <w:abstractNumId w:val="12"/>
   </w:num>
   <w:num w:numId="10">
-    <w:abstractNumId w:val="8"/>
+    <w:abstractNumId w:val="9"/>
   </w:num>
   <w:num w:numId="11">
-    <w:abstractNumId w:val="10"/>
+    <w:abstractNumId w:val="11"/>
   </w:num>
   <w:num w:numId="12">
     <w:abstractNumId w:val="2"/>
   </w:num>
   <w:num w:numId="13">
-    <w:abstractNumId w:val="14"/>
+    <w:abstractNumId w:val="15"/>
   </w:num>
   <w:num w:numId="14">
     <w:abstractNumId w:val="3"/>
@@ -13470,13 +13849,13 @@
     <w:abstractNumId w:val="5"/>
   </w:num>
   <w:num w:numId="16">
-    <w:abstractNumId w:val="12"/>
+    <w:abstractNumId w:val="13"/>
   </w:num>
   <w:num w:numId="17">
-    <w:abstractNumId w:val="14"/>
+    <w:abstractNumId w:val="15"/>
   </w:num>
   <w:num w:numId="18">
-    <w:abstractNumId w:val="14"/>
+    <w:abstractNumId w:val="15"/>
     <w:lvlOverride w:ilvl="0">
       <w:startOverride w:val="1"/>
     </w:lvlOverride>
@@ -13506,7 +13885,7 @@
     </w:lvlOverride>
   </w:num>
   <w:num w:numId="19">
-    <w:abstractNumId w:val="14"/>
+    <w:abstractNumId w:val="15"/>
     <w:lvlOverride w:ilvl="0">
       <w:startOverride w:val="1"/>
     </w:lvlOverride>
@@ -13536,7 +13915,7 @@
     </w:lvlOverride>
   </w:num>
   <w:num w:numId="20">
-    <w:abstractNumId w:val="14"/>
+    <w:abstractNumId w:val="15"/>
     <w:lvlOverride w:ilvl="0">
       <w:startOverride w:val="1"/>
     </w:lvlOverride>
@@ -13566,7 +13945,7 @@
     </w:lvlOverride>
   </w:num>
   <w:num w:numId="21">
-    <w:abstractNumId w:val="14"/>
+    <w:abstractNumId w:val="15"/>
     <w:lvlOverride w:ilvl="0">
       <w:startOverride w:val="1"/>
     </w:lvlOverride>
@@ -13596,7 +13975,7 @@
     </w:lvlOverride>
   </w:num>
   <w:num w:numId="22">
-    <w:abstractNumId w:val="14"/>
+    <w:abstractNumId w:val="15"/>
     <w:lvlOverride w:ilvl="0">
       <w:startOverride w:val="1"/>
     </w:lvlOverride>
@@ -13626,7 +14005,7 @@
     </w:lvlOverride>
   </w:num>
   <w:num w:numId="23">
-    <w:abstractNumId w:val="14"/>
+    <w:abstractNumId w:val="15"/>
     <w:lvlOverride w:ilvl="0">
       <w:startOverride w:val="1"/>
     </w:lvlOverride>
@@ -13656,7 +14035,7 @@
     </w:lvlOverride>
   </w:num>
   <w:num w:numId="24">
-    <w:abstractNumId w:val="14"/>
+    <w:abstractNumId w:val="15"/>
     <w:lvlOverride w:ilvl="0">
       <w:startOverride w:val="1"/>
     </w:lvlOverride>
@@ -13686,7 +14065,7 @@
     </w:lvlOverride>
   </w:num>
   <w:num w:numId="25">
-    <w:abstractNumId w:val="14"/>
+    <w:abstractNumId w:val="15"/>
     <w:lvlOverride w:ilvl="0">
       <w:startOverride w:val="1"/>
     </w:lvlOverride>
@@ -13716,7 +14095,7 @@
     </w:lvlOverride>
   </w:num>
   <w:num w:numId="26">
-    <w:abstractNumId w:val="14"/>
+    <w:abstractNumId w:val="15"/>
     <w:lvlOverride w:ilvl="0">
       <w:startOverride w:val="1"/>
     </w:lvlOverride>
@@ -13746,7 +14125,7 @@
     </w:lvlOverride>
   </w:num>
   <w:num w:numId="27">
-    <w:abstractNumId w:val="14"/>
+    <w:abstractNumId w:val="15"/>
     <w:lvlOverride w:ilvl="0">
       <w:startOverride w:val="1"/>
     </w:lvlOverride>
@@ -13776,7 +14155,19 @@
     </w:lvlOverride>
   </w:num>
   <w:num w:numId="28">
-    <w:abstractNumId w:val="13"/>
+    <w:abstractNumId w:val="14"/>
+  </w:num>
+  <w:num w:numId="29">
+    <w:abstractNumId w:val="7"/>
+    <w:lvlOverride w:ilvl="0"/>
+    <w:lvlOverride w:ilvl="1"/>
+    <w:lvlOverride w:ilvl="2"/>
+    <w:lvlOverride w:ilvl="3"/>
+    <w:lvlOverride w:ilvl="4"/>
+    <w:lvlOverride w:ilvl="5"/>
+    <w:lvlOverride w:ilvl="6"/>
+    <w:lvlOverride w:ilvl="7"/>
+    <w:lvlOverride w:ilvl="8"/>
   </w:num>
   <w:numIdMacAtCleanup w:val="51"/>
 </w:numbering>
@@ -14442,6 +14833,24 @@
     <w:rPr>
       <w:color w:val="800080" w:themeColor="followedHyperlink"/>
       <w:u w:val="single"/>
+    </w:rPr>
+  </w:style>
+  <w:style w:type="paragraph" w:styleId="BodyText">
+    <w:name w:val="Body Text"/>
+    <w:basedOn w:val="Normal"/>
+    <w:link w:val="BodyTextChar"/>
+    <w:rsid w:val="0018169C"/>
+    <w:rPr>
+      <w:lang w:val="en-US"/>
+    </w:rPr>
+  </w:style>
+  <w:style w:type="character" w:customStyle="1" w:styleId="BodyTextChar">
+    <w:name w:val="Body Text Char"/>
+    <w:basedOn w:val="DefaultParagraphFont"/>
+    <w:link w:val="BodyText"/>
+    <w:rsid w:val="0018169C"/>
+    <w:rPr>
+      <w:rFonts w:ascii="Times New Roman" w:hAnsi="Times New Roman"/>
     </w:rPr>
   </w:style>
 </w:styles>
@@ -15442,7 +15851,7 @@
 </file>
 
 <file path=customXml/itemProps1.xml><?xml version="1.0" encoding="utf-8"?>
-<ds:datastoreItem xmlns:ds="http://schemas.openxmlformats.org/officeDocument/2006/customXml" ds:itemID="{82E582A8-4FE5-49DC-A63A-27C386298E67}">
+<ds:datastoreItem xmlns:ds="http://schemas.openxmlformats.org/officeDocument/2006/customXml" ds:itemID="{9C10343B-BECB-47B1-93AB-24AC2A5DD56B}">
   <ds:schemaRefs>
     <ds:schemaRef ds:uri="http://schemas.openxmlformats.org/officeDocument/2006/bibliography"/>
   </ds:schemaRefs>

</xml_diff>

<commit_message>
Added examples of in-scope threats and risks
</commit_message>
<xml_diff>
--- a/docs/RFP/OMG_Threat-Risk_Model_RFP.docx
+++ b/docs/RFP/OMG_Threat-Risk_Model_RFP.docx
@@ -4475,6 +4475,9 @@
       <w:pPr>
         <w:pStyle w:val="Body"/>
         <w:ind w:left="0"/>
+        <w:rPr>
+          <w:ins w:id="7" w:author="Cory Casanave [18538]" w:date="2014-05-22T10:06:00Z"/>
+        </w:rPr>
       </w:pPr>
       <w:r>
         <w:t xml:space="preserve">This RFP requests models for </w:t>
@@ -4488,33 +4491,113 @@
       <w:r>
         <w:t xml:space="preserve"> threats and risks. </w:t>
       </w:r>
-      <w:r>
-        <w:t>Operational threats and risks involve</w:t>
-      </w:r>
-      <w:r>
-        <w:t xml:space="preserve"> the </w:t>
-      </w:r>
-      <w:r>
-        <w:t>uncertainty</w:t>
-      </w:r>
-      <w:r>
-        <w:t xml:space="preserve"> a company or firm </w:t>
-      </w:r>
-      <w:r>
-        <w:t>faces</w:t>
-      </w:r>
-      <w:r>
-        <w:t xml:space="preserve"> when it attempts to operate within a given field or industry. Operational risk is the risk that is not inherent in financial or market risk. It is the risk remaining after determining financing and market risk, and includes risks resulting from breakdowns in internal procedures, people and systems resulting from intentional/malicious as well as unintentional/natural threats</w:t>
-      </w:r>
-      <w:r>
-        <w:t>.</w:t>
-      </w:r>
+      <w:ins w:id="8" w:author="Cory Casanave [18538]" w:date="2014-05-22T10:06:00Z">
+        <w:r>
+          <w:t xml:space="preserve">Operational risks are situations having a negative impact on </w:t>
+        </w:r>
+        <w:proofErr w:type="spellStart"/>
+        <w:proofErr w:type="gramStart"/>
+        <w:r>
+          <w:t>a</w:t>
+        </w:r>
+        <w:proofErr w:type="spellEnd"/>
+        <w:proofErr w:type="gramEnd"/>
+        <w:r>
+          <w:t xml:space="preserve"> organization or company due to uncertainties related to possible breakdowns in a system or its environment via supply chain, injury to a person or failure of a process resulting from intentional/malicious as well as unintentional/natural operational threats. One of the main impacts of operational risks is inability to conduct operations as planned.  Operational risks involve the uncertainties a company or firm undertakes when it attempts to operate within a given field or industry. Operational risks are the risks that are not inherent in financial or market risk. It is the risk remaining after determining financing and market risk.</w:t>
+        </w:r>
+      </w:ins>
+      <w:del w:id="9" w:author="Cory Casanave [18538]" w:date="2014-05-22T10:06:00Z">
+        <w:r>
+          <w:delText>Operational threats and risks involve</w:delText>
+        </w:r>
+        <w:r>
+          <w:delText xml:space="preserve"> the </w:delText>
+        </w:r>
+        <w:r>
+          <w:delText>uncertainty</w:delText>
+        </w:r>
+        <w:r>
+          <w:delText xml:space="preserve"> a company or firm </w:delText>
+        </w:r>
+        <w:r>
+          <w:delText>faces</w:delText>
+        </w:r>
+        <w:r>
+          <w:delText xml:space="preserve"> when it attempts to operate within a given field or industry. Operational risk is the risk that is not inherent in financial or market risk. It is the risk remaining after determining financing and market risk, and includes risks resulting from breakdowns in internal procedures, people and systems resulting from intentional/malicious as well as unintentional/natural threats</w:delText>
+        </w:r>
+        <w:r>
+          <w:delText>.</w:delText>
+        </w:r>
+      </w:del>
     </w:p>
     <w:p>
       <w:pPr>
         <w:pStyle w:val="Body"/>
         <w:ind w:left="0"/>
       </w:pPr>
+      <w:ins w:id="10" w:author="Cory Casanave [18538]" w:date="2014-05-22T10:08:00Z">
+        <w:r>
+          <w:t>Examples of o</w:t>
+        </w:r>
+      </w:ins>
+      <w:ins w:id="11" w:author="Cory Casanave [18538]" w:date="2014-05-22T10:06:00Z">
+        <w:r>
+          <w:t>perational risks and threats include</w:t>
+        </w:r>
+      </w:ins>
+      <w:ins w:id="12" w:author="Cory Casanave [18538]" w:date="2014-05-22T10:08:00Z">
+        <w:r>
+          <w:t xml:space="preserve"> but are not limited to</w:t>
+        </w:r>
+      </w:ins>
+      <w:ins w:id="13" w:author="Cory Casanave [18538]" w:date="2014-05-22T10:06:00Z">
+        <w:r>
+          <w:t xml:space="preserve">: </w:t>
+        </w:r>
+      </w:ins>
+      <w:ins w:id="14" w:author="Cory Casanave [18538]" w:date="2014-05-22T10:07:00Z">
+        <w:r>
+          <w:t xml:space="preserve">Danger to an oil rig from a hurricane, an organisations loss of private or confidential information, an attack on a power substation </w:t>
+        </w:r>
+      </w:ins>
+      <w:ins w:id="15" w:author="Cory Casanave [18538]" w:date="2014-05-22T10:08:00Z">
+        <w:r>
+          <w:t>potentially causing grid failure, compromise of industrial control systems</w:t>
+        </w:r>
+      </w:ins>
+      <w:ins w:id="16" w:author="Cory Casanave [18538]" w:date="2014-05-22T10:09:00Z">
+        <w:r>
+          <w:t xml:space="preserve">, threat of physical </w:t>
+        </w:r>
+      </w:ins>
+      <w:ins w:id="17" w:author="Cory Casanave [18538]" w:date="2014-05-22T10:10:00Z">
+        <w:r>
+          <w:t>and/</w:t>
+        </w:r>
+      </w:ins>
+      <w:bookmarkStart w:id="18" w:name="_GoBack"/>
+      <w:bookmarkEnd w:id="18"/>
+      <w:ins w:id="19" w:author="Cory Casanave [18538]" w:date="2014-05-22T10:09:00Z">
+        <w:r>
+          <w:t xml:space="preserve">or </w:t>
+        </w:r>
+      </w:ins>
+      <w:ins w:id="20" w:author="Cory Casanave [18538]" w:date="2014-05-22T10:10:00Z">
+        <w:r>
+          <w:t>cyber-attacks</w:t>
+        </w:r>
+      </w:ins>
+      <w:ins w:id="21" w:author="Cory Casanave [18538]" w:date="2014-05-22T10:09:00Z">
+        <w:r>
+          <w:t xml:space="preserve"> on major sporting events, denial of service attacks on a web site, etc.</w:t>
+        </w:r>
+      </w:ins>
+    </w:p>
+    <w:p>
+      <w:pPr>
+        <w:pStyle w:val="Body"/>
+        <w:ind w:left="0"/>
+      </w:pPr>
       <w:r>
         <w:t>Operational threats and risks may be distinguished f</w:t>
       </w:r>
@@ -4550,9 +4633,9 @@
       <w:r>
         <w:t>Types of threats and risks which are in scope</w:t>
       </w:r>
-      <w:bookmarkStart w:id="7" w:name="_Ref386625611"/>
-    </w:p>
-    <w:bookmarkEnd w:id="7"/>
+      <w:bookmarkStart w:id="22" w:name="_Ref386625611"/>
+    </w:p>
+    <w:bookmarkEnd w:id="22"/>
     <w:p>
       <w:r>
         <w:t xml:space="preserve">Specifically, the following </w:t>
@@ -4579,6 +4662,7 @@
         </w:numPr>
       </w:pPr>
       <w:r>
+        <w:lastRenderedPageBreak/>
         <w:t>Ensure that the conceptual threat</w:t>
       </w:r>
       <w:r>
@@ -4726,7 +4810,6 @@
         </w:numPr>
       </w:pPr>
       <w:r>
-        <w:lastRenderedPageBreak/>
         <w:t>Law enforcement at the national, state, local, and international level</w:t>
       </w:r>
     </w:p>
@@ -5050,7 +5133,6 @@
     </w:p>
     <w:p>
       <w:r>
-        <w:lastRenderedPageBreak/>
         <w:t>The level of detail and degree of abstraction across domains is a judgement call on the part of submitters, submitters will be asked to discuss their design choices.</w:t>
       </w:r>
     </w:p>
@@ -5058,7 +5140,7 @@
       <w:pPr>
         <w:pStyle w:val="Heading3"/>
       </w:pPr>
-      <w:bookmarkStart w:id="8" w:name="_Ref387937109"/>
+      <w:bookmarkStart w:id="23" w:name="_Ref387937109"/>
       <w:r>
         <w:t>Informative</w:t>
       </w:r>
@@ -5071,7 +5153,7 @@
       <w:r>
         <w:t>schema</w:t>
       </w:r>
-      <w:bookmarkEnd w:id="8"/>
+      <w:bookmarkEnd w:id="23"/>
     </w:p>
     <w:p>
       <w:pPr>
@@ -5317,6 +5399,7 @@
         </w:numPr>
       </w:pPr>
       <w:r>
+        <w:lastRenderedPageBreak/>
         <w:t>NIST SP-800-30 (US)</w:t>
       </w:r>
     </w:p>
@@ -5376,11 +5459,7 @@
         <w:t xml:space="preserve">used by different communities </w:t>
       </w:r>
       <w:r>
-        <w:t xml:space="preserve">may be understood and mapped. As each </w:t>
-      </w:r>
-      <w:r>
-        <w:lastRenderedPageBreak/>
-        <w:t xml:space="preserve">of these exchange standards is designed with specific structures, design choices and technologies in mind – the conceptual model should be free of such commitments. The conceptual model </w:t>
+        <w:t xml:space="preserve">may be understood and mapped. As each of these exchange standards is designed with specific structures, design choices and technologies in mind – the conceptual model should be free of such commitments. The conceptual model </w:t>
       </w:r>
       <w:r>
         <w:t>will</w:t>
@@ -5490,6 +5569,7 @@
         <w:pStyle w:val="Heading4"/>
       </w:pPr>
       <w:r>
+        <w:lastRenderedPageBreak/>
         <w:t xml:space="preserve">Wide and </w:t>
       </w:r>
       <w:r>
@@ -5584,137 +5664,134 @@
         <w:t xml:space="preserve"> as the focus of this RFP</w:t>
       </w:r>
       <w:r>
-        <w:t xml:space="preserve">. While this model is more specialized it is still considered cross-domain and is not expected to be </w:t>
-      </w:r>
+        <w:t>. While this model is more specialized it is still considered cross-domain and is not expected to be deep.</w:t>
+      </w:r>
+      <w:r>
+        <w:t xml:space="preserve"> This layer will be the basis for cross-domain information sharing of operational threats and risks.</w:t>
+      </w:r>
+    </w:p>
+    <w:p>
+      <w:pPr>
+        <w:pStyle w:val="Heading4"/>
+      </w:pPr>
+      <w:r>
+        <w:t>High-level Cyber threat/risk concepts</w:t>
+      </w:r>
+    </w:p>
+    <w:p>
+      <w:pPr>
+        <w:pStyle w:val="Body"/>
+        <w:ind w:left="0"/>
+      </w:pPr>
+      <w:r>
+        <w:t xml:space="preserve">Additional conceptual level granularity and detail is to be provided </w:t>
+      </w:r>
+      <w:r>
+        <w:t xml:space="preserve">by </w:t>
+      </w:r>
+      <w:r>
+        <w:t xml:space="preserve">the Cyber domain. The primary input to this level is expected to be </w:t>
+      </w:r>
+      <w:r>
+        <w:t xml:space="preserve">the high-level concepts of </w:t>
+      </w:r>
+      <w:r>
+        <w:t xml:space="preserve">the Cyber domain (e.g. as defined in </w:t>
+      </w:r>
+      <w:r>
+        <w:t>STIX/</w:t>
+      </w:r>
+      <w:proofErr w:type="spellStart"/>
+      <w:r>
+        <w:t>Cybox</w:t>
+      </w:r>
+      <w:proofErr w:type="spellEnd"/>
+      <w:r>
+        <w:t>/TAXII</w:t>
+      </w:r>
+      <w:r>
+        <w:t>)</w:t>
+      </w:r>
+      <w:r>
+        <w:t>, however submitters are free to utilize other specifications. Informal mappings to STIX/TAXII/</w:t>
+      </w:r>
+      <w:proofErr w:type="spellStart"/>
+      <w:r>
+        <w:t>Cybox</w:t>
+      </w:r>
+      <w:proofErr w:type="spellEnd"/>
+      <w:r>
+        <w:t xml:space="preserve"> and SAR are to be provided as non-normative proofs of concept.</w:t>
+      </w:r>
+    </w:p>
+    <w:p>
+      <w:pPr>
+        <w:pStyle w:val="Heading4"/>
+      </w:pPr>
+      <w:r>
+        <w:t xml:space="preserve">NIEM </w:t>
+      </w:r>
+      <w:r>
+        <w:t xml:space="preserve">Threat/Risk </w:t>
+      </w:r>
+      <w:r>
+        <w:t>Representation</w:t>
+      </w:r>
+    </w:p>
+    <w:p>
+      <w:pPr>
+        <w:pStyle w:val="Body"/>
+        <w:ind w:left="0"/>
+      </w:pPr>
+      <w:r>
+        <w:t>NIEM EIEMs</w:t>
+      </w:r>
+      <w:r>
+        <w:t>, reference models</w:t>
+      </w:r>
+      <w:r>
+        <w:t xml:space="preserve"> and/or IEPDs are to be defined that provides for a NIEM specific representation of the complete conceptual model such that NIEM implementations will be able to share threat/risk information</w:t>
+      </w:r>
+      <w:r>
+        <w:t xml:space="preserve"> from multiple sources</w:t>
+      </w:r>
+      <w:r>
+        <w:t xml:space="preserve"> and across communities</w:t>
+      </w:r>
+      <w:r>
+        <w:t>.</w:t>
+      </w:r>
+      <w:r>
+        <w:t xml:space="preserve"> The NIEM representation shall utilize existing NIEM reference models</w:t>
+      </w:r>
+      <w:r>
+        <w:t xml:space="preserve"> as applicable</w:t>
+      </w:r>
+      <w:r>
+        <w:t>.</w:t>
+      </w:r>
+    </w:p>
+    <w:p>
+      <w:r>
+        <w:t>The conceptual model provides a pivot point between the multiple possible representations of operational threat and risk information but does not define a specific information exchange format. To provide at least one concrete representation in XML schema, the conceptual model will be mapped to NIEM using NIEM-UML. NIEM-UML defines how these UML models will then map to NIEM conformant XML schema.  This will then provide for a full NIEM-XML representation of the covered risk and threat concepts.</w:t>
+      </w:r>
+    </w:p>
+    <w:p>
+      <w:r>
+        <w:t>As NIEM is well established as the information exchange model in justice and public safety, the NIEM representation will enable interactions with that community in a language and format they understand.</w:t>
+      </w:r>
+    </w:p>
+    <w:p>
+      <w:r>
+        <w:t>NIEM will also be used as a reference for domain concepts to populate the conceptual model. NIEM provides well developed and stakeholder vetted definitions for cross-domain concepts.</w:t>
+      </w:r>
+    </w:p>
+    <w:p>
+      <w:pPr>
+        <w:pStyle w:val="Heading3"/>
+      </w:pPr>
       <w:r>
         <w:lastRenderedPageBreak/>
-        <w:t>deep.</w:t>
-      </w:r>
-      <w:r>
-        <w:t xml:space="preserve"> This layer will be the basis for cross-domain information sharing of operational threats and risks.</w:t>
-      </w:r>
-    </w:p>
-    <w:p>
-      <w:pPr>
-        <w:pStyle w:val="Heading4"/>
-      </w:pPr>
-      <w:r>
-        <w:t>High-level Cyber threat/risk concepts</w:t>
-      </w:r>
-    </w:p>
-    <w:p>
-      <w:pPr>
-        <w:pStyle w:val="Body"/>
-        <w:ind w:left="0"/>
-      </w:pPr>
-      <w:r>
-        <w:t xml:space="preserve">Additional conceptual level granularity and detail is to be provided </w:t>
-      </w:r>
-      <w:r>
-        <w:t xml:space="preserve">by </w:t>
-      </w:r>
-      <w:r>
-        <w:t xml:space="preserve">the Cyber domain. The primary input to this level is expected to be </w:t>
-      </w:r>
-      <w:r>
-        <w:t xml:space="preserve">the high-level concepts of </w:t>
-      </w:r>
-      <w:r>
-        <w:t xml:space="preserve">the Cyber domain (e.g. as defined in </w:t>
-      </w:r>
-      <w:r>
-        <w:t>STIX/</w:t>
-      </w:r>
-      <w:proofErr w:type="spellStart"/>
-      <w:r>
-        <w:t>Cybox</w:t>
-      </w:r>
-      <w:proofErr w:type="spellEnd"/>
-      <w:r>
-        <w:t>/TAXII</w:t>
-      </w:r>
-      <w:r>
-        <w:t>)</w:t>
-      </w:r>
-      <w:r>
-        <w:t>, however submitters are free to utilize other specifications. Informal mappings to STIX/TAXII/</w:t>
-      </w:r>
-      <w:proofErr w:type="spellStart"/>
-      <w:r>
-        <w:t>Cybox</w:t>
-      </w:r>
-      <w:proofErr w:type="spellEnd"/>
-      <w:r>
-        <w:t xml:space="preserve"> and SAR are to be provided as non-normative proofs of concept.</w:t>
-      </w:r>
-    </w:p>
-    <w:p>
-      <w:pPr>
-        <w:pStyle w:val="Heading4"/>
-      </w:pPr>
-      <w:r>
-        <w:t xml:space="preserve">NIEM </w:t>
-      </w:r>
-      <w:r>
-        <w:t xml:space="preserve">Threat/Risk </w:t>
-      </w:r>
-      <w:r>
-        <w:t>Representation</w:t>
-      </w:r>
-    </w:p>
-    <w:p>
-      <w:pPr>
-        <w:pStyle w:val="Body"/>
-        <w:ind w:left="0"/>
-      </w:pPr>
-      <w:r>
-        <w:t>NIEM EIEMs</w:t>
-      </w:r>
-      <w:r>
-        <w:t>, reference models</w:t>
-      </w:r>
-      <w:r>
-        <w:t xml:space="preserve"> and/or IEPDs are to be defined that provides for a NIEM specific representation of the complete conceptual model such that NIEM implementations will be able to share threat/risk information</w:t>
-      </w:r>
-      <w:r>
-        <w:t xml:space="preserve"> from multiple sources</w:t>
-      </w:r>
-      <w:r>
-        <w:t xml:space="preserve"> and across communities</w:t>
-      </w:r>
-      <w:r>
-        <w:t>.</w:t>
-      </w:r>
-      <w:r>
-        <w:t xml:space="preserve"> The NIEM representation shall utilize existing NIEM reference models</w:t>
-      </w:r>
-      <w:r>
-        <w:t xml:space="preserve"> as applicable</w:t>
-      </w:r>
-      <w:r>
-        <w:t>.</w:t>
-      </w:r>
-    </w:p>
-    <w:p>
-      <w:r>
-        <w:t>The conceptual model provides a pivot point between the multiple possible representations of operational threat and risk information but does not define a specific information exchange format. To provide at least one concrete representation in XML schema, the conceptual model will be mapped to NIEM using NIEM-UML. NIEM-UML defines how these UML models will then map to NIEM conformant XML schema.  This will then provide for a full NIEM-XML representation of the covered risk and threat concepts.</w:t>
-      </w:r>
-    </w:p>
-    <w:p>
-      <w:r>
-        <w:t>As NIEM is well established as the information exchange model in justice and public safety, the NIEM representation will enable interactions with that community in a language and format they understand.</w:t>
-      </w:r>
-    </w:p>
-    <w:p>
-      <w:r>
-        <w:t>NIEM will also be used as a reference for domain concepts to populate the conceptual model. NIEM provides well developed and stakeholder vetted definitions for cross-domain concepts.</w:t>
-      </w:r>
-    </w:p>
-    <w:p>
-      <w:pPr>
-        <w:pStyle w:val="Heading3"/>
-      </w:pPr>
-      <w:r>
         <w:t>Follow on efforts</w:t>
       </w:r>
     </w:p>
@@ -5783,7 +5860,6 @@
         <w:pStyle w:val="Heading2"/>
       </w:pPr>
       <w:r>
-        <w:lastRenderedPageBreak/>
         <w:t>Relationship to other OMG Specifications and activities</w:t>
       </w:r>
     </w:p>
@@ -6082,6 +6158,7 @@
         </w:numPr>
       </w:pPr>
       <w:r>
+        <w:lastRenderedPageBreak/>
         <w:t>Shared Operational Picture Exchange Services,  (SOPES) Information Exchange Data Model (IEDM) - http://www.omg.org/spec/SOPES/</w:t>
       </w:r>
       <w:r>
@@ -6154,7 +6231,6 @@
         </w:numPr>
       </w:pPr>
       <w:r>
-        <w:lastRenderedPageBreak/>
         <w:t xml:space="preserve">Financial Industry Business Ontology </w:t>
       </w:r>
       <w:r>
@@ -6193,15 +6269,15 @@
           <w:numId w:val="22"/>
         </w:numPr>
         <w:rPr>
-          <w:del w:id="9" w:author="Cory Casanave [18538]" w:date="2014-05-22T10:02:00Z"/>
-        </w:rPr>
-      </w:pPr>
-      <w:ins w:id="10" w:author="Cory Casanave [18538]" w:date="2014-05-22T10:02:00Z">
+          <w:del w:id="24" w:author="Cory Casanave [18538]" w:date="2014-05-22T10:02:00Z"/>
+        </w:rPr>
+      </w:pPr>
+      <w:ins w:id="25" w:author="Cory Casanave [18538]" w:date="2014-05-22T10:02:00Z">
         <w:r>
           <w:t xml:space="preserve">Information Exchange Packaging Policy Vocabulary (IEPPV) - http://www.omg.org/spec/IEF-IEPPV/ - IEPPV provides a consistent and tools agnostic way to express rules governing the packaging and processing of information-elements exchanged between information systems. </w:t>
         </w:r>
       </w:ins>
-      <w:del w:id="11" w:author="Cory Casanave [18538]" w:date="2014-05-22T10:02:00Z">
+      <w:del w:id="26" w:author="Cory Casanave [18538]" w:date="2014-05-22T10:02:00Z">
         <w:r>
           <w:delText xml:space="preserve">IEF Specifications </w:delText>
         </w:r>
@@ -6395,7 +6471,7 @@
         <w:spacing w:before="0" w:after="0"/>
         <w:ind w:left="720"/>
         <w:rPr>
-          <w:ins w:id="12" w:author="Cory Casanave [18538]" w:date="2014-05-22T10:02:00Z"/>
+          <w:ins w:id="27" w:author="Cory Casanave [18538]" w:date="2014-05-22T10:02:00Z"/>
           <w:rStyle w:val="Hyperlink"/>
         </w:rPr>
       </w:pPr>
@@ -6411,7 +6487,7 @@
     <w:p>
       <w:pPr>
         <w:pStyle w:val="Heading4"/>
-        <w:pPrChange w:id="13" w:author="Cory Casanave [18538]" w:date="2014-05-22T10:03:00Z">
+        <w:pPrChange w:id="28" w:author="Cory Casanave [18538]" w:date="2014-05-22T10:03:00Z">
           <w:pPr>
             <w:pStyle w:val="Heading4"/>
             <w:keepNext w:val="0"/>
@@ -6424,11 +6500,18 @@
           </w:pPr>
         </w:pPrChange>
       </w:pPr>
-      <w:bookmarkStart w:id="14" w:name="_GoBack"/>
-      <w:bookmarkEnd w:id="14"/>
-      <w:ins w:id="15" w:author="Cory Casanave [18538]" w:date="2014-05-22T10:03:00Z">
+      <w:ins w:id="29" w:author="Cory Casanave [18538]" w:date="2014-05-22T10:03:00Z">
         <w:r>
-          <w:t>Information Exchange Framework (IEF)  Reference Architecture - http://www.omg.org/cgi-bin/doc.cgi?mars/2014-3-17 - will specify a Reference Architecture to guide the development of related specifications in the domain of policy driven, data-centric information sharing and safeguarding (ISS) services.</w:t>
+          <w:lastRenderedPageBreak/>
+          <w:t>Information Exchange Framework (IEF</w:t>
+        </w:r>
+        <w:proofErr w:type="gramStart"/>
+        <w:r>
+          <w:t>)  Reference</w:t>
+        </w:r>
+        <w:proofErr w:type="gramEnd"/>
+        <w:r>
+          <w:t xml:space="preserve"> Architecture - http://www.omg.org/cgi-bin/doc.cgi?mars/2014-3-17 - will specify a Reference Architecture to guide the development of related specifications in the domain of policy driven, data-centric information sharing and safeguarding (ISS) services.</w:t>
         </w:r>
       </w:ins>
     </w:p>
@@ -6451,7 +6534,6 @@
         <w:pStyle w:val="Heading2"/>
       </w:pPr>
       <w:r>
-        <w:lastRenderedPageBreak/>
         <w:t>Related non-OMG Activities, Documents and Standards</w:t>
       </w:r>
     </w:p>
@@ -7360,7 +7442,7 @@
       <w:pPr>
         <w:pStyle w:val="Heading3"/>
       </w:pPr>
-      <w:bookmarkStart w:id="18" w:name="_Ref292792307"/>
+      <w:bookmarkStart w:id="32" w:name="_Ref292792307"/>
       <w:r>
         <w:t xml:space="preserve">Risk </w:t>
       </w:r>
@@ -7689,7 +7771,7 @@
         <w:t>shall be used as a reference for such cross-domain concepts.</w:t>
       </w:r>
     </w:p>
-    <w:bookmarkEnd w:id="18"/>
+    <w:bookmarkEnd w:id="32"/>
     <w:p>
       <w:pPr>
         <w:pStyle w:val="Heading2"/>
@@ -10176,7 +10258,7 @@
           <w:numId w:val="28"/>
         </w:numPr>
         <w:rPr>
-          <w:ins w:id="19" w:author="Cory Casanave [18538]" w:date="2014-05-20T19:27:00Z"/>
+          <w:ins w:id="33" w:author="Cory Casanave [18538]" w:date="2014-05-20T19:27:00Z"/>
           <w:rFonts w:ascii="Times New Roman" w:hAnsi="Times New Roman"/>
           <w:sz w:val="24"/>
           <w:szCs w:val="24"/>
@@ -10195,26 +10277,26 @@
       <w:r>
         <w:t xml:space="preserve"> </w:t>
       </w:r>
-      <w:ins w:id="20" w:author="Cory Casanave [18538]" w:date="2014-05-22T09:10:00Z">
+      <w:ins w:id="34" w:author="Cory Casanave [18538]" w:date="2014-05-22T09:10:00Z">
         <w:r>
           <w:t xml:space="preserve">Operational risks are situations having a negative impact on </w:t>
         </w:r>
       </w:ins>
       <w:proofErr w:type="spellStart"/>
       <w:proofErr w:type="gramStart"/>
-      <w:ins w:id="21" w:author="Cory Casanave [18538]" w:date="2014-05-22T09:11:00Z">
+      <w:ins w:id="35" w:author="Cory Casanave [18538]" w:date="2014-05-22T09:11:00Z">
         <w:r>
           <w:t>a</w:t>
         </w:r>
       </w:ins>
       <w:proofErr w:type="spellEnd"/>
       <w:proofErr w:type="gramEnd"/>
-      <w:ins w:id="22" w:author="Cory Casanave [18538]" w:date="2014-05-22T09:10:00Z">
+      <w:ins w:id="36" w:author="Cory Casanave [18538]" w:date="2014-05-22T09:10:00Z">
         <w:r>
           <w:t xml:space="preserve"> organization or company due to uncertainties related to possible breakdowns in a system or its environment via supply chain, injury to a person or failure of a process resulting from intentional/malicious as well as unintentional/natural operational threats. One of the main impacts of operational risks is inability to conduct operations as planned.  Operational risks involve the uncertainties a company or firm undertakes when it attempts to operate within a given field or industry. Operational risks are the risks that are not inherent in financial or market risk. It is the risk remaining after determining financing and market risk.</w:t>
         </w:r>
       </w:ins>
-      <w:del w:id="23" w:author="Cory Casanave [18538]" w:date="2014-05-22T09:10:00Z">
+      <w:del w:id="37" w:author="Cory Casanave [18538]" w:date="2014-05-22T09:10:00Z">
         <w:r>
           <w:delText>Operational risks involve</w:delText>
         </w:r>
@@ -10228,7 +10310,7 @@
           <w:delText xml:space="preserve"> a company or firm undertakes when it attempts to operate within a given field or industry. </w:delText>
         </w:r>
       </w:del>
-      <w:del w:id="24" w:author="Cory Casanave [18538]" w:date="2014-05-20T15:48:00Z">
+      <w:del w:id="38" w:author="Cory Casanave [18538]" w:date="2014-05-20T15:48:00Z">
         <w:r>
           <w:delText>Operational risk</w:delText>
         </w:r>
@@ -10263,7 +10345,7 @@
           <w:numId w:val="28"/>
         </w:numPr>
         <w:rPr>
-          <w:del w:id="25" w:author="Cory Casanave [18538]" w:date="2014-05-20T19:27:00Z"/>
+          <w:del w:id="39" w:author="Cory Casanave [18538]" w:date="2014-05-20T19:27:00Z"/>
         </w:rPr>
       </w:pPr>
     </w:p>
@@ -10344,12 +10426,12 @@
       <w:r>
         <w:t xml:space="preserve">: </w:t>
       </w:r>
-      <w:del w:id="26" w:author="Cory Casanave [18538]" w:date="2014-05-22T09:12:00Z">
+      <w:del w:id="40" w:author="Cory Casanave [18538]" w:date="2014-05-22T09:12:00Z">
         <w:r>
           <w:delText>Uncertainty relative to a</w:delText>
         </w:r>
       </w:del>
-      <w:ins w:id="27" w:author="Cory Casanave [18538]" w:date="2014-05-22T09:12:00Z">
+      <w:ins w:id="41" w:author="Cory Casanave [18538]" w:date="2014-05-22T09:12:00Z">
         <w:r>
           <w:t>Risks are</w:t>
         </w:r>
@@ -10357,7 +10439,7 @@
       <w:r>
         <w:t xml:space="preserve"> situation</w:t>
       </w:r>
-      <w:ins w:id="28" w:author="Cory Casanave [18538]" w:date="2014-05-22T09:12:00Z">
+      <w:ins w:id="42" w:author="Cory Casanave [18538]" w:date="2014-05-22T09:12:00Z">
         <w:r>
           <w:t>s</w:t>
         </w:r>
@@ -10365,7 +10447,7 @@
       <w:r>
         <w:t xml:space="preserve"> </w:t>
       </w:r>
-      <w:ins w:id="29" w:author="Cory Casanave [18538]" w:date="2014-05-22T09:12:00Z">
+      <w:ins w:id="43" w:author="Cory Casanave [18538]" w:date="2014-05-22T09:12:00Z">
         <w:r>
           <w:t xml:space="preserve">with inherent uncertainty </w:t>
         </w:r>
@@ -10391,15 +10473,15 @@
           <w:numId w:val="28"/>
         </w:numPr>
         <w:rPr>
-          <w:ins w:id="30" w:author="Cory Casanave [18538]" w:date="2014-05-20T15:46:00Z"/>
-        </w:rPr>
-        <w:pPrChange w:id="31" w:author="Cory Casanave [18538]" w:date="2014-05-20T15:46:00Z">
+          <w:ins w:id="44" w:author="Cory Casanave [18538]" w:date="2014-05-20T15:46:00Z"/>
+        </w:rPr>
+        <w:pPrChange w:id="45" w:author="Cory Casanave [18538]" w:date="2014-05-20T15:46:00Z">
           <w:pPr>
             <w:pStyle w:val="BodyText"/>
           </w:pPr>
         </w:pPrChange>
       </w:pPr>
-      <w:ins w:id="32" w:author="Cory Casanave [18538]" w:date="2014-05-20T15:44:00Z">
+      <w:ins w:id="46" w:author="Cory Casanave [18538]" w:date="2014-05-20T15:44:00Z">
         <w:r>
           <w:rPr>
             <w:b/>
@@ -10408,7 +10490,7 @@
         </w:r>
         <w:r>
           <w:rPr>
-            <w:rPrChange w:id="33" w:author="Cory Casanave [18538]" w:date="2014-05-20T15:44:00Z">
+            <w:rPrChange w:id="47" w:author="Cory Casanave [18538]" w:date="2014-05-20T15:44:00Z">
               <w:rPr>
                 <w:b/>
               </w:rPr>
@@ -10417,12 +10499,12 @@
           <w:t xml:space="preserve">, </w:t>
         </w:r>
       </w:ins>
-      <w:ins w:id="34" w:author="Cory Casanave [18538]" w:date="2014-05-20T15:46:00Z">
+      <w:ins w:id="48" w:author="Cory Casanave [18538]" w:date="2014-05-20T15:46:00Z">
         <w:r>
           <w:t xml:space="preserve">A system is a collection of parts and relationships among these parts that may be organized to accomplish some purpose. </w:t>
         </w:r>
       </w:ins>
-      <w:ins w:id="35" w:author="Cory Casanave [18538]" w:date="2014-05-20T15:47:00Z">
+      <w:ins w:id="49" w:author="Cory Casanave [18538]" w:date="2014-05-20T15:47:00Z">
         <w:r>
           <w:t xml:space="preserve">Systems include organizations, governments, people, </w:t>
         </w:r>
@@ -11678,7 +11760,7 @@
     <w:r>
       <w:fldChar w:fldCharType="separate"/>
     </w:r>
-    <w:ins w:id="16" w:author="Cory Casanave [18538]" w:date="2014-05-22T09:08:00Z">
+    <w:ins w:id="30" w:author="Cory Casanave [18538]" w:date="2014-05-22T09:08:00Z">
       <w:r>
         <w:rPr>
           <w:noProof/>
@@ -11686,7 +11768,7 @@
         <w:t>22 May 2014</w:t>
       </w:r>
     </w:ins>
-    <w:del w:id="17" w:author="Cory Casanave [18538]" w:date="2014-05-20T15:15:00Z">
+    <w:del w:id="31" w:author="Cory Casanave [18538]" w:date="2014-05-20T15:15:00Z">
       <w:r>
         <w:rPr>
           <w:noProof/>
@@ -15851,7 +15933,7 @@
 </file>
 
 <file path=customXml/itemProps1.xml><?xml version="1.0" encoding="utf-8"?>
-<ds:datastoreItem xmlns:ds="http://schemas.openxmlformats.org/officeDocument/2006/customXml" ds:itemID="{9C10343B-BECB-47B1-93AB-24AC2A5DD56B}">
+<ds:datastoreItem xmlns:ds="http://schemas.openxmlformats.org/officeDocument/2006/customXml" ds:itemID="{3A8CD48E-BE87-4A98-B66F-4593F2B59706}">
   <ds:schemaRefs>
     <ds:schemaRef ds:uri="http://schemas.openxmlformats.org/officeDocument/2006/bibliography"/>
   </ds:schemaRefs>

</xml_diff>